<commit_message>
Updated logo and footer, printed to PDF with active links.
</commit_message>
<xml_diff>
--- a/Allevio A5 Binder.docx
+++ b/Allevio A5 Binder.docx
@@ -780,15 +780,13 @@
       <w:r>
         <w:br w:type="page"/>
       </w:r>
-      <w:bookmarkStart w:id="0" w:name="_GoBack"/>
-      <w:bookmarkEnd w:id="0"/>
     </w:p>
     <w:p>
       <w:pPr>
         <w:pStyle w:val="Heading1"/>
       </w:pPr>
-      <w:bookmarkStart w:id="1" w:name="_Toc449216740"/>
-      <w:bookmarkStart w:id="2" w:name="_Toc449392736"/>
+      <w:bookmarkStart w:id="0" w:name="_Toc449216740"/>
+      <w:bookmarkStart w:id="1" w:name="_Toc449392736"/>
       <w:r>
         <w:lastRenderedPageBreak/>
         <w:t xml:space="preserve">Allevio </w:t>
@@ -805,8 +803,8 @@
         </w:rPr>
         <w:t>– Spring 2016</w:t>
       </w:r>
+      <w:bookmarkEnd w:id="0"/>
       <w:bookmarkEnd w:id="1"/>
-      <w:bookmarkEnd w:id="2"/>
     </w:p>
     <w:p>
       <w:pPr>
@@ -1201,14 +1199,14 @@
       <w:pPr>
         <w:pStyle w:val="Heading1"/>
       </w:pPr>
-      <w:bookmarkStart w:id="3" w:name="bookmark9"/>
-      <w:bookmarkStart w:id="4" w:name="_Toc449392737"/>
+      <w:bookmarkStart w:id="2" w:name="bookmark9"/>
+      <w:bookmarkStart w:id="3" w:name="_Toc449392737"/>
       <w:r>
         <w:lastRenderedPageBreak/>
         <w:t>Allevio Experts Fees for Services</w:t>
       </w:r>
+      <w:bookmarkEnd w:id="2"/>
       <w:bookmarkEnd w:id="3"/>
-      <w:bookmarkEnd w:id="4"/>
     </w:p>
     <w:p>
       <w:pPr>
@@ -1864,7 +1862,7 @@
                 <w:szCs w:val="18"/>
               </w:rPr>
             </w:pPr>
-            <w:bookmarkStart w:id="5" w:name="bookmark10"/>
+            <w:bookmarkStart w:id="4" w:name="bookmark10"/>
             <w:r>
               <w:rPr>
                 <w:rStyle w:val="MSGENFONTSTYLENAMETEMPLATEROLENUMBERMSGENFONTSTYLENAMEBYROLETEXT2MSGENFONTSTYLEMODIFERSIZE13"/>
@@ -1873,7 +1871,7 @@
               </w:rPr>
               <w:t>Report/rebuttal</w:t>
             </w:r>
-            <w:bookmarkEnd w:id="5"/>
+            <w:bookmarkEnd w:id="4"/>
           </w:p>
         </w:tc>
         <w:tc>
@@ -2706,23 +2704,13 @@
             <w:shd w:val="clear" w:color="auto" w:fill="FFFFFF"/>
           </w:tcPr>
           <w:p>
-            <w:proofErr w:type="gramStart"/>
             <w:r>
               <w:rPr>
                 <w:rStyle w:val="MSGENFONTSTYLENAMETEMPLATEROLENUMBERMSGENFONTSTYLENAMEBYROLETEXT2MSGENFONTSTYLEMODIFERSIZE13"/>
                 <w:sz w:val="16"/>
                 <w:szCs w:val="16"/>
               </w:rPr>
-              <w:t>3 week</w:t>
-            </w:r>
-            <w:proofErr w:type="gramEnd"/>
-            <w:r>
-              <w:rPr>
-                <w:rStyle w:val="MSGENFONTSTYLENAMETEMPLATEROLENUMBERMSGENFONTSTYLENAMEBYROLETEXT2MSGENFONTSTYLEMODIFERSIZE13"/>
-                <w:sz w:val="16"/>
-                <w:szCs w:val="16"/>
-              </w:rPr>
-              <w:t xml:space="preserve"> Pain Management Educational Program</w:t>
+              <w:t>3 week Pain Management Educational Program</w:t>
             </w:r>
           </w:p>
         </w:tc>
@@ -2952,12 +2940,12 @@
       <w:pPr>
         <w:pStyle w:val="Heading1"/>
       </w:pPr>
-      <w:bookmarkStart w:id="6" w:name="_Toc449392738"/>
+      <w:bookmarkStart w:id="5" w:name="_Toc449392738"/>
       <w:r>
         <w:lastRenderedPageBreak/>
         <w:t>Dr. Kevin J. Smith – CV</w:t>
       </w:r>
-      <w:bookmarkEnd w:id="6"/>
+      <w:bookmarkEnd w:id="5"/>
     </w:p>
     <w:p>
       <w:pPr>
@@ -3945,7 +3933,7 @@
       <w:pPr>
         <w:pStyle w:val="Heading1"/>
       </w:pPr>
-      <w:bookmarkStart w:id="7" w:name="_Toc449392739"/>
+      <w:bookmarkStart w:id="6" w:name="_Toc449392739"/>
       <w:r>
         <w:rPr>
           <w:noProof/>
@@ -4010,7 +3998,7 @@
       <w:r>
         <w:t>Dr. Kevin J Smith – Sample Report</w:t>
       </w:r>
-      <w:bookmarkEnd w:id="7"/>
+      <w:bookmarkEnd w:id="6"/>
     </w:p>
     <w:p>
       <w:pPr>
@@ -4025,7 +4013,7 @@
           <w:sz w:val="16"/>
         </w:rPr>
       </w:pPr>
-      <w:bookmarkStart w:id="8" w:name="bookmark13"/>
+      <w:bookmarkStart w:id="7" w:name="bookmark13"/>
       <w:r>
         <w:rPr>
           <w:sz w:val="16"/>
@@ -4145,7 +4133,7 @@
         </w:rPr>
         <w:t>INDEPENDENT CHRONIC PAIN ASSESSMENT</w:t>
       </w:r>
-      <w:bookmarkEnd w:id="8"/>
+      <w:bookmarkEnd w:id="7"/>
     </w:p>
     <w:p>
       <w:pPr>
@@ -4891,15 +4879,7 @@
         <w:ind w:left="720"/>
       </w:pPr>
       <w:r>
-        <w:t>June 14, 2009 ER record - presenting complaint of upper extremity pain, left hand swelling and pain</w:t>
-      </w:r>
-      <w:proofErr w:type="gramStart"/>
-      <w:r>
-        <w:t>, ?carpal</w:t>
-      </w:r>
-      <w:proofErr w:type="gramEnd"/>
-      <w:r>
-        <w:t xml:space="preserve"> tunnel</w:t>
+        <w:t>June 14, 2009 ER record - presenting complaint of upper extremity pain, left hand swelling and pain, ?carpal tunnel</w:t>
       </w:r>
     </w:p>
     <w:p>
@@ -5243,15 +5223,7 @@
         <w:pStyle w:val="ExampleTextStyle"/>
       </w:pPr>
       <w:r>
-        <w:t xml:space="preserve">This client is a </w:t>
-      </w:r>
-      <w:proofErr w:type="gramStart"/>
-      <w:r>
-        <w:t>XX year-old</w:t>
-      </w:r>
-      <w:proofErr w:type="gramEnd"/>
-      <w:r>
-        <w:t xml:space="preserve"> right-handed woman who was involved in a motor vehicle accident on. She was the seatbelted driver of a Toyota with her two daughters that was struck on the passenger side by a truck in a T-bone fashion. The airbags did not deploy. The car was eventually repaired for several thousand dollars.</w:t>
+        <w:t>This client is a XX year-old right-handed woman who was involved in a motor vehicle accident on. She was the seatbelted driver of a Toyota with her two daughters that was struck on the passenger side by a truck in a T-bone fashion. The airbags did not deploy. The car was eventually repaired for several thousand dollars.</w:t>
       </w:r>
     </w:p>
     <w:p>
@@ -5803,6 +5775,7 @@
             <w14:uncheckedState w14:val="2610" w14:font="MS Gothic"/>
           </w14:checkbox>
         </w:sdtPr>
+        <w:sdtEndPr/>
         <w:sdtContent>
           <w:r>
             <w:rPr>
@@ -5827,6 +5800,7 @@
             <w14:uncheckedState w14:val="2610" w14:font="MS Gothic"/>
           </w14:checkbox>
         </w:sdtPr>
+        <w:sdtEndPr/>
         <w:sdtContent>
           <w:r>
             <w:rPr>
@@ -5851,6 +5825,7 @@
             <w14:uncheckedState w14:val="2610" w14:font="MS Gothic"/>
           </w14:checkbox>
         </w:sdtPr>
+        <w:sdtEndPr/>
         <w:sdtContent>
           <w:r>
             <w:rPr>
@@ -5875,6 +5850,7 @@
             <w14:uncheckedState w14:val="2610" w14:font="MS Gothic"/>
           </w14:checkbox>
         </w:sdtPr>
+        <w:sdtEndPr/>
         <w:sdtContent>
           <w:r>
             <w:rPr>
@@ -5899,6 +5875,7 @@
             <w14:uncheckedState w14:val="2610" w14:font="MS Gothic"/>
           </w14:checkbox>
         </w:sdtPr>
+        <w:sdtEndPr/>
         <w:sdtContent>
           <w:r>
             <w:rPr>
@@ -5923,6 +5900,7 @@
             <w14:uncheckedState w14:val="2610" w14:font="MS Gothic"/>
           </w14:checkbox>
         </w:sdtPr>
+        <w:sdtEndPr/>
         <w:sdtContent>
           <w:r>
             <w:rPr>
@@ -5947,6 +5925,7 @@
             <w14:uncheckedState w14:val="2610" w14:font="MS Gothic"/>
           </w14:checkbox>
         </w:sdtPr>
+        <w:sdtEndPr/>
         <w:sdtContent>
           <w:r>
             <w:rPr>
@@ -5974,6 +5953,7 @@
             <w14:uncheckedState w14:val="2610" w14:font="MS Gothic"/>
           </w14:checkbox>
         </w:sdtPr>
+        <w:sdtEndPr/>
         <w:sdtContent>
           <w:r>
             <w:rPr>
@@ -5998,6 +5978,7 @@
             <w14:uncheckedState w14:val="2610" w14:font="MS Gothic"/>
           </w14:checkbox>
         </w:sdtPr>
+        <w:sdtEndPr/>
         <w:sdtContent>
           <w:r>
             <w:rPr>
@@ -6022,6 +6003,7 @@
             <w14:uncheckedState w14:val="2610" w14:font="MS Gothic"/>
           </w14:checkbox>
         </w:sdtPr>
+        <w:sdtEndPr/>
         <w:sdtContent>
           <w:r>
             <w:rPr>
@@ -6517,15 +6499,7 @@
         <w:pStyle w:val="ExampleTextStyle"/>
       </w:pPr>
       <w:r>
-        <w:t xml:space="preserve">As the ankle and knee pain developed much later, it is probable that they developed as a result of the chronic limp, which is directly related to the accident-related back pain, notably left sacroiliac joint pain. </w:t>
-      </w:r>
-      <w:proofErr w:type="gramStart"/>
-      <w:r>
-        <w:t>Therefore</w:t>
-      </w:r>
-      <w:proofErr w:type="gramEnd"/>
-      <w:r>
-        <w:t xml:space="preserve"> the ankle and knee pain are probably indirectly causally related to the accident.</w:t>
+        <w:t>As the ankle and knee pain developed much later, it is probable that they developed as a result of the chronic limp, which is directly related to the accident-related back pain, notably left sacroiliac joint pain. Therefore the ankle and knee pain are probably indirectly causally related to the accident.</w:t>
       </w:r>
     </w:p>
     <w:p>
@@ -6804,19 +6778,10 @@
         <w:pStyle w:val="ExampleTextStyle"/>
       </w:pPr>
       <w:r>
-        <w:t xml:space="preserve">This client was previously self-employed with her husband in the management and operations of their restaurant. Demands include many of the important functions that are currently restricted. Based on this client’s current restrictions, she will have permanent impairment restricting her ability to maintain working in her chosen profession at pre-accident levels, therefore limiting her vocational options. Given the severe global impact of the chronic pain syndrome with mood disorder on </w:t>
-      </w:r>
-      <w:commentRangeStart w:id="9"/>
-      <w:r>
-        <w:t>Mrs. Rida</w:t>
-      </w:r>
-      <w:commentRangeEnd w:id="9"/>
-      <w:r>
-        <w:rPr>
-          <w:rStyle w:val="CommentReference"/>
-        </w:rPr>
-        <w:commentReference w:id="9"/>
-      </w:r>
+        <w:t>This client was previously self-employed with her husband in the management and operations of their restaurant. Demands include many of the important functions that are currently restricted. Based on this client’s current restrictions, she will have permanent impairment restricting her ability to maintain working in her chosen profession at pre-accident levels, therefore limiting her vocational options. Given the severe global impact of the chronic pain syndrome with mood disorder on Mrs. Rida</w:t>
+      </w:r>
+      <w:bookmarkStart w:id="8" w:name="_GoBack"/>
+      <w:bookmarkEnd w:id="8"/>
       <w:r>
         <w:t>, including deconditioning, poor sleep, altered concentration/attention and mood changes, she will be unable to sustain any form of productive employment in the foreseeable future.</w:t>
       </w:r>
@@ -7004,15 +6969,7 @@
         <w:pStyle w:val="CVBulletsText"/>
       </w:pPr>
       <w:r>
-        <w:t xml:space="preserve">Referral to a multidisciplinary pain management program, addressing physical, psychological and self-management issues concurrently. Multidisciplinary rehabilitation is recommended for the treatment of chronic pain by several authoritative bodies, including the College of Physicians and Surgeons of Ontario, American Society of Anesthesiologists and the International Association for the Study of Pain. Goals of multidisciplinary care include both subjective outcomes as well as objective functional outcomes (e.g. return to work). The physical component would be a reconditioning program that focuses on improving strength, endurance and flexibility of the upper and lower extremities, cervical and lumbar spine regions and core stability as well as lower impact cardiovascular and respiratory conditioning. This needs to be carried out in a supervised and progressive manner in order to be effective. The overall objective is to stabilize both the pain condition and level of function. This client would be a strong candidate for a multidisciplinary pain management program. </w:t>
-      </w:r>
-      <w:proofErr w:type="gramStart"/>
-      <w:r>
-        <w:t>Unfortunately</w:t>
-      </w:r>
-      <w:proofErr w:type="gramEnd"/>
-      <w:r>
-        <w:t xml:space="preserve"> there are few publically funded multidisciplinary pain management programs in Ontario, but a coordinated effort amongst providers addressing each area of need would be appropriate.</w:t>
+        <w:t>Referral to a multidisciplinary pain management program, addressing physical, psychological and self-management issues concurrently. Multidisciplinary rehabilitation is recommended for the treatment of chronic pain by several authoritative bodies, including the College of Physicians and Surgeons of Ontario, American Society of Anesthesiologists and the International Association for the Study of Pain. Goals of multidisciplinary care include both subjective outcomes as well as objective functional outcomes (e.g. return to work). The physical component would be a reconditioning program that focuses on improving strength, endurance and flexibility of the upper and lower extremities, cervical and lumbar spine regions and core stability as well as lower impact cardiovascular and respiratory conditioning. This needs to be carried out in a supervised and progressive manner in order to be effective. The overall objective is to stabilize both the pain condition and level of function. This client would be a strong candidate for a multidisciplinary pain management program. Unfortunately there are few publically funded multidisciplinary pain management programs in Ontario, but a coordinated effort amongst providers addressing each area of need would be appropriate.</w:t>
       </w:r>
     </w:p>
     <w:p>
@@ -7122,15 +7079,7 @@
         </w:numPr>
       </w:pPr>
       <w:r>
-        <w:t xml:space="preserve">Ashburn M </w:t>
-      </w:r>
-      <w:proofErr w:type="gramStart"/>
-      <w:r>
-        <w:t>et al.</w:t>
-      </w:r>
-      <w:proofErr w:type="gramEnd"/>
-      <w:r>
-        <w:t xml:space="preserve"> Management of chronic pain. Lancet 1999; 353:1865-69.</w:t>
+        <w:t>Ashburn M et al. Management of chronic pain. Lancet 1999; 353:1865-69.</w:t>
       </w:r>
     </w:p>
     <w:p>
@@ -7154,15 +7103,7 @@
         </w:numPr>
       </w:pPr>
       <w:r>
-        <w:t xml:space="preserve">Jull, G et al. Toward Lessening the Rate of Transition of Acute Whiplash to a Chronic Disorder. Spine 2011; </w:t>
-      </w:r>
-      <w:proofErr w:type="gramStart"/>
-      <w:r>
-        <w:t>36:S</w:t>
-      </w:r>
-      <w:proofErr w:type="gramEnd"/>
-      <w:r>
-        <w:t>173-S174.</w:t>
+        <w:t>Jull, G et al. Toward Lessening the Rate of Transition of Acute Whiplash to a Chronic Disorder. Spine 2011; 36:S173-S174.</w:t>
       </w:r>
     </w:p>
     <w:p>
@@ -7174,15 +7115,7 @@
         </w:numPr>
       </w:pPr>
       <w:r>
-        <w:t xml:space="preserve">Carroll, L. Beliefs and Expectations for Recovery, Coping, and Depression in Whiplash- Associated Disorders: Lessening the Transition to Chronicity. Spine 2011; </w:t>
-      </w:r>
-      <w:proofErr w:type="gramStart"/>
-      <w:r>
-        <w:t>36:S</w:t>
-      </w:r>
-      <w:proofErr w:type="gramEnd"/>
-      <w:r>
-        <w:t>250- S256.</w:t>
+        <w:t>Carroll, L. Beliefs and Expectations for Recovery, Coping, and Depression in Whiplash- Associated Disorders: Lessening the Transition to Chronicity. Spine 2011; 36:S250- S256.</w:t>
       </w:r>
     </w:p>
     <w:p>
@@ -7197,15 +7130,7 @@
         <w:t xml:space="preserve">Curatolo, M et al. </w:t>
       </w:r>
       <w:r>
-        <w:t xml:space="preserve">The Role of Tissue Damage in Whiplash-Associated Disorders: Discussion Paper 1. Spine 2011; </w:t>
-      </w:r>
-      <w:proofErr w:type="gramStart"/>
-      <w:r>
-        <w:t>36:S</w:t>
-      </w:r>
-      <w:proofErr w:type="gramEnd"/>
-      <w:r>
-        <w:t>309-S315.</w:t>
+        <w:t>The Role of Tissue Damage in Whiplash-Associated Disorders: Discussion Paper 1. Spine 2011; 36:S309-S315.</w:t>
       </w:r>
     </w:p>
     <w:p>
@@ -7217,15 +7142,7 @@
         </w:numPr>
       </w:pPr>
       <w:r>
-        <w:t xml:space="preserve">Sterling, M et al. Potential Processes Involved in the Initiation and Maintenance of Whiplash-Associated Disorders: Discussion Paper 3. Spine 2011; </w:t>
-      </w:r>
-      <w:proofErr w:type="gramStart"/>
-      <w:r>
-        <w:t>36:S</w:t>
-      </w:r>
-      <w:proofErr w:type="gramEnd"/>
-      <w:r>
-        <w:t>322-S329.</w:t>
+        <w:t>Sterling, M et al. Potential Processes Involved in the Initiation and Maintenance of Whiplash-Associated Disorders: Discussion Paper 3. Spine 2011; 36:S322-S329.</w:t>
       </w:r>
     </w:p>
     <w:p>
@@ -7237,23 +7154,7 @@
         </w:numPr>
       </w:pPr>
       <w:r>
-        <w:t xml:space="preserve">Sterling, M et al. Prognosis After Whiplash Injury: Where to </w:t>
-      </w:r>
-      <w:proofErr w:type="gramStart"/>
-      <w:r>
-        <w:t>From</w:t>
-      </w:r>
-      <w:proofErr w:type="gramEnd"/>
-      <w:r>
-        <w:t xml:space="preserve"> Here? Discussion Paper 4. Spine 2011; </w:t>
-      </w:r>
-      <w:proofErr w:type="gramStart"/>
-      <w:r>
-        <w:t>36:S</w:t>
-      </w:r>
-      <w:proofErr w:type="gramEnd"/>
-      <w:r>
-        <w:t>330-S334.</w:t>
+        <w:t>Sterling, M et al. Prognosis After Whiplash Injury: Where to From Here? Discussion Paper 4. Spine 2011; 36:S330-S334.</w:t>
       </w:r>
     </w:p>
     <w:p>
@@ -7266,15 +7167,7 @@
       </w:pPr>
       <w:r>
         <w:tab/>
-        <w:t xml:space="preserve">Jull, G et al. Toward Optimal Early Management After Whiplash Injury to Lessen the Rate of Transition to Chronicity: Discussion Paper 5. Spine 2011; </w:t>
-      </w:r>
-      <w:proofErr w:type="gramStart"/>
-      <w:r>
-        <w:t>36:S</w:t>
-      </w:r>
-      <w:proofErr w:type="gramEnd"/>
-      <w:r>
-        <w:t>335-S342.</w:t>
+        <w:t>Jull, G et al. Toward Optimal Early Management After Whiplash Injury to Lessen the Rate of Transition to Chronicity: Discussion Paper 5. Spine 2011; 36:S335-S342.</w:t>
       </w:r>
     </w:p>
     <w:p>
@@ -7330,15 +7223,7 @@
         </w:numPr>
       </w:pPr>
       <w:r>
-        <w:t xml:space="preserve">Mailis A </w:t>
-      </w:r>
-      <w:proofErr w:type="gramStart"/>
-      <w:r>
-        <w:t>et al.</w:t>
-      </w:r>
-      <w:proofErr w:type="gramEnd"/>
-      <w:r>
-        <w:t xml:space="preserve"> </w:t>
+        <w:t xml:space="preserve">Mailis A et al. </w:t>
       </w:r>
       <w:r>
         <w:t>Evidence-based guideline for neuropathic pain interventional treatments: Spinal cord stimulation, intravenous infusions, epidural injections and nerve blocks. Pain Res Manage 2012; 17(3):150-158.</w:t>
@@ -7353,15 +7238,7 @@
         </w:numPr>
       </w:pPr>
       <w:r>
-        <w:t xml:space="preserve">Moulin D </w:t>
-      </w:r>
-      <w:proofErr w:type="gramStart"/>
-      <w:r>
-        <w:t>et al.</w:t>
-      </w:r>
-      <w:proofErr w:type="gramEnd"/>
-      <w:r>
-        <w:t xml:space="preserve"> Pharmacological management of chronic neuropathic pain - Consensus statement and guidelines from the Canadian Pain Society. Pain Res Manage 2007; 12(1):13-21.</w:t>
+        <w:t>Moulin D et al. Pharmacological management of chronic neuropathic pain - Consensus statement and guidelines from the Canadian Pain Society. Pain Res Manage 2007; 12(1):13-21.</w:t>
       </w:r>
     </w:p>
     <w:p>
@@ -7824,12 +7701,12 @@
       <w:pPr>
         <w:pStyle w:val="Heading1"/>
       </w:pPr>
-      <w:bookmarkStart w:id="10" w:name="_Toc449392740"/>
+      <w:bookmarkStart w:id="9" w:name="_Toc449392740"/>
       <w:r>
         <w:lastRenderedPageBreak/>
         <w:t>Dr. Mark Friedlander – CV</w:t>
       </w:r>
-      <w:bookmarkEnd w:id="10"/>
+      <w:bookmarkEnd w:id="9"/>
     </w:p>
     <w:p>
       <w:pPr>
@@ -8595,15 +8472,7 @@
         <w:pStyle w:val="CVText"/>
       </w:pPr>
       <w:r>
-        <w:t>Bachelor Medicine &amp; Surgery (</w:t>
-      </w:r>
-      <w:proofErr w:type="gramStart"/>
-      <w:r>
-        <w:t>MB,ChB</w:t>
-      </w:r>
-      <w:proofErr w:type="gramEnd"/>
-      <w:r>
-        <w:t>), University of Cape Town, South Africa</w:t>
+        <w:t>Bachelor Medicine &amp; Surgery (MB,ChB), University of Cape Town, South Africa</w:t>
       </w:r>
       <w:r>
         <w:tab/>
@@ -8963,15 +8832,7 @@
         <w:pStyle w:val="CVText"/>
       </w:pPr>
       <w:r>
-        <w:t xml:space="preserve">CMPA Expert </w:t>
-      </w:r>
-      <w:proofErr w:type="gramStart"/>
-      <w:r>
-        <w:t>witness</w:t>
-      </w:r>
-      <w:proofErr w:type="gramEnd"/>
-      <w:r>
-        <w:t xml:space="preserve"> Case of Halothane Hepatitis</w:t>
+        <w:t>CMPA Expert witness Case of Halothane Hepatitis</w:t>
       </w:r>
       <w:r>
         <w:tab/>
@@ -9042,15 +8903,7 @@
         <w:t>MOCOMP (Maintenance of Com</w:t>
       </w:r>
       <w:r>
-        <w:t xml:space="preserve">petence of the Royal College </w:t>
-      </w:r>
-      <w:proofErr w:type="gramStart"/>
-      <w:r>
-        <w:t>Of</w:t>
-      </w:r>
-      <w:proofErr w:type="gramEnd"/>
-      <w:r>
-        <w:t xml:space="preserve"> </w:t>
+        <w:t xml:space="preserve">petence of the Royal College Of </w:t>
       </w:r>
       <w:r>
         <w:t>Physicians and Surgeons of Canada) </w:t>
@@ -9746,27 +9599,17 @@
         </w:numPr>
       </w:pPr>
       <w:r>
-        <w:t xml:space="preserve">Epidural vs Intravenous Fentanyl infusion in Post-thoracotomy patients: Analgesic and pharmokinetic effects. L Panos, AN Sandler, DG Stringer, N Badner, S Lawson, </w:t>
-      </w:r>
-      <w:proofErr w:type="gramStart"/>
-      <w:r>
-        <w:t>M.Friedlander</w:t>
-      </w:r>
-      <w:proofErr w:type="gramEnd"/>
-      <w:r>
-        <w:t>, G.Koren. Can J Anaesth 1990</w:t>
+        <w:t>Epidural vs Intravenous Fentanyl infusion in Post-thoracotomy patients: Analgesic and pharmokinetic effects. L Panos, AN Sandler, DG Stringer, N Badner, S Lawson, M.Friedlander, G.Koren. Can J Anaesth 1990</w:t>
       </w:r>
       <w:r>
         <w:t>;</w:t>
       </w:r>
-      <w:proofErr w:type="gramStart"/>
       <w:r>
         <w:t>37</w:t>
       </w:r>
       <w:r>
         <w:t>:S</w:t>
       </w:r>
-      <w:proofErr w:type="gramEnd"/>
       <w:r>
         <w:t>66</w:t>
       </w:r>
@@ -9780,23 +9623,7 @@
         </w:numPr>
       </w:pPr>
       <w:r>
-        <w:t xml:space="preserve">Epidural vs Intravenous Fentanyl infusion in Post-thoracotomy patients: Analgesic and pharmokinetic effects. L Panos, AN Sandler, DG Stringer, N Badner, S Lawson, </w:t>
-      </w:r>
-      <w:proofErr w:type="gramStart"/>
-      <w:r>
-        <w:t>M.Friedlander</w:t>
-      </w:r>
-      <w:proofErr w:type="gramEnd"/>
-      <w:r>
-        <w:t>, G.Koren. Anesthesiology 73:3</w:t>
-      </w:r>
-      <w:proofErr w:type="gramStart"/>
-      <w:r>
-        <w:t>A:A</w:t>
-      </w:r>
-      <w:proofErr w:type="gramEnd"/>
-      <w:r>
-        <w:t>831, 1990</w:t>
+        <w:t>Epidural vs Intravenous Fentanyl infusion in Post-thoracotomy patients: Analgesic and pharmokinetic effects. L Panos, AN Sandler, DG Stringer, N Badner, S Lawson, M.Friedlander, G.Koren. Anesthesiology 73:3A:A831, 1990</w:t>
       </w:r>
     </w:p>
     <w:p>
@@ -9844,24 +9671,11 @@
         </w:numPr>
       </w:pPr>
       <w:r>
-        <w:t xml:space="preserve">A Double blind, Placebo controlled trial of Transdermal Fentanyl for Post-Hysterectomy Pain Relief. II: Respiratory Effects. AN Sandler, AD Baxter, P Norman, B Samson, </w:t>
-      </w:r>
-      <w:proofErr w:type="gramStart"/>
-      <w:r>
-        <w:t>M.Friedlander</w:t>
-      </w:r>
-      <w:proofErr w:type="gramEnd"/>
-      <w:r>
-        <w:t>, S Lawson, K</w:t>
-      </w:r>
-      <w:r>
-        <w:t xml:space="preserve"> Hull. Can J Anaesth 1991:38:4(II</w:t>
-      </w:r>
-      <w:proofErr w:type="gramStart"/>
-      <w:r>
-        <w:t>),A</w:t>
-      </w:r>
-      <w:proofErr w:type="gramEnd"/>
+        <w:t>A Double blind, Placebo controlled trial of Transdermal Fentanyl for Post-Hysterectomy Pain Relief. II: Respiratory Effects. AN Sandler, AD Baxter, P Norman, B Samson, M.Friedlander, S Lawson, K</w:t>
+      </w:r>
+      <w:r>
+        <w:t xml:space="preserve"> Hull. Can J Anaesth 1991:38:4(II),A</w:t>
+      </w:r>
       <w:r>
         <w:t>114</w:t>
       </w:r>
@@ -9875,15 +9689,7 @@
         </w:numPr>
       </w:pPr>
       <w:r>
-        <w:t xml:space="preserve">Double blind, Placebo controlled trial of Transdermal Fentanyl for Post-Hysterectomy Analgesia. AN Sandler, AD Baxter, P Norman, B Samson, </w:t>
-      </w:r>
-      <w:proofErr w:type="gramStart"/>
-      <w:r>
-        <w:t>M.Friedlander</w:t>
-      </w:r>
-      <w:proofErr w:type="gramEnd"/>
-      <w:r>
-        <w:t>, Anesthesiology</w:t>
+        <w:t>Double blind, Placebo controlled trial of Transdermal Fentanyl for Post-Hysterectomy Analgesia. AN Sandler, AD Baxter, P Norman, B Samson, M.Friedlander, Anesthesiology</w:t>
       </w:r>
     </w:p>
     <w:p>
@@ -9895,15 +9701,7 @@
         </w:numPr>
       </w:pPr>
       <w:r>
-        <w:t>75:3</w:t>
-      </w:r>
-      <w:proofErr w:type="gramStart"/>
-      <w:r>
-        <w:t>A:A</w:t>
-      </w:r>
-      <w:proofErr w:type="gramEnd"/>
-      <w:r>
-        <w:t>707,1991</w:t>
+        <w:t>75:3A:A707,1991</w:t>
       </w:r>
     </w:p>
     <w:p>
@@ -9967,15 +9765,7 @@
         </w:numPr>
       </w:pPr>
       <w:r>
-        <w:t>Does Pre-</w:t>
-      </w:r>
-      <w:proofErr w:type="gramStart"/>
-      <w:r>
-        <w:t>incisional</w:t>
-      </w:r>
-      <w:proofErr w:type="gramEnd"/>
-      <w:r>
-        <w:t xml:space="preserve"> Multi-Modal Nociceptive Blockade Reduce Post-Operative Pain? J Katz, AN Sandler, H Nierenberg, S Roger, J Boylan, M Friedlander Canadian Pain Society 1992</w:t>
+        <w:t>Does Pre-incisional Multi-Modal Nociceptive Blockade Reduce Post-Operative Pain? J Katz, AN Sandler, H Nierenberg, S Roger, J Boylan, M Friedlander Canadian Pain Society 1992</w:t>
       </w:r>
     </w:p>
     <w:p>
@@ -10008,23 +9798,7 @@
         </w:numPr>
       </w:pPr>
       <w:r>
-        <w:t>Is Post-</w:t>
-      </w:r>
-      <w:proofErr w:type="gramStart"/>
-      <w:r>
-        <w:t>operative</w:t>
-      </w:r>
-      <w:proofErr w:type="gramEnd"/>
-      <w:r>
-        <w:t xml:space="preserve"> Pain reduced by preoperative multimodal nociceptive blockade? A randomized, double blind, placebo controlled study. B Kavanagh, J Katz, AN Sandler, H Nierenberg, </w:t>
-      </w:r>
-      <w:proofErr w:type="gramStart"/>
-      <w:r>
-        <w:t>J.Boylan</w:t>
-      </w:r>
-      <w:proofErr w:type="gramEnd"/>
-      <w:r>
-        <w:t>, A Davies M.Friedlander, Can J Anaes 39:5;1992;A76</w:t>
+        <w:t>Is Post-operative Pain reduced by preoperative multimodal nociceptive blockade? A randomized, double blind, placebo controlled study. B Kavanagh, J Katz, AN Sandler, H Nierenberg, J.Boylan, A Davies M.Friedlander, Can J Anaes 39:5;1992;A76</w:t>
       </w:r>
     </w:p>
     <w:p>
@@ -10036,15 +9810,7 @@
         </w:numPr>
       </w:pPr>
       <w:r>
-        <w:t xml:space="preserve">Pain and narcotic use following thoracic surgery are reduced by lumbar epidural fentanyl: a randomized prospective double-blind crossover study. B Kavanagh, J Katz, AN Sandler, H Nierenberg, </w:t>
-      </w:r>
-      <w:proofErr w:type="gramStart"/>
-      <w:r>
-        <w:t>J.Boylan</w:t>
-      </w:r>
-      <w:proofErr w:type="gramEnd"/>
-      <w:r>
-        <w:t>, M.Friedlander, A Davies Can J Anaes 39:5;1992;A79</w:t>
+        <w:t>Pain and narcotic use following thoracic surgery are reduced by lumbar epidural fentanyl: a randomized prospective double-blind crossover study. B Kavanagh, J Katz, AN Sandler, H Nierenberg, J.Boylan, M.Friedlander, A Davies Can J Anaes 39:5;1992;A79</w:t>
       </w:r>
     </w:p>
     <w:p>
@@ -10086,15 +9852,7 @@
         </w:numPr>
       </w:pPr>
       <w:r>
-        <w:t>Hypoxic Pulmonary Vasoconstriction in Single Lung Ventilation in the Lateral Decubitus Position. Anesth Analg 1992;</w:t>
-      </w:r>
-      <w:proofErr w:type="gramStart"/>
-      <w:r>
-        <w:t>74:S</w:t>
-      </w:r>
-      <w:proofErr w:type="gramEnd"/>
-      <w:r>
-        <w:t>100 M.Friedlander, AN Sandler, B Kavanagh, T. Winton, J Benumof.</w:t>
+        <w:t>Hypoxic Pulmonary Vasoconstriction in Single Lung Ventilation in the Lateral Decubitus Position. Anesth Analg 1992;74:S100 M.Friedlander, AN Sandler, B Kavanagh, T. Winton, J Benumof.</w:t>
       </w:r>
     </w:p>
     <w:p>
@@ -10106,15 +9864,7 @@
         </w:numPr>
       </w:pPr>
       <w:r>
-        <w:t xml:space="preserve">Transdermal fentanyl: Postoperative Analgesia with analgesic and respiratory effects. AN Sandler, A </w:t>
-      </w:r>
-      <w:proofErr w:type="gramStart"/>
-      <w:r>
-        <w:t>Baxter,B</w:t>
-      </w:r>
-      <w:proofErr w:type="gramEnd"/>
-      <w:r>
-        <w:t xml:space="preserve"> Samson, S.Roger K Hull J Katz, M.Friedlander, M Clairoux. Int Assoc Study Pain August 1993.</w:t>
+        <w:t>Transdermal fentanyl: Postoperative Analgesia with analgesic and respiratory effects. AN Sandler, A Baxter,B Samson, S.Roger K Hull J Katz, M.Friedlander, M Clairoux. Int Assoc Study Pain August 1993.</w:t>
       </w:r>
     </w:p>
     <w:p>
@@ -10126,15 +9876,7 @@
         </w:numPr>
       </w:pPr>
       <w:r>
-        <w:t xml:space="preserve">Postoperative analgesia with transdermal fentanyl, analgesic and respiratory effects.AN Sandler, A </w:t>
-      </w:r>
-      <w:proofErr w:type="gramStart"/>
-      <w:r>
-        <w:t>Baxter,B</w:t>
-      </w:r>
-      <w:proofErr w:type="gramEnd"/>
-      <w:r>
-        <w:t xml:space="preserve"> Samson, S.Roger K Hull J Katz, M.Friedlander, M Donnelly Can J Anaesth 40:5;1993;A51.</w:t>
+        <w:t>Postoperative analgesia with transdermal fentanyl, analgesic and respiratory effects.AN Sandler, A Baxter,B Samson, S.Roger K Hull J Katz, M.Friedlander, M Donnelly Can J Anaesth 40:5;1993;A51.</w:t>
       </w:r>
     </w:p>
     <w:p>
@@ -10146,23 +9888,7 @@
         </w:numPr>
       </w:pPr>
       <w:r>
-        <w:t xml:space="preserve">Is hypoxic pulmonary vasoconstriction important during one lung ventilation in the Lateral Decubitus Position? M.Friedlander, </w:t>
-      </w:r>
-      <w:proofErr w:type="gramStart"/>
-      <w:r>
-        <w:t>A.Sandler</w:t>
-      </w:r>
-      <w:proofErr w:type="gramEnd"/>
-      <w:r>
-        <w:t xml:space="preserve">, B.Kavanagh, T.Winton, J.Benumof. Can J Anaesth </w:t>
-      </w:r>
-      <w:proofErr w:type="gramStart"/>
-      <w:r>
-        <w:t>1994;41:1</w:t>
-      </w:r>
-      <w:proofErr w:type="gramEnd"/>
-      <w:r>
-        <w:t>;26-30</w:t>
+        <w:t>Is hypoxic pulmonary vasoconstriction important during one lung ventilation in the Lateral Decubitus Position? M.Friedlander, A.Sandler, B.Kavanagh, T.Winton, J.Benumof. Can J Anaesth 1994;41:1;26-30</w:t>
       </w:r>
     </w:p>
     <w:p>
@@ -10174,15 +9900,7 @@
         </w:numPr>
       </w:pPr>
       <w:r>
-        <w:t>A double blind comparison of ropivacaine 0.5%, 0.75%, 1.0% and bupivacaine 0.5</w:t>
-      </w:r>
-      <w:proofErr w:type="gramStart"/>
-      <w:r>
-        <w:t>%,injected</w:t>
-      </w:r>
-      <w:proofErr w:type="gramEnd"/>
-      <w:r>
-        <w:t xml:space="preserve"> epidurally, in patients undergoing abdominal hysterectomy. BT Finucane, AN Sandler, J Mckenna, D Reid, AL Milner, M. Friedlander, D Muzyka, S O'Callaghan-Enright, V Chan. Can J Anaesth 1996/43:5:442-9</w:t>
+        <w:t>A double blind comparison of ropivacaine 0.5%, 0.75%, 1.0% and bupivacaine 0.5%,injected epidurally, in patients undergoing abdominal hysterectomy. BT Finucane, AN Sandler, J Mckenna, D Reid, AL Milner, M. Friedlander, D Muzyka, S O'Callaghan-Enright, V Chan. Can J Anaesth 1996/43:5:442-9</w:t>
       </w:r>
     </w:p>
     <w:p>
@@ -10667,23 +10385,23 @@
       <w:pPr>
         <w:pStyle w:val="Heading1"/>
       </w:pPr>
-      <w:bookmarkStart w:id="11" w:name="_Toc449392741"/>
+      <w:bookmarkStart w:id="10" w:name="_Toc449392741"/>
       <w:r>
         <w:lastRenderedPageBreak/>
         <w:t>Dr. Mark Friedlander – Sample Rep</w:t>
       </w:r>
-      <w:bookmarkEnd w:id="11"/>
+      <w:bookmarkEnd w:id="10"/>
     </w:p>
     <w:p>
       <w:pPr>
         <w:pStyle w:val="Heading1"/>
       </w:pPr>
-      <w:bookmarkStart w:id="12" w:name="_Toc449392742"/>
+      <w:bookmarkStart w:id="11" w:name="_Toc449392742"/>
       <w:r>
         <w:lastRenderedPageBreak/>
         <w:t>Dr. Michael Gofeld – CV</w:t>
       </w:r>
-      <w:bookmarkEnd w:id="12"/>
+      <w:bookmarkEnd w:id="11"/>
     </w:p>
     <w:p>
       <w:pPr>
@@ -11731,31 +11449,15 @@
         <w:pStyle w:val="CVBulletsText"/>
       </w:pPr>
       <w:r>
-        <w:t>Gofeld M, Krashin DL, Ahn S. Needle echogenicity in ultrasound-guided lumbar spine injections: a cadaveric study. Pain Physician. 2013 Nov;16(6</w:t>
-      </w:r>
-      <w:proofErr w:type="gramStart"/>
-      <w:r>
-        <w:t>):E</w:t>
-      </w:r>
-      <w:proofErr w:type="gramEnd"/>
-      <w:r>
-        <w:t>725-30 (Trainee publication, Krashin DL). Principal Author.</w:t>
-      </w:r>
-    </w:p>
-    <w:p>
-      <w:pPr>
-        <w:pStyle w:val="CVBulletsText"/>
-      </w:pPr>
-      <w:r>
-        <w:t xml:space="preserve">Gofeld M, Hanlon JG. Ultrasound-Guided Placement of a Paddle Lead </w:t>
-      </w:r>
-      <w:proofErr w:type="gramStart"/>
-      <w:r>
-        <w:t>Onto</w:t>
-      </w:r>
-      <w:proofErr w:type="gramEnd"/>
-      <w:r>
-        <w:t xml:space="preserve"> Peripheral Nerves: Surgical Anatomy and Methodology. Neuromodulation. 2014 Jan;17(1):48-53 Principal Author.</w:t>
+        <w:t>Gofeld M, Krashin DL, Ahn S. Needle echogenicity in ultrasound-guided lumbar spine injections: a cadaveric study. Pain Physician. 2013 Nov;16(6):E725-30 (Trainee publication, Krashin DL). Principal Author.</w:t>
+      </w:r>
+    </w:p>
+    <w:p>
+      <w:pPr>
+        <w:pStyle w:val="CVBulletsText"/>
+      </w:pPr>
+      <w:r>
+        <w:t>Gofeld M, Hanlon JG. Ultrasound-Guided Placement of a Paddle Lead Onto Peripheral Nerves: Surgical Anatomy and Methodology. Neuromodulation. 2014 Jan;17(1):48-53 Principal Author.</w:t>
       </w:r>
     </w:p>
     <w:p>
@@ -12465,15 +12167,7 @@
         <w:br/>
       </w:r>
       <w:r>
-        <w:t xml:space="preserve">Department of Anesthesiology, Catholic University of Korea. Seoul, Korea, Republic </w:t>
-      </w:r>
-      <w:proofErr w:type="gramStart"/>
-      <w:r>
-        <w:t>Of</w:t>
-      </w:r>
-      <w:proofErr w:type="gramEnd"/>
-      <w:r>
-        <w:t>.</w:t>
+        <w:t>Department of Anesthesiology, Catholic University of Korea. Seoul, Korea, Republic Of.</w:t>
       </w:r>
     </w:p>
     <w:p>
@@ -12793,15 +12487,7 @@
         <w:br/>
       </w:r>
       <w:r>
-        <w:t xml:space="preserve">Spinal Ultrasonography. Annual Meeting of Korean Pain Society. Daejeon, Korea, Republic </w:t>
-      </w:r>
-      <w:proofErr w:type="gramStart"/>
-      <w:r>
-        <w:t>Of</w:t>
-      </w:r>
-      <w:proofErr w:type="gramEnd"/>
-      <w:r>
-        <w:t>. (Continuing Education).</w:t>
+        <w:t>Spinal Ultrasonography. Annual Meeting of Korean Pain Society. Daejeon, Korea, Republic Of. (Continuing Education).</w:t>
       </w:r>
     </w:p>
     <w:p>
@@ -13393,23 +13079,23 @@
       <w:pPr>
         <w:pStyle w:val="Heading1"/>
       </w:pPr>
-      <w:bookmarkStart w:id="13" w:name="_Toc449392743"/>
+      <w:bookmarkStart w:id="12" w:name="_Toc449392743"/>
       <w:r>
         <w:lastRenderedPageBreak/>
         <w:t>Dr. Michael Gofeld – Sample Report</w:t>
       </w:r>
-      <w:bookmarkEnd w:id="13"/>
+      <w:bookmarkEnd w:id="12"/>
     </w:p>
     <w:p>
       <w:pPr>
         <w:pStyle w:val="Heading1"/>
       </w:pPr>
-      <w:bookmarkStart w:id="14" w:name="_Toc449392744"/>
+      <w:bookmarkStart w:id="13" w:name="_Toc449392744"/>
       <w:r>
         <w:lastRenderedPageBreak/>
         <w:t>Dr. Pat Morley-Forester – CV</w:t>
       </w:r>
-      <w:bookmarkEnd w:id="14"/>
+      <w:bookmarkEnd w:id="13"/>
     </w:p>
     <w:p>
       <w:pPr>
@@ -14353,13 +14039,8 @@
       <w:pPr>
         <w:pStyle w:val="CVText"/>
       </w:pPr>
-      <w:proofErr w:type="gramStart"/>
-      <w:r>
-        <w:t>Speaker,Canadian</w:t>
-      </w:r>
-      <w:proofErr w:type="gramEnd"/>
-      <w:r>
-        <w:t xml:space="preserve"> Anesthesia Society Conference, St John's</w:t>
+      <w:r>
+        <w:t>Speaker,Canadian Anesthesia Society Conference, St John's</w:t>
       </w:r>
       <w:r>
         <w:tab/>
@@ -14440,15 +14121,7 @@
         <w:pStyle w:val="CVText"/>
       </w:pPr>
       <w:r>
-        <w:t>Canadian Pain Society Annual Conference, May 23-</w:t>
-      </w:r>
-      <w:proofErr w:type="gramStart"/>
-      <w:r>
-        <w:t>26,Whistler</w:t>
-      </w:r>
-      <w:proofErr w:type="gramEnd"/>
-      <w:r>
-        <w:t>, British Colombia</w:t>
+        <w:t>Canadian Pain Society Annual Conference, May 23-26,Whistler, British Colombia</w:t>
       </w:r>
       <w:r>
         <w:tab/>
@@ -14478,15 +14151,7 @@
         <w:pStyle w:val="CVText"/>
       </w:pPr>
       <w:r>
-        <w:t xml:space="preserve">Canadian Anesthesia Society Annual Conference, </w:t>
-      </w:r>
-      <w:proofErr w:type="gramStart"/>
-      <w:r>
-        <w:t>Toronto ,</w:t>
-      </w:r>
-      <w:proofErr w:type="gramEnd"/>
-      <w:r>
-        <w:t xml:space="preserve"> Canada</w:t>
+        <w:t>Canadian Anesthesia Society Annual Conference, Toronto , Canada</w:t>
       </w:r>
       <w:r>
         <w:tab/>
@@ -14620,19 +14285,11 @@
           <w:lang w:val="es-PE"/>
         </w:rPr>
       </w:pPr>
-      <w:proofErr w:type="gramStart"/>
       <w:r>
         <w:rPr>
           <w:lang w:val="es-PE"/>
         </w:rPr>
-        <w:t>Speaker,Colegio</w:t>
-      </w:r>
-      <w:proofErr w:type="gramEnd"/>
-      <w:r>
-        <w:rPr>
-          <w:lang w:val="es-PE"/>
-        </w:rPr>
-        <w:t xml:space="preserve"> Mexicano de Anestesiologia: Mexico City, Mexico</w:t>
+        <w:t>Speaker,Colegio Mexicano de Anestesiologia: Mexico City, Mexico</w:t>
       </w:r>
       <w:r>
         <w:rPr>
@@ -15803,15 +15460,7 @@
         <w:pStyle w:val="CVBulletsText"/>
       </w:pPr>
       <w:r>
-        <w:t xml:space="preserve">Chair of Specialty </w:t>
-      </w:r>
-      <w:proofErr w:type="gramStart"/>
-      <w:r>
-        <w:t>Committee ,Royal</w:t>
-      </w:r>
-      <w:proofErr w:type="gramEnd"/>
-      <w:r>
-        <w:t xml:space="preserve"> College of Physicians and Surgeons of Canada</w:t>
+        <w:t>Chair of Specialty Committee ,Royal College of Physicians and Surgeons of Canada</w:t>
       </w:r>
       <w:r>
         <w:t xml:space="preserve"> </w:t>
@@ -16603,15 +16252,7 @@
       </w:pPr>
       <w:r>
         <w:lastRenderedPageBreak/>
-        <w:t>Co-Investigator, Near Infra-</w:t>
-      </w:r>
-      <w:proofErr w:type="gramStart"/>
-      <w:r>
-        <w:t>red</w:t>
-      </w:r>
-      <w:proofErr w:type="gramEnd"/>
-      <w:r>
-        <w:t xml:space="preserve"> Spectroscopic Measurement of Tissue Oxygen Saturation and the Vascular Occlusion Test in CRPS. PI: Dr Geoff Bellingham. AHSC AFP Innovation</w:t>
+        <w:t>Co-Investigator, Near Infra-red Spectroscopic Measurement of Tissue Oxygen Saturation and the Vascular Occlusion Test in CRPS. PI: Dr Geoff Bellingham. AHSC AFP Innovation</w:t>
       </w:r>
       <w:r>
         <w:t xml:space="preserve"> </w:t>
@@ -16783,15 +16424,7 @@
         <w:pStyle w:val="CVBulletsText"/>
       </w:pPr>
       <w:r>
-        <w:t xml:space="preserve">Co-Investigator, Neuroimaging of lidocaine-induced analgesia in complex regional pain syndrome. Dr Collin </w:t>
-      </w:r>
-      <w:proofErr w:type="gramStart"/>
-      <w:r>
-        <w:t>Clarke ,</w:t>
-      </w:r>
-      <w:proofErr w:type="gramEnd"/>
-      <w:r>
-        <w:t xml:space="preserve"> Earl Russell Pain Program Trainee Research Award, $5,000</w:t>
+        <w:t>Co-Investigator, Neuroimaging of lidocaine-induced analgesia in complex regional pain syndrome. Dr Collin Clarke , Earl Russell Pain Program Trainee Research Award, $5,000</w:t>
       </w:r>
       <w:r>
         <w:tab/>
@@ -16827,15 +16460,7 @@
         <w:pStyle w:val="CVBulletsText"/>
       </w:pPr>
       <w:r>
-        <w:t xml:space="preserve">Co-Investigator, Neuroimaging of lidocaine-induced analgesia in complex regional pain syndrome. Dr Collin </w:t>
-      </w:r>
-      <w:proofErr w:type="gramStart"/>
-      <w:r>
-        <w:t>Clarke ,CAS</w:t>
-      </w:r>
-      <w:proofErr w:type="gramEnd"/>
-      <w:r>
-        <w:t>/Vitaid-LMA Residents' Research Award. Canadian</w:t>
+        <w:t>Co-Investigator, Neuroimaging of lidocaine-induced analgesia in complex regional pain syndrome. Dr Collin Clarke ,CAS/Vitaid-LMA Residents' Research Award. Canadian</w:t>
       </w:r>
       <w:r>
         <w:t xml:space="preserve"> </w:t>
@@ -17019,15 +16644,7 @@
         <w:t xml:space="preserve"> </w:t>
       </w:r>
       <w:r>
-        <w:t xml:space="preserve">CIHR - New Emerging Team Grant, Total </w:t>
-      </w:r>
-      <w:proofErr w:type="gramStart"/>
-      <w:r>
-        <w:t>Funding:$</w:t>
-      </w:r>
-      <w:proofErr w:type="gramEnd"/>
-      <w:r>
-        <w:t>1,200,000</w:t>
+        <w:t>CIHR - New Emerging Team Grant, Total Funding:$1,200,000</w:t>
       </w:r>
       <w:r>
         <w:tab/>
@@ -17063,15 +16680,7 @@
         <w:pStyle w:val="CVBulletsText"/>
       </w:pPr>
       <w:r>
-        <w:t xml:space="preserve">Co-Investigator, The impact of psychological factors on the neural processing of nociception in a chronic pain syndrome. PIs: Dr Leora </w:t>
-      </w:r>
-      <w:proofErr w:type="gramStart"/>
-      <w:r>
-        <w:t>Swartzmann ,</w:t>
-      </w:r>
-      <w:proofErr w:type="gramEnd"/>
-      <w:r>
-        <w:t xml:space="preserve"> Dr Gilles Lavigne</w:t>
+        <w:t>Co-Investigator, The impact of psychological factors on the neural processing of nociception in a chronic pain syndrome. PIs: Dr Leora Swartzmann , Dr Gilles Lavigne</w:t>
       </w:r>
       <w:r>
         <w:t xml:space="preserve"> </w:t>
@@ -17095,15 +16704,7 @@
         <w:t xml:space="preserve"> </w:t>
       </w:r>
       <w:r>
-        <w:t>Crossover Study of CJC 1008, a Long-Acting Parenteral Opioid Analgesic in the Treatment of Post-</w:t>
-      </w:r>
-      <w:proofErr w:type="gramStart"/>
-      <w:r>
-        <w:t>herpetic</w:t>
-      </w:r>
-      <w:proofErr w:type="gramEnd"/>
-      <w:r>
-        <w:t xml:space="preserve"> Neuralgia. PI: Dr. Dwight Moulin, $ 40,000</w:t>
+        <w:t>Crossover Study of CJC 1008, a Long-Acting Parenteral Opioid Analgesic in the Treatment of Post-herpetic Neuralgia. PI: Dr. Dwight Moulin, $ 40,000</w:t>
       </w:r>
       <w:r>
         <w:tab/>
@@ -17158,15 +16759,7 @@
         <w:pStyle w:val="CVBulletsText"/>
       </w:pPr>
       <w:r>
-        <w:t xml:space="preserve">Principal Investigator, </w:t>
-      </w:r>
-      <w:proofErr w:type="gramStart"/>
-      <w:r>
-        <w:t>The</w:t>
-      </w:r>
-      <w:proofErr w:type="gramEnd"/>
-      <w:r>
-        <w:t xml:space="preserve"> use of a Panasonic hand-held computer to record pain intensity in Second-Stage labour. St. Joseph's Health Care Foundation, $ 3,000</w:t>
+        <w:t>Principal Investigator, The use of a Panasonic hand-held computer to record pain intensity in Second-Stage labour. St. Joseph's Health Care Foundation, $ 3,000</w:t>
       </w:r>
       <w:r>
         <w:tab/>
@@ -17524,7 +17117,7 @@
         <w:tab/>
         <w:t xml:space="preserve">Creation of Pain Medicine Website; March 2015; </w:t>
       </w:r>
-      <w:hyperlink r:id="rId12" w:history="1">
+      <w:hyperlink r:id="rId10" w:history="1">
         <w:r>
           <w:rPr>
             <w:rStyle w:val="Hyperlink"/>
@@ -17658,15 +17251,7 @@
         <w:t xml:space="preserve"> </w:t>
       </w:r>
       <w:r>
-        <w:t xml:space="preserve">Collin Clarke, Neuroimaging of lidocaine-induced analgesia in complex regional pain </w:t>
-      </w:r>
-      <w:proofErr w:type="gramStart"/>
-      <w:r>
-        <w:t>syndrome..</w:t>
-      </w:r>
-      <w:proofErr w:type="gramEnd"/>
-      <w:r>
-        <w:t xml:space="preserve"> Canadian Anesthesiologists' Society, $5,000</w:t>
+        <w:t>Collin Clarke, Neuroimaging of lidocaine-induced analgesia in complex regional pain syndrome.. Canadian Anesthesiologists' Society, $5,000</w:t>
       </w:r>
       <w:r>
         <w:tab/>
@@ -17726,23 +17311,7 @@
         <w:pStyle w:val="CVBulletsText"/>
       </w:pPr>
       <w:r>
-        <w:t xml:space="preserve">CAS/LMA Vitaid Resident Research </w:t>
-      </w:r>
-      <w:proofErr w:type="gramStart"/>
-      <w:r>
-        <w:t>Award .</w:t>
-      </w:r>
-      <w:proofErr w:type="gramEnd"/>
-      <w:r>
-        <w:t xml:space="preserve"> Primary Applicant Dr Geoff </w:t>
-      </w:r>
-      <w:proofErr w:type="gramStart"/>
-      <w:r>
-        <w:t>Bellingham,Faculty</w:t>
-      </w:r>
-      <w:proofErr w:type="gramEnd"/>
-      <w:r>
-        <w:t xml:space="preserve"> Supervisor. The use of intra-operative low-dose ketamine in chronic pain patients undergoing laparotomy. $5,000</w:t>
+        <w:t>CAS/LMA Vitaid Resident Research Award . Primary Applicant Dr Geoff Bellingham,Faculty Supervisor. The use of intra-operative low-dose ketamine in chronic pain patients undergoing laparotomy. $5,000</w:t>
       </w:r>
       <w:r>
         <w:tab/>
@@ -17820,15 +17389,7 @@
         <w:pStyle w:val="CVBulletsText"/>
       </w:pPr>
       <w:r>
-        <w:t xml:space="preserve">Best Clinical Abstract. 1997 Faculty </w:t>
-      </w:r>
-      <w:proofErr w:type="gramStart"/>
-      <w:r>
-        <w:t>Supervisor,:</w:t>
-      </w:r>
-      <w:proofErr w:type="gramEnd"/>
-      <w:r>
-        <w:t xml:space="preserve"> Dr Brian Banwell ,Midwest Anesthesia</w:t>
+        <w:t>Best Clinical Abstract. 1997 Faculty Supervisor,: Dr Brian Banwell ,Midwest Anesthesia</w:t>
       </w:r>
       <w:r>
         <w:t xml:space="preserve"> </w:t>
@@ -17933,15 +17494,7 @@
         <w:pStyle w:val="CVBulletsText"/>
       </w:pPr>
       <w:r>
-        <w:t xml:space="preserve">Level: Postgraduate, </w:t>
-      </w:r>
-      <w:proofErr w:type="gramStart"/>
-      <w:r>
-        <w:t>Teaching</w:t>
-      </w:r>
-      <w:proofErr w:type="gramEnd"/>
-      <w:r>
-        <w:t xml:space="preserve"> ability ranked in the first quartile most years according to resident city-wide evaluations of anesthesia faculty.</w:t>
+        <w:t>Level: Postgraduate, Teaching ability ranked in the first quartile most years according to resident city-wide evaluations of anesthesia faculty.</w:t>
       </w:r>
       <w:r>
         <w:tab/>
@@ -17995,71 +17548,31 @@
         <w:pStyle w:val="CVBulletsText"/>
       </w:pPr>
       <w:r>
-        <w:t xml:space="preserve">Lee SM, Landry J, Jones PM, Buhrmann O, Morley-Forster PK. Long-term quit rates after a perioperative smoking cessation randomized controlled trial. Anesth Analg </w:t>
-      </w:r>
-      <w:proofErr w:type="gramStart"/>
-      <w:r>
-        <w:t>2015;120:582</w:t>
-      </w:r>
-      <w:proofErr w:type="gramEnd"/>
-      <w:r>
-        <w:t>-587.</w:t>
-      </w:r>
-    </w:p>
-    <w:p>
-      <w:pPr>
-        <w:pStyle w:val="CVBulletsText"/>
-      </w:pPr>
-      <w:r>
-        <w:t xml:space="preserve">Tarride, J-E, Moulin DE, Lynch M, Clark AJ, Stitt LW, Gordon A, Morley-Forster PK et al. Impact on health-related quality of life and costs of managing chronic neuropathic pain in academic pain centres: results from a one-year prospective observational Canadian study. Submitted to Pain Research and </w:t>
-      </w:r>
-      <w:proofErr w:type="gramStart"/>
-      <w:r>
-        <w:t>Management,June</w:t>
-      </w:r>
-      <w:proofErr w:type="gramEnd"/>
-      <w:r>
-        <w:t>,2015.</w:t>
-      </w:r>
-    </w:p>
-    <w:p>
-      <w:pPr>
-        <w:pStyle w:val="CVBulletsText"/>
-      </w:pPr>
-      <w:r>
-        <w:t xml:space="preserve">Bostick GP, Toth C, Carr EC, Stitt LW, Gordon </w:t>
-      </w:r>
-      <w:proofErr w:type="gramStart"/>
-      <w:r>
-        <w:t>A,Morley</w:t>
-      </w:r>
-      <w:proofErr w:type="gramEnd"/>
-      <w:r>
-        <w:t>-Forster PK et al. Physical functioning and opioid use in patients with neuropathic pain. Pain Med 2015</w:t>
-      </w:r>
-    </w:p>
-    <w:p>
-      <w:pPr>
-        <w:pStyle w:val="CVBulletsText"/>
-      </w:pPr>
-      <w:r>
-        <w:t xml:space="preserve">Moulin DE, Clark AJ, Gordon A, Lynch M, Morley-Forster PK, Nathan H, Smyth C, Toth C, VanDenKerkhof E, Gilani A, Ware MA. Long Term Outcome of </w:t>
-      </w:r>
-      <w:proofErr w:type="gramStart"/>
-      <w:r>
-        <w:t>The</w:t>
-      </w:r>
-      <w:proofErr w:type="gramEnd"/>
-      <w:r>
-        <w:t xml:space="preserve"> Management of Chronic Neuropathic Pain - A Prospective Observational Study. Journal of Pain </w:t>
-      </w:r>
-      <w:proofErr w:type="gramStart"/>
-      <w:r>
-        <w:t>2015;16:852</w:t>
-      </w:r>
-      <w:proofErr w:type="gramEnd"/>
-      <w:r>
-        <w:t>-861.</w:t>
+        <w:t>Lee SM, Landry J, Jones PM, Buhrmann O, Morley-Forster PK. Long-term quit rates after a perioperative smoking cessation randomized controlled trial. Anesth Analg 2015;120:582-587.</w:t>
+      </w:r>
+    </w:p>
+    <w:p>
+      <w:pPr>
+        <w:pStyle w:val="CVBulletsText"/>
+      </w:pPr>
+      <w:r>
+        <w:t>Tarride, J-E, Moulin DE, Lynch M, Clark AJ, Stitt LW, Gordon A, Morley-Forster PK et al. Impact on health-related quality of life and costs of managing chronic neuropathic pain in academic pain centres: results from a one-year prospective observational Canadian study. Submitted to Pain Research and Management,June,2015.</w:t>
+      </w:r>
+    </w:p>
+    <w:p>
+      <w:pPr>
+        <w:pStyle w:val="CVBulletsText"/>
+      </w:pPr>
+      <w:r>
+        <w:t>Bostick GP, Toth C, Carr EC, Stitt LW, Gordon A,Morley-Forster PK et al. Physical functioning and opioid use in patients with neuropathic pain. Pain Med 2015</w:t>
+      </w:r>
+    </w:p>
+    <w:p>
+      <w:pPr>
+        <w:pStyle w:val="CVBulletsText"/>
+      </w:pPr>
+      <w:r>
+        <w:t>Moulin DE, Clark AJ, Gordon A, Lynch M, Morley-Forster PK, Nathan H, Smyth C, Toth C, VanDenKerkhof E, Gilani A, Ware MA. Long Term Outcome of The Management of Chronic Neuropathic Pain - A Prospective Observational Study. Journal of Pain 2015;16:852-861.</w:t>
       </w:r>
     </w:p>
     <w:p>
@@ -18108,39 +17621,15 @@
         <w:pStyle w:val="CVBulletsText"/>
       </w:pPr>
       <w:r>
-        <w:t xml:space="preserve">Morley-Forster PK, Pergolizzi JV, Taylor R, Axford-Gatley RA, Sellers EM. Mitigating the risk of opioid abuse through a balanced undergraduate pain medicine curriculum. J Pain Res. </w:t>
-      </w:r>
-      <w:proofErr w:type="gramStart"/>
-      <w:r>
-        <w:t>2013;6:791</w:t>
-      </w:r>
-      <w:proofErr w:type="gramEnd"/>
-      <w:r>
-        <w:t>-801</w:t>
-      </w:r>
-    </w:p>
-    <w:p>
-      <w:pPr>
-        <w:pStyle w:val="CVBulletsText"/>
-      </w:pPr>
-      <w:r>
-        <w:t xml:space="preserve">Velayudhan A, Bellingham G, Morley-Forster P. Opioid-induced </w:t>
-      </w:r>
-      <w:proofErr w:type="gramStart"/>
-      <w:r>
-        <w:t>Hyperalgesia .</w:t>
-      </w:r>
-      <w:proofErr w:type="gramEnd"/>
-      <w:r>
-        <w:t xml:space="preserve"> Critical Care and Pain </w:t>
-      </w:r>
-      <w:proofErr w:type="gramStart"/>
-      <w:r>
-        <w:t>2012;Online</w:t>
-      </w:r>
-      <w:proofErr w:type="gramEnd"/>
-      <w:r>
-        <w:t xml:space="preserve"> Access, Sept 26,2013</w:t>
+        <w:t>Morley-Forster PK, Pergolizzi JV, Taylor R, Axford-Gatley RA, Sellers EM. Mitigating the risk of opioid abuse through a balanced undergraduate pain medicine curriculum. J Pain Res. 2013;6:791-801</w:t>
+      </w:r>
+    </w:p>
+    <w:p>
+      <w:pPr>
+        <w:pStyle w:val="CVBulletsText"/>
+      </w:pPr>
+      <w:r>
+        <w:t>Velayudhan A, Bellingham G, Morley-Forster P. Opioid-induced Hyperalgesia . Critical Care and Pain 2012;Online Access, Sept 26,2013</w:t>
       </w:r>
     </w:p>
     <w:p>
@@ -18156,31 +17645,15 @@
         <w:pStyle w:val="CVBulletsText"/>
       </w:pPr>
       <w:r>
-        <w:t xml:space="preserve">Lee SM, Landry J, Jones PM, Buhrmann O, Morley-Forster PK. The effectiveness of a perioperative smoking cessation program: A randomized clinical trial. Anesth Analg </w:t>
-      </w:r>
-      <w:proofErr w:type="gramStart"/>
-      <w:r>
-        <w:t>2013;117:605</w:t>
-      </w:r>
-      <w:proofErr w:type="gramEnd"/>
-      <w:r>
-        <w:t>-13.</w:t>
-      </w:r>
-    </w:p>
-    <w:p>
-      <w:pPr>
-        <w:pStyle w:val="CVBulletsText"/>
-      </w:pPr>
-      <w:r>
-        <w:t xml:space="preserve">Morley-Forster PK. The new Canadian Royal College program in Pain Medicine Can J Anesth </w:t>
-      </w:r>
-      <w:proofErr w:type="gramStart"/>
-      <w:r>
-        <w:t>2014;61:188</w:t>
-      </w:r>
-      <w:proofErr w:type="gramEnd"/>
-      <w:r>
-        <w:t>-94.</w:t>
+        <w:t>Lee SM, Landry J, Jones PM, Buhrmann O, Morley-Forster PK. The effectiveness of a perioperative smoking cessation program: A randomized clinical trial. Anesth Analg 2013;117:605-13.</w:t>
+      </w:r>
+    </w:p>
+    <w:p>
+      <w:pPr>
+        <w:pStyle w:val="CVBulletsText"/>
+      </w:pPr>
+      <w:r>
+        <w:t>Morley-Forster PK. The new Canadian Royal College program in Pain Medicine Can J Anesth 2014;61:188-94.</w:t>
       </w:r>
     </w:p>
     <w:p>
@@ -18196,15 +17669,7 @@
         <w:pStyle w:val="CVBulletsText"/>
       </w:pPr>
       <w:r>
-        <w:t xml:space="preserve">Watt-Watson J, Peter E, Clark J, Dewar A, Hadjistravopoulos T, Morley-Forster PK, O'Leary C, Raman-Wilms L, Unruh </w:t>
-      </w:r>
-      <w:proofErr w:type="gramStart"/>
-      <w:r>
-        <w:t>A,Webber</w:t>
-      </w:r>
-      <w:proofErr w:type="gramEnd"/>
-      <w:r>
-        <w:t xml:space="preserve"> K,Campbell-Yoo M.The ethics of Canadian entry-to-practice pain competencies: How are we doing?. Pain res Manag 2013; 18: 25-32.</w:t>
+        <w:t>Watt-Watson J, Peter E, Clark J, Dewar A, Hadjistravopoulos T, Morley-Forster PK, O'Leary C, Raman-Wilms L, Unruh A,Webber K,Campbell-Yoo M.The ethics of Canadian entry-to-practice pain competencies: How are we doing?. Pain res Manag 2013; 18: 25-32.</w:t>
       </w:r>
     </w:p>
     <w:p>
@@ -18350,15 +17815,7 @@
         <w:t xml:space="preserve"> </w:t>
       </w:r>
       <w:r>
-        <w:t>2006 May-Jun;2(3):147-</w:t>
-      </w:r>
-      <w:proofErr w:type="gramStart"/>
-      <w:r>
-        <w:t>53.(</w:t>
-      </w:r>
-      <w:proofErr w:type="gramEnd"/>
-      <w:r>
-        <w:t>Fellowship supervisor for Dr Balasubramanian)</w:t>
+        <w:t>2006 May-Jun;2(3):147-53.(Fellowship supervisor for Dr Balasubramanian)</w:t>
       </w:r>
     </w:p>
     <w:p>
@@ -18398,13 +17855,8 @@
         <w:pStyle w:val="CVBulletsText"/>
       </w:pPr>
       <w:r>
-        <w:t>Moulin DE, Clark AJ, Speechley M, Morley-Forster PK. Chronic Pain in Canada-Prevalence, Treatment, Impact and the Role of Opioid Analgesia. Pain Res Manag. 2002 Winter; 7(4):179-</w:t>
-      </w:r>
-      <w:proofErr w:type="gramStart"/>
-      <w:r>
-        <w:t>84.Coauthor</w:t>
-      </w:r>
-      <w:proofErr w:type="gramEnd"/>
+        <w:t>Moulin DE, Clark AJ, Speechley M, Morley-Forster PK. Chronic Pain in Canada-Prevalence, Treatment, Impact and the Role of Opioid Analgesia. Pain Res Manag. 2002 Winter; 7(4):179-84.Coauthor</w:t>
+      </w:r>
     </w:p>
     <w:p>
       <w:pPr>
@@ -18420,15 +17872,7 @@
       </w:pPr>
       <w:r>
         <w:lastRenderedPageBreak/>
-        <w:t>Fallon K, Fuller JG, Morley-Forster PK. Fat embolization and fatal cardiac arrest during hip arthroplasty with methylmethacrylate. Can J Anaesth. 2001 Jul-Aug;48(7):626-</w:t>
-      </w:r>
-      <w:proofErr w:type="gramStart"/>
-      <w:r>
-        <w:t>9.(</w:t>
-      </w:r>
-      <w:proofErr w:type="gramEnd"/>
-      <w:r>
-        <w:t>Resident</w:t>
+        <w:t>Fallon K, Fuller JG, Morley-Forster PK. Fat embolization and fatal cardiac arrest during hip arthroplasty with methylmethacrylate. Can J Anaesth. 2001 Jul-Aug;48(7):626-9.(Resident</w:t>
       </w:r>
       <w:r>
         <w:t xml:space="preserve"> </w:t>
@@ -18450,15 +17894,7 @@
         <w:pStyle w:val="CVBulletsText"/>
       </w:pPr>
       <w:r>
-        <w:t>Sandhu H, Morley-Forster PK, Spadafora S. Epidural hematoma following epidural analgesia in a patient receiving unfractionated heparin for thromboprophylaxis. Reg Anesth Pain Med. 2000 Jan-Feb;25(1):72-</w:t>
-      </w:r>
-      <w:proofErr w:type="gramStart"/>
-      <w:r>
-        <w:t>5.(</w:t>
-      </w:r>
-      <w:proofErr w:type="gramEnd"/>
-      <w:r>
-        <w:t>Resident supervisor for Dr Sandhu)</w:t>
+        <w:t>Sandhu H, Morley-Forster PK, Spadafora S. Epidural hematoma following epidural analgesia in a patient receiving unfractionated heparin for thromboprophylaxis. Reg Anesth Pain Med. 2000 Jan-Feb;25(1):72-5.(Resident supervisor for Dr Sandhu)</w:t>
       </w:r>
     </w:p>
     <w:p>
@@ -18493,15 +17929,7 @@
         <w:pStyle w:val="CVBulletsText"/>
       </w:pPr>
       <w:r>
-        <w:t>Morley-Forster PK, Weberpals J. Neonatal effects of patient-controlled analgesia using fentanyl in labor. Int J Obstet Anesth. 1998 Apr;7(2):103-</w:t>
-      </w:r>
-      <w:proofErr w:type="gramStart"/>
-      <w:r>
-        <w:t>7.(</w:t>
-      </w:r>
-      <w:proofErr w:type="gramEnd"/>
-      <w:r>
-        <w:t xml:space="preserve"> SRTP Supervisor for Dr J Weberpals) Principal Author</w:t>
+        <w:t>Morley-Forster PK, Weberpals J. Neonatal effects of patient-controlled analgesia using fentanyl in labor. Int J Obstet Anesth. 1998 Apr;7(2):103-7.( SRTP Supervisor for Dr J Weberpals) Principal Author</w:t>
       </w:r>
     </w:p>
     <w:p>
@@ -18517,15 +17945,7 @@
         <w:pStyle w:val="CVBulletsText"/>
       </w:pPr>
       <w:r>
-        <w:t>Morley-Forster PK, McAllister JD, Vandeberghe H, Thiessen JJ, White A, Taylor M, Knoppert DC. Does thiopental delay recovery in children premedicated with midazolam? Paediatr Anaesth. 1997; 7(4):279-85. (Resident supervisor for Dr John McAllister, SRTP Supervisor for Dr M Taylor</w:t>
-      </w:r>
-      <w:proofErr w:type="gramStart"/>
-      <w:r>
-        <w:t>))Principal</w:t>
-      </w:r>
-      <w:proofErr w:type="gramEnd"/>
-      <w:r>
-        <w:t xml:space="preserve"> Author</w:t>
+        <w:t>Morley-Forster PK, McAllister JD, Vandeberghe H, Thiessen JJ, White A, Taylor M, Knoppert DC. Does thiopental delay recovery in children premedicated with midazolam? Paediatr Anaesth. 1997; 7(4):279-85. (Resident supervisor for Dr John McAllister, SRTP Supervisor for Dr M Taylor))Principal Author</w:t>
       </w:r>
     </w:p>
     <w:p>
@@ -18606,26 +18026,13 @@
         <w:pStyle w:val="CVBulletsText"/>
       </w:pPr>
       <w:r>
-        <w:t xml:space="preserve">Morley-Forster PK, Clarke C. Analgesia for the High-risk patient (Chapter 7). In: McConachie I. </w:t>
-      </w:r>
-      <w:proofErr w:type="gramStart"/>
-      <w:r>
-        <w:t>ed.</w:t>
-      </w:r>
-      <w:proofErr w:type="gramEnd"/>
-      <w:r>
-        <w:t xml:space="preserve"> </w:t>
-      </w:r>
-      <w:r>
-        <w:t xml:space="preserve">Anesthesia for the High-Risk Patient. United </w:t>
-      </w:r>
-      <w:proofErr w:type="gramStart"/>
-      <w:r>
-        <w:t>States:Cambridge</w:t>
-      </w:r>
-      <w:proofErr w:type="gramEnd"/>
-      <w:r>
-        <w:t xml:space="preserve"> University Press;2009:93-108. (Resident Supervisor for Dr Collin Clarke)</w:t>
+        <w:t>Morley-Forster PK, Clarke C. Analgesia for the High-risk patient (Chapter 7). In: McConachie I. ed.</w:t>
+      </w:r>
+      <w:r>
+        <w:t xml:space="preserve"> </w:t>
+      </w:r>
+      <w:r>
+        <w:t>Anesthesia for the High-Risk Patient. United States:Cambridge University Press;2009:93-108. (Resident Supervisor for Dr Collin Clarke)</w:t>
       </w:r>
     </w:p>
     <w:p>
@@ -18644,15 +18051,7 @@
         <w:pStyle w:val="CVBulletsText"/>
       </w:pPr>
       <w:r>
-        <w:t xml:space="preserve">Morley-Forster PK. Methadone for Pain- A Pan-Canadian </w:t>
-      </w:r>
-      <w:proofErr w:type="gramStart"/>
-      <w:r>
-        <w:t>Perspective .Pain</w:t>
-      </w:r>
-      <w:proofErr w:type="gramEnd"/>
-      <w:r>
-        <w:t xml:space="preserve"> Research and Management (Invited)</w:t>
+        <w:t>Morley-Forster PK. Methadone for Pain- A Pan-Canadian Perspective .Pain Research and Management (Invited)</w:t>
       </w:r>
     </w:p>
     <w:p>
@@ -18791,15 +18190,7 @@
         <w:pStyle w:val="CVBulletsText"/>
       </w:pPr>
       <w:r>
-        <w:t xml:space="preserve">Morley-Forster PK. Acute pain management in the chronic pain patient. Pain Care. </w:t>
-      </w:r>
-      <w:proofErr w:type="gramStart"/>
-      <w:r>
-        <w:t>2007;6:3</w:t>
-      </w:r>
-      <w:proofErr w:type="gramEnd"/>
-      <w:r>
-        <w:t>-8.</w:t>
+        <w:t>Morley-Forster PK. Acute pain management in the chronic pain patient. Pain Care. 2007;6:3-8.</w:t>
       </w:r>
       <w:r>
         <w:t xml:space="preserve"> </w:t>
@@ -18889,60 +18280,23 @@
         <w:pStyle w:val="CVBulletsText"/>
       </w:pPr>
       <w:r>
-        <w:t xml:space="preserve">Coulombe M-A, St Lawrence K, Moulin </w:t>
-      </w:r>
-      <w:proofErr w:type="gramStart"/>
-      <w:r>
-        <w:t>DE ,</w:t>
-      </w:r>
-      <w:proofErr w:type="gramEnd"/>
-      <w:r>
-        <w:t xml:space="preserve"> Morley-Forster PK. Intrinsic functional connectivity of the periaqueductal gray (PAG) is related to fibromyalgia clinical symptoms. Society for </w:t>
-      </w:r>
-      <w:proofErr w:type="gramStart"/>
-      <w:r>
-        <w:t>Neurosciences;Chicago</w:t>
-      </w:r>
-      <w:proofErr w:type="gramEnd"/>
-      <w:r>
-        <w:t xml:space="preserve"> Pain Imaging and Perception 5496,. October </w:t>
-      </w:r>
-      <w:proofErr w:type="gramStart"/>
-      <w:r>
-        <w:t>18,2015.Chicago</w:t>
-      </w:r>
-      <w:proofErr w:type="gramEnd"/>
-    </w:p>
-    <w:p>
-      <w:pPr>
-        <w:pStyle w:val="CVBulletsText"/>
-      </w:pPr>
-      <w:r>
-        <w:t xml:space="preserve">Shokouhi M, et al. Disruptions in sensorimotor network connectivity associated with Complex Regional Pain </w:t>
-      </w:r>
-      <w:proofErr w:type="gramStart"/>
-      <w:r>
-        <w:t>Syndrome .</w:t>
-      </w:r>
-      <w:proofErr w:type="gramEnd"/>
-      <w:r>
-        <w:t xml:space="preserve"> Abstract presented at International Society for Magnetic Resonance, 23rd Annual Mtg; June, 2015:</w:t>
-      </w:r>
-    </w:p>
-    <w:p>
-      <w:pPr>
-        <w:pStyle w:val="CVBulletsText"/>
-      </w:pPr>
-      <w:r>
-        <w:t xml:space="preserve">Racine M, Jensen MP, Harth M, Morley-Forster PK, Nielson WR. Operant Learning </w:t>
-      </w:r>
-      <w:proofErr w:type="gramStart"/>
-      <w:r>
-        <w:t>vs</w:t>
-      </w:r>
-      <w:proofErr w:type="gramEnd"/>
-      <w:r>
-        <w:t xml:space="preserve"> Energy Conservation Activity Management Treatments for Patients with Fibromyalgia: A randomized controlled clinical trails. Int. Assoc for Study of Pain, Buenos Aires. October 7-11, 2014</w:t>
+        <w:t>Coulombe M-A, St Lawrence K, Moulin DE , Morley-Forster PK. Intrinsic functional connectivity of the periaqueductal gray (PAG) is related to fibromyalgia clinical symptoms. Society for Neurosciences;Chicago Pain Imaging and Perception 5496,. October 18,2015.Chicago</w:t>
+      </w:r>
+    </w:p>
+    <w:p>
+      <w:pPr>
+        <w:pStyle w:val="CVBulletsText"/>
+      </w:pPr>
+      <w:r>
+        <w:t>Shokouhi M, et al. Disruptions in sensorimotor network connectivity associated with Complex Regional Pain Syndrome . Abstract presented at International Society for Magnetic Resonance, 23rd Annual Mtg; June, 2015:</w:t>
+      </w:r>
+    </w:p>
+    <w:p>
+      <w:pPr>
+        <w:pStyle w:val="CVBulletsText"/>
+      </w:pPr>
+      <w:r>
+        <w:t>Racine M, Jensen MP, Harth M, Morley-Forster PK, Nielson WR. Operant Learning vs Energy Conservation Activity Management Treatments for Patients with Fibromyalgia: A randomized controlled clinical trails. Int. Assoc for Study of Pain, Buenos Aires. October 7-11, 2014</w:t>
       </w:r>
     </w:p>
     <w:p>
@@ -18958,15 +18312,7 @@
         <w:pStyle w:val="CVBulletsText"/>
       </w:pPr>
       <w:r>
-        <w:t xml:space="preserve">Moulin DE, Clark AJ, Gordon A, Lynch M, Morley-Forster PK, Nathan H, Smyth C, Toth C, VanDenKerkhof E, Gilani A, Ware M. Canadian Multi-Centre Cohort Study </w:t>
-      </w:r>
-      <w:proofErr w:type="gramStart"/>
-      <w:r>
-        <w:t>To</w:t>
-      </w:r>
-      <w:proofErr w:type="gramEnd"/>
-      <w:r>
-        <w:t xml:space="preserve"> Determine the Longterm Outcomes of the Management of Chronic Neuropathic Pain. Can Pain Society Annual Meeting, Quebec City. May 20-23, 2014.</w:t>
+        <w:t>Moulin DE, Clark AJ, Gordon A, Lynch M, Morley-Forster PK, Nathan H, Smyth C, Toth C, VanDenKerkhof E, Gilani A, Ware M. Canadian Multi-Centre Cohort Study To Determine the Longterm Outcomes of the Management of Chronic Neuropathic Pain. Can Pain Society Annual Meeting, Quebec City. May 20-23, 2014.</w:t>
       </w:r>
     </w:p>
     <w:p>
@@ -18989,31 +18335,15 @@
       </w:pPr>
       <w:r>
         <w:lastRenderedPageBreak/>
-        <w:t xml:space="preserve">Shokouhi M, Davis KD, Moulin DE, Morley-Forster PK, Nielson WR, </w:t>
-      </w:r>
-      <w:proofErr w:type="gramStart"/>
-      <w:r>
-        <w:t>St.Lawrence</w:t>
-      </w:r>
-      <w:proofErr w:type="gramEnd"/>
-      <w:r>
-        <w:t xml:space="preserve"> K. Cerebral Perfusion Alternations in Fibromyalgia and Their Correlation to Clinical Metrics of Pain. The American Pain Society 33rd Annual Scientific Meeting, Tampa FL. April 30 - May 3, 2014.</w:t>
-      </w:r>
-    </w:p>
-    <w:p>
-      <w:pPr>
-        <w:pStyle w:val="CVBulletsText"/>
-      </w:pPr>
-      <w:r>
-        <w:t xml:space="preserve">Angle </w:t>
-      </w:r>
-      <w:proofErr w:type="gramStart"/>
-      <w:r>
-        <w:t>P.,Douglas</w:t>
-      </w:r>
-      <w:proofErr w:type="gramEnd"/>
-      <w:r>
-        <w:t xml:space="preserve"> J, Lay C, Gawel M, Kronberg J, Morley-Forster PK et al Proposing Formal Diagnostic Criteria for Post -epidural PDPH. Can Anesth Soc Annual Scientific Meeting 2013, Calgary, Alberta.</w:t>
+        <w:t>Shokouhi M, Davis KD, Moulin DE, Morley-Forster PK, Nielson WR, St.Lawrence K. Cerebral Perfusion Alternations in Fibromyalgia and Their Correlation to Clinical Metrics of Pain. The American Pain Society 33rd Annual Scientific Meeting, Tampa FL. April 30 - May 3, 2014.</w:t>
+      </w:r>
+    </w:p>
+    <w:p>
+      <w:pPr>
+        <w:pStyle w:val="CVBulletsText"/>
+      </w:pPr>
+      <w:r>
+        <w:t>Angle P.,Douglas J, Lay C, Gawel M, Kronberg J, Morley-Forster PK et al Proposing Formal Diagnostic Criteria for Post -epidural PDPH. Can Anesth Soc Annual Scientific Meeting 2013, Calgary, Alberta.</w:t>
       </w:r>
     </w:p>
     <w:p>
@@ -19029,31 +18359,15 @@
         <w:pStyle w:val="CVBulletsText"/>
       </w:pPr>
       <w:r>
-        <w:t xml:space="preserve">Morley-Forster P, McCarthy, G. Case </w:t>
-      </w:r>
-      <w:proofErr w:type="gramStart"/>
-      <w:r>
-        <w:t>Study;Concurrent</w:t>
-      </w:r>
-      <w:proofErr w:type="gramEnd"/>
-      <w:r>
-        <w:t xml:space="preserve"> Disorder and Substance Abuse. American Pain Society Annual Meeting 2013: Chicago, May 9-12,2013.</w:t>
-      </w:r>
-    </w:p>
-    <w:p>
-      <w:pPr>
-        <w:pStyle w:val="CVBulletsText"/>
-      </w:pPr>
-      <w:r>
-        <w:t xml:space="preserve">Morley-Forster P, McCarthy, G. Case </w:t>
-      </w:r>
-      <w:proofErr w:type="gramStart"/>
-      <w:r>
-        <w:t>Study;Concurrent</w:t>
-      </w:r>
-      <w:proofErr w:type="gramEnd"/>
-      <w:r>
-        <w:t xml:space="preserve"> Disorder and Substance Abuse. American Society of Addiction Medicine Annual Meeting 2013, New Orleans</w:t>
+        <w:t>Morley-Forster P, McCarthy, G. Case Study;Concurrent Disorder and Substance Abuse. American Pain Society Annual Meeting 2013: Chicago, May 9-12,2013.</w:t>
+      </w:r>
+    </w:p>
+    <w:p>
+      <w:pPr>
+        <w:pStyle w:val="CVBulletsText"/>
+      </w:pPr>
+      <w:r>
+        <w:t>Morley-Forster P, McCarthy, G. Case Study;Concurrent Disorder and Substance Abuse. American Society of Addiction Medicine Annual Meeting 2013, New Orleans</w:t>
       </w:r>
     </w:p>
     <w:p>
@@ -19092,15 +18406,7 @@
         <w:pStyle w:val="CVBulletsText"/>
       </w:pPr>
       <w:r>
-        <w:t xml:space="preserve">Morley-Forster, PK, Pergolizzi J, Sellers </w:t>
-      </w:r>
-      <w:proofErr w:type="gramStart"/>
-      <w:r>
-        <w:t>EM .Mitigating</w:t>
-      </w:r>
-      <w:proofErr w:type="gramEnd"/>
-      <w:r>
-        <w:t xml:space="preserve"> the Risks of addiction, abuse, and diversion: undergraduate pain management curricula. College on Problems of Drug Dependence. 74th Annual Scientific Meeting Palm Springs, June,2012.</w:t>
+        <w:t>Morley-Forster, PK, Pergolizzi J, Sellers EM .Mitigating the Risks of addiction, abuse, and diversion: undergraduate pain management curricula. College on Problems of Drug Dependence. 74th Annual Scientific Meeting Palm Springs, June,2012.</w:t>
       </w:r>
     </w:p>
     <w:p>
@@ -19206,15 +18512,7 @@
         <w:pStyle w:val="CVBulletsText"/>
       </w:pPr>
       <w:r>
-        <w:t xml:space="preserve">Moulin DE, Morley-Forster </w:t>
-      </w:r>
-      <w:proofErr w:type="gramStart"/>
-      <w:r>
-        <w:t>PK,Connolly</w:t>
-      </w:r>
-      <w:proofErr w:type="gramEnd"/>
-      <w:r>
-        <w:t xml:space="preserve"> B, Guerin J, Clark AJ. Prospective study of the pharmacologic management of chronic neuropathic non-cancer pain. 2007; Int Assoc for the Study of Pain Neuropathic Pain Congress. Berlin. Co-Principal Author</w:t>
+        <w:t>Moulin DE, Morley-Forster PK,Connolly B, Guerin J, Clark AJ. Prospective study of the pharmacologic management of chronic neuropathic non-cancer pain. 2007; Int Assoc for the Study of Pain Neuropathic Pain Congress. Berlin. Co-Principal Author</w:t>
       </w:r>
     </w:p>
     <w:p>
@@ -19311,31 +18609,15 @@
         <w:pStyle w:val="CVBulletsText"/>
       </w:pPr>
       <w:r>
-        <w:t xml:space="preserve">Shapiro A, Getty H, Teasell R, Morley-Forster PK, Hong S, Sequeira K, et al. Identification of Distinct Patient Subgroups at Risk </w:t>
-      </w:r>
-      <w:proofErr w:type="gramStart"/>
-      <w:r>
-        <w:t>For</w:t>
-      </w:r>
-      <w:proofErr w:type="gramEnd"/>
-      <w:r>
-        <w:t xml:space="preserve"> Dysfunction Secondary to Pain. 2005 May; CPS Annual Conference: Halifax, NS, Canada. Coauthor</w:t>
-      </w:r>
-    </w:p>
-    <w:p>
-      <w:pPr>
-        <w:pStyle w:val="CVBulletsText"/>
-      </w:pPr>
-      <w:r>
-        <w:t xml:space="preserve">Moulin DE, Morley-Forster PK, Connolly B, Guerin J, Watling C, Watson J. Prospective Study of the Management of Chronic </w:t>
-      </w:r>
-      <w:proofErr w:type="gramStart"/>
-      <w:r>
-        <w:t>neuropathic</w:t>
-      </w:r>
-      <w:proofErr w:type="gramEnd"/>
-      <w:r>
-        <w:t xml:space="preserve"> Non-cancer Pain. Pain Res Manage. 2005 Summer;10(2):102. Co-Principal Author</w:t>
+        <w:t>Shapiro A, Getty H, Teasell R, Morley-Forster PK, Hong S, Sequeira K, et al. Identification of Distinct Patient Subgroups at Risk For Dysfunction Secondary to Pain. 2005 May; CPS Annual Conference: Halifax, NS, Canada. Coauthor</w:t>
+      </w:r>
+    </w:p>
+    <w:p>
+      <w:pPr>
+        <w:pStyle w:val="CVBulletsText"/>
+      </w:pPr>
+      <w:r>
+        <w:t>Moulin DE, Morley-Forster PK, Connolly B, Guerin J, Watling C, Watson J. Prospective Study of the Management of Chronic neuropathic Non-cancer Pain. Pain Res Manage. 2005 Summer;10(2):102. Co-Principal Author</w:t>
       </w:r>
     </w:p>
     <w:p>
@@ -19399,15 +18681,7 @@
         <w:pStyle w:val="CVBulletsText"/>
       </w:pPr>
       <w:r>
-        <w:t xml:space="preserve">Singh I, Morley-Forster PK, Shamsah M. Effect of Speed of Injection of Hyper </w:t>
-      </w:r>
-      <w:proofErr w:type="gramStart"/>
-      <w:r>
-        <w:t>baric</w:t>
-      </w:r>
-      <w:proofErr w:type="gramEnd"/>
-      <w:r>
-        <w:t xml:space="preserve"> Bupivacaine on the Spread of Spinal Anaesthesia in Parturients. 2002 Jun; Canadian Anesth Society Richard Knill Competition. Victoria. Co-Principal Author</w:t>
+        <w:t>Singh I, Morley-Forster PK, Shamsah M. Effect of Speed of Injection of Hyper baric Bupivacaine on the Spread of Spinal Anaesthesia in Parturients. 2002 Jun; Canadian Anesth Society Richard Knill Competition. Victoria. Co-Principal Author</w:t>
       </w:r>
     </w:p>
     <w:p>
@@ -19431,15 +18705,7 @@
         <w:pStyle w:val="CVBulletsText"/>
       </w:pPr>
       <w:r>
-        <w:t xml:space="preserve">Angle PJ, Halpern SH, Morley-Forster PK, Littleford JA, Gnanendran K, Owen RN, et al. Post-epidural back pain in the parturient - comparison of the epidural Sprotte vs. Tushy needle. SOAP Abstracts. </w:t>
-      </w:r>
-      <w:proofErr w:type="gramStart"/>
-      <w:r>
-        <w:t>2002:A</w:t>
-      </w:r>
-      <w:proofErr w:type="gramEnd"/>
-      <w:r>
-        <w:t>62. Coauthor</w:t>
+        <w:t>Angle PJ, Halpern SH, Morley-Forster PK, Littleford JA, Gnanendran K, Owen RN, et al. Post-epidural back pain in the parturient - comparison of the epidural Sprotte vs. Tushy needle. SOAP Abstracts. 2002:A62. Coauthor</w:t>
       </w:r>
     </w:p>
     <w:p>
@@ -19493,15 +18759,7 @@
         <w:pStyle w:val="CVBulletsText"/>
       </w:pPr>
       <w:r>
-        <w:t xml:space="preserve">Angle PJ, Halpern SH, Morley-Forster PK, Littleford JA, Gnanendran MD, Owen H, et al. Post-epidural back pain in the parturient--a comparison of the epidural Sprotte vs. Tuohy needle. Anesthesiology: SOAP Abstracts. </w:t>
-      </w:r>
-      <w:proofErr w:type="gramStart"/>
-      <w:r>
-        <w:t>2000;A</w:t>
-      </w:r>
-      <w:proofErr w:type="gramEnd"/>
-      <w:r>
-        <w:t>62. Coauthor</w:t>
+        <w:t>Angle PJ, Halpern SH, Morley-Forster PK, Littleford JA, Gnanendran MD, Owen H, et al. Post-epidural back pain in the parturient--a comparison of the epidural Sprotte vs. Tuohy needle. Anesthesiology: SOAP Abstracts. 2000;A62. Coauthor</w:t>
       </w:r>
     </w:p>
     <w:p>
@@ -19521,15 +18779,7 @@
       </w:r>
       <w:r>
         <w:lastRenderedPageBreak/>
-        <w:t>ropivacaine, 7.5 mg/ml, and bupivacaine 5 mg/ml. Can J Anaesth. 1998 May;45(5.2</w:t>
-      </w:r>
-      <w:proofErr w:type="gramStart"/>
-      <w:r>
-        <w:t>):A</w:t>
-      </w:r>
-      <w:proofErr w:type="gramEnd"/>
-      <w:r>
-        <w:t>61-A. Co-Principal Author</w:t>
+        <w:t>ropivacaine, 7.5 mg/ml, and bupivacaine 5 mg/ml. Can J Anaesth. 1998 May;45(5.2):A61-A. Co-Principal Author</w:t>
       </w:r>
     </w:p>
     <w:p>
@@ -19567,15 +18817,7 @@
         <w:pStyle w:val="CVBulletsText"/>
       </w:pPr>
       <w:r>
-        <w:t>Dain SL, Webster AC, Morley-Forster PK, Ruby R, Weberpals J, Cook MJ. Propofol for insertion of the laryngeal mask airway for short ENT procedures in children. Anesth Analg. 1996 Mar;</w:t>
-      </w:r>
-      <w:proofErr w:type="gramStart"/>
-      <w:r>
-        <w:t>82:S</w:t>
-      </w:r>
-      <w:proofErr w:type="gramEnd"/>
-      <w:r>
-        <w:t>83.</w:t>
+        <w:t>Dain SL, Webster AC, Morley-Forster PK, Ruby R, Weberpals J, Cook MJ. Propofol for insertion of the laryngeal mask airway for short ENT procedures in children. Anesth Analg. 1996 Mar;82:S83.</w:t>
       </w:r>
       <w:r>
         <w:t xml:space="preserve"> </w:t>
@@ -19589,31 +18831,15 @@
         <w:pStyle w:val="CVBulletsText"/>
       </w:pPr>
       <w:r>
-        <w:t xml:space="preserve">Morley-Forster PK, Smith A, McIndoe M, Hutchinson J. Stand </w:t>
-      </w:r>
-      <w:proofErr w:type="gramStart"/>
-      <w:r>
-        <w:t>By</w:t>
-      </w:r>
-      <w:proofErr w:type="gramEnd"/>
-      <w:r>
-        <w:t xml:space="preserve"> Me: Implementation of a Parent Present at Induction Program. 1996; Association for the Care of Children's Health (ACCH) Conference: Albuquerque, NM, USA. Principal Author</w:t>
-      </w:r>
-    </w:p>
-    <w:p>
-      <w:pPr>
-        <w:pStyle w:val="CVBulletsText"/>
-      </w:pPr>
-      <w:r>
-        <w:t xml:space="preserve">Banwell B, Morley-Forster PK, Krause R, Dain SL. Decreased incidence of epidural vein cannulation and transient paresthesiae in parturients with the Arrow (FlexTip Plus) catheter. Anaesthesiology: ASA Abstracts. 1996 Sept;85 Suppl </w:t>
-      </w:r>
-      <w:proofErr w:type="gramStart"/>
-      <w:r>
-        <w:t>3A:A900.(</w:t>
-      </w:r>
-      <w:proofErr w:type="gramEnd"/>
-      <w:r>
-        <w:t>Resident Supervisor for Dr B Banwell)</w:t>
+        <w:t>Morley-Forster PK, Smith A, McIndoe M, Hutchinson J. Stand By Me: Implementation of a Parent Present at Induction Program. 1996; Association for the Care of Children's Health (ACCH) Conference: Albuquerque, NM, USA. Principal Author</w:t>
+      </w:r>
+    </w:p>
+    <w:p>
+      <w:pPr>
+        <w:pStyle w:val="CVBulletsText"/>
+      </w:pPr>
+      <w:r>
+        <w:t>Banwell B, Morley-Forster PK, Krause R, Dain SL. Decreased incidence of epidural vein cannulation and transient paresthesiae in parturients with the Arrow (FlexTip Plus) catheter. Anaesthesiology: ASA Abstracts. 1996 Sept;85 Suppl 3A:A900.(Resident Supervisor for Dr B Banwell)</w:t>
       </w:r>
     </w:p>
     <w:p>
@@ -19651,23 +18877,7 @@
         <w:t xml:space="preserve"> </w:t>
       </w:r>
       <w:r>
-        <w:t>Recovery after oral midazolam premedication in children: intravenous vs. inhalation induction. Can J Anaesth. 1992 May;39(5.2</w:t>
-      </w:r>
-      <w:proofErr w:type="gramStart"/>
-      <w:r>
-        <w:t>):A</w:t>
-      </w:r>
-      <w:proofErr w:type="gramEnd"/>
-      <w:r>
-        <w:t xml:space="preserve">48. (Resident Supervisor for Dr J </w:t>
-      </w:r>
-      <w:proofErr w:type="gramStart"/>
-      <w:r>
-        <w:t>McAllister)Co</w:t>
-      </w:r>
-      <w:proofErr w:type="gramEnd"/>
-      <w:r>
-        <w:t>-Principal Author</w:t>
+        <w:t>Recovery after oral midazolam premedication in children: intravenous vs. inhalation induction. Can J Anaesth. 1992 May;39(5.2):A48. (Resident Supervisor for Dr J McAllister)Co-Principal Author</w:t>
       </w:r>
     </w:p>
     <w:p>
@@ -19681,15 +18891,7 @@
         <w:t xml:space="preserve"> </w:t>
       </w:r>
       <w:r>
-        <w:t xml:space="preserve">1992 Sept;77 Suppl </w:t>
-      </w:r>
-      <w:proofErr w:type="gramStart"/>
-      <w:r>
-        <w:t>3A:A14.(</w:t>
-      </w:r>
-      <w:proofErr w:type="gramEnd"/>
-      <w:r>
-        <w:t>Resident Supervisor for Dr P Newton) Co-Principal Author</w:t>
+        <w:t>1992 Sept;77 Suppl 3A:A14.(Resident Supervisor for Dr P Newton) Co-Principal Author</w:t>
       </w:r>
     </w:p>
     <w:p>
@@ -19703,31 +18905,15 @@
         <w:t xml:space="preserve"> </w:t>
       </w:r>
       <w:r>
-        <w:t>depression. Can J Anaesth. 1992 May;39(5.2</w:t>
-      </w:r>
-      <w:proofErr w:type="gramStart"/>
-      <w:r>
-        <w:t>):A</w:t>
-      </w:r>
-      <w:proofErr w:type="gramEnd"/>
-      <w:r>
-        <w:t>55. Coauthor</w:t>
-      </w:r>
-    </w:p>
-    <w:p>
-      <w:pPr>
-        <w:pStyle w:val="CVBulletsText"/>
-      </w:pPr>
-      <w:r>
-        <w:t>Segstro R, Morley-Forster PK, Lu G. The efficacy of indomethacin as a postoperative analgesic following total hip arthroplasty. Can J Anaesth. 1990 May;37(4.2</w:t>
-      </w:r>
-      <w:proofErr w:type="gramStart"/>
-      <w:r>
-        <w:t>):S</w:t>
-      </w:r>
-      <w:proofErr w:type="gramEnd"/>
-      <w:r>
-        <w:t>41.(Resident Supervisor for Dr Ron Segstro-Awarded First Prize, CAS Resident Competition)</w:t>
+        <w:t>depression. Can J Anaesth. 1992 May;39(5.2):A55. Coauthor</w:t>
+      </w:r>
+    </w:p>
+    <w:p>
+      <w:pPr>
+        <w:pStyle w:val="CVBulletsText"/>
+      </w:pPr>
+      <w:r>
+        <w:t>Segstro R, Morley-Forster PK, Lu G. The efficacy of indomethacin as a postoperative analgesic following total hip arthroplasty. Can J Anaesth. 1990 May;37(4.2):S41.(Resident Supervisor for Dr Ron Segstro-Awarded First Prize, CAS Resident Competition)</w:t>
       </w:r>
     </w:p>
     <w:p>
@@ -19934,29 +19120,13 @@
         <w:pStyle w:val="CVBulletsText"/>
       </w:pPr>
       <w:r>
-        <w:t xml:space="preserve">Pelvic Pain: Emerging View, New </w:t>
-      </w:r>
-      <w:proofErr w:type="gramStart"/>
-      <w:r>
-        <w:t>Treatment .</w:t>
-      </w:r>
-      <w:proofErr w:type="gramEnd"/>
-      <w:r>
-        <w:t xml:space="preserve"> September, 2013 Hugh Allen Day Dept of</w:t>
-      </w:r>
-      <w:r>
-        <w:t xml:space="preserve"> </w:t>
-      </w:r>
-      <w:r>
-        <w:t xml:space="preserve">Obstetrics and </w:t>
-      </w:r>
-      <w:proofErr w:type="gramStart"/>
-      <w:r>
-        <w:t>Gynecology ,</w:t>
-      </w:r>
-      <w:proofErr w:type="gramEnd"/>
-      <w:r>
-        <w:t xml:space="preserve"> London Health Sciences Centre</w:t>
+        <w:t>Pelvic Pain: Emerging View, New Treatment . September, 2013 Hugh Allen Day Dept of</w:t>
+      </w:r>
+      <w:r>
+        <w:t xml:space="preserve"> </w:t>
+      </w:r>
+      <w:r>
+        <w:t>Obstetrics and Gynecology , London Health Sciences Centre</w:t>
       </w:r>
       <w:r>
         <w:tab/>
@@ -19968,15 +19138,7 @@
         <w:pStyle w:val="CVBulletsText"/>
       </w:pPr>
       <w:r>
-        <w:t xml:space="preserve">Non-opioid and adjuvant pharmacotherapy in chronic pain. Special interest elective </w:t>
-      </w:r>
-      <w:proofErr w:type="gramStart"/>
-      <w:r>
-        <w:t>In</w:t>
-      </w:r>
-      <w:proofErr w:type="gramEnd"/>
-      <w:r>
-        <w:t xml:space="preserve"> chronic non-cancer pain for Family Medicine residents. June19, London</w:t>
+        <w:t>Non-opioid and adjuvant pharmacotherapy in chronic pain. Special interest elective In chronic non-cancer pain for Family Medicine residents. June19, London</w:t>
       </w:r>
       <w:r>
         <w:tab/>
@@ -20024,15 +19186,7 @@
         <w:pStyle w:val="CVBulletsText"/>
       </w:pPr>
       <w:r>
-        <w:t xml:space="preserve">Chronic Pain Assessment and management in the Addicted Patient: Parts 1 and </w:t>
-      </w:r>
-      <w:proofErr w:type="gramStart"/>
-      <w:r>
-        <w:t>2.(</w:t>
-      </w:r>
-      <w:proofErr w:type="gramEnd"/>
-      <w:r>
-        <w:t>Total</w:t>
+        <w:t>Chronic Pain Assessment and management in the Addicted Patient: Parts 1 and 2.(Total</w:t>
       </w:r>
       <w:r>
         <w:t xml:space="preserve"> </w:t>
@@ -20057,15 +19211,7 @@
       </w:pPr>
       <w:r>
         <w:lastRenderedPageBreak/>
-        <w:t xml:space="preserve">The Biology of Persisting Pain. St Joseph's Pain Program Patient Education </w:t>
-      </w:r>
-      <w:proofErr w:type="gramStart"/>
-      <w:r>
-        <w:t>Day .</w:t>
-      </w:r>
-      <w:proofErr w:type="gramEnd"/>
-      <w:r>
-        <w:t xml:space="preserve"> January</w:t>
+        <w:t>The Biology of Persisting Pain. St Joseph's Pain Program Patient Education Day . January</w:t>
       </w:r>
       <w:r>
         <w:t xml:space="preserve"> </w:t>
@@ -20125,15 +19271,7 @@
         <w:pStyle w:val="CVBulletsText"/>
       </w:pPr>
       <w:r>
-        <w:t xml:space="preserve">How to Utilize NOUGG Guidelines in Your </w:t>
-      </w:r>
-      <w:proofErr w:type="gramStart"/>
-      <w:r>
-        <w:t>Practice .</w:t>
-      </w:r>
-      <w:proofErr w:type="gramEnd"/>
-      <w:r>
-        <w:t xml:space="preserve"> Conference: A Balanced Approach to</w:t>
+        <w:t>How to Utilize NOUGG Guidelines in Your Practice . Conference: A Balanced Approach to</w:t>
       </w:r>
       <w:r>
         <w:t xml:space="preserve"> </w:t>
@@ -20175,15 +19313,7 @@
         <w:t xml:space="preserve"> </w:t>
       </w:r>
       <w:r>
-        <w:t xml:space="preserve">June 8,2012, St Joseph's Health </w:t>
-      </w:r>
-      <w:proofErr w:type="gramStart"/>
-      <w:r>
-        <w:t>Centre .Invited</w:t>
-      </w:r>
-      <w:proofErr w:type="gramEnd"/>
-      <w:r>
-        <w:t xml:space="preserve"> Speaker</w:t>
+        <w:t>June 8,2012, St Joseph's Health Centre .Invited Speaker</w:t>
       </w:r>
       <w:r>
         <w:tab/>
@@ -20200,13 +19330,8 @@
       <w:r>
         <w:t xml:space="preserve"> </w:t>
       </w:r>
-      <w:proofErr w:type="gramStart"/>
-      <w:r>
-        <w:t>Pain ,Annual</w:t>
-      </w:r>
-      <w:proofErr w:type="gramEnd"/>
-      <w:r>
-        <w:t xml:space="preserve"> Meeting, Toronto. May 4,2012 Invited Speaker</w:t>
+      <w:r>
+        <w:t>Pain ,Annual Meeting, Toronto. May 4,2012 Invited Speaker</w:t>
       </w:r>
       <w:r>
         <w:tab/>
@@ -20224,15 +19349,7 @@
         <w:t xml:space="preserve"> </w:t>
       </w:r>
       <w:r>
-        <w:t xml:space="preserve">Approved for CME </w:t>
-      </w:r>
-      <w:proofErr w:type="gramStart"/>
-      <w:r>
-        <w:t>By</w:t>
-      </w:r>
-      <w:proofErr w:type="gramEnd"/>
-      <w:r>
-        <w:t xml:space="preserve"> UWO. Invited Speaker</w:t>
+        <w:t>Approved for CME By UWO. Invited Speaker</w:t>
       </w:r>
       <w:r>
         <w:tab/>
@@ -20244,15 +19361,7 @@
         <w:pStyle w:val="CVBulletsText"/>
       </w:pPr>
       <w:r>
-        <w:t xml:space="preserve">Chair, London Smoking Cessation Group, </w:t>
-      </w:r>
-      <w:proofErr w:type="gramStart"/>
-      <w:r>
-        <w:t>Organized</w:t>
-      </w:r>
-      <w:proofErr w:type="gramEnd"/>
-      <w:r>
-        <w:t xml:space="preserve"> nine groups within London to collaborate on increasing accessibility to Smoking Cessation Programs.</w:t>
+        <w:t>Chair, London Smoking Cessation Group, Organized nine groups within London to collaborate on increasing accessibility to Smoking Cessation Programs.</w:t>
       </w:r>
       <w:r>
         <w:tab/>
@@ -20312,15 +19421,7 @@
         <w:pStyle w:val="CVBulletsText"/>
       </w:pPr>
       <w:r>
-        <w:t xml:space="preserve">Grand </w:t>
-      </w:r>
-      <w:proofErr w:type="gramStart"/>
-      <w:r>
-        <w:t>Rounds,The</w:t>
-      </w:r>
-      <w:proofErr w:type="gramEnd"/>
-      <w:r>
-        <w:t xml:space="preserve"> Department of Anesthesiology, Ottawa Hospital, The New Royal</w:t>
+        <w:t>Grand Rounds,The Department of Anesthesiology, Ottawa Hospital, The New Royal</w:t>
       </w:r>
       <w:r>
         <w:t xml:space="preserve"> </w:t>
@@ -20350,15 +19451,7 @@
         <w:t xml:space="preserve"> </w:t>
       </w:r>
       <w:r>
-        <w:t xml:space="preserve">Approved for CME </w:t>
-      </w:r>
-      <w:proofErr w:type="gramStart"/>
-      <w:r>
-        <w:t>By</w:t>
-      </w:r>
-      <w:proofErr w:type="gramEnd"/>
-      <w:r>
-        <w:t xml:space="preserve"> UWO Invited Speaker</w:t>
+        <w:t>Approved for CME By UWO Invited Speaker</w:t>
       </w:r>
       <w:r>
         <w:tab/>
@@ -20406,13 +19499,8 @@
         <w:pStyle w:val="CVBulletsText"/>
       </w:pPr>
       <w:r>
-        <w:t xml:space="preserve">Lawrence S Bloomberg Faculty of Nursing, University of Toronto, Workshop Chair </w:t>
-      </w:r>
-      <w:proofErr w:type="gramStart"/>
-      <w:r>
-        <w:t>To</w:t>
-      </w:r>
-      <w:proofErr w:type="gramEnd"/>
+        <w:t>Lawrence S Bloomberg Faculty of Nursing, University of Toronto, Workshop Chair To</w:t>
+      </w:r>
       <w:r>
         <w:t xml:space="preserve"> </w:t>
       </w:r>
@@ -20485,15 +19573,7 @@
       </w:pPr>
       <w:r>
         <w:lastRenderedPageBreak/>
-        <w:t xml:space="preserve">7th Annual Medicine Update in Psychiatry, Pain and its interface with the biopsychosocial realm. Regional Psychiatry </w:t>
-      </w:r>
-      <w:proofErr w:type="gramStart"/>
-      <w:r>
-        <w:t>Meeting ,</w:t>
-      </w:r>
-      <w:proofErr w:type="gramEnd"/>
-      <w:r>
-        <w:t xml:space="preserve"> London, Ontario Invited Speaker</w:t>
+        <w:t>7th Annual Medicine Update in Psychiatry, Pain and its interface with the biopsychosocial realm. Regional Psychiatry Meeting , London, Ontario Invited Speaker</w:t>
       </w:r>
       <w:r>
         <w:tab/>
@@ -20586,15 +19666,7 @@
         <w:t xml:space="preserve"> </w:t>
       </w:r>
       <w:r>
-        <w:t xml:space="preserve">Regional </w:t>
-      </w:r>
-      <w:proofErr w:type="gramStart"/>
-      <w:r>
-        <w:t>Meeting .Invited</w:t>
-      </w:r>
-      <w:proofErr w:type="gramEnd"/>
-      <w:r>
-        <w:t xml:space="preserve"> Speaker</w:t>
+        <w:t>Regional Meeting .Invited Speaker</w:t>
       </w:r>
       <w:r>
         <w:tab/>
@@ -20630,15 +19702,7 @@
         <w:pStyle w:val="CVBulletsText"/>
       </w:pPr>
       <w:r>
-        <w:t>Canadian Endocrine Update 2009</w:t>
-      </w:r>
-      <w:proofErr w:type="gramStart"/>
-      <w:r>
-        <w:t>, ,</w:t>
-      </w:r>
-      <w:proofErr w:type="gramEnd"/>
-      <w:r>
-        <w:t xml:space="preserve"> Chronic Opioid Therapy: Does it affect the endocrine system? London, Ontario, Canada, Invited Lecturer</w:t>
+        <w:t>Canadian Endocrine Update 2009, , Chronic Opioid Therapy: Does it affect the endocrine system? London, Ontario, Canada, Invited Lecturer</w:t>
       </w:r>
       <w:r>
         <w:tab/>
@@ -20734,15 +19798,7 @@
         <w:t xml:space="preserve"> </w:t>
       </w:r>
       <w:r>
-        <w:t xml:space="preserve">Pain Clinic, Approved for CME by </w:t>
-      </w:r>
-      <w:proofErr w:type="gramStart"/>
-      <w:r>
-        <w:t>UWO .Invited</w:t>
-      </w:r>
-      <w:proofErr w:type="gramEnd"/>
-      <w:r>
-        <w:t xml:space="preserve"> Speaker</w:t>
+        <w:t>Pain Clinic, Approved for CME by UWO .Invited Speaker</w:t>
       </w:r>
       <w:r>
         <w:tab/>
@@ -20790,15 +19846,7 @@
         <w:pStyle w:val="CVBulletsText"/>
       </w:pPr>
       <w:r>
-        <w:t xml:space="preserve">Centers for Pain </w:t>
-      </w:r>
-      <w:proofErr w:type="gramStart"/>
-      <w:r>
-        <w:t>Management .</w:t>
-      </w:r>
-      <w:proofErr w:type="gramEnd"/>
-      <w:r>
-        <w:t xml:space="preserve"> Using the Needle Wisely and Well. Physician in-training seminar on interventional techniques in pain management office practice. Invited</w:t>
+        <w:t>Centers for Pain Management . Using the Needle Wisely and Well. Physician in-training seminar on interventional techniques in pain management office practice. Invited</w:t>
       </w:r>
       <w:r>
         <w:t xml:space="preserve"> </w:t>
@@ -21090,15 +20138,7 @@
         <w:t xml:space="preserve"> </w:t>
       </w:r>
       <w:r>
-        <w:t xml:space="preserve">Vision for the </w:t>
-      </w:r>
-      <w:proofErr w:type="gramStart"/>
-      <w:r>
-        <w:t>Future .Invited</w:t>
-      </w:r>
-      <w:proofErr w:type="gramEnd"/>
-      <w:r>
-        <w:t xml:space="preserve"> Speaker</w:t>
+        <w:t>Vision for the Future .Invited Speaker</w:t>
       </w:r>
       <w:r>
         <w:tab/>
@@ -21176,15 +20216,7 @@
         <w:pStyle w:val="CVBulletsText"/>
       </w:pPr>
       <w:r>
-        <w:t>Ontario Peri-anaesthesia Nurses Association Meeting, Acute Post-</w:t>
-      </w:r>
-      <w:proofErr w:type="gramStart"/>
-      <w:r>
-        <w:t>op</w:t>
-      </w:r>
-      <w:proofErr w:type="gramEnd"/>
-      <w:r>
-        <w:t xml:space="preserve"> Pain Management</w:t>
+        <w:t>Ontario Peri-anaesthesia Nurses Association Meeting, Acute Post-op Pain Management</w:t>
       </w:r>
       <w:r>
         <w:t xml:space="preserve"> </w:t>
@@ -21347,15 +20379,7 @@
         <w:pStyle w:val="CVBulletsText"/>
       </w:pPr>
       <w:r>
-        <w:t xml:space="preserve">Association for the Care of Children's Health, Stand </w:t>
-      </w:r>
-      <w:proofErr w:type="gramStart"/>
-      <w:r>
-        <w:t>By</w:t>
-      </w:r>
-      <w:proofErr w:type="gramEnd"/>
-      <w:r>
-        <w:t xml:space="preserve"> Me: Developing a Parent</w:t>
+        <w:t>Association for the Care of Children's Health, Stand By Me: Developing a Parent</w:t>
       </w:r>
       <w:r>
         <w:t xml:space="preserve"> </w:t>
@@ -21524,16 +20548,11 @@
         <w:pStyle w:val="CVBulletsText"/>
       </w:pPr>
       <w:r>
-        <w:t xml:space="preserve">Post-anaesthetic Care Unit Nursing Conference, Stand By </w:t>
-      </w:r>
-      <w:proofErr w:type="gramStart"/>
-      <w:r>
-        <w:t xml:space="preserve">Me </w:t>
+        <w:t xml:space="preserve">Post-anaesthetic Care Unit Nursing Conference, Stand By Me </w:t>
       </w:r>
       <w:r>
         <w:t xml:space="preserve"> (</w:t>
       </w:r>
-      <w:proofErr w:type="gramEnd"/>
       <w:r>
         <w:t>Implementation of a Peri¬operative Pediatric Support Program). London, Ontario, Invited Lecturer</w:t>
       </w:r>
@@ -21560,15 +20579,7 @@
         <w:pStyle w:val="CVBulletsText"/>
       </w:pPr>
       <w:r>
-        <w:t xml:space="preserve">Ontario Medical Association Section of Anesthesia Meeting, </w:t>
-      </w:r>
-      <w:proofErr w:type="gramStart"/>
-      <w:r>
-        <w:t>What</w:t>
-      </w:r>
-      <w:proofErr w:type="gramEnd"/>
-      <w:r>
-        <w:t xml:space="preserve"> is new in Obstetric</w:t>
+        <w:t>Ontario Medical Association Section of Anesthesia Meeting, What is new in Obstetric</w:t>
       </w:r>
       <w:r>
         <w:t xml:space="preserve"> </w:t>
@@ -21848,15 +20859,7 @@
         <w:pStyle w:val="CVBulletsText"/>
       </w:pPr>
       <w:r>
-        <w:t xml:space="preserve">Co-organizer with Dr Shelley McKellar. Invited Goodman Series </w:t>
-      </w:r>
-      <w:proofErr w:type="gramStart"/>
-      <w:r>
-        <w:t>Lecturer ,</w:t>
-      </w:r>
-      <w:proofErr w:type="gramEnd"/>
-      <w:r>
-        <w:t xml:space="preserve"> Prof Joanna</w:t>
+        <w:t>Co-organizer with Dr Shelley McKellar. Invited Goodman Series Lecturer , Prof Joanna</w:t>
       </w:r>
       <w:r>
         <w:t xml:space="preserve"> </w:t>
@@ -21880,13 +20883,8 @@
       <w:r>
         <w:t xml:space="preserve"> </w:t>
       </w:r>
-      <w:proofErr w:type="gramStart"/>
-      <w:r>
-        <w:t>Anesthesia ,</w:t>
-      </w:r>
-      <w:proofErr w:type="gramEnd"/>
-      <w:r>
-        <w:t xml:space="preserve"> U of Ottawa and Gini Jarvis RN ,to implement interventional management of cancer pain at London Regional Cancer Care. Audience: Dept of Anesthesiology and Perioperative Medicine City-wide Rounds</w:t>
+      <w:r>
+        <w:t>Anesthesia , U of Ottawa and Gini Jarvis RN ,to implement interventional management of cancer pain at London Regional Cancer Care. Audience: Dept of Anesthesiology and Perioperative Medicine City-wide Rounds</w:t>
       </w:r>
       <w:r>
         <w:tab/>
@@ -22080,15 +21078,7 @@
         <w:pStyle w:val="CVBulletsText"/>
       </w:pPr>
       <w:r>
-        <w:t xml:space="preserve">Portfolio Course </w:t>
-      </w:r>
-      <w:proofErr w:type="gramStart"/>
-      <w:r>
-        <w:t>Mentor ,</w:t>
-      </w:r>
-      <w:proofErr w:type="gramEnd"/>
-      <w:r>
-        <w:t xml:space="preserve"> Year 3, Schulich School of Medicine.</w:t>
+        <w:t>Portfolio Course Mentor , Year 3, Schulich School of Medicine.</w:t>
       </w:r>
       <w:r>
         <w:tab/>
@@ -22375,15 +21365,7 @@
         <w:pStyle w:val="CVBulletsText"/>
       </w:pPr>
       <w:r>
-        <w:t xml:space="preserve">Assessment and management of Chronic </w:t>
-      </w:r>
-      <w:proofErr w:type="gramStart"/>
-      <w:r>
-        <w:t>Pain ,</w:t>
-      </w:r>
-      <w:proofErr w:type="gramEnd"/>
-      <w:r>
-        <w:t xml:space="preserve"> Part II</w:t>
+        <w:t>Assessment and management of Chronic Pain , Part II</w:t>
       </w:r>
       <w:r>
         <w:tab/>
@@ -22407,15 +21389,7 @@
         <w:pStyle w:val="CVBulletsText"/>
       </w:pPr>
       <w:r>
-        <w:t>Acute Post-</w:t>
-      </w:r>
-      <w:proofErr w:type="gramStart"/>
-      <w:r>
-        <w:t>operative</w:t>
-      </w:r>
-      <w:proofErr w:type="gramEnd"/>
-      <w:r>
-        <w:t xml:space="preserve"> Pain Management of the Chronic Pain Patient.</w:t>
+        <w:t>Acute Post-operative Pain Management of the Chronic Pain Patient.</w:t>
       </w:r>
       <w:r>
         <w:tab/>
@@ -22629,14 +21603,7 @@
       </w:r>
       <w:r>
         <w:tab/>
-      </w:r>
-      <w:proofErr w:type="gramStart"/>
-      <w:r>
-        <w:t>1983  -</w:t>
-      </w:r>
-      <w:proofErr w:type="gramEnd"/>
-      <w:r>
-        <w:t> 1987</w:t>
+        <w:t>1983  - 1987</w:t>
       </w:r>
     </w:p>
     <w:p>
@@ -23304,13 +22271,8 @@
         <w:pStyle w:val="CVBulletsText"/>
       </w:pPr>
       <w:r>
-        <w:t xml:space="preserve">Chair, Conference Organizing Committee, A Balanced Approach to Pain Management" targeting community pain physicians, family doctors, and postgraduate </w:t>
-      </w:r>
-      <w:proofErr w:type="gramStart"/>
-      <w:r>
-        <w:t>trainees .May</w:t>
-      </w:r>
-      <w:proofErr w:type="gramEnd"/>
+        <w:t>Chair, Conference Organizing Committee, A Balanced Approach to Pain Management" targeting community pain physicians, family doctors, and postgraduate trainees .May</w:t>
+      </w:r>
       <w:r>
         <w:t xml:space="preserve"> </w:t>
       </w:r>
@@ -23360,15 +22322,7 @@
         <w:t xml:space="preserve"> </w:t>
       </w:r>
       <w:r>
-        <w:t xml:space="preserve">Management" targeting community pain physicians, family doctors, and postgraduate </w:t>
-      </w:r>
-      <w:proofErr w:type="gramStart"/>
-      <w:r>
-        <w:t>trainees .</w:t>
-      </w:r>
-      <w:proofErr w:type="gramEnd"/>
-      <w:r>
-        <w:t xml:space="preserve"> March 23-25,2012. In-Medic Pain Management Centre, London, Ontario.</w:t>
+        <w:t>Management" targeting community pain physicians, family doctors, and postgraduate trainees . March 23-25,2012. In-Medic Pain Management Centre, London, Ontario.</w:t>
       </w:r>
       <w:r>
         <w:tab/>
@@ -23610,13 +22564,8 @@
       <w:r>
         <w:t xml:space="preserve"> </w:t>
       </w:r>
-      <w:proofErr w:type="gramStart"/>
-      <w:r>
-        <w:t>By</w:t>
-      </w:r>
-      <w:proofErr w:type="gramEnd"/>
-      <w:r>
-        <w:t xml:space="preserve"> Me Program allowing parents in the OR. Written and directed by Dr. P. Morley- Forster</w:t>
+      <w:r>
+        <w:t>By Me Program allowing parents in the OR. Written and directed by Dr. P. Morley- Forster</w:t>
       </w:r>
       <w:r>
         <w:tab/>
@@ -23777,15 +22726,7 @@
         <w:pStyle w:val="CVBulletsText"/>
       </w:pPr>
       <w:r>
-        <w:t>Dr David Patrick, Primary Supervisor, Family Medicine-</w:t>
-      </w:r>
-      <w:proofErr w:type="gramStart"/>
-      <w:r>
-        <w:t>one month</w:t>
-      </w:r>
-      <w:proofErr w:type="gramEnd"/>
-      <w:r>
-        <w:t xml:space="preserve"> rotation</w:t>
+        <w:t>Dr David Patrick, Primary Supervisor, Family Medicine-one month rotation</w:t>
       </w:r>
       <w:r>
         <w:tab/>
@@ -23821,15 +22762,7 @@
         <w:pStyle w:val="CVBulletsText"/>
       </w:pPr>
       <w:r>
-        <w:t>Dr. George Kim, Primary Supervisor, Family Medicine-</w:t>
-      </w:r>
-      <w:proofErr w:type="gramStart"/>
-      <w:r>
-        <w:t>one month</w:t>
-      </w:r>
-      <w:proofErr w:type="gramEnd"/>
-      <w:r>
-        <w:t xml:space="preserve"> rotation</w:t>
+        <w:t>Dr. George Kim, Primary Supervisor, Family Medicine-one month rotation</w:t>
       </w:r>
       <w:r>
         <w:tab/>
@@ -23859,15 +22792,7 @@
         <w:pStyle w:val="CVBulletsText"/>
       </w:pPr>
       <w:r>
-        <w:t xml:space="preserve">Dr Jeff Spence, Dr Birgit Volkentanz, Dr Deborah Dyke, </w:t>
-      </w:r>
-      <w:proofErr w:type="gramStart"/>
-      <w:r>
-        <w:t>One day</w:t>
-      </w:r>
-      <w:proofErr w:type="gramEnd"/>
-      <w:r>
-        <w:t xml:space="preserve"> Family Practice</w:t>
+        <w:t>Dr Jeff Spence, Dr Birgit Volkentanz, Dr Deborah Dyke, One day Family Practice</w:t>
       </w:r>
       <w:r>
         <w:t xml:space="preserve"> </w:t>
@@ -23951,15 +22876,7 @@
         <w:pStyle w:val="CVBulletsText"/>
       </w:pPr>
       <w:r>
-        <w:t xml:space="preserve">Dale Tanzer, Faculty </w:t>
-      </w:r>
-      <w:proofErr w:type="gramStart"/>
-      <w:r>
-        <w:t>Of</w:t>
-      </w:r>
-      <w:proofErr w:type="gramEnd"/>
-      <w:r>
-        <w:t xml:space="preserve"> Medicine Summer Research Students, Primary Supervisor</w:t>
+        <w:t>Dale Tanzer, Faculty Of Medicine Summer Research Students, Primary Supervisor</w:t>
       </w:r>
       <w:r>
         <w:tab/>
@@ -23995,15 +22912,7 @@
         <w:pStyle w:val="CVBulletsText"/>
       </w:pPr>
       <w:r>
-        <w:t xml:space="preserve">Michael Taylor, Faculty of Medicine Summer Research Training </w:t>
-      </w:r>
-      <w:proofErr w:type="gramStart"/>
-      <w:r>
-        <w:t>Program,,</w:t>
-      </w:r>
-      <w:proofErr w:type="gramEnd"/>
-      <w:r>
-        <w:t>Primary</w:t>
+        <w:t>Michael Taylor, Faculty of Medicine Summer Research Training Program,,Primary</w:t>
       </w:r>
       <w:r>
         <w:t xml:space="preserve"> Supervisor</w:t>
@@ -24130,13 +23039,8 @@
       <w:pPr>
         <w:pStyle w:val="CVBulletsText"/>
       </w:pPr>
-      <w:proofErr w:type="gramStart"/>
-      <w:r>
-        <w:t>Member ,</w:t>
-      </w:r>
-      <w:proofErr w:type="gramEnd"/>
-      <w:r>
-        <w:t xml:space="preserve"> St Jude's Church Renewal Committee</w:t>
+      <w:r>
+        <w:t>Member , St Jude's Church Renewal Committee</w:t>
       </w:r>
       <w:r>
         <w:tab/>
@@ -24160,15 +23064,7 @@
         <w:pStyle w:val="CVBulletsText"/>
       </w:pPr>
       <w:r>
-        <w:t xml:space="preserve">Interviewed on Canada AM, CBC </w:t>
-      </w:r>
-      <w:proofErr w:type="gramStart"/>
-      <w:r>
-        <w:t>Radio ,</w:t>
-      </w:r>
-      <w:proofErr w:type="gramEnd"/>
-      <w:r>
-        <w:t xml:space="preserve"> 12 stations nationally "Pain Medicine</w:t>
+        <w:t>Interviewed on Canada AM, CBC Radio , 12 stations nationally "Pain Medicine</w:t>
       </w:r>
       <w:r>
         <w:t xml:space="preserve"> </w:t>
@@ -24354,15 +23250,7 @@
         <w:pStyle w:val="CVBulletsText"/>
       </w:pPr>
       <w:r>
-        <w:t xml:space="preserve">Interview for the Jim Chapman Show, Living </w:t>
-      </w:r>
-      <w:proofErr w:type="gramStart"/>
-      <w:r>
-        <w:t>With</w:t>
-      </w:r>
-      <w:proofErr w:type="gramEnd"/>
-      <w:r>
-        <w:t xml:space="preserve"> Chronic Pain. Ontario</w:t>
+        <w:t>Interview for the Jim Chapman Show, Living With Chronic Pain. Ontario</w:t>
       </w:r>
       <w:r>
         <w:tab/>
@@ -24513,15 +23401,7 @@
         <w:pStyle w:val="CVBulletsText"/>
       </w:pPr>
       <w:r>
-        <w:t xml:space="preserve">Interview for CFPL TV regarding Stand </w:t>
-      </w:r>
-      <w:proofErr w:type="gramStart"/>
-      <w:r>
-        <w:t>By</w:t>
-      </w:r>
-      <w:proofErr w:type="gramEnd"/>
-      <w:r>
-        <w:t xml:space="preserve"> Me Program at St. Joseph's Health Care. Scarborough, Ontario</w:t>
+        <w:t>Interview for CFPL TV regarding Stand By Me Program at St. Joseph's Health Care. Scarborough, Ontario</w:t>
       </w:r>
       <w:r>
         <w:tab/>
@@ -24570,23 +23450,23 @@
       <w:pPr>
         <w:pStyle w:val="Heading1"/>
       </w:pPr>
-      <w:bookmarkStart w:id="15" w:name="_Toc449392745"/>
+      <w:bookmarkStart w:id="14" w:name="_Toc449392745"/>
       <w:r>
         <w:lastRenderedPageBreak/>
         <w:t>Orthopedic Surgery</w:t>
       </w:r>
-      <w:bookmarkEnd w:id="15"/>
+      <w:bookmarkEnd w:id="14"/>
     </w:p>
     <w:p>
       <w:pPr>
         <w:pStyle w:val="Heading1"/>
       </w:pPr>
-      <w:bookmarkStart w:id="16" w:name="_Toc449392746"/>
+      <w:bookmarkStart w:id="15" w:name="_Toc449392746"/>
       <w:r>
         <w:lastRenderedPageBreak/>
         <w:t>Dr. Harsha Malempati – CV</w:t>
       </w:r>
-      <w:bookmarkEnd w:id="16"/>
+      <w:bookmarkEnd w:id="15"/>
     </w:p>
     <w:p>
       <w:pPr>
@@ -25177,18 +24057,10 @@
         <w:br/>
       </w:r>
       <w:r>
-        <w:t xml:space="preserve">Dean’s Gold Medal, Faculty of Science, </w:t>
-      </w:r>
-      <w:proofErr w:type="gramStart"/>
-      <w:r>
-        <w:t>Awa</w:t>
-      </w:r>
-      <w:r>
-        <w:t>rded</w:t>
-      </w:r>
-      <w:proofErr w:type="gramEnd"/>
-      <w:r>
-        <w:t xml:space="preserve"> to graduating student with </w:t>
+        <w:t>Dean’s Gold Medal, Faculty of Science, Awa</w:t>
+      </w:r>
+      <w:r>
+        <w:t xml:space="preserve">rded to graduating student with </w:t>
       </w:r>
       <w:r>
         <w:t>highest academic standing</w:t>
@@ -25429,15 +24301,7 @@
         <w:t xml:space="preserve"> </w:t>
       </w:r>
       <w:r>
-        <w:t xml:space="preserve">autologous chondrocyte implantation at 2 and 7 </w:t>
-      </w:r>
-      <w:proofErr w:type="gramStart"/>
-      <w:r>
-        <w:t>years</w:t>
-      </w:r>
-      <w:proofErr w:type="gramEnd"/>
-      <w:r>
-        <w:t xml:space="preserve"> follow-up.</w:t>
+        <w:t>autologous chondrocyte implantation at 2 and 7 years follow-up.</w:t>
       </w:r>
     </w:p>
     <w:p>
@@ -25660,13 +24524,8 @@
       </w:r>
       <w:r>
         <w:lastRenderedPageBreak/>
-        <w:t xml:space="preserve">degenerative disease of the lumbar spine. Can J Surg. Submitted February </w:t>
-      </w:r>
-      <w:proofErr w:type="gramStart"/>
-      <w:r>
-        <w:t>2012.</w:t>
-      </w:r>
-      <w:proofErr w:type="gramEnd"/>
+        <w:t>degenerative disease of the lumbar spine. Can J Surg. Submitted February 2012.</w:t>
+      </w:r>
     </w:p>
     <w:p>
       <w:pPr>
@@ -25689,15 +24548,7 @@
         <w:pStyle w:val="CVBulletsText"/>
       </w:pPr>
       <w:r>
-        <w:t>Bederman S, Murnaghan O, Malempati H, Lansang E, Wilkinson M, Johnston E, Bronstein Y, Finkelstein J, and Yee A. In-hospital mortality and surgical utilization in severely polytraumatized patients with and without spinal injury. J Trauma, 2011 Oct;71(4</w:t>
-      </w:r>
-      <w:proofErr w:type="gramStart"/>
-      <w:r>
-        <w:t>):E</w:t>
-      </w:r>
-      <w:proofErr w:type="gramEnd"/>
-      <w:r>
-        <w:t>71-8.</w:t>
+        <w:t>Bederman S, Murnaghan O, Malempati H, Lansang E, Wilkinson M, Johnston E, Bronstein Y, Finkelstein J, and Yee A. In-hospital mortality and surgical utilization in severely polytraumatized patients with and without spinal injury. J Trauma, 2011 Oct;71(4):E71-8.</w:t>
       </w:r>
     </w:p>
     <w:p>
@@ -26092,7 +24943,7 @@
       <w:pPr>
         <w:pStyle w:val="Heading1"/>
       </w:pPr>
-      <w:bookmarkStart w:id="17" w:name="_Toc449392747"/>
+      <w:bookmarkStart w:id="16" w:name="_Toc449392747"/>
       <w:r>
         <w:lastRenderedPageBreak/>
         <w:t>Dr. Hars</w:t>
@@ -26100,7 +24951,7 @@
       <w:r>
         <w:t>ha Malempati – Sample Rep</w:t>
       </w:r>
-      <w:bookmarkEnd w:id="17"/>
+      <w:bookmarkEnd w:id="16"/>
     </w:p>
     <w:p>
       <w:pPr>
@@ -26141,7 +24992,7 @@
                     </pic:cNvPicPr>
                   </pic:nvPicPr>
                   <pic:blipFill>
-                    <a:blip r:embed="rId13">
+                    <a:blip r:embed="rId11">
                       <a:extLst>
                         <a:ext uri="{28A0092B-C50C-407E-A947-70E740481C1C}">
                           <a14:useLocalDpi xmlns:a14="http://schemas.microsoft.com/office/drawing/2010/main" val="0"/>
@@ -27151,15 +26002,7 @@
         <w:pStyle w:val="ExampleTextStyle"/>
       </w:pPr>
       <w:r>
-        <w:t xml:space="preserve">Ms. Xxx lives in a house. She has a common law relationship with her husband. They have three children, aged 20, 18 and 16 years. Prior to the accident, she was quite active doing most of the home maintenance activities. Her sons now do all of the snow shoveling and lawn maintenance. They help her out carrying the laundry and groceries. She is able to do the heavier aspects of housekeeping; </w:t>
-      </w:r>
-      <w:proofErr w:type="gramStart"/>
-      <w:r>
-        <w:t>however</w:t>
-      </w:r>
-      <w:proofErr w:type="gramEnd"/>
-      <w:r>
-        <w:t xml:space="preserve"> she uses pacing strategies when doing so.</w:t>
+        <w:t>Ms. Xxx lives in a house. She has a common law relationship with her husband. They have three children, aged 20, 18 and 16 years. Prior to the accident, she was quite active doing most of the home maintenance activities. Her sons now do all of the snow shoveling and lawn maintenance. They help her out carrying the laundry and groceries. She is able to do the heavier aspects of housekeeping; however she uses pacing strategies when doing so.</w:t>
       </w:r>
     </w:p>
     <w:p>
@@ -27565,12 +26408,12 @@
       <w:pPr>
         <w:pStyle w:val="Heading1"/>
       </w:pPr>
-      <w:bookmarkStart w:id="18" w:name="_Toc449392748"/>
+      <w:bookmarkStart w:id="17" w:name="_Toc449392748"/>
       <w:r>
         <w:lastRenderedPageBreak/>
         <w:t>Dr. Rajiv Ghandi – CV</w:t>
       </w:r>
-      <w:bookmarkEnd w:id="18"/>
+      <w:bookmarkEnd w:id="17"/>
     </w:p>
     <w:p>
       <w:pPr>
@@ -28759,15 +27602,7 @@
         <w:t xml:space="preserve"> </w:t>
       </w:r>
       <w:r>
-        <w:t xml:space="preserve">joint replacement for </w:t>
-      </w:r>
-      <w:proofErr w:type="gramStart"/>
-      <w:r>
-        <w:t>osteoarthritis</w:t>
-      </w:r>
-      <w:proofErr w:type="gramEnd"/>
-      <w:r>
-        <w:t>-Assessing the links with later revision</w:t>
+        <w:t>joint replacement for osteoarthritis-Assessing the links with later revision</w:t>
       </w:r>
       <w:r>
         <w:t xml:space="preserve"> </w:t>
@@ -28970,15 +27805,7 @@
         </w:numPr>
       </w:pPr>
       <w:r>
-        <w:t xml:space="preserve">Shulman R, Zyweil M, Gandhi R, Salonen D, Davey JR. Trunnionosis, </w:t>
-      </w:r>
-      <w:proofErr w:type="gramStart"/>
-      <w:r>
-        <w:t>The</w:t>
-      </w:r>
-      <w:proofErr w:type="gramEnd"/>
-      <w:r>
-        <w:t xml:space="preserve"> latest culprit in adverse reactions to metal debris following hip arthroplasty. Journal of Skeletal Radiology. 2015 Mar ;44(3):433-40. Coauthor or Collaborator.</w:t>
+        <w:t>Shulman R, Zyweil M, Gandhi R, Salonen D, Davey JR. Trunnionosis, The latest culprit in adverse reactions to metal debris following hip arthroplasty. Journal of Skeletal Radiology. 2015 Mar ;44(3):433-40. Coauthor or Collaborator.</w:t>
       </w:r>
     </w:p>
     <w:p>
@@ -29020,15 +27847,7 @@
         </w:numPr>
       </w:pPr>
       <w:r>
-        <w:t xml:space="preserve">Vasheghani F, Zhang Y, Li Y, Blati M, Fahmi F, Lussier B, Roughley P, Lagares D, Lajeunesse D, Marshall WK, Rampersaud R, Mahomed NN, Gandhi R, Pelletier JP, Martel-Pelletier </w:t>
-      </w:r>
-      <w:proofErr w:type="gramStart"/>
-      <w:r>
-        <w:t>J ,</w:t>
-      </w:r>
-      <w:proofErr w:type="gramEnd"/>
-      <w:r>
-        <w:t xml:space="preserve"> Kapoor M. PPARY deficiency results in severe, accelerated osteoarthritis associated with aberrant mTOR signaling in the articular cartilage. Annals of The Rheumatic Diseases. 2015; 74(3): 569-78. Coauthor or Collaborator.</w:t>
+        <w:t>Vasheghani F, Zhang Y, Li Y, Blati M, Fahmi F, Lussier B, Roughley P, Lagares D, Lajeunesse D, Marshall WK, Rampersaud R, Mahomed NN, Gandhi R, Pelletier JP, Martel-Pelletier J , Kapoor M. PPARY deficiency results in severe, accelerated osteoarthritis associated with aberrant mTOR signaling in the articular cartilage. Annals of The Rheumatic Diseases. 2015; 74(3): 569-78. Coauthor or Collaborator.</w:t>
       </w:r>
     </w:p>
     <w:p>
@@ -29070,15 +27889,7 @@
         </w:numPr>
       </w:pPr>
       <w:r>
-        <w:t xml:space="preserve">Khan M, Ranawat A, Williams D, Gandhi R, ChoudorH, Parasu Nm Simunovic N, Ayeni </w:t>
-      </w:r>
-      <w:proofErr w:type="gramStart"/>
-      <w:r>
-        <w:t>OR</w:t>
-      </w:r>
-      <w:proofErr w:type="gramEnd"/>
-      <w:r>
-        <w:t>. Relationship between the Alpha and Beta Angle in diagnosing CAM Type Femoroacetabular Impingement on the Frog Leg Lateral Radiographs. Knee Surgery and Aports Traumatology and Arthroscopy. July 2014 In Press. Coauthor or Collaborator.</w:t>
+        <w:t>Khan M, Ranawat A, Williams D, Gandhi R, ChoudorH, Parasu Nm Simunovic N, Ayeni OR. Relationship between the Alpha and Beta Angle in diagnosing CAM Type Femoroacetabular Impingement on the Frog Leg Lateral Radiographs. Knee Surgery and Aports Traumatology and Arthroscopy. July 2014 In Press. Coauthor or Collaborator.</w:t>
       </w:r>
     </w:p>
     <w:p>
@@ -29102,15 +27913,7 @@
         </w:numPr>
       </w:pPr>
       <w:r>
-        <w:t xml:space="preserve">Cretu D, Prassas I, Saraon P, Batruch I, Gandhi R, Diamandis EP, Chandran V. Identification of Psoriatic Arthritis Mediators in Synovial Fluid </w:t>
-      </w:r>
-      <w:proofErr w:type="gramStart"/>
-      <w:r>
-        <w:t>By</w:t>
-      </w:r>
-      <w:proofErr w:type="gramEnd"/>
-      <w:r>
-        <w:t xml:space="preserve"> Quantitative Mass Spectrometry. Clinic Proteomics 2014 Jul 1; 11(1): 27. Coauthor or Collaborator.</w:t>
+        <w:t>Cretu D, Prassas I, Saraon P, Batruch I, Gandhi R, Diamandis EP, Chandran V. Identification of Psoriatic Arthritis Mediators in Synovial Fluid By Quantitative Mass Spectrometry. Clinic Proteomics 2014 Jul 1; 11(1): 27. Coauthor or Collaborator.</w:t>
       </w:r>
     </w:p>
     <w:p>
@@ -29147,15 +27950,7 @@
       </w:pPr>
       <w:r>
         <w:lastRenderedPageBreak/>
-        <w:t xml:space="preserve">Cretu D, Prassas I, Saraon P, Batruch I, Gandhi R, Diamandis EP, Chandran V. Identification of Psoriatic Arthritis Mediators in Synovial Fluid </w:t>
-      </w:r>
-      <w:proofErr w:type="gramStart"/>
-      <w:r>
-        <w:t>By</w:t>
-      </w:r>
-      <w:proofErr w:type="gramEnd"/>
-      <w:r>
-        <w:t xml:space="preserve"> Quantitative Mass Spectrometry. Clinical Proteomics. Accepted May 2014. Coauthor or Collaborator.</w:t>
+        <w:t>Cretu D, Prassas I, Saraon P, Batruch I, Gandhi R, Diamandis EP, Chandran V. Identification of Psoriatic Arthritis Mediators in Synovial Fluid By Quantitative Mass Spectrometry. Clinical Proteomics. Accepted May 2014. Coauthor or Collaborator.</w:t>
       </w:r>
     </w:p>
     <w:p>
@@ -29167,15 +27962,7 @@
         </w:numPr>
       </w:pPr>
       <w:r>
-        <w:t xml:space="preserve">Ayeni OR, Chan K, Whelan DB, Gandhi R, Williams D, Harish S, Choudur H, Chiavara MM, Karlsson J, Bhandari M. Diagnosing Femoroacetabular Impingement </w:t>
-      </w:r>
-      <w:proofErr w:type="gramStart"/>
-      <w:r>
-        <w:t>form</w:t>
-      </w:r>
-      <w:proofErr w:type="gramEnd"/>
-      <w:r>
-        <w:t xml:space="preserve"> Plain Radiographs: Do Radiologists and Orthopaedics Surgeons Differ? The Orthopaedic Journal of Sports Medicine. 2014 July; 2(7). Coauthor or Collaborator.</w:t>
+        <w:t>Ayeni OR, Chan K, Whelan DB, Gandhi R, Williams D, Harish S, Choudur H, Chiavara MM, Karlsson J, Bhandari M. Diagnosing Femoroacetabular Impingement form Plain Radiographs: Do Radiologists and Orthopaedics Surgeons Differ? The Orthopaedic Journal of Sports Medicine. 2014 July; 2(7). Coauthor or Collaborator.</w:t>
       </w:r>
     </w:p>
     <w:p>
@@ -29187,15 +27974,7 @@
         </w:numPr>
       </w:pPr>
       <w:r>
-        <w:t xml:space="preserve">Li R, Nauth A, Gandhi R, Syed K, Schemitsch EH. BMP-@ mRNA expression after endothelial progenitor cell therapy for fracture healing. Journal of Orthopaedic Trauma. 2014 Apr; Supplemental Volume </w:t>
-      </w:r>
-      <w:proofErr w:type="gramStart"/>
-      <w:r>
-        <w:t>1:s</w:t>
-      </w:r>
-      <w:proofErr w:type="gramEnd"/>
-      <w:r>
-        <w:t>24-7. Coauthor or Collaborator.</w:t>
+        <w:t>Li R, Nauth A, Gandhi R, Syed K, Schemitsch EH. BMP-@ mRNA expression after endothelial progenitor cell therapy for fracture healing. Journal of Orthopaedic Trauma. 2014 Apr; Supplemental Volume 1:s24-7. Coauthor or Collaborator.</w:t>
       </w:r>
     </w:p>
     <w:p>
@@ -29382,15 +28161,7 @@
         </w:numPr>
       </w:pPr>
       <w:r>
-        <w:t xml:space="preserve">Gandhi R, Evans HMK, Mahomed S, Mahomed NN. Does Tranexamic Acid Reduce Blood Loss </w:t>
-      </w:r>
-      <w:proofErr w:type="gramStart"/>
-      <w:r>
-        <w:t>In</w:t>
-      </w:r>
-      <w:proofErr w:type="gramEnd"/>
-      <w:r>
-        <w:t xml:space="preserve"> Total Knee and Hip Arthroplasty? A Meta-Analysis. BMC Res Notes 2013 May; 6:184. Principal Author.</w:t>
+        <w:t>Gandhi R, Evans HMK, Mahomed S, Mahomed NN. Does Tranexamic Acid Reduce Blood Loss In Total Knee and Hip Arthroplasty? A Meta-Analysis. BMC Res Notes 2013 May; 6:184. Principal Author.</w:t>
       </w:r>
     </w:p>
     <w:p>
@@ -29450,15 +28221,7 @@
         </w:numPr>
       </w:pPr>
       <w:r>
-        <w:t xml:space="preserve">Wasserstein D, Khoshbin A, Dwyer T, Chahal J, Gandhi R, Mahomed NN, Ogilvie Harris D. Risk factors for Recurrent Anterior </w:t>
-      </w:r>
-      <w:proofErr w:type="gramStart"/>
-      <w:r>
-        <w:t>ligament</w:t>
-      </w:r>
-      <w:proofErr w:type="gramEnd"/>
-      <w:r>
-        <w:t xml:space="preserve"> Reconstruction: A population Study in Ontario, Canada with 5- Year Follow-up. American Journal of Sports Medicine 2013; 41(9): 2099-107. Coauthor or Collaborator.</w:t>
+        <w:t>Wasserstein D, Khoshbin A, Dwyer T, Chahal J, Gandhi R, Mahomed NN, Ogilvie Harris D. Risk factors for Recurrent Anterior ligament Reconstruction: A population Study in Ontario, Canada with 5- Year Follow-up. American Journal of Sports Medicine 2013; 41(9): 2099-107. Coauthor or Collaborator.</w:t>
       </w:r>
     </w:p>
     <w:p>
@@ -29663,15 +28426,7 @@
         </w:numPr>
       </w:pPr>
       <w:r>
-        <w:t xml:space="preserve">Rampersaud YR, Wai EK, Fisher CG, Yee AJ, Dvorak MF, Finklestein JA, Gandhi R, Abraham EP, Lewis SJ, Alexander DI, Oxner WM, Davey JR, Mahomed N. Post-operative improvement in health- related quality of life; a national comparison of surgical treatment for </w:t>
-      </w:r>
-      <w:proofErr w:type="gramStart"/>
-      <w:r>
-        <w:t>focal(</w:t>
-      </w:r>
-      <w:proofErr w:type="gramEnd"/>
-      <w:r>
-        <w:t>one - to tow - level) lumbar spinal stenosis compared with total joint arthroplasty for osteoarthritis. Spine Journal 2011; Nov: 11(11): 1033-41. Coauthor or Collaborator.</w:t>
+        <w:t>Rampersaud YR, Wai EK, Fisher CG, Yee AJ, Dvorak MF, Finklestein JA, Gandhi R, Abraham EP, Lewis SJ, Alexander DI, Oxner WM, Davey JR, Mahomed N. Post-operative improvement in health- related quality of life; a national comparison of surgical treatment for focal(one - to tow - level) lumbar spinal stenosis compared with total joint arthroplasty for osteoarthritis. Spine Journal 2011; Nov: 11(11): 1033-41. Coauthor or Collaborator.</w:t>
       </w:r>
     </w:p>
     <w:p>
@@ -29707,15 +28462,7 @@
         </w:numPr>
       </w:pPr>
       <w:r>
-        <w:t xml:space="preserve">Gandhi R, Jan M, Smith HN, Mahomed N, Bhandari M. Comparison of Published Orthopaedic Trauma Trials Following Registration </w:t>
-      </w:r>
-      <w:proofErr w:type="gramStart"/>
-      <w:r>
-        <w:t>In</w:t>
-      </w:r>
-      <w:proofErr w:type="gramEnd"/>
-      <w:r>
-        <w:t xml:space="preserve"> Clinic Trials. Gov. BMC Musculoskeletal Disease 2011; 12: 278. Principal Author.</w:t>
+        <w:t>Gandhi R, Jan M, Smith HN, Mahomed N, Bhandari M. Comparison of Published Orthopaedic Trauma Trials Following Registration In Clinic Trials. Gov. BMC Musculoskeletal Disease 2011; 12: 278. Principal Author.</w:t>
       </w:r>
     </w:p>
     <w:p>
@@ -30023,15 +28770,7 @@
         </w:numPr>
       </w:pPr>
       <w:r>
-        <w:t xml:space="preserve">Camazzola D, Hammond T, Gandhi R, Davey JR. A Randomized Trial of HA Coated Femoral Stems in Total Hip Arthroplasty: A </w:t>
-      </w:r>
-      <w:proofErr w:type="gramStart"/>
-      <w:r>
-        <w:t>13 year</w:t>
-      </w:r>
-      <w:proofErr w:type="gramEnd"/>
-      <w:r>
-        <w:t xml:space="preserve"> follow-up. Journal of Arthroplasty. 2009; 24: 33-37. Coauthor or Collaborator.</w:t>
+        <w:t>Camazzola D, Hammond T, Gandhi R, Davey JR. A Randomized Trial of HA Coated Femoral Stems in Total Hip Arthroplasty: A 13 year follow-up. Journal of Arthroplasty. 2009; 24: 33-37. Coauthor or Collaborator.</w:t>
       </w:r>
     </w:p>
     <w:p>
@@ -30248,15 +28987,7 @@
         </w:numPr>
       </w:pPr>
       <w:r>
-        <w:t xml:space="preserve">Mahomed NN, Davis A, Hawker G, Badley E, Davey JR, Syed KA, Coyte P, Gandhi R, Wright J. Randomized Controlled Trial of Inpatient </w:t>
-      </w:r>
-      <w:proofErr w:type="gramStart"/>
-      <w:r>
-        <w:t>vs</w:t>
-      </w:r>
-      <w:proofErr w:type="gramEnd"/>
-      <w:r>
-        <w:t xml:space="preserve"> Home-based Rehabilitation Following Primary Unilateral Total Hip and Knee Replacement. Journal of Bone and Joint Surgery (American). 2008; 90: 1673-80.</w:t>
+        <w:t>Mahomed NN, Davis A, Hawker G, Badley E, Davey JR, Syed KA, Coyte P, Gandhi R, Wright J. Randomized Controlled Trial of Inpatient vs Home-based Rehabilitation Following Primary Unilateral Total Hip and Knee Replacement. Journal of Bone and Joint Surgery (American). 2008; 90: 1673-80.</w:t>
       </w:r>
       <w:r>
         <w:t xml:space="preserve"> </w:t>
@@ -30274,15 +29005,7 @@
         </w:numPr>
       </w:pPr>
       <w:r>
-        <w:t xml:space="preserve">Macadam S, Gandhi R, Bezuhly M, LeFaivre K. Simple Decompression versus Anterior Subcutaneous and Sub </w:t>
-      </w:r>
-      <w:proofErr w:type="gramStart"/>
-      <w:r>
-        <w:t>muscular</w:t>
-      </w:r>
-      <w:proofErr w:type="gramEnd"/>
-      <w:r>
-        <w:t xml:space="preserve"> Transposition of the Ulnar Nerve for Cubital Tunnel Syndrome: A Meta-Analysis. Journal of Hand Surgery. 2008; 33A: 1314-1324. Co-Principal Author.</w:t>
+        <w:t>Macadam S, Gandhi R, Bezuhly M, LeFaivre K. Simple Decompression versus Anterior Subcutaneous and Sub muscular Transposition of the Ulnar Nerve for Cubital Tunnel Syndrome: A Meta-Analysis. Journal of Hand Surgery. 2008; 33A: 1314-1324. Co-Principal Author.</w:t>
       </w:r>
     </w:p>
     <w:p>
@@ -30374,15 +29097,7 @@
         </w:numPr>
       </w:pPr>
       <w:r>
-        <w:t xml:space="preserve">Rajiv Gandhi, Mark Takahashi, Holly Smith, Randy Rizek, Nizar Mohamed. The Synovial Fluid Adiponectin - Leptin Ratio Predicts Pain </w:t>
-      </w:r>
-      <w:proofErr w:type="gramStart"/>
-      <w:r>
-        <w:t>With</w:t>
-      </w:r>
-      <w:proofErr w:type="gramEnd"/>
-      <w:r>
-        <w:t xml:space="preserve"> Knee Osteoarthritis. The Journal of Bone and Joint Surgery. BR 2011 93-B 559. Principal Author.</w:t>
+        <w:t>Rajiv Gandhi, Mark Takahashi, Holly Smith, Randy Rizek, Nizar Mohamed. The Synovial Fluid Adiponectin - Leptin Ratio Predicts Pain With Knee Osteoarthritis. The Journal of Bone and Joint Surgery. BR 2011 93-B 559. Principal Author.</w:t>
       </w:r>
     </w:p>
     <w:p>
@@ -30409,15 +29124,7 @@
         <w:t>R</w:t>
       </w:r>
       <w:r>
-        <w:t xml:space="preserve">ajiv Gandhi, Kenneth Woo, Yoga R. Rampersaud. Metabolic Syndrome Increases </w:t>
-      </w:r>
-      <w:proofErr w:type="gramStart"/>
-      <w:r>
-        <w:t>The</w:t>
-      </w:r>
-      <w:proofErr w:type="gramEnd"/>
-      <w:r>
-        <w:t xml:space="preserve"> Risk Of Prevalent Spine Osteoarthritis. The Journal of Bone &amp; Joint Surgery. BR 2011 93-B: 585. Principal Author.</w:t>
+        <w:t>ajiv Gandhi, Kenneth Woo, Yoga R. Rampersaud. Metabolic Syndrome Increases The Risk Of Prevalent Spine Osteoarthritis. The Journal of Bone &amp; Joint Surgery. BR 2011 93-B: 585. Principal Author.</w:t>
       </w:r>
     </w:p>
     <w:p>
@@ -30430,15 +29137,7 @@
       </w:pPr>
       <w:r>
         <w:lastRenderedPageBreak/>
-        <w:t xml:space="preserve">Rajiv Gandhi, Holly Smith, Kelly Lefaivre, J. Roderick Davey, Nizar N Mahomed. Complications Following Minimally Invasive Total Knee Replacement </w:t>
-      </w:r>
-      <w:proofErr w:type="gramStart"/>
-      <w:r>
-        <w:t>As</w:t>
-      </w:r>
-      <w:proofErr w:type="gramEnd"/>
-      <w:r>
-        <w:t xml:space="preserve"> Compared To Traditional Incision Techniques: A Meta-Analysis. The Journal of Bone &amp; Joint Surgery. BR 2011 93-B: 588. Principal Author.</w:t>
+        <w:t>Rajiv Gandhi, Holly Smith, Kelly Lefaivre, J. Roderick Davey, Nizar N Mahomed. Complications Following Minimally Invasive Total Knee Replacement As Compared To Traditional Incision Techniques: A Meta-Analysis. The Journal of Bone &amp; Joint Surgery. BR 2011 93-B: 588. Principal Author.</w:t>
       </w:r>
     </w:p>
     <w:p>
@@ -30472,15 +29171,7 @@
         <w:t xml:space="preserve">Prasad Antapur, Rajiv Gandhi, Nizar Mahomed. </w:t>
       </w:r>
       <w:r>
-        <w:t>Topical and Intra-</w:t>
-      </w:r>
-      <w:proofErr w:type="gramStart"/>
-      <w:r>
-        <w:t>articular</w:t>
-      </w:r>
-      <w:proofErr w:type="gramEnd"/>
-      <w:r>
-        <w:t xml:space="preserve"> Tranexamic Acid in Total Knee Arthroplasty. Bone and Joint Education. 2012. Coauthor or Collaborator.</w:t>
+        <w:t>Topical and Intra-articular Tranexamic Acid in Total Knee Arthroplasty. Bone and Joint Education. 2012. Coauthor or Collaborator.</w:t>
       </w:r>
       <w:r>
         <w:t xml:space="preserve"> </w:t>
@@ -30501,15 +29192,7 @@
         <w:t xml:space="preserve">Prasad Antapur, Rajiv Gandhi, Nizar Mahomed. </w:t>
       </w:r>
       <w:r>
-        <w:t>Topical and Intra-</w:t>
-      </w:r>
-      <w:proofErr w:type="gramStart"/>
-      <w:r>
-        <w:t>articular</w:t>
-      </w:r>
-      <w:proofErr w:type="gramEnd"/>
-      <w:r>
-        <w:t xml:space="preserve"> Tranexamic acid in total knee arthroplasty. COA Bulletin. 2011; 93: 33-34. Co-Principal Author.</w:t>
+        <w:t>Topical and Intra-articular Tranexamic acid in total knee arthroplasty. COA Bulletin. 2011; 93: 33-34. Co-Principal Author.</w:t>
       </w:r>
     </w:p>
     <w:p>
@@ -30631,15 +29314,7 @@
         </w:numPr>
       </w:pPr>
       <w:r>
-        <w:t xml:space="preserve">Saleh </w:t>
-      </w:r>
-      <w:proofErr w:type="gramStart"/>
-      <w:r>
-        <w:t>K ,</w:t>
-      </w:r>
-      <w:proofErr w:type="gramEnd"/>
-      <w:r>
-        <w:t xml:space="preserve"> Lee, Gandhi R, Ingersoll, Mahomed NN, Sheibani-Rad, Novicoff W, Mihalko WM. Quadriceps Strength in Relation to Total Knee Arthroplasty Outcomes. In: Instructional Course Lecture. (Mary O’Connor: Ed.) American Academy of Orthopedic Surgeons, Rosemont, IL, 2010; 119-130. Coauthor or Collaborator.</w:t>
+        <w:t>Saleh K , Lee, Gandhi R, Ingersoll, Mahomed NN, Sheibani-Rad, Novicoff W, Mihalko WM. Quadriceps Strength in Relation to Total Knee Arthroplasty Outcomes. In: Instructional Course Lecture. (Mary O’Connor: Ed.) American Academy of Orthopedic Surgeons, Rosemont, IL, 2010; 119-130. Coauthor or Collaborator.</w:t>
       </w:r>
     </w:p>
     <w:p>
@@ -30664,15 +29339,7 @@
       </w:pPr>
       <w:r>
         <w:lastRenderedPageBreak/>
-        <w:t xml:space="preserve">Gandhi R, Mahomed NN. What is the role of Computer Navigation in Hip and Knee Arthroplasty </w:t>
-      </w:r>
-      <w:proofErr w:type="gramStart"/>
-      <w:r>
-        <w:t>In</w:t>
-      </w:r>
-      <w:proofErr w:type="gramEnd"/>
-      <w:r>
-        <w:t>: Evidence Based Orthopaedics. (Jim Wright: ed.) Elsevier, Toronto, 2008; 608-613. Principal Author.</w:t>
+        <w:t>Gandhi R, Mahomed NN. What is the role of Computer Navigation in Hip and Knee Arthroplasty In: Evidence Based Orthopaedics. (Jim Wright: ed.) Elsevier, Toronto, 2008; 608-613. Principal Author.</w:t>
       </w:r>
     </w:p>
     <w:p>
@@ -30746,15 +29413,7 @@
         <w:pStyle w:val="CVBulletsText"/>
       </w:pPr>
       <w:r>
-        <w:t xml:space="preserve">Osteoarthritis Phenotypes and Treatment Response: Role of Big Data. The University of Chicago Medicine and Biological Sciences, Department of Orthopaedic Surgery </w:t>
-      </w:r>
-      <w:proofErr w:type="gramStart"/>
-      <w:r>
-        <w:t>And</w:t>
-      </w:r>
-      <w:proofErr w:type="gramEnd"/>
-      <w:r>
-        <w:t xml:space="preserve"> Rehabilitation Medicine, Chicago, Wisconsin, United States.</w:t>
+        <w:t>Osteoarthritis Phenotypes and Treatment Response: Role of Big Data. The University of Chicago Medicine and Biological Sciences, Department of Orthopaedic Surgery And Rehabilitation Medicine, Chicago, Wisconsin, United States.</w:t>
       </w:r>
       <w:r>
         <w:tab/>
@@ -31006,16 +29665,11 @@
         <w:pStyle w:val="CVBulletsText"/>
       </w:pPr>
       <w:r>
-        <w:t xml:space="preserve">A retrospective, sequential cohort study of peri-neural steroids for chronic post-traumatic neuropathic pain in the </w:t>
-      </w:r>
-      <w:proofErr w:type="gramStart"/>
-      <w:r>
-        <w:t>foot</w:t>
+        <w:t>A retrospective, sequential cohort study of peri-neural steroids for chronic post-traumatic neuropathic pain in the foot</w:t>
       </w:r>
       <w:r>
         <w:t>..</w:t>
       </w:r>
-      <w:proofErr w:type="gramEnd"/>
       <w:r>
         <w:t xml:space="preserve"> International Congress on Neuropathic Pain. Bhatia A, Lau JL, Alvi S, Mahomed NN, Peng P, Gandhi R, Davis A Nice, France. Peer-reviewed (poster).</w:t>
       </w:r>
@@ -31035,15 +29689,7 @@
         <w:t>in</w:t>
       </w:r>
       <w:r>
-        <w:t xml:space="preserve"> TKA Lowers Transfusion Rates </w:t>
-      </w:r>
-      <w:proofErr w:type="gramStart"/>
-      <w:r>
-        <w:t>And</w:t>
-      </w:r>
-      <w:proofErr w:type="gramEnd"/>
-      <w:r>
-        <w:t xml:space="preserve"> Hospital Costs Without Raising Thromboembolic Events. 2015 American Academy of Orthopaedic Surgeons Annual Meeting. Las Vegas, Nevada, USA. Zywiel MG, Jan Z, Perruccio AV,</w:t>
+        <w:t xml:space="preserve"> TKA Lowers Transfusion Rates And Hospital Costs Without Raising Thromboembolic Events. 2015 American Academy of Orthopaedic Surgeons Annual Meeting. Las Vegas, Nevada, USA. Zywiel MG, Jan Z, Perruccio AV,</w:t>
       </w:r>
       <w:r>
         <w:t xml:space="preserve"> </w:t>
@@ -31064,15 +29710,7 @@
         <w:pStyle w:val="CVBulletsText"/>
       </w:pPr>
       <w:r>
-        <w:t xml:space="preserve">Decreased Transfusion Rates </w:t>
-      </w:r>
-      <w:proofErr w:type="gramStart"/>
-      <w:r>
-        <w:t>And</w:t>
-      </w:r>
-      <w:proofErr w:type="gramEnd"/>
-      <w:r>
-        <w:t xml:space="preserve"> Hospital Resource Utilization With Routine Topical Tranexamic Acid Use In THA. American Academy of Orthopaedic Surgeons. Las Vegas, Nevada, United States. Zywiel MG, Jan Z, Perruccio AV, Rampersaud YR, Davey JR, Evans L, Prabhu A, Gandhi R. Peer-Reviewed (Podium)</w:t>
+        <w:t>Decreased Transfusion Rates And Hospital Resource Utilization With Routine Topical Tranexamic Acid Use In THA. American Academy of Orthopaedic Surgeons. Las Vegas, Nevada, United States. Zywiel MG, Jan Z, Perruccio AV, Rampersaud YR, Davey JR, Evans L, Prabhu A, Gandhi R. Peer-Reviewed (Podium)</w:t>
       </w:r>
       <w:r>
         <w:t xml:space="preserve"> </w:t>
@@ -31087,15 +29725,7 @@
         <w:pStyle w:val="CVBulletsText"/>
       </w:pPr>
       <w:r>
-        <w:t xml:space="preserve">Topical Tranexamic Acid </w:t>
-      </w:r>
-      <w:proofErr w:type="gramStart"/>
-      <w:r>
-        <w:t>In</w:t>
-      </w:r>
-      <w:proofErr w:type="gramEnd"/>
-      <w:r>
-        <w:t xml:space="preserve"> TKA Lowers Transfusion Rates And Hospital Costs Without Raising Thromboembolic Events. American Academy of Orthopaedic Surgeons. Las Vegas, Nevada, United States. Zywiel MG, Jan Z, Perruccio AV, Rampersaud YR, Davey JR, Evans L, Prabhu A, Gandhi R. Peer-Reviewed (Podium).</w:t>
+        <w:t>Topical Tranexamic Acid In TKA Lowers Transfusion Rates And Hospital Costs Without Raising Thromboembolic Events. American Academy of Orthopaedic Surgeons. Las Vegas, Nevada, United States. Zywiel MG, Jan Z, Perruccio AV, Rampersaud YR, Davey JR, Evans L, Prabhu A, Gandhi R. Peer-Reviewed (Podium).</w:t>
       </w:r>
       <w:r>
         <w:t xml:space="preserve"> </w:t>
@@ -31110,15 +29740,7 @@
         <w:pStyle w:val="CVBulletsText"/>
       </w:pPr>
       <w:r>
-        <w:t xml:space="preserve">Adults </w:t>
-      </w:r>
-      <w:proofErr w:type="gramStart"/>
-      <w:r>
-        <w:t>With</w:t>
-      </w:r>
-      <w:proofErr w:type="gramEnd"/>
-      <w:r>
-        <w:t xml:space="preserve"> Down Syndrome Have Unique Hip Morphology Compared To Matched Controls And Published Normal Values. American Academy of Orthopaedic Surgeons.</w:t>
+        <w:t>Adults With Down Syndrome Have Unique Hip Morphology Compared To Matched Controls And Published Normal Values. American Academy of Orthopaedic Surgeons.</w:t>
       </w:r>
       <w:r>
         <w:t xml:space="preserve"> </w:t>
@@ -31184,15 +29806,7 @@
       </w:r>
       <w:r>
         <w:lastRenderedPageBreak/>
-        <w:t xml:space="preserve">Annual Meeting. Rio de Janeiro, Brazil. Khan M, Ranawat A, Williams D, Gandhi R, Choudor H, Parasu N, Simunovic N, Ayeni </w:t>
-      </w:r>
-      <w:proofErr w:type="gramStart"/>
-      <w:r>
-        <w:t>OR</w:t>
-      </w:r>
-      <w:proofErr w:type="gramEnd"/>
-      <w:r>
-        <w:t>. Peer-reviewed (Poster).</w:t>
+        <w:t>Annual Meeting. Rio de Janeiro, Brazil. Khan M, Ranawat A, Williams D, Gandhi R, Choudor H, Parasu N, Simunovic N, Ayeni OR. Peer-reviewed (Poster).</w:t>
       </w:r>
       <w:r>
         <w:t xml:space="preserve"> </w:t>
@@ -31207,15 +29821,7 @@
         <w:pStyle w:val="CVBulletsText"/>
       </w:pPr>
       <w:r>
-        <w:t xml:space="preserve">Diagnosing Femoroacetabular Impingement from plain radiographs: Do Radiologists and Orthopaedic Surgeons Differ? Arthroscopic Association of North America Annual Meeting. Hollywood, Florida, U.S. Ayeni, OR, Chan K, Whelan D, Gandhi R, Williams D, Harish S, Choudor H, Chiavraras M, Karlsson J, Bhandari </w:t>
-      </w:r>
-      <w:proofErr w:type="gramStart"/>
-      <w:r>
-        <w:t>M,.</w:t>
-      </w:r>
-      <w:proofErr w:type="gramEnd"/>
-      <w:r>
-        <w:t xml:space="preserve"> Peer-reviewed (Poster)</w:t>
+        <w:t>Diagnosing Femoroacetabular Impingement from plain radiographs: Do Radiologists and Orthopaedic Surgeons Differ? Arthroscopic Association of North America Annual Meeting. Hollywood, Florida, U.S. Ayeni, OR, Chan K, Whelan D, Gandhi R, Williams D, Harish S, Choudor H, Chiavraras M, Karlsson J, Bhandari M,. Peer-reviewed (Poster)</w:t>
       </w:r>
       <w:r>
         <w:t xml:space="preserve"> </w:t>
@@ -31940,15 +30546,7 @@
         <w:pStyle w:val="CVBulletsText"/>
       </w:pPr>
       <w:r>
-        <w:t xml:space="preserve">Metabolic Syndrome Is Not Independently Associated </w:t>
-      </w:r>
-      <w:proofErr w:type="gramStart"/>
-      <w:r>
-        <w:t>With</w:t>
-      </w:r>
-      <w:proofErr w:type="gramEnd"/>
-      <w:r>
-        <w:t xml:space="preserve"> Complications Following Lumbar Spine Fusion. Canadian Orthopaedics Association. </w:t>
+        <w:t xml:space="preserve">Metabolic Syndrome Is Not Independently Associated With Complications Following Lumbar Spine Fusion. Canadian Orthopaedics Association. </w:t>
       </w:r>
       <w:r>
         <w:lastRenderedPageBreak/>
@@ -31982,15 +30580,7 @@
         <w:pStyle w:val="CVBulletsText"/>
       </w:pPr>
       <w:r>
-        <w:t xml:space="preserve">Similar Efficacy and Safety </w:t>
-      </w:r>
-      <w:proofErr w:type="gramStart"/>
-      <w:r>
-        <w:t>Of</w:t>
-      </w:r>
-      <w:proofErr w:type="gramEnd"/>
-      <w:r>
-        <w:t xml:space="preserve"> Prophylactic Rivaroxaban Compared To Low Molecular Weight Heparin After TJA. Canadian Orthopaedics Association, Vancouver, British Columbia, Canada. Zywiel M, Naderipour A, Mahomed NN, Davey JR, Syed KA, Gandhi R. Peer-reviewed (Podium).</w:t>
+        <w:t>Similar Efficacy and Safety Of Prophylactic Rivaroxaban Compared To Low Molecular Weight Heparin After TJA. Canadian Orthopaedics Association, Vancouver, British Columbia, Canada. Zywiel M, Naderipour A, Mahomed NN, Davey JR, Syed KA, Gandhi R. Peer-reviewed (Podium).</w:t>
       </w:r>
       <w:r>
         <w:t xml:space="preserve"> </w:t>
@@ -32005,15 +30595,7 @@
         <w:pStyle w:val="CVBulletsText"/>
       </w:pPr>
       <w:r>
-        <w:t xml:space="preserve">Adults with Down Syndrome Have Unique Hip Morphology Compared </w:t>
-      </w:r>
-      <w:proofErr w:type="gramStart"/>
-      <w:r>
-        <w:t>To</w:t>
-      </w:r>
-      <w:proofErr w:type="gramEnd"/>
-      <w:r>
-        <w:t xml:space="preserve"> Matched Controls And Published Normal Values. Canadian Orthopaedics Association, Vancouver, British Columbia, Canada Zywiel M, Shulman D, Zochowski T, Gandhi R, Salonen D, Gross A. Peer-reviewed (Poster).</w:t>
+        <w:t>Adults with Down Syndrome Have Unique Hip Morphology Compared To Matched Controls And Published Normal Values. Canadian Orthopaedics Association, Vancouver, British Columbia, Canada Zywiel M, Shulman D, Zochowski T, Gandhi R, Salonen D, Gross A. Peer-reviewed (Poster).</w:t>
       </w:r>
       <w:r>
         <w:t xml:space="preserve"> </w:t>
@@ -32055,15 +30637,7 @@
         <w:pStyle w:val="CVBulletsText"/>
       </w:pPr>
       <w:r>
-        <w:t xml:space="preserve">Diagnosing Femoroacetabular Impingement </w:t>
-      </w:r>
-      <w:proofErr w:type="gramStart"/>
-      <w:r>
-        <w:t>From</w:t>
-      </w:r>
-      <w:proofErr w:type="gramEnd"/>
-      <w:r>
-        <w:t xml:space="preserve"> Plain Radiographs: Do Radiologists and Orthopaedic Surgeons Differ? The Combined Meeting of the AOA and the COA. Montreal, Quebec, Canada. Ayeni OR, Chan K, Whelan DB, Gandhi R, Williams D, Harish S, Choudur H, Chiavaras MM, Karlsson J, Bhandari M. Peer-reviewed (Poster).</w:t>
+        <w:t>Diagnosing Femoroacetabular Impingement From Plain Radiographs: Do Radiologists and Orthopaedic Surgeons Differ? The Combined Meeting of the AOA and the COA. Montreal, Quebec, Canada. Ayeni OR, Chan K, Whelan DB, Gandhi R, Williams D, Harish S, Choudur H, Chiavaras MM, Karlsson J, Bhandari M. Peer-reviewed (Poster).</w:t>
       </w:r>
       <w:r>
         <w:tab/>
@@ -32282,15 +30856,7 @@
         <w:pStyle w:val="CVBulletsText"/>
       </w:pPr>
       <w:r>
-        <w:t xml:space="preserve">Multi-joint Arthritis Is Associated </w:t>
-      </w:r>
-      <w:proofErr w:type="gramStart"/>
-      <w:r>
-        <w:t>With</w:t>
-      </w:r>
-      <w:proofErr w:type="gramEnd"/>
-      <w:r>
-        <w:t xml:space="preserve"> Increased Health Resource Utilization For Patients Undergoing TKA. Combined Meeting of the American Orthopaedic Association and Canadian Orthopaedic Association; June 18-21,2014, Montreal, QC, Canada. Zywiel M, Chaudhary R, Rampersaud YR, Gandhi R, Mahomed NN, Perruccio AV. Peer-reviewed (Podium).</w:t>
+        <w:t>Multi-joint Arthritis Is Associated With Increased Health Resource Utilization For Patients Undergoing TKA. Combined Meeting of the American Orthopaedic Association and Canadian Orthopaedic Association; June 18-21,2014, Montreal, QC, Canada. Zywiel M, Chaudhary R, Rampersaud YR, Gandhi R, Mahomed NN, Perruccio AV. Peer-reviewed (Podium).</w:t>
       </w:r>
       <w:r>
         <w:t xml:space="preserve"> </w:t>
@@ -32324,15 +30890,7 @@
       </w:r>
       <w:r>
         <w:lastRenderedPageBreak/>
-        <w:t xml:space="preserve">Choudur H, Parasu N, Simunovic N, Ayeni </w:t>
-      </w:r>
-      <w:proofErr w:type="gramStart"/>
-      <w:r>
-        <w:t>OR.Peer</w:t>
-      </w:r>
-      <w:proofErr w:type="gramEnd"/>
-      <w:r>
-        <w:t>-reviewed (Poster)</w:t>
+        <w:t>Choudur H, Parasu N, Simunovic N, Ayeni OR.Peer-reviewed (Poster)</w:t>
       </w:r>
       <w:r>
         <w:t xml:space="preserve"> </w:t>
@@ -32461,15 +31019,7 @@
         <w:pStyle w:val="CVBulletsText"/>
       </w:pPr>
       <w:r>
-        <w:t xml:space="preserve">Advanced Age, Obesity and Continuous Catheter Femoral Nerve Blockade </w:t>
-      </w:r>
-      <w:proofErr w:type="gramStart"/>
-      <w:r>
-        <w:t>are</w:t>
-      </w:r>
-      <w:proofErr w:type="gramEnd"/>
-      <w:r>
-        <w:t xml:space="preserve"> </w:t>
+        <w:t xml:space="preserve">Advanced Age, Obesity and Continuous Catheter Femoral Nerve Blockade are </w:t>
       </w:r>
       <w:r>
         <w:t>Independent Risk Factors for Post-operative Falls Following Primary Total Knee Replacement. Canadian Orthopaedic Association. St. John’s, Newfoundland and Labrador, Canada. Farlinger C, Wasserstein D, Brull R, Briggs N, Muir O, Mahomed NN, Gandhi R, Peer-reviewed (Podium).</w:t>
@@ -32618,15 +31168,7 @@
         <w:pStyle w:val="CVBulletsText"/>
       </w:pPr>
       <w:r>
-        <w:t>Advanced Age, Obesity and Continuous Catheter Femoral Nerve Blockade are Rajiv Gandhi Independent Risk Factors for Post-</w:t>
-      </w:r>
-      <w:proofErr w:type="gramStart"/>
-      <w:r>
-        <w:t>operative</w:t>
-      </w:r>
-      <w:proofErr w:type="gramEnd"/>
-      <w:r>
-        <w:t xml:space="preserve"> Falls Following Primary Total Knee Replacement. Canadian Orthopaedic Association. St. John’s, Newfoundland and Labrador, Canada. Farlinger C, Wasserstein D, Brull R, Briggs N, Muir O, Mahomed NN, Gandhi R, Peer-reviewed (Podium).</w:t>
+        <w:t>Advanced Age, Obesity and Continuous Catheter Femoral Nerve Blockade are Rajiv Gandhi Independent Risk Factors for Post-operative Falls Following Primary Total Knee Replacement. Canadian Orthopaedic Association. St. John’s, Newfoundland and Labrador, Canada. Farlinger C, Wasserstein D, Brull R, Briggs N, Muir O, Mahomed NN, Gandhi R, Peer-reviewed (Podium).</w:t>
       </w:r>
       <w:r>
         <w:t xml:space="preserve"> </w:t>
@@ -32729,15 +31271,7 @@
         <w:pStyle w:val="CVBulletsText"/>
       </w:pPr>
       <w:r>
-        <w:t>Microarray Analysis of the Pro-</w:t>
-      </w:r>
-      <w:proofErr w:type="gramStart"/>
-      <w:r>
-        <w:t>inflammatory</w:t>
-      </w:r>
-      <w:proofErr w:type="gramEnd"/>
-      <w:r>
-        <w:t xml:space="preserve"> Role of the knee Joint fat pad in osteoarthritis. Canadian Orthopaedic Association. Edmonton, Alberta, Canada. Gandhi R, Takahashi M, Virtanen C, Syed KA, Davey JR, Mahomed NN. Peer-reviewed (Podium).</w:t>
+        <w:t>Microarray Analysis of the Pro-inflammatory Role of the knee Joint fat pad in osteoarthritis. Canadian Orthopaedic Association. Edmonton, Alberta, Canada. Gandhi R, Takahashi M, Virtanen C, Syed KA, Davey JR, Mahomed NN. Peer-reviewed (Podium).</w:t>
       </w:r>
       <w:r>
         <w:tab/>
@@ -32749,15 +31283,7 @@
         <w:pStyle w:val="CVBulletsText"/>
       </w:pPr>
       <w:r>
-        <w:t xml:space="preserve">Predictors of an Improved Functional Outcome with </w:t>
-      </w:r>
-      <w:proofErr w:type="gramStart"/>
-      <w:r>
-        <w:t>In</w:t>
-      </w:r>
-      <w:proofErr w:type="gramEnd"/>
-      <w:r>
-        <w:t xml:space="preserve"> Patient rehab for Joint replacement patients. University of Toronto, Canadian Orthopaedic Association. Edmonton, Alberta, Canada. Rizek R, Gandhi R, Mahomed NN. Peer-reviewed (Podium).</w:t>
+        <w:t>Predictors of an Improved Functional Outcome with In Patient rehab for Joint replacement patients. University of Toronto, Canadian Orthopaedic Association. Edmonton, Alberta, Canada. Rizek R, Gandhi R, Mahomed NN. Peer-reviewed (Podium).</w:t>
       </w:r>
       <w:r>
         <w:t xml:space="preserve"> </w:t>
@@ -33371,15 +31897,7 @@
         <w:pStyle w:val="CVBulletsText"/>
       </w:pPr>
       <w:r>
-        <w:t>The Pro-</w:t>
-      </w:r>
-      <w:proofErr w:type="gramStart"/>
-      <w:r>
-        <w:t>inflammatory</w:t>
-      </w:r>
-      <w:proofErr w:type="gramEnd"/>
-      <w:r>
-        <w:t xml:space="preserve"> Role of the Infra-patellar fat pad in knee Osteoarthritis. MaRS Microarray Centre. Toronto, Ontario, Canada.</w:t>
+        <w:t>The Pro-inflammatory Role of the Infra-patellar fat pad in knee Osteoarthritis. MaRS Microarray Centre. Toronto, Ontario, Canada.</w:t>
       </w:r>
       <w:r>
         <w:tab/>
@@ -33520,7 +32038,7 @@
       <w:pPr>
         <w:pStyle w:val="Heading1"/>
       </w:pPr>
-      <w:bookmarkStart w:id="19" w:name="_Toc449392749"/>
+      <w:bookmarkStart w:id="18" w:name="_Toc449392749"/>
       <w:r>
         <w:lastRenderedPageBreak/>
         <w:t>Dr. Raj</w:t>
@@ -33528,18 +32046,18 @@
       <w:r>
         <w:t>iv Ghandi – Sample Report</w:t>
       </w:r>
-      <w:bookmarkEnd w:id="19"/>
+      <w:bookmarkEnd w:id="18"/>
     </w:p>
     <w:p>
       <w:pPr>
         <w:pStyle w:val="Heading1"/>
       </w:pPr>
-      <w:bookmarkStart w:id="20" w:name="_Toc449392750"/>
+      <w:bookmarkStart w:id="19" w:name="_Toc449392750"/>
       <w:r>
         <w:lastRenderedPageBreak/>
         <w:t>Dr. W. Latham – CV</w:t>
       </w:r>
-      <w:bookmarkEnd w:id="20"/>
+      <w:bookmarkEnd w:id="19"/>
     </w:p>
     <w:p>
       <w:pPr>
@@ -33681,15 +32199,7 @@
         <w:pStyle w:val="CVText"/>
       </w:pPr>
       <w:r>
-        <w:t xml:space="preserve">Toronto Western Hospital: Supervisor: Dr. Johnny </w:t>
-      </w:r>
-      <w:proofErr w:type="gramStart"/>
-      <w:r>
-        <w:t>Lau :</w:t>
-      </w:r>
-      <w:proofErr w:type="gramEnd"/>
-      <w:r>
-        <w:t xml:space="preserve"> Foot and Ankle Surgery</w:t>
+        <w:t>Toronto Western Hospital: Supervisor: Dr. Johnny Lau : Foot and Ankle Surgery</w:t>
       </w:r>
       <w:r>
         <w:tab/>
@@ -33785,15 +32295,7 @@
         <w:pStyle w:val="CVText"/>
       </w:pPr>
       <w:r>
-        <w:t xml:space="preserve">Pediatric Tumour/ Spine/ Foot and Ankle, Hospital </w:t>
-      </w:r>
-      <w:proofErr w:type="gramStart"/>
-      <w:r>
-        <w:t>For</w:t>
-      </w:r>
-      <w:proofErr w:type="gramEnd"/>
-      <w:r>
-        <w:t xml:space="preserve"> Sick Children. Supervisors: Dr. Sevan Hopyan, Dr. Stephen Lewis, Dr. James Wright</w:t>
+        <w:t>Pediatric Tumour/ Spine/ Foot and Ankle, Hospital For Sick Children. Supervisors: Dr. Sevan Hopyan, Dr. Stephen Lewis, Dr. James Wright</w:t>
       </w:r>
       <w:r>
         <w:tab/>
@@ -33811,20 +32313,11 @@
     <w:p>
       <w:pPr>
         <w:pStyle w:val="CVText"/>
-        <w:rPr>
-          <w:lang w:val="de-DE"/>
-        </w:rPr>
-      </w:pPr>
-      <w:r>
-        <w:rPr>
-          <w:lang w:val="de-DE"/>
-        </w:rPr>
+      </w:pPr>
+      <w:r>
         <w:t>Axelrod, Dr. Robin Richards, Dr. Hans Kreder, Dr. Albert Yee</w:t>
       </w:r>
       <w:r>
-        <w:rPr>
-          <w:lang w:val="de-DE"/>
-        </w:rPr>
         <w:tab/>
         <w:t>2004</w:t>
       </w:r>
@@ -33895,15 +32388,7 @@
         <w:pStyle w:val="CVText"/>
       </w:pPr>
       <w:r>
-        <w:t xml:space="preserve">Pediatric Orthopedics, Hospital </w:t>
-      </w:r>
-      <w:proofErr w:type="gramStart"/>
-      <w:r>
-        <w:t>For</w:t>
-      </w:r>
-      <w:proofErr w:type="gramEnd"/>
-      <w:r>
-        <w:t xml:space="preserve"> Sick Children. Supervisors: Dr. William Cole,</w:t>
+        <w:t>Pediatric Orthopedics, Hospital For Sick Children. Supervisors: Dr. William Cole,</w:t>
       </w:r>
     </w:p>
     <w:p>
@@ -33923,15 +32408,7 @@
         <w:pStyle w:val="CVText"/>
       </w:pPr>
       <w:r>
-        <w:t xml:space="preserve">Upper and Lower </w:t>
-      </w:r>
-      <w:proofErr w:type="gramStart"/>
-      <w:r>
-        <w:t>limb</w:t>
-      </w:r>
-      <w:proofErr w:type="gramEnd"/>
-      <w:r>
-        <w:t xml:space="preserve"> Arthroscopy, Toronto Western Hospital. Supervisor: Dr.</w:t>
+        <w:t>Upper and Lower limb Arthroscopy, Toronto Western Hospital. Supervisor: Dr.</w:t>
       </w:r>
     </w:p>
     <w:p>
@@ -34075,15 +32552,7 @@
         <w:t xml:space="preserve"> </w:t>
       </w:r>
       <w:r>
-        <w:t xml:space="preserve">A </w:t>
-      </w:r>
-      <w:proofErr w:type="gramStart"/>
-      <w:r>
-        <w:t>3 month</w:t>
-      </w:r>
-      <w:proofErr w:type="gramEnd"/>
-      <w:r>
-        <w:t xml:space="preserve"> volunteer work term in Guyana, South America. Project:</w:t>
+        <w:t>A 3 month volunteer work term in Guyana, South America. Project:</w:t>
       </w:r>
       <w:r>
         <w:t xml:space="preserve"> </w:t>
@@ -34270,15 +32739,7 @@
         <w:pStyle w:val="CVText"/>
       </w:pPr>
       <w:r>
-        <w:t xml:space="preserve">U of T </w:t>
-      </w:r>
-      <w:proofErr w:type="gramStart"/>
-      <w:r>
-        <w:t>residents :</w:t>
-      </w:r>
-      <w:proofErr w:type="gramEnd"/>
-      <w:r>
-        <w:t xml:space="preserve"> Ankle Arthroscopy</w:t>
+        <w:t>U of T residents : Ankle Arthroscopy</w:t>
       </w:r>
       <w:r>
         <w:tab/>
@@ -34302,15 +32763,7 @@
         <w:pStyle w:val="CVText"/>
       </w:pPr>
       <w:r>
-        <w:t xml:space="preserve">U of T arthroscopy </w:t>
-      </w:r>
-      <w:proofErr w:type="gramStart"/>
-      <w:r>
-        <w:t>lab :</w:t>
-      </w:r>
-      <w:proofErr w:type="gramEnd"/>
-      <w:r>
-        <w:t xml:space="preserve"> foot and ankle surgery</w:t>
+        <w:t>U of T arthroscopy lab : foot and ankle surgery</w:t>
       </w:r>
       <w:r>
         <w:tab/>
@@ -34941,15 +33394,7 @@
         <w:pStyle w:val="Heading4"/>
       </w:pPr>
       <w:r>
-        <w:t xml:space="preserve">Division </w:t>
-      </w:r>
-      <w:proofErr w:type="gramStart"/>
-      <w:r>
-        <w:t>Rounds :</w:t>
-      </w:r>
-      <w:proofErr w:type="gramEnd"/>
-      <w:r>
-        <w:t xml:space="preserve"> </w:t>
+        <w:t xml:space="preserve">Division Rounds : </w:t>
       </w:r>
       <w:r>
         <w:t>Hospital for Sick Children</w:t>
@@ -35110,21 +33555,7 @@
         <w:rPr>
           <w:rStyle w:val="CVBulletsTextChar"/>
         </w:rPr>
-        <w:t xml:space="preserve">vs PCA Comparing the efficacy of modalities </w:t>
-      </w:r>
-      <w:proofErr w:type="gramStart"/>
-      <w:r>
-        <w:rPr>
-          <w:rStyle w:val="CVBulletsTextChar"/>
-        </w:rPr>
-        <w:t>post</w:t>
-      </w:r>
-      <w:proofErr w:type="gramEnd"/>
-      <w:r>
-        <w:rPr>
-          <w:rStyle w:val="CVBulletsTextChar"/>
-        </w:rPr>
-        <w:t xml:space="preserve"> operatively in</w:t>
+        <w:t>vs PCA Comparing the efficacy of modalities post operatively in</w:t>
       </w:r>
       <w:r>
         <w:rPr>
@@ -35337,15 +33768,7 @@
         <w:pStyle w:val="Heading4"/>
       </w:pPr>
       <w:r>
-        <w:t xml:space="preserve">COFAS: </w:t>
-      </w:r>
-      <w:proofErr w:type="gramStart"/>
-      <w:r>
-        <w:t>Whistler ,</w:t>
-      </w:r>
-      <w:proofErr w:type="gramEnd"/>
-      <w:r>
-        <w:t xml:space="preserve"> BC</w:t>
+        <w:t>COFAS: Whistler , BC</w:t>
       </w:r>
       <w:r>
         <w:tab/>
@@ -35561,15 +33984,7 @@
         <w:pStyle w:val="CVBulletsText"/>
       </w:pPr>
       <w:r>
-        <w:t xml:space="preserve">Latham WC, Lau JT. The Hintegra Prosthesis: Design Issues and Implementation Techniques that lead to revision </w:t>
-      </w:r>
-      <w:proofErr w:type="gramStart"/>
-      <w:r>
-        <w:t>surgery .</w:t>
-      </w:r>
-      <w:proofErr w:type="gramEnd"/>
-      <w:r>
-        <w:t xml:space="preserve"> AAOS monograph series. in press</w:t>
+        <w:t>Latham WC, Lau JT. The Hintegra Prosthesis: Design Issues and Implementation Techniques that lead to revision surgery . AAOS monograph series. in press</w:t>
       </w:r>
     </w:p>
     <w:p>
@@ -35583,32 +33998,10 @@
         <w:rPr>
           <w:iCs/>
         </w:rPr>
-        <w:t xml:space="preserve">Total Ankle </w:t>
-      </w:r>
-      <w:proofErr w:type="gramStart"/>
-      <w:r>
-        <w:rPr>
-          <w:iCs/>
-        </w:rPr>
-        <w:t>Replacement :</w:t>
-      </w:r>
-      <w:proofErr w:type="gramEnd"/>
-      <w:r>
-        <w:rPr>
-          <w:iCs/>
-        </w:rPr>
-        <w:t xml:space="preserve"> An Operative Manual. </w:t>
-      </w:r>
-      <w:r>
-        <w:t>Chapter. Lipincott/</w:t>
-      </w:r>
-      <w:proofErr w:type="gramStart"/>
-      <w:r>
-        <w:t>Wilkins .</w:t>
-      </w:r>
-      <w:proofErr w:type="gramEnd"/>
-      <w:r>
-        <w:t xml:space="preserve"> in press</w:t>
+        <w:t xml:space="preserve">Total Ankle Replacement : An Operative Manual. </w:t>
+      </w:r>
+      <w:r>
+        <w:t>Chapter. Lipincott/Wilkins . in press</w:t>
       </w:r>
     </w:p>
     <w:p>
@@ -35662,13 +34055,8 @@
         </w:rPr>
         <w:t xml:space="preserve">Cancer. </w:t>
       </w:r>
-      <w:proofErr w:type="gramStart"/>
-      <w:r>
-        <w:t>1999;79:718</w:t>
-      </w:r>
-      <w:proofErr w:type="gramEnd"/>
-      <w:r>
-        <w:t>-723.</w:t>
+      <w:r>
+        <w:t>1999;79:718-723.</w:t>
       </w:r>
     </w:p>
     <w:p>
@@ -35697,15 +34085,7 @@
         <w:t>Retroviruses and Opportunistic Infections</w:t>
       </w:r>
       <w:r>
-        <w:t xml:space="preserve">. Chicago, IL. </w:t>
-      </w:r>
-      <w:proofErr w:type="gramStart"/>
-      <w:r>
-        <w:t>1999;335:131</w:t>
-      </w:r>
-      <w:proofErr w:type="gramEnd"/>
-      <w:r>
-        <w:t>. Abstract.</w:t>
+        <w:t>. Chicago, IL. 1999;335:131. Abstract.</w:t>
       </w:r>
     </w:p>
     <w:p>
@@ -35754,15 +34134,7 @@
         <w:pStyle w:val="CVBulletsText"/>
       </w:pPr>
       <w:r>
-        <w:t xml:space="preserve">Latham WC, Gourlay W. Long term outcomes of graft function after transplantation of donor kidneys with multiple renal arteries. 1999. Submitted to Journal </w:t>
-      </w:r>
-      <w:proofErr w:type="gramStart"/>
-      <w:r>
-        <w:t>Of</w:t>
-      </w:r>
-      <w:proofErr w:type="gramEnd"/>
-      <w:r>
-        <w:t xml:space="preserve"> Urology</w:t>
+        <w:t>Latham WC, Gourlay W. Long term outcomes of graft function after transplantation of donor kidneys with multiple renal arteries. 1999. Submitted to Journal Of Urology</w:t>
       </w:r>
     </w:p>
     <w:p>
@@ -35794,15 +34166,7 @@
         <w:pStyle w:val="CVBulletsText"/>
       </w:pPr>
       <w:r>
-        <w:t xml:space="preserve">Latham WC. What is a Foot and Ankle </w:t>
-      </w:r>
-      <w:proofErr w:type="gramStart"/>
-      <w:r>
-        <w:t>subspecialist.</w:t>
-      </w:r>
-      <w:proofErr w:type="gramEnd"/>
-      <w:r>
-        <w:t xml:space="preserve"> Submitted to Health Chronicle. Aug 2011</w:t>
+        <w:t>Latham WC. What is a Foot and Ankle subspecialist. Submitted to Health Chronicle. Aug 2011</w:t>
       </w:r>
     </w:p>
     <w:p>
@@ -36109,13 +34473,8 @@
       <w:pPr>
         <w:pStyle w:val="CVBulletsText"/>
       </w:pPr>
-      <w:proofErr w:type="gramStart"/>
-      <w:r>
-        <w:t>3 month</w:t>
-      </w:r>
-      <w:proofErr w:type="gramEnd"/>
-      <w:r>
-        <w:t xml:space="preserve"> Malarial survey and Health Education in Remote Vi</w:t>
+      <w:r>
+        <w:t>3 month Malarial survey and Health Education in Remote Vi</w:t>
       </w:r>
       <w:r>
         <w:t>llages</w:t>
@@ -36203,20 +34562,12 @@
         <w:pStyle w:val="CVText"/>
       </w:pPr>
       <w:r>
-        <w:t xml:space="preserve">Foot and Ankle </w:t>
-      </w:r>
-      <w:proofErr w:type="gramStart"/>
-      <w:r>
-        <w:t>surgery</w:t>
-      </w:r>
-      <w:proofErr w:type="gramEnd"/>
-      <w:r>
-        <w:t xml:space="preserve"> Associate Professor, University of Toronto Toronto Western Hospital Toronto, Ontario (416) 603-5732</w:t>
-      </w:r>
-      <w:r>
-        <w:t xml:space="preserve"> </w:t>
-      </w:r>
-      <w:hyperlink r:id="rId14" w:history="1">
+        <w:t>Foot and Ankle surgery Associate Professor, University of Toronto Toronto Western Hospital Toronto, Ontario (416) 603-5732</w:t>
+      </w:r>
+      <w:r>
+        <w:t xml:space="preserve"> </w:t>
+      </w:r>
+      <w:hyperlink r:id="rId12" w:history="1">
         <w:r>
           <w:rPr>
             <w:rStyle w:val="Hyperlink"/>
@@ -36246,7 +34597,7 @@
       <w:r>
         <w:t xml:space="preserve">University of Toronto Toronto, Ontario (416) 603-5732 </w:t>
       </w:r>
-      <w:hyperlink r:id="rId15" w:history="1">
+      <w:hyperlink r:id="rId13" w:history="1">
         <w:r>
           <w:rPr>
             <w:rStyle w:val="Hyperlink"/>
@@ -36273,7 +34624,7 @@
       <w:r>
         <w:t xml:space="preserve"> </w:t>
       </w:r>
-      <w:hyperlink r:id="rId16" w:history="1">
+      <w:hyperlink r:id="rId14" w:history="1">
         <w:r>
           <w:rPr>
             <w:rStyle w:val="Hyperlink"/>
@@ -36286,7 +34637,7 @@
       <w:pPr>
         <w:pStyle w:val="Heading1"/>
       </w:pPr>
-      <w:bookmarkStart w:id="21" w:name="_Toc449392751"/>
+      <w:bookmarkStart w:id="20" w:name="_Toc449392751"/>
       <w:r>
         <w:rPr>
           <w:noProof/>
@@ -36319,7 +34670,7 @@
                     </pic:cNvPicPr>
                   </pic:nvPicPr>
                   <pic:blipFill>
-                    <a:blip r:embed="rId17">
+                    <a:blip r:embed="rId15">
                       <a:extLst>
                         <a:ext uri="{28A0092B-C50C-407E-A947-70E740481C1C}">
                           <a14:useLocalDpi xmlns:a14="http://schemas.microsoft.com/office/drawing/2010/main" val="0"/>
@@ -36350,7 +34701,7 @@
       <w:r>
         <w:t>Dr. W Latham – Sample Report</w:t>
       </w:r>
-      <w:bookmarkEnd w:id="21"/>
+      <w:bookmarkEnd w:id="20"/>
     </w:p>
     <w:p>
       <w:pPr>
@@ -37004,15 +35355,7 @@
         <w:t xml:space="preserve"> </w:t>
       </w:r>
       <w:r>
-        <w:t xml:space="preserve">the time of surgery. The skin was partially </w:t>
-      </w:r>
-      <w:proofErr w:type="gramStart"/>
-      <w:r>
-        <w:t>closed,</w:t>
-      </w:r>
-      <w:proofErr w:type="gramEnd"/>
-      <w:r>
-        <w:t xml:space="preserve"> sterile dressings were applied.</w:t>
+        <w:t>the time of surgery. The skin was partially closed, sterile dressings were applied.</w:t>
       </w:r>
     </w:p>
     <w:p>
@@ -37660,15 +36003,7 @@
         <w:t xml:space="preserve"> </w:t>
       </w:r>
       <w:r>
-        <w:t xml:space="preserve">#3. She uses Voltaren cream. She has not tried </w:t>
-      </w:r>
-      <w:proofErr w:type="gramStart"/>
-      <w:r>
-        <w:t>an orthoses</w:t>
-      </w:r>
-      <w:proofErr w:type="gramEnd"/>
-      <w:r>
-        <w:t xml:space="preserve"> for management. She has been using</w:t>
+        <w:t>#3. She uses Voltaren cream. She has not tried an orthoses for management. She has been using</w:t>
       </w:r>
       <w:r>
         <w:t xml:space="preserve"> </w:t>
@@ -38142,13 +36477,8 @@
       <w:pPr>
         <w:pStyle w:val="ExampleTextStyle"/>
       </w:pPr>
-      <w:proofErr w:type="gramStart"/>
-      <w:r>
-        <w:t>Yes</w:t>
-      </w:r>
-      <w:proofErr w:type="gramEnd"/>
-      <w:r>
-        <w:t xml:space="preserve"> it would have worsened naturally related to the amount of deformity which was already</w:t>
+      <w:r>
+        <w:t>Yes it would have worsened naturally related to the amount of deformity which was already</w:t>
       </w:r>
       <w:r>
         <w:t xml:space="preserve"> </w:t>
@@ -38577,15 +36907,7 @@
         </w:numPr>
       </w:pPr>
       <w:r>
-        <w:t>Long Term Results of Ankle Arthrodesis Following Post-</w:t>
-      </w:r>
-      <w:proofErr w:type="gramStart"/>
-      <w:r>
-        <w:t>traumatic</w:t>
-      </w:r>
-      <w:proofErr w:type="gramEnd"/>
-      <w:r>
-        <w:t xml:space="preserve"> Arthritis by Charles</w:t>
+        <w:t>Long Term Results of Ankle Arthrodesis Following Post-traumatic Arthritis by Charles</w:t>
       </w:r>
       <w:r>
         <w:t xml:space="preserve"> </w:t>
@@ -38657,13 +36979,8 @@
         <w:t>any further information, please do not hesitate</w:t>
       </w:r>
       <w:r>
-        <w:t xml:space="preserve"> me through my </w:t>
-      </w:r>
-      <w:proofErr w:type="gramStart"/>
-      <w:r>
-        <w:t>office</w:t>
-      </w:r>
-      <w:proofErr w:type="gramEnd"/>
+        <w:t xml:space="preserve"> me through my office</w:t>
+      </w:r>
     </w:p>
     <w:p>
       <w:pPr>
@@ -38709,6 +37026,21 @@
       </w:r>
       <w:r>
         <w:instrText xml:space="preserve"> INCLUDEPICTURE  "C:\\Users\\Rolf\\GIT\\Allevio\\media\\image26.jpeg" \* MERGEFORMATINET </w:instrText>
+      </w:r>
+      <w:r>
+        <w:fldChar w:fldCharType="separate"/>
+      </w:r>
+      <w:r>
+        <w:fldChar w:fldCharType="begin"/>
+      </w:r>
+      <w:r>
+        <w:instrText xml:space="preserve"> </w:instrText>
+      </w:r>
+      <w:r>
+        <w:instrText>INCLUDEPICTURE  "C:\\Users\\Rolf\\GIT\\Allevio\\media\\image26.jpeg" \* MERGEFORMATINET</w:instrText>
+      </w:r>
+      <w:r>
+        <w:instrText xml:space="preserve"> </w:instrText>
       </w:r>
       <w:r>
         <w:fldChar w:fldCharType="separate"/>
@@ -38734,8 +37066,8 @@
             <v:path o:extrusionok="f" gradientshapeok="t" o:connecttype="rect"/>
             <o:lock v:ext="edit" aspectratio="t"/>
           </v:shapetype>
-          <v:shape id="_x0000_i1026" type="#_x0000_t75" style="width:85.5pt;height:25.5pt">
-            <v:imagedata r:id="rId18" r:href="rId19"/>
+          <v:shape id="_x0000_i1025" type="#_x0000_t75" style="width:85.5pt;height:25.5pt">
+            <v:imagedata r:id="rId16" r:href="rId17"/>
           </v:shape>
         </w:pict>
       </w:r>
@@ -38751,63 +37083,13 @@
       <w:r>
         <w:fldChar w:fldCharType="end"/>
       </w:r>
+      <w:r>
+        <w:fldChar w:fldCharType="end"/>
+      </w:r>
     </w:p>
     <w:p>
       <w:pPr>
         <w:pStyle w:val="ExampleTextStyle"/>
-      </w:pPr>
-      <w:r>
-        <w:t xml:space="preserve">Warren Latham BScH, </w:t>
-      </w:r>
-      <w:proofErr w:type="gramStart"/>
-      <w:r>
-        <w:t>MD,FRCSC</w:t>
-      </w:r>
-      <w:proofErr w:type="gramEnd"/>
-    </w:p>
-    <w:p>
-      <w:pPr>
-        <w:pStyle w:val="ExampleTextStyle"/>
-      </w:pPr>
-      <w:r>
-        <w:t>WL/ap</w:t>
-      </w:r>
-    </w:p>
-    <w:p>
-      <w:pPr>
-        <w:pStyle w:val="Heading1"/>
-      </w:pPr>
-      <w:bookmarkStart w:id="22" w:name="_Toc449392752"/>
-      <w:r>
-        <w:lastRenderedPageBreak/>
-        <w:t>Chiropractic</w:t>
-      </w:r>
-      <w:bookmarkEnd w:id="22"/>
-    </w:p>
-    <w:p>
-      <w:pPr>
-        <w:pStyle w:val="Heading1"/>
-      </w:pPr>
-      <w:bookmarkStart w:id="23" w:name="_Toc449392753"/>
-      <w:r>
-        <w:lastRenderedPageBreak/>
-        <w:t>Dr. Mike Lehr</w:t>
-      </w:r>
-      <w:r>
-        <w:t xml:space="preserve"> - CV</w:t>
-      </w:r>
-      <w:bookmarkEnd w:id="23"/>
-    </w:p>
-    <w:p>
-      <w:pPr>
-        <w:pStyle w:val="Heading2"/>
-      </w:pPr>
-      <w:r>
-        <w:t>Dr. Michael Lehr D.C., Dip.Ac., CDTT, Hons. BSc</w:t>
-      </w:r>
-    </w:p>
-    <w:p>
-      <w:pPr>
         <w:rPr>
           <w:lang w:val="de-DE"/>
         </w:rPr>
@@ -38816,6 +37098,58 @@
         <w:rPr>
           <w:lang w:val="de-DE"/>
         </w:rPr>
+        <w:t>Warren Latham BScH, MD,FRCSC</w:t>
+      </w:r>
+    </w:p>
+    <w:p>
+      <w:pPr>
+        <w:pStyle w:val="ExampleTextStyle"/>
+        <w:rPr>
+          <w:lang w:val="de-DE"/>
+        </w:rPr>
+      </w:pPr>
+      <w:r>
+        <w:rPr>
+          <w:lang w:val="de-DE"/>
+        </w:rPr>
+        <w:t>WL/ap</w:t>
+      </w:r>
+    </w:p>
+    <w:p>
+      <w:pPr>
+        <w:pStyle w:val="Heading1"/>
+      </w:pPr>
+      <w:bookmarkStart w:id="21" w:name="_Toc449392752"/>
+      <w:r>
+        <w:lastRenderedPageBreak/>
+        <w:t>Chiropractic</w:t>
+      </w:r>
+      <w:bookmarkEnd w:id="21"/>
+    </w:p>
+    <w:p>
+      <w:pPr>
+        <w:pStyle w:val="Heading1"/>
+      </w:pPr>
+      <w:bookmarkStart w:id="22" w:name="_Toc449392753"/>
+      <w:r>
+        <w:lastRenderedPageBreak/>
+        <w:t>Dr. Mike Lehr</w:t>
+      </w:r>
+      <w:r>
+        <w:t xml:space="preserve"> - CV</w:t>
+      </w:r>
+      <w:bookmarkEnd w:id="22"/>
+    </w:p>
+    <w:p>
+      <w:pPr>
+        <w:pStyle w:val="Heading2"/>
+      </w:pPr>
+      <w:r>
+        <w:t>Dr. Michael Lehr D.C., Dip.Ac., CDTT, Hons. BSc</w:t>
+      </w:r>
+    </w:p>
+    <w:p>
+      <w:r>
         <w:t>101-240 Duncan Mill Road</w:t>
       </w:r>
     </w:p>
@@ -39720,7 +38054,7 @@
       <w:pPr>
         <w:pStyle w:val="Heading1"/>
       </w:pPr>
-      <w:bookmarkStart w:id="24" w:name="_Toc449392754"/>
+      <w:bookmarkStart w:id="23" w:name="_Toc449392754"/>
       <w:r>
         <w:lastRenderedPageBreak/>
         <w:t xml:space="preserve">Dr. </w:t>
@@ -39728,7 +38062,7 @@
       <w:r>
         <w:t>Allain Swayze - CV</w:t>
       </w:r>
-      <w:bookmarkEnd w:id="24"/>
+      <w:bookmarkEnd w:id="23"/>
     </w:p>
     <w:p>
       <w:pPr>
@@ -39832,15 +38166,7 @@
         <w:pStyle w:val="CVText"/>
       </w:pPr>
       <w:r>
-        <w:t xml:space="preserve">Associate Psychiatrist </w:t>
-      </w:r>
-      <w:proofErr w:type="gramStart"/>
-      <w:r>
-        <w:t>In</w:t>
-      </w:r>
-      <w:proofErr w:type="gramEnd"/>
-      <w:r>
-        <w:t xml:space="preserve"> Chief</w:t>
+        <w:t>Associate Psychiatrist In Chief</w:t>
       </w:r>
       <w:r>
         <w:tab/>
@@ -39977,13 +38303,8 @@
       <w:r>
         <w:t xml:space="preserve"> </w:t>
       </w:r>
-      <w:proofErr w:type="gramStart"/>
-      <w:r>
-        <w:t>With</w:t>
-      </w:r>
-      <w:proofErr w:type="gramEnd"/>
-      <w:r>
-        <w:t xml:space="preserve"> Clarke Institute (CAMH)</w:t>
+      <w:r>
+        <w:t>With Clarke Institute (CAMH)</w:t>
       </w:r>
       <w:r>
         <w:tab/>
@@ -40007,15 +38328,7 @@
         <w:pStyle w:val="CVText"/>
       </w:pPr>
       <w:r>
-        <w:t xml:space="preserve">Member, Genetic Predictive Test </w:t>
-      </w:r>
-      <w:proofErr w:type="gramStart"/>
-      <w:r>
-        <w:t>For</w:t>
-      </w:r>
-      <w:proofErr w:type="gramEnd"/>
-      <w:r>
-        <w:t xml:space="preserve"> Huntington’s</w:t>
+        <w:t>Member, Genetic Predictive Test For Huntington’s</w:t>
       </w:r>
       <w:r>
         <w:tab/>
@@ -40809,12 +39122,12 @@
       <w:pPr>
         <w:pStyle w:val="Heading1"/>
       </w:pPr>
-      <w:bookmarkStart w:id="25" w:name="_Toc449392755"/>
+      <w:bookmarkStart w:id="24" w:name="_Toc449392755"/>
       <w:r>
         <w:lastRenderedPageBreak/>
         <w:t>Dr. Rahul Pathak - CV</w:t>
       </w:r>
-      <w:bookmarkEnd w:id="25"/>
+      <w:bookmarkEnd w:id="24"/>
     </w:p>
     <w:p>
       <w:pPr>
@@ -40883,15 +39196,7 @@
         <w:pStyle w:val="CVText"/>
       </w:pPr>
       <w:r>
-        <w:t xml:space="preserve">Neurology Chief Resident Created the annual </w:t>
-      </w:r>
-      <w:proofErr w:type="gramStart"/>
-      <w:r>
-        <w:t>residents</w:t>
-      </w:r>
-      <w:proofErr w:type="gramEnd"/>
-      <w:r>
-        <w:t xml:space="preserve"> rotation, call, and lecture schedules. Established a muscular dystrophy rotation at an affiliate hospital.</w:t>
+        <w:t>Neurology Chief Resident Created the annual residents rotation, call, and lecture schedules. Established a muscular dystrophy rotation at an affiliate hospital.</w:t>
       </w:r>
     </w:p>
     <w:p>
@@ -40977,13 +39282,8 @@
       <w:r>
         <w:t xml:space="preserve">Research Assistant, </w:t>
       </w:r>
-      <w:proofErr w:type="gramStart"/>
-      <w:r>
-        <w:t>Performed</w:t>
-      </w:r>
-      <w:proofErr w:type="gramEnd"/>
-      <w:r>
-        <w:t xml:space="preserve"> literature searches on DNA-RNA-protein nanotechnology, then</w:t>
+      <w:r>
+        <w:t>Performed literature searches on DNA-RNA-protein nanotechnology, then</w:t>
       </w:r>
       <w:r>
         <w:t xml:space="preserve"> </w:t>
@@ -41226,15 +39526,7 @@
         <w:pStyle w:val="CVText"/>
       </w:pPr>
       <w:r>
-        <w:t xml:space="preserve">Member, </w:t>
-      </w:r>
-      <w:proofErr w:type="gramStart"/>
-      <w:r>
-        <w:t>One</w:t>
-      </w:r>
-      <w:proofErr w:type="gramEnd"/>
-      <w:r>
-        <w:t xml:space="preserve"> of only two residents nominated from Stony Brook Hospital based on academic and teaching merits</w:t>
+        <w:t>Member, One of only two residents nominated from Stony Brook Hospital based on academic and teaching merits</w:t>
       </w:r>
     </w:p>
     <w:p>
@@ -41474,15 +39766,7 @@
       </w:r>
       <w:r>
         <w:br/>
-        <w:t xml:space="preserve">Describing the relation between NMO, MG s/p Thymectomy, and CVID to BAFF. In </w:t>
-      </w:r>
-      <w:proofErr w:type="gramStart"/>
-      <w:r>
-        <w:t>addition</w:t>
-      </w:r>
-      <w:proofErr w:type="gramEnd"/>
-      <w:r>
-        <w:t xml:space="preserve"> illustrating the first case report connecting all three disorders</w:t>
+        <w:t>Describing the relation between NMO, MG s/p Thymectomy, and CVID to BAFF. In addition illustrating the first case report connecting all three disorders</w:t>
       </w:r>
     </w:p>
     <w:p>
@@ -41517,12 +39801,12 @@
       <w:pPr>
         <w:pStyle w:val="Heading1"/>
       </w:pPr>
-      <w:bookmarkStart w:id="26" w:name="_Toc449392756"/>
+      <w:bookmarkStart w:id="25" w:name="_Toc449392756"/>
       <w:r>
         <w:lastRenderedPageBreak/>
         <w:t>Dr. Mathew Plant - CV</w:t>
       </w:r>
-      <w:bookmarkEnd w:id="26"/>
+      <w:bookmarkEnd w:id="25"/>
     </w:p>
     <w:p>
       <w:pPr>
@@ -42463,11 +40747,11 @@
       </w:pPr>
     </w:p>
     <w:sectPr>
-      <w:headerReference w:type="even" r:id="rId20"/>
-      <w:headerReference w:type="default" r:id="rId21"/>
-      <w:footerReference w:type="even" r:id="rId22"/>
-      <w:footerReference w:type="default" r:id="rId23"/>
-      <w:footerReference w:type="first" r:id="rId24"/>
+      <w:headerReference w:type="even" r:id="rId18"/>
+      <w:headerReference w:type="default" r:id="rId19"/>
+      <w:footerReference w:type="even" r:id="rId20"/>
+      <w:footerReference w:type="default" r:id="rId21"/>
+      <w:footerReference w:type="first" r:id="rId22"/>
       <w:type w:val="continuous"/>
       <w:pgSz w:w="8391" w:h="11906" w:code="11"/>
       <w:pgMar w:top="1134" w:right="851" w:bottom="709" w:left="1701" w:header="567" w:footer="0" w:gutter="0"/>
@@ -42477,33 +40761,6 @@
     </w:sectPr>
   </w:body>
 </w:document>
-</file>
-
-<file path=word/comments.xml><?xml version="1.0" encoding="utf-8"?>
-<w:comments xmlns:wpc="http://schemas.microsoft.com/office/word/2010/wordprocessingCanvas" xmlns:cx="http://schemas.microsoft.com/office/drawing/2014/chartex" xmlns:cx1="http://schemas.microsoft.com/office/drawing/2015/9/8/chartex" xmlns:cx2="http://schemas.microsoft.com/office/drawing/2015/10/21/chartex" xmlns:mc="http://schemas.openxmlformats.org/markup-compatibility/2006" xmlns:o="urn:schemas-microsoft-com:office:office" xmlns:r="http://schemas.openxmlformats.org/officeDocument/2006/relationships" xmlns:m="http://schemas.openxmlformats.org/officeDocument/2006/math" xmlns:v="urn:schemas-microsoft-com:vml" xmlns:wp14="http://schemas.microsoft.com/office/word/2010/wordprocessingDrawing" xmlns:wp="http://schemas.openxmlformats.org/drawingml/2006/wordprocessingDrawing" xmlns:w10="urn:schemas-microsoft-com:office:word" xmlns:w="http://schemas.openxmlformats.org/wordprocessingml/2006/main" xmlns:w14="http://schemas.microsoft.com/office/word/2010/wordml" xmlns:w15="http://schemas.microsoft.com/office/word/2012/wordml" xmlns:w16se="http://schemas.microsoft.com/office/word/2015/wordml/symex" xmlns:wpg="http://schemas.microsoft.com/office/word/2010/wordprocessingGroup" xmlns:wpi="http://schemas.microsoft.com/office/word/2010/wordprocessingInk" xmlns:wne="http://schemas.microsoft.com/office/word/2006/wordml" xmlns:wps="http://schemas.microsoft.com/office/word/2010/wordprocessingShape" mc:Ignorable="w14 w15 w16se wp14">
-  <w:comment w:id="9" w:author="Rolf Eleveld" w:date="2016-04-24T13:02:00Z" w:initials="RE">
-    <w:p>
-      <w:pPr>
-        <w:pStyle w:val="CommentText"/>
-      </w:pPr>
-      <w:r>
-        <w:rPr>
-          <w:rStyle w:val="CommentReference"/>
-        </w:rPr>
-        <w:annotationRef/>
-      </w:r>
-      <w:r>
-        <w:t>Would you not need to take this name out as well? One can deduce person from restaurant owners + location + name.</w:t>
-      </w:r>
-    </w:p>
-  </w:comment>
-</w:comments>
-</file>
-
-<file path=word/commentsExtended.xml><?xml version="1.0" encoding="utf-8"?>
-<w15:commentsEx xmlns:wpc="http://schemas.microsoft.com/office/word/2010/wordprocessingCanvas" xmlns:cx="http://schemas.microsoft.com/office/drawing/2014/chartex" xmlns:cx1="http://schemas.microsoft.com/office/drawing/2015/9/8/chartex" xmlns:cx2="http://schemas.microsoft.com/office/drawing/2015/10/21/chartex" xmlns:mc="http://schemas.openxmlformats.org/markup-compatibility/2006" xmlns:o="urn:schemas-microsoft-com:office:office" xmlns:r="http://schemas.openxmlformats.org/officeDocument/2006/relationships" xmlns:m="http://schemas.openxmlformats.org/officeDocument/2006/math" xmlns:v="urn:schemas-microsoft-com:vml" xmlns:wp14="http://schemas.microsoft.com/office/word/2010/wordprocessingDrawing" xmlns:wp="http://schemas.openxmlformats.org/drawingml/2006/wordprocessingDrawing" xmlns:w10="urn:schemas-microsoft-com:office:word" xmlns:w="http://schemas.openxmlformats.org/wordprocessingml/2006/main" xmlns:w14="http://schemas.microsoft.com/office/word/2010/wordml" xmlns:w15="http://schemas.microsoft.com/office/word/2012/wordml" xmlns:w16se="http://schemas.microsoft.com/office/word/2015/wordml/symex" xmlns:wpg="http://schemas.microsoft.com/office/word/2010/wordprocessingGroup" xmlns:wpi="http://schemas.microsoft.com/office/word/2010/wordprocessingInk" xmlns:wne="http://schemas.microsoft.com/office/word/2006/wordml" xmlns:wps="http://schemas.microsoft.com/office/word/2010/wordprocessingShape" mc:Ignorable="w14 w15 w16se wp14">
-  <w15:commentEx w15:paraId="01CD10E0" w15:done="0"/>
-</w15:commentsEx>
 </file>
 
 <file path=word/endnotes.xml><?xml version="1.0" encoding="utf-8"?>
@@ -42556,13 +40813,47 @@
         <w:sz w:val="16"/>
       </w:rPr>
     </w:pPr>
+    <w:hyperlink r:id="rId1" w:history="1">
+      <w:r>
+        <w:rPr>
+          <w:rStyle w:val="MSGENFONTSTYLENAMETEMPLATEROLEMSGENFONTSTYLENAMEBYROLERUNNINGTITLE0"/>
+          <w:sz w:val="16"/>
+        </w:rPr>
+        <w:t>647-723-8758</w:t>
+      </w:r>
+    </w:hyperlink>
     <w:r>
       <w:rPr>
         <w:rStyle w:val="MSGENFONTSTYLENAMETEMPLATEROLEMSGENFONTSTYLENAMEBYROLERUNNINGTITLE0"/>
         <w:sz w:val="16"/>
       </w:rPr>
-      <w:t>240 Duncan Mill Road, Suite 101 / North York, Ontario / M3B 3S6 / Allevio.com</w:t>
+      <w:t xml:space="preserve">. </w:t>
     </w:r>
+    <w:hyperlink r:id="rId2" w:history="1">
+      <w:r>
+        <w:rPr>
+          <w:rStyle w:val="MSGENFONTSTYLENAMETEMPLATEROLEMSGENFONTSTYLENAMEBYROLERUNNINGTITLE0"/>
+          <w:sz w:val="16"/>
+        </w:rPr>
+        <w:t>Experts@allevioclinic.com</w:t>
+      </w:r>
+    </w:hyperlink>
+    <w:r>
+      <w:rPr>
+        <w:rStyle w:val="MSGENFONTSTYLENAMETEMPLATEROLEMSGENFONTSTYLENAMEBYROLERUNNINGTITLE0"/>
+        <w:sz w:val="16"/>
+      </w:rPr>
+      <w:t xml:space="preserve"> </w:t>
+    </w:r>
+    <w:hyperlink r:id="rId3" w:history="1">
+      <w:r>
+        <w:rPr>
+          <w:rStyle w:val="MSGENFONTSTYLENAMETEMPLATEROLEMSGENFONTSTYLENAMEBYROLERUNNINGTITLE0"/>
+          <w:sz w:val="16"/>
+        </w:rPr>
+        <w:t>Allevioclinic.com/expert-opinions-ime</w:t>
+      </w:r>
+    </w:hyperlink>
   </w:p>
   <w:p>
     <w:pPr>
@@ -42607,13 +40898,47 @@
         <w:sz w:val="16"/>
       </w:rPr>
     </w:pPr>
+    <w:hyperlink r:id="rId1" w:history="1">
+      <w:r>
+        <w:rPr>
+          <w:rStyle w:val="MSGENFONTSTYLENAMETEMPLATEROLEMSGENFONTSTYLENAMEBYROLERUNNINGTITLE0"/>
+          <w:sz w:val="16"/>
+        </w:rPr>
+        <w:t>647-723-8758</w:t>
+      </w:r>
+    </w:hyperlink>
     <w:r>
       <w:rPr>
         <w:rStyle w:val="MSGENFONTSTYLENAMETEMPLATEROLEMSGENFONTSTYLENAMEBYROLERUNNINGTITLE0"/>
         <w:sz w:val="16"/>
       </w:rPr>
-      <w:t>240 Duncan Mill Road, Suite 101 / North York, Ontario / M3B 3S6 / Allevio.com</w:t>
+      <w:t xml:space="preserve">. </w:t>
     </w:r>
+    <w:hyperlink r:id="rId2" w:history="1">
+      <w:r>
+        <w:rPr>
+          <w:rStyle w:val="MSGENFONTSTYLENAMETEMPLATEROLEMSGENFONTSTYLENAMEBYROLERUNNINGTITLE0"/>
+          <w:sz w:val="16"/>
+        </w:rPr>
+        <w:t>Experts@allevioclinic.com</w:t>
+      </w:r>
+    </w:hyperlink>
+    <w:r>
+      <w:rPr>
+        <w:rStyle w:val="MSGENFONTSTYLENAMETEMPLATEROLEMSGENFONTSTYLENAMEBYROLERUNNINGTITLE0"/>
+        <w:sz w:val="16"/>
+      </w:rPr>
+      <w:t xml:space="preserve"> </w:t>
+    </w:r>
+    <w:hyperlink r:id="rId3" w:history="1">
+      <w:r>
+        <w:rPr>
+          <w:rStyle w:val="MSGENFONTSTYLENAMETEMPLATEROLEMSGENFONTSTYLENAMEBYROLERUNNINGTITLE0"/>
+          <w:sz w:val="16"/>
+        </w:rPr>
+        <w:t>Allevioclinic.com/expert-opinions-ime</w:t>
+      </w:r>
+    </w:hyperlink>
   </w:p>
   <w:p>
     <w:pPr>
@@ -42658,13 +40983,47 @@
         <w:sz w:val="16"/>
       </w:rPr>
     </w:pPr>
+    <w:hyperlink r:id="rId1" w:history="1">
+      <w:r>
+        <w:rPr>
+          <w:rStyle w:val="MSGENFONTSTYLENAMETEMPLATEROLEMSGENFONTSTYLENAMEBYROLERUNNINGTITLE0"/>
+          <w:sz w:val="16"/>
+        </w:rPr>
+        <w:t>647-723-8758</w:t>
+      </w:r>
+    </w:hyperlink>
     <w:r>
       <w:rPr>
         <w:rStyle w:val="MSGENFONTSTYLENAMETEMPLATEROLEMSGENFONTSTYLENAMEBYROLERUNNINGTITLE0"/>
         <w:sz w:val="16"/>
       </w:rPr>
-      <w:t>240 Duncan Mill Road, Suite 101 / North York, Ontario / M3B 3S6 / Allevio.com</w:t>
+      <w:t xml:space="preserve">. </w:t>
     </w:r>
+    <w:hyperlink r:id="rId2" w:history="1">
+      <w:r>
+        <w:rPr>
+          <w:rStyle w:val="MSGENFONTSTYLENAMETEMPLATEROLEMSGENFONTSTYLENAMEBYROLERUNNINGTITLE0"/>
+          <w:sz w:val="16"/>
+        </w:rPr>
+        <w:t>Experts@allevioclinic.com</w:t>
+      </w:r>
+    </w:hyperlink>
+    <w:r>
+      <w:rPr>
+        <w:rStyle w:val="MSGENFONTSTYLENAMETEMPLATEROLEMSGENFONTSTYLENAMEBYROLERUNNINGTITLE0"/>
+        <w:sz w:val="16"/>
+      </w:rPr>
+      <w:t xml:space="preserve"> </w:t>
+    </w:r>
+    <w:hyperlink r:id="rId3" w:history="1">
+      <w:r>
+        <w:rPr>
+          <w:rStyle w:val="MSGENFONTSTYLENAMETEMPLATEROLEMSGENFONTSTYLENAMEBYROLERUNNINGTITLE0"/>
+          <w:sz w:val="16"/>
+        </w:rPr>
+        <w:t>Allevioclinic.com/expert-opinions-ime</w:t>
+      </w:r>
+    </w:hyperlink>
   </w:p>
   <w:p>
     <w:pPr>
@@ -42716,13 +41075,87 @@
       <w:pStyle w:val="Header"/>
       <w:tabs>
         <w:tab w:val="clear" w:pos="4680"/>
+        <w:tab w:val="clear" w:pos="9360"/>
         <w:tab w:val="left" w:pos="284"/>
+        <w:tab w:val="left" w:pos="4920"/>
       </w:tabs>
       <w:rPr>
         <w:rFonts w:cs="Arial"/>
         <w:sz w:val="16"/>
       </w:rPr>
     </w:pPr>
+    <w:r>
+      <w:rPr>
+        <w:noProof/>
+        <w:sz w:val="18"/>
+      </w:rPr>
+      <w:drawing>
+        <wp:anchor distT="0" distB="0" distL="2289175" distR="1146175" simplePos="0" relativeHeight="251664384" behindDoc="1" locked="0" layoutInCell="1" allowOverlap="1" wp14:anchorId="2A6CA3CF" wp14:editId="04C70008">
+          <wp:simplePos x="0" y="0"/>
+          <wp:positionH relativeFrom="margin">
+            <wp:posOffset>2593340</wp:posOffset>
+          </wp:positionH>
+          <wp:positionV relativeFrom="paragraph">
+            <wp:posOffset>-340995</wp:posOffset>
+          </wp:positionV>
+          <wp:extent cx="944245" cy="683895"/>
+          <wp:effectExtent l="0" t="0" r="8255" b="1905"/>
+          <wp:wrapNone/>
+          <wp:docPr id="166" name="Picture 166"/>
+          <wp:cNvGraphicFramePr>
+            <a:graphicFrameLocks xmlns:a="http://schemas.openxmlformats.org/drawingml/2006/main" noChangeAspect="1"/>
+          </wp:cNvGraphicFramePr>
+          <a:graphic xmlns:a="http://schemas.openxmlformats.org/drawingml/2006/main">
+            <a:graphicData uri="http://schemas.openxmlformats.org/drawingml/2006/picture">
+              <pic:pic xmlns:pic="http://schemas.openxmlformats.org/drawingml/2006/picture">
+                <pic:nvPicPr>
+                  <pic:cNvPr id="0" name="Picture 1" descr="image1"/>
+                  <pic:cNvPicPr>
+                    <a:picLocks noChangeAspect="1" noChangeArrowheads="1"/>
+                  </pic:cNvPicPr>
+                </pic:nvPicPr>
+                <pic:blipFill>
+                  <a:blip r:embed="rId1">
+                    <a:extLst>
+                      <a:ext uri="{28A0092B-C50C-407E-A947-70E740481C1C}">
+                        <a14:useLocalDpi xmlns:a14="http://schemas.microsoft.com/office/drawing/2010/main" val="0"/>
+                      </a:ext>
+                    </a:extLst>
+                  </a:blip>
+                  <a:stretch>
+                    <a:fillRect/>
+                  </a:stretch>
+                </pic:blipFill>
+                <pic:spPr bwMode="auto">
+                  <a:xfrm>
+                    <a:off x="0" y="0"/>
+                    <a:ext cx="944245" cy="683895"/>
+                  </a:xfrm>
+                  <a:prstGeom prst="rect">
+                    <a:avLst/>
+                  </a:prstGeom>
+                  <a:noFill/>
+                  <a:ln>
+                    <a:noFill/>
+                  </a:ln>
+                  <a:extLst>
+                    <a:ext uri="{53640926-AAD7-44D8-BBD7-CCE9431645EC}">
+                      <a14:shadowObscured xmlns:a14="http://schemas.microsoft.com/office/drawing/2010/main"/>
+                    </a:ext>
+                  </a:extLst>
+                </pic:spPr>
+              </pic:pic>
+            </a:graphicData>
+          </a:graphic>
+          <wp14:sizeRelH relativeFrom="page">
+            <wp14:pctWidth>0</wp14:pctWidth>
+          </wp14:sizeRelH>
+          <wp14:sizeRelV relativeFrom="page">
+            <wp14:pctHeight>0</wp14:pctHeight>
+          </wp14:sizeRelV>
+        </wp:anchor>
+      </w:drawing>
+    </w:r>
     <w:r>
       <w:tab/>
     </w:r>
@@ -42753,7 +41186,7 @@
         <w:noProof/>
         <w:sz w:val="16"/>
       </w:rPr>
-      <w:t>20</w:t>
+      <w:t>24</w:t>
     </w:r>
     <w:r>
       <w:rPr>
@@ -42761,77 +41194,6 @@
         <w:sz w:val="16"/>
       </w:rPr>
       <w:fldChar w:fldCharType="end"/>
-    </w:r>
-    <w:r>
-      <w:rPr>
-        <w:noProof/>
-        <w:sz w:val="18"/>
-      </w:rPr>
-      <w:drawing>
-        <wp:anchor distT="0" distB="0" distL="2289175" distR="1146175" simplePos="0" relativeHeight="251664384" behindDoc="1" locked="0" layoutInCell="1" allowOverlap="1" wp14:anchorId="2A6CA3CF" wp14:editId="24D50B40">
-          <wp:simplePos x="0" y="0"/>
-          <wp:positionH relativeFrom="margin">
-            <wp:align>right</wp:align>
-          </wp:positionH>
-          <wp:positionV relativeFrom="paragraph">
-            <wp:posOffset>-340995</wp:posOffset>
-          </wp:positionV>
-          <wp:extent cx="1268300" cy="684000"/>
-          <wp:effectExtent l="0" t="0" r="8255" b="1905"/>
-          <wp:wrapNone/>
-          <wp:docPr id="166" name="Picture 166" descr="image1"/>
-          <wp:cNvGraphicFramePr>
-            <a:graphicFrameLocks xmlns:a="http://schemas.openxmlformats.org/drawingml/2006/main" noChangeAspect="1"/>
-          </wp:cNvGraphicFramePr>
-          <a:graphic xmlns:a="http://schemas.openxmlformats.org/drawingml/2006/main">
-            <a:graphicData uri="http://schemas.openxmlformats.org/drawingml/2006/picture">
-              <pic:pic xmlns:pic="http://schemas.openxmlformats.org/drawingml/2006/picture">
-                <pic:nvPicPr>
-                  <pic:cNvPr id="0" name="Picture 1" descr="image1"/>
-                  <pic:cNvPicPr>
-                    <a:picLocks noChangeAspect="1" noChangeArrowheads="1"/>
-                  </pic:cNvPicPr>
-                </pic:nvPicPr>
-                <pic:blipFill rotWithShape="1">
-                  <a:blip r:embed="rId1">
-                    <a:extLst>
-                      <a:ext uri="{28A0092B-C50C-407E-A947-70E740481C1C}">
-                        <a14:useLocalDpi xmlns:a14="http://schemas.microsoft.com/office/drawing/2010/main" val="0"/>
-                      </a:ext>
-                    </a:extLst>
-                  </a:blip>
-                  <a:srcRect b="17795"/>
-                  <a:stretch/>
-                </pic:blipFill>
-                <pic:spPr bwMode="auto">
-                  <a:xfrm>
-                    <a:off x="0" y="0"/>
-                    <a:ext cx="1268300" cy="684000"/>
-                  </a:xfrm>
-                  <a:prstGeom prst="rect">
-                    <a:avLst/>
-                  </a:prstGeom>
-                  <a:noFill/>
-                  <a:ln>
-                    <a:noFill/>
-                  </a:ln>
-                  <a:extLst>
-                    <a:ext uri="{53640926-AAD7-44D8-BBD7-CCE9431645EC}">
-                      <a14:shadowObscured xmlns:a14="http://schemas.microsoft.com/office/drawing/2010/main"/>
-                    </a:ext>
-                  </a:extLst>
-                </pic:spPr>
-              </pic:pic>
-            </a:graphicData>
-          </a:graphic>
-          <wp14:sizeRelH relativeFrom="page">
-            <wp14:pctWidth>0</wp14:pctWidth>
-          </wp14:sizeRelH>
-          <wp14:sizeRelV relativeFrom="page">
-            <wp14:pctHeight>0</wp14:pctHeight>
-          </wp14:sizeRelV>
-        </wp:anchor>
-      </w:drawing>
     </w:r>
     <w:r>
       <w:rPr>
@@ -42876,6 +41238,13 @@
       </w:rPr>
       <w:fldChar w:fldCharType="end"/>
     </w:r>
+    <w:r>
+      <w:rPr>
+        <w:rFonts w:cs="Arial"/>
+        <w:sz w:val="16"/>
+      </w:rPr>
+      <w:tab/>
+    </w:r>
   </w:p>
   <w:p>
     <w:pPr>
@@ -42907,29 +41276,22 @@
     </w:pPr>
     <w:r>
       <w:rPr>
-        <w:rFonts w:cs="Arial"/>
-        <w:sz w:val="16"/>
-      </w:rPr>
-      <w:tab/>
-    </w:r>
-    <w:r>
-      <w:rPr>
         <w:noProof/>
         <w:sz w:val="18"/>
       </w:rPr>
       <w:drawing>
-        <wp:anchor distT="0" distB="0" distL="2289175" distR="1146175" simplePos="0" relativeHeight="251666432" behindDoc="1" locked="0" layoutInCell="1" allowOverlap="1" wp14:anchorId="1C1D61EE" wp14:editId="2E42AC79">
+        <wp:anchor distT="0" distB="0" distL="2289175" distR="1146175" simplePos="0" relativeHeight="251666432" behindDoc="1" locked="0" layoutInCell="1" allowOverlap="1" wp14:anchorId="1C1D61EE" wp14:editId="05708E05">
           <wp:simplePos x="0" y="0"/>
           <wp:positionH relativeFrom="margin">
-            <wp:align>left</wp:align>
+            <wp:posOffset>158115</wp:posOffset>
           </wp:positionH>
           <wp:positionV relativeFrom="paragraph">
             <wp:posOffset>-340995</wp:posOffset>
           </wp:positionV>
-          <wp:extent cx="1268300" cy="684000"/>
+          <wp:extent cx="944245" cy="683895"/>
           <wp:effectExtent l="0" t="0" r="8255" b="1905"/>
           <wp:wrapNone/>
-          <wp:docPr id="165" name="Picture 165" descr="image1"/>
+          <wp:docPr id="165" name="Picture 165"/>
           <wp:cNvGraphicFramePr>
             <a:graphicFrameLocks xmlns:a="http://schemas.openxmlformats.org/drawingml/2006/main" noChangeAspect="1"/>
           </wp:cNvGraphicFramePr>
@@ -42942,7 +41304,7 @@
                     <a:picLocks noChangeAspect="1" noChangeArrowheads="1"/>
                   </pic:cNvPicPr>
                 </pic:nvPicPr>
-                <pic:blipFill rotWithShape="1">
+                <pic:blipFill>
                   <a:blip r:embed="rId1">
                     <a:extLst>
                       <a:ext uri="{28A0092B-C50C-407E-A947-70E740481C1C}">
@@ -42950,13 +41312,14 @@
                       </a:ext>
                     </a:extLst>
                   </a:blip>
-                  <a:srcRect b="17795"/>
-                  <a:stretch/>
+                  <a:stretch>
+                    <a:fillRect/>
+                  </a:stretch>
                 </pic:blipFill>
                 <pic:spPr bwMode="auto">
                   <a:xfrm>
                     <a:off x="0" y="0"/>
-                    <a:ext cx="1268300" cy="684000"/>
+                    <a:ext cx="944245" cy="683895"/>
                   </a:xfrm>
                   <a:prstGeom prst="rect">
                     <a:avLst/>
@@ -42982,6 +41345,13 @@
           </wp14:sizeRelV>
         </wp:anchor>
       </w:drawing>
+    </w:r>
+    <w:r>
+      <w:rPr>
+        <w:rFonts w:cs="Arial"/>
+        <w:sz w:val="16"/>
+      </w:rPr>
+      <w:tab/>
     </w:r>
     <w:r>
       <w:rPr>
@@ -43053,7 +41423,7 @@
         <w:noProof/>
         <w:sz w:val="16"/>
       </w:rPr>
-      <w:t>21</w:t>
+      <w:t>23</w:t>
     </w:r>
     <w:r>
       <w:rPr>
@@ -45820,14 +44190,6 @@
     </w:lvlOverride>
   </w:num>
 </w:numbering>
-</file>
-
-<file path=word/people.xml><?xml version="1.0" encoding="utf-8"?>
-<w15:people xmlns:wpc="http://schemas.microsoft.com/office/word/2010/wordprocessingCanvas" xmlns:cx="http://schemas.microsoft.com/office/drawing/2014/chartex" xmlns:cx1="http://schemas.microsoft.com/office/drawing/2015/9/8/chartex" xmlns:cx2="http://schemas.microsoft.com/office/drawing/2015/10/21/chartex" xmlns:mc="http://schemas.openxmlformats.org/markup-compatibility/2006" xmlns:o="urn:schemas-microsoft-com:office:office" xmlns:r="http://schemas.openxmlformats.org/officeDocument/2006/relationships" xmlns:m="http://schemas.openxmlformats.org/officeDocument/2006/math" xmlns:v="urn:schemas-microsoft-com:vml" xmlns:wp14="http://schemas.microsoft.com/office/word/2010/wordprocessingDrawing" xmlns:wp="http://schemas.openxmlformats.org/drawingml/2006/wordprocessingDrawing" xmlns:w10="urn:schemas-microsoft-com:office:word" xmlns:w="http://schemas.openxmlformats.org/wordprocessingml/2006/main" xmlns:w14="http://schemas.microsoft.com/office/word/2010/wordml" xmlns:w15="http://schemas.microsoft.com/office/word/2012/wordml" xmlns:w16se="http://schemas.microsoft.com/office/word/2015/wordml/symex" xmlns:wpg="http://schemas.microsoft.com/office/word/2010/wordprocessingGroup" xmlns:wpi="http://schemas.microsoft.com/office/word/2010/wordprocessingInk" xmlns:wne="http://schemas.microsoft.com/office/word/2006/wordml" xmlns:wps="http://schemas.microsoft.com/office/word/2010/wordprocessingShape" mc:Ignorable="w14 w15 w16se wp14">
-  <w15:person w15:author="Rolf Eleveld">
-    <w15:presenceInfo w15:providerId="Windows Live" w15:userId="1924f489a3df2575"/>
-  </w15:person>
-</w15:people>
 </file>
 
 <file path=word/styles.xml><?xml version="1.0" encoding="utf-8"?>
@@ -47415,7 +45777,7 @@
 </file>
 
 <file path=customXml/itemProps1.xml><?xml version="1.0" encoding="utf-8"?>
-<ds:datastoreItem xmlns:ds="http://schemas.openxmlformats.org/officeDocument/2006/customXml" ds:itemID="{2AEC6FF6-4EAF-4DD3-8393-D08A278D125A}">
+<ds:datastoreItem xmlns:ds="http://schemas.openxmlformats.org/officeDocument/2006/customXml" ds:itemID="{A43A16B3-DAE8-4DA2-804A-924E02D5B376}">
   <ds:schemaRefs>
     <ds:schemaRef ds:uri="http://schemas.openxmlformats.org/officeDocument/2006/bibliography"/>
   </ds:schemaRefs>

</xml_diff>

<commit_message>
Updated alignment and separation of page header logo
Moved header logo to far opposite side of page.
Increased separation of text from header by 3 mm.
</commit_message>
<xml_diff>
--- a/Allevio A5 Binder.docx
+++ b/Allevio A5 Binder.docx
@@ -795,13 +795,7 @@
         <w:t>Experts</w:t>
       </w:r>
       <w:r>
-        <w:t xml:space="preserve"> Team Members Bios </w:t>
-      </w:r>
-      <w:r>
-        <w:rPr>
-          <w:sz w:val="14"/>
-        </w:rPr>
-        <w:t>– Spring 2016</w:t>
+        <w:t xml:space="preserve"> Team Members Bios</w:t>
       </w:r>
       <w:bookmarkEnd w:id="0"/>
       <w:bookmarkEnd w:id="1"/>
@@ -986,6 +980,8 @@
       <w:r>
         <w:t>Areas of interest: complex chronic pain conditions, neuropathic pain, spinal pain</w:t>
       </w:r>
+      <w:bookmarkStart w:id="2" w:name="_GoBack"/>
+      <w:bookmarkEnd w:id="2"/>
     </w:p>
     <w:p>
       <w:pPr>
@@ -1199,14 +1195,14 @@
       <w:pPr>
         <w:pStyle w:val="Heading1"/>
       </w:pPr>
-      <w:bookmarkStart w:id="2" w:name="bookmark9"/>
-      <w:bookmarkStart w:id="3" w:name="_Toc449392737"/>
+      <w:bookmarkStart w:id="3" w:name="bookmark9"/>
+      <w:bookmarkStart w:id="4" w:name="_Toc449392737"/>
       <w:r>
         <w:lastRenderedPageBreak/>
         <w:t>Allevio Experts Fees for Services</w:t>
       </w:r>
-      <w:bookmarkEnd w:id="2"/>
       <w:bookmarkEnd w:id="3"/>
+      <w:bookmarkEnd w:id="4"/>
     </w:p>
     <w:p>
       <w:pPr>
@@ -1862,7 +1858,7 @@
                 <w:szCs w:val="18"/>
               </w:rPr>
             </w:pPr>
-            <w:bookmarkStart w:id="4" w:name="bookmark10"/>
+            <w:bookmarkStart w:id="5" w:name="bookmark10"/>
             <w:r>
               <w:rPr>
                 <w:rStyle w:val="MSGENFONTSTYLENAMETEMPLATEROLENUMBERMSGENFONTSTYLENAMEBYROLETEXT2MSGENFONTSTYLEMODIFERSIZE13"/>
@@ -1871,7 +1867,7 @@
               </w:rPr>
               <w:t>Report/rebuttal</w:t>
             </w:r>
-            <w:bookmarkEnd w:id="4"/>
+            <w:bookmarkEnd w:id="5"/>
           </w:p>
         </w:tc>
         <w:tc>
@@ -2940,12 +2936,12 @@
       <w:pPr>
         <w:pStyle w:val="Heading1"/>
       </w:pPr>
-      <w:bookmarkStart w:id="5" w:name="_Toc449392738"/>
+      <w:bookmarkStart w:id="6" w:name="_Toc449392738"/>
       <w:r>
         <w:lastRenderedPageBreak/>
         <w:t>Dr. Kevin J. Smith – CV</w:t>
       </w:r>
-      <w:bookmarkEnd w:id="5"/>
+      <w:bookmarkEnd w:id="6"/>
     </w:p>
     <w:p>
       <w:pPr>
@@ -3279,6 +3275,7 @@
         <w:pStyle w:val="Heading4"/>
       </w:pPr>
       <w:r>
+        <w:lastRenderedPageBreak/>
         <w:t>Western Canada High School</w:t>
       </w:r>
     </w:p>
@@ -3740,6 +3737,7 @@
         <w:pStyle w:val="Heading3"/>
       </w:pPr>
       <w:r>
+        <w:lastRenderedPageBreak/>
         <w:t>MEMBERSHIP</w:t>
       </w:r>
     </w:p>
@@ -3772,7 +3770,6 @@
         </w:numPr>
       </w:pPr>
       <w:r>
-        <w:lastRenderedPageBreak/>
         <w:t>College of Physicians and Surgeons of Ontario</w:t>
       </w:r>
     </w:p>
@@ -3933,7 +3930,7 @@
       <w:pPr>
         <w:pStyle w:val="Heading1"/>
       </w:pPr>
-      <w:bookmarkStart w:id="6" w:name="_Toc449392739"/>
+      <w:bookmarkStart w:id="7" w:name="_Toc449392739"/>
       <w:r>
         <w:rPr>
           <w:noProof/>
@@ -3998,7 +3995,7 @@
       <w:r>
         <w:t>Dr. Kevin J Smith – Sample Report</w:t>
       </w:r>
-      <w:bookmarkEnd w:id="6"/>
+      <w:bookmarkEnd w:id="7"/>
     </w:p>
     <w:p>
       <w:pPr>
@@ -4013,7 +4010,7 @@
           <w:sz w:val="16"/>
         </w:rPr>
       </w:pPr>
-      <w:bookmarkStart w:id="7" w:name="bookmark13"/>
+      <w:bookmarkStart w:id="8" w:name="bookmark13"/>
       <w:r>
         <w:rPr>
           <w:sz w:val="16"/>
@@ -4133,7 +4130,7 @@
         </w:rPr>
         <w:t>INDEPENDENT CHRONIC PAIN ASSESSMENT</w:t>
       </w:r>
-      <w:bookmarkEnd w:id="7"/>
+      <w:bookmarkEnd w:id="8"/>
     </w:p>
     <w:p>
       <w:pPr>
@@ -6039,11 +6036,11 @@
         <w:pStyle w:val="ExampleTextStyle"/>
       </w:pPr>
       <w:r>
-        <w:t xml:space="preserve">The client appeared well-groomed with a slightly limping and unsupported gait upon entering the examination room. Reported height was 165 centimetres and weight 80 kilograms. She appeared comfortable while sitting, but shifted approximately every 20-30 minutes, and moved to the examination table with visible discomfort, reporting that the back was very sore. Once standing, she </w:t>
+        <w:t xml:space="preserve">The client appeared well-groomed with a slightly limping and unsupported gait upon entering the examination room. Reported height was 165 centimetres and weight 80 kilograms. She appeared comfortable while sitting, but shifted approximately every 20-30 minutes, and moved to the examination table with </w:t>
       </w:r>
       <w:r>
         <w:lastRenderedPageBreak/>
-        <w:t>stood for a few moments and stepped carefully, reporting that the pain is always worse until she makes a few steps. The affect appeared somewhat flat. She was extremely well- spoken, cooperative and forthcoming.</w:t>
+        <w:t>visible discomfort, reporting that the back was very sore. Once standing, she stood for a few moments and stepped carefully, reporting that the pain is always worse until she makes a few steps. The affect appeared somewhat flat. She was extremely well- spoken, cooperative and forthcoming.</w:t>
       </w:r>
     </w:p>
     <w:p>
@@ -6099,6 +6096,7 @@
         <w:pStyle w:val="CVBulletsText"/>
       </w:pPr>
       <w:r>
+        <w:lastRenderedPageBreak/>
         <w:t>Facial grimacing with examination</w:t>
       </w:r>
     </w:p>
@@ -6107,7 +6105,6 @@
         <w:pStyle w:val="CVBulletsText"/>
       </w:pPr>
       <w:r>
-        <w:lastRenderedPageBreak/>
         <w:t>Holding or supporting the back after examination</w:t>
       </w:r>
     </w:p>
@@ -6778,12 +6775,7 @@
         <w:pStyle w:val="ExampleTextStyle"/>
       </w:pPr>
       <w:r>
-        <w:t>This client was previously self-employed with her husband in the management and operations of their restaurant. Demands include many of the important functions that are currently restricted. Based on this client’s current restrictions, she will have permanent impairment restricting her ability to maintain working in her chosen profession at pre-accident levels, therefore limiting her vocational options. Given the severe global impact of the chronic pain syndrome with mood disorder on Mrs. Rida</w:t>
-      </w:r>
-      <w:bookmarkStart w:id="8" w:name="_GoBack"/>
-      <w:bookmarkEnd w:id="8"/>
-      <w:r>
-        <w:t>, including deconditioning, poor sleep, altered concentration/attention and mood changes, she will be unable to sustain any form of productive employment in the foreseeable future.</w:t>
+        <w:t>This client was previously self-employed with her husband in the management and operations of their restaurant. Demands include many of the important functions that are currently restricted. Based on this client’s current restrictions, she will have permanent impairment restricting her ability to maintain working in her chosen profession at pre-accident levels, therefore limiting her vocational options. Given the severe global impact of the chronic pain syndrome with mood disorder on Mrs. Rida, including deconditioning, poor sleep, altered concentration/attention and mood changes, she will be unable to sustain any form of productive employment in the foreseeable future.</w:t>
       </w:r>
     </w:p>
     <w:p>
@@ -37034,6 +37026,15 @@
         <w:fldChar w:fldCharType="begin"/>
       </w:r>
       <w:r>
+        <w:instrText xml:space="preserve"> INCLUDEPICTURE  "C:\\Users\\Rolf\\GIT\\Allevio\\media\\image26.jpeg" \* MERGEFORMATINET </w:instrText>
+      </w:r>
+      <w:r>
+        <w:fldChar w:fldCharType="separate"/>
+      </w:r>
+      <w:r>
+        <w:fldChar w:fldCharType="begin"/>
+      </w:r>
+      <w:r>
         <w:instrText xml:space="preserve"> </w:instrText>
       </w:r>
       <w:r>
@@ -37086,6 +37087,9 @@
       <w:r>
         <w:fldChar w:fldCharType="end"/>
       </w:r>
+      <w:r>
+        <w:fldChar w:fldCharType="end"/>
+      </w:r>
     </w:p>
     <w:p>
       <w:pPr>
@@ -40754,7 +40758,7 @@
       <w:footerReference w:type="first" r:id="rId22"/>
       <w:type w:val="continuous"/>
       <w:pgSz w:w="8391" w:h="11906" w:code="11"/>
-      <w:pgMar w:top="1134" w:right="851" w:bottom="709" w:left="1701" w:header="567" w:footer="0" w:gutter="0"/>
+      <w:pgMar w:top="1276" w:right="851" w:bottom="709" w:left="1701" w:header="567" w:footer="0" w:gutter="0"/>
       <w:cols w:space="708"/>
       <w:titlePg/>
       <w:docGrid w:linePitch="360"/>
@@ -41090,10 +41094,10 @@
         <w:sz w:val="18"/>
       </w:rPr>
       <w:drawing>
-        <wp:anchor distT="0" distB="0" distL="2289175" distR="1146175" simplePos="0" relativeHeight="251664384" behindDoc="1" locked="0" layoutInCell="1" allowOverlap="1" wp14:anchorId="2A6CA3CF" wp14:editId="04C70008">
+        <wp:anchor distT="0" distB="0" distL="2289175" distR="1146175" simplePos="0" relativeHeight="251664384" behindDoc="1" locked="0" layoutInCell="1" allowOverlap="1" wp14:anchorId="2A6CA3CF" wp14:editId="05E1C216">
           <wp:simplePos x="0" y="0"/>
           <wp:positionH relativeFrom="margin">
-            <wp:posOffset>2593340</wp:posOffset>
+            <wp:align>right</wp:align>
           </wp:positionH>
           <wp:positionV relativeFrom="paragraph">
             <wp:posOffset>-340995</wp:posOffset>
@@ -41101,7 +41105,7 @@
           <wp:extent cx="944245" cy="683895"/>
           <wp:effectExtent l="0" t="0" r="8255" b="1905"/>
           <wp:wrapNone/>
-          <wp:docPr id="166" name="Picture 166"/>
+          <wp:docPr id="3" name="Picture 3"/>
           <wp:cNvGraphicFramePr>
             <a:graphicFrameLocks xmlns:a="http://schemas.openxmlformats.org/drawingml/2006/main" noChangeAspect="1"/>
           </wp:cNvGraphicFramePr>
@@ -41186,7 +41190,7 @@
         <w:noProof/>
         <w:sz w:val="16"/>
       </w:rPr>
-      <w:t>24</w:t>
+      <w:t>6</w:t>
     </w:r>
     <w:r>
       <w:rPr>
@@ -41229,7 +41233,7 @@
         <w:noProof/>
         <w:sz w:val="16"/>
       </w:rPr>
-      <w:t>Dr. Kevin J Smith – Sample Report</w:t>
+      <w:t>Allevio Experts Fees for Services</w:t>
     </w:r>
     <w:r>
       <w:rPr>
@@ -41280,10 +41284,10 @@
         <w:sz w:val="18"/>
       </w:rPr>
       <w:drawing>
-        <wp:anchor distT="0" distB="0" distL="2289175" distR="1146175" simplePos="0" relativeHeight="251666432" behindDoc="1" locked="0" layoutInCell="1" allowOverlap="1" wp14:anchorId="1C1D61EE" wp14:editId="05708E05">
+        <wp:anchor distT="0" distB="0" distL="2289175" distR="1146175" simplePos="0" relativeHeight="251666432" behindDoc="1" locked="0" layoutInCell="1" allowOverlap="1" wp14:anchorId="1C1D61EE" wp14:editId="10C3A745">
           <wp:simplePos x="0" y="0"/>
           <wp:positionH relativeFrom="margin">
-            <wp:posOffset>158115</wp:posOffset>
+            <wp:align>left</wp:align>
           </wp:positionH>
           <wp:positionV relativeFrom="paragraph">
             <wp:posOffset>-340995</wp:posOffset>
@@ -41291,7 +41295,7 @@
           <wp:extent cx="944245" cy="683895"/>
           <wp:effectExtent l="0" t="0" r="8255" b="1905"/>
           <wp:wrapNone/>
-          <wp:docPr id="165" name="Picture 165"/>
+          <wp:docPr id="4" name="Picture 4"/>
           <wp:cNvGraphicFramePr>
             <a:graphicFrameLocks xmlns:a="http://schemas.openxmlformats.org/drawingml/2006/main" noChangeAspect="1"/>
           </wp:cNvGraphicFramePr>
@@ -41380,7 +41384,7 @@
         <w:noProof/>
         <w:sz w:val="16"/>
       </w:rPr>
-      <w:t>Dr. Kevin J Smith – Sample Report</w:t>
+      <w:t>Allevio Experts Fees for Services</w:t>
     </w:r>
     <w:r>
       <w:rPr>
@@ -41423,7 +41427,7 @@
         <w:noProof/>
         <w:sz w:val="16"/>
       </w:rPr>
-      <w:t>23</w:t>
+      <w:t>5</w:t>
     </w:r>
     <w:r>
       <w:rPr>
@@ -41438,9 +41442,13 @@
       <w:pStyle w:val="Header"/>
       <w:tabs>
         <w:tab w:val="clear" w:pos="4680"/>
-        <w:tab w:val="right" w:pos="5529"/>
+        <w:tab w:val="clear" w:pos="9360"/>
+        <w:tab w:val="left" w:pos="960"/>
       </w:tabs>
     </w:pPr>
+    <w:r>
+      <w:tab/>
+    </w:r>
   </w:p>
   <w:p/>
 </w:hdr>
@@ -45777,7 +45785,7 @@
 </file>
 
 <file path=customXml/itemProps1.xml><?xml version="1.0" encoding="utf-8"?>
-<ds:datastoreItem xmlns:ds="http://schemas.openxmlformats.org/officeDocument/2006/customXml" ds:itemID="{A43A16B3-DAE8-4DA2-804A-924E02D5B376}">
+<ds:datastoreItem xmlns:ds="http://schemas.openxmlformats.org/officeDocument/2006/customXml" ds:itemID="{1456032C-F30D-4A83-83F5-E5FB1D5E67A2}">
   <ds:schemaRefs>
     <ds:schemaRef ds:uri="http://schemas.openxmlformats.org/officeDocument/2006/bibliography"/>
   </ds:schemaRefs>

</xml_diff>

<commit_message>
Updated logo for Expert opinions and Pain Management to reduce size.
</commit_message>
<xml_diff>
--- a/Allevio A5 Binder.docx
+++ b/Allevio A5 Binder.docx
@@ -32,7 +32,15 @@
             <w:rPr>
               <w:b/>
             </w:rPr>
-            <w:t>Contents</w:t>
+            <w:t>Cont</w:t>
+          </w:r>
+          <w:bookmarkStart w:id="0" w:name="_GoBack"/>
+          <w:bookmarkEnd w:id="0"/>
+          <w:r>
+            <w:rPr>
+              <w:b/>
+            </w:rPr>
+            <w:t>ents</w:t>
           </w:r>
         </w:p>
         <w:p>
@@ -59,7 +67,7 @@
           <w:r>
             <w:fldChar w:fldCharType="separate"/>
           </w:r>
-          <w:hyperlink w:anchor="_Toc449392736" w:history="1">
+          <w:hyperlink w:anchor="_Toc450743526" w:history="1">
             <w:r>
               <w:rPr>
                 <w:rStyle w:val="Hyperlink"/>
@@ -80,7 +88,7 @@
                 <w:rStyle w:val="Hyperlink"/>
                 <w:noProof/>
               </w:rPr>
-              <w:t>Allevio Experts Team Members Bios – Spring 2016</w:t>
+              <w:t>Allevio Experts Team Members Bios</w:t>
             </w:r>
           </w:hyperlink>
         </w:p>
@@ -93,7 +101,7 @@
               <w:sz w:val="22"/>
             </w:rPr>
           </w:pPr>
-          <w:hyperlink w:anchor="_Toc449392737" w:history="1">
+          <w:hyperlink w:anchor="_Toc450743527" w:history="1">
             <w:r>
               <w:rPr>
                 <w:rStyle w:val="Hyperlink"/>
@@ -127,7 +135,7 @@
               <w:sz w:val="22"/>
             </w:rPr>
           </w:pPr>
-          <w:hyperlink w:anchor="_Toc449392738" w:history="1">
+          <w:hyperlink w:anchor="_Toc450743528" w:history="1">
             <w:r>
               <w:rPr>
                 <w:rStyle w:val="Hyperlink"/>
@@ -161,7 +169,7 @@
               <w:sz w:val="22"/>
             </w:rPr>
           </w:pPr>
-          <w:hyperlink w:anchor="_Toc449392739" w:history="1">
+          <w:hyperlink w:anchor="_Toc450743529" w:history="1">
             <w:r>
               <w:rPr>
                 <w:rStyle w:val="Hyperlink"/>
@@ -195,7 +203,7 @@
               <w:sz w:val="22"/>
             </w:rPr>
           </w:pPr>
-          <w:hyperlink w:anchor="_Toc449392740" w:history="1">
+          <w:hyperlink w:anchor="_Toc450743530" w:history="1">
             <w:r>
               <w:rPr>
                 <w:rStyle w:val="Hyperlink"/>
@@ -229,7 +237,7 @@
               <w:sz w:val="22"/>
             </w:rPr>
           </w:pPr>
-          <w:hyperlink w:anchor="_Toc449392741" w:history="1">
+          <w:hyperlink w:anchor="_Toc450743531" w:history="1">
             <w:r>
               <w:rPr>
                 <w:rStyle w:val="Hyperlink"/>
@@ -263,7 +271,7 @@
               <w:sz w:val="22"/>
             </w:rPr>
           </w:pPr>
-          <w:hyperlink w:anchor="_Toc449392742" w:history="1">
+          <w:hyperlink w:anchor="_Toc450743532" w:history="1">
             <w:r>
               <w:rPr>
                 <w:rStyle w:val="Hyperlink"/>
@@ -297,7 +305,7 @@
               <w:sz w:val="22"/>
             </w:rPr>
           </w:pPr>
-          <w:hyperlink w:anchor="_Toc449392743" w:history="1">
+          <w:hyperlink w:anchor="_Toc450743533" w:history="1">
             <w:r>
               <w:rPr>
                 <w:rStyle w:val="Hyperlink"/>
@@ -331,7 +339,7 @@
               <w:sz w:val="22"/>
             </w:rPr>
           </w:pPr>
-          <w:hyperlink w:anchor="_Toc449392744" w:history="1">
+          <w:hyperlink w:anchor="_Toc450743534" w:history="1">
             <w:r>
               <w:rPr>
                 <w:rStyle w:val="Hyperlink"/>
@@ -365,7 +373,7 @@
               <w:sz w:val="22"/>
             </w:rPr>
           </w:pPr>
-          <w:hyperlink w:anchor="_Toc449392745" w:history="1">
+          <w:hyperlink w:anchor="_Toc450743535" w:history="1">
             <w:r>
               <w:rPr>
                 <w:rStyle w:val="Hyperlink"/>
@@ -399,7 +407,7 @@
               <w:sz w:val="22"/>
             </w:rPr>
           </w:pPr>
-          <w:hyperlink w:anchor="_Toc449392746" w:history="1">
+          <w:hyperlink w:anchor="_Toc450743536" w:history="1">
             <w:r>
               <w:rPr>
                 <w:rStyle w:val="Hyperlink"/>
@@ -433,7 +441,7 @@
               <w:sz w:val="22"/>
             </w:rPr>
           </w:pPr>
-          <w:hyperlink w:anchor="_Toc449392747" w:history="1">
+          <w:hyperlink w:anchor="_Toc450743537" w:history="1">
             <w:r>
               <w:rPr>
                 <w:rStyle w:val="Hyperlink"/>
@@ -467,7 +475,7 @@
               <w:sz w:val="22"/>
             </w:rPr>
           </w:pPr>
-          <w:hyperlink w:anchor="_Toc449392748" w:history="1">
+          <w:hyperlink w:anchor="_Toc450743538" w:history="1">
             <w:r>
               <w:rPr>
                 <w:rStyle w:val="Hyperlink"/>
@@ -501,7 +509,7 @@
               <w:sz w:val="22"/>
             </w:rPr>
           </w:pPr>
-          <w:hyperlink w:anchor="_Toc449392749" w:history="1">
+          <w:hyperlink w:anchor="_Toc450743539" w:history="1">
             <w:r>
               <w:rPr>
                 <w:rStyle w:val="Hyperlink"/>
@@ -535,7 +543,7 @@
               <w:sz w:val="22"/>
             </w:rPr>
           </w:pPr>
-          <w:hyperlink w:anchor="_Toc449392750" w:history="1">
+          <w:hyperlink w:anchor="_Toc450743540" w:history="1">
             <w:r>
               <w:rPr>
                 <w:rStyle w:val="Hyperlink"/>
@@ -569,7 +577,7 @@
               <w:sz w:val="22"/>
             </w:rPr>
           </w:pPr>
-          <w:hyperlink w:anchor="_Toc449392751" w:history="1">
+          <w:hyperlink w:anchor="_Toc450743541" w:history="1">
             <w:r>
               <w:rPr>
                 <w:rStyle w:val="Hyperlink"/>
@@ -603,7 +611,7 @@
               <w:sz w:val="22"/>
             </w:rPr>
           </w:pPr>
-          <w:hyperlink w:anchor="_Toc449392752" w:history="1">
+          <w:hyperlink w:anchor="_Toc450743542" w:history="1">
             <w:r>
               <w:rPr>
                 <w:rStyle w:val="Hyperlink"/>
@@ -637,7 +645,7 @@
               <w:sz w:val="22"/>
             </w:rPr>
           </w:pPr>
-          <w:hyperlink w:anchor="_Toc449392753" w:history="1">
+          <w:hyperlink w:anchor="_Toc450743543" w:history="1">
             <w:r>
               <w:rPr>
                 <w:rStyle w:val="Hyperlink"/>
@@ -671,7 +679,7 @@
               <w:sz w:val="22"/>
             </w:rPr>
           </w:pPr>
-          <w:hyperlink w:anchor="_Toc449392754" w:history="1">
+          <w:hyperlink w:anchor="_Toc450743544" w:history="1">
             <w:r>
               <w:rPr>
                 <w:rStyle w:val="Hyperlink"/>
@@ -705,7 +713,7 @@
               <w:sz w:val="22"/>
             </w:rPr>
           </w:pPr>
-          <w:hyperlink w:anchor="_Toc449392755" w:history="1">
+          <w:hyperlink w:anchor="_Toc450743545" w:history="1">
             <w:r>
               <w:rPr>
                 <w:rStyle w:val="Hyperlink"/>
@@ -739,7 +747,7 @@
               <w:sz w:val="22"/>
             </w:rPr>
           </w:pPr>
-          <w:hyperlink w:anchor="_Toc449392756" w:history="1">
+          <w:hyperlink w:anchor="_Toc450743546" w:history="1">
             <w:r>
               <w:rPr>
                 <w:rStyle w:val="Hyperlink"/>
@@ -785,8 +793,8 @@
       <w:pPr>
         <w:pStyle w:val="Heading1"/>
       </w:pPr>
-      <w:bookmarkStart w:id="0" w:name="_Toc449216740"/>
-      <w:bookmarkStart w:id="1" w:name="_Toc449392736"/>
+      <w:bookmarkStart w:id="1" w:name="_Toc449216740"/>
+      <w:bookmarkStart w:id="2" w:name="_Toc450743526"/>
       <w:r>
         <w:lastRenderedPageBreak/>
         <w:t xml:space="preserve">Allevio </w:t>
@@ -797,8 +805,8 @@
       <w:r>
         <w:t xml:space="preserve"> Team Members Bios</w:t>
       </w:r>
-      <w:bookmarkEnd w:id="0"/>
       <w:bookmarkEnd w:id="1"/>
+      <w:bookmarkEnd w:id="2"/>
     </w:p>
     <w:p>
       <w:pPr>
@@ -1193,14 +1201,14 @@
       <w:pPr>
         <w:pStyle w:val="Heading1"/>
       </w:pPr>
-      <w:bookmarkStart w:id="2" w:name="bookmark9"/>
-      <w:bookmarkStart w:id="3" w:name="_Toc449392737"/>
+      <w:bookmarkStart w:id="3" w:name="bookmark9"/>
+      <w:bookmarkStart w:id="4" w:name="_Toc450743527"/>
       <w:r>
         <w:lastRenderedPageBreak/>
         <w:t>Allevio Experts Fees for Services</w:t>
       </w:r>
-      <w:bookmarkEnd w:id="2"/>
       <w:bookmarkEnd w:id="3"/>
+      <w:bookmarkEnd w:id="4"/>
     </w:p>
     <w:p>
       <w:pPr>
@@ -1856,7 +1864,7 @@
                 <w:szCs w:val="18"/>
               </w:rPr>
             </w:pPr>
-            <w:bookmarkStart w:id="4" w:name="bookmark10"/>
+            <w:bookmarkStart w:id="5" w:name="bookmark10"/>
             <w:r>
               <w:rPr>
                 <w:rStyle w:val="MSGENFONTSTYLENAMETEMPLATEROLENUMBERMSGENFONTSTYLENAMEBYROLETEXT2MSGENFONTSTYLEMODIFERSIZE13"/>
@@ -1865,7 +1873,7 @@
               </w:rPr>
               <w:t>Report/rebuttal</w:t>
             </w:r>
-            <w:bookmarkEnd w:id="4"/>
+            <w:bookmarkEnd w:id="5"/>
           </w:p>
         </w:tc>
         <w:tc>
@@ -2934,12 +2942,12 @@
       <w:pPr>
         <w:pStyle w:val="Heading1"/>
       </w:pPr>
-      <w:bookmarkStart w:id="5" w:name="_Toc449392738"/>
+      <w:bookmarkStart w:id="6" w:name="_Toc450743528"/>
       <w:r>
         <w:lastRenderedPageBreak/>
         <w:t>Dr. Kevin J. Smith – CV</w:t>
       </w:r>
-      <w:bookmarkEnd w:id="5"/>
+      <w:bookmarkEnd w:id="6"/>
     </w:p>
     <w:p>
       <w:pPr>
@@ -3928,7 +3936,7 @@
       <w:pPr>
         <w:pStyle w:val="Heading1"/>
       </w:pPr>
-      <w:bookmarkStart w:id="6" w:name="_Toc449392739"/>
+      <w:bookmarkStart w:id="7" w:name="_Toc450743529"/>
       <w:r>
         <w:rPr>
           <w:noProof/>
@@ -3937,16 +3945,16 @@
         </w:rPr>
         <w:lastRenderedPageBreak/>
         <w:drawing>
-          <wp:anchor distT="0" distB="0" distL="114300" distR="114300" simplePos="0" relativeHeight="251658240" behindDoc="0" locked="0" layoutInCell="1" allowOverlap="1" wp14:anchorId="4E0A70B0" wp14:editId="0191EE34">
+          <wp:anchor distT="0" distB="0" distL="114300" distR="114300" simplePos="0" relativeHeight="251658240" behindDoc="0" locked="0" layoutInCell="1" allowOverlap="1" wp14:anchorId="4E0A70B0" wp14:editId="31E16054">
             <wp:simplePos x="0" y="0"/>
             <wp:positionH relativeFrom="margin">
-              <wp:posOffset>853440</wp:posOffset>
+              <wp:posOffset>850265</wp:posOffset>
             </wp:positionH>
             <wp:positionV relativeFrom="paragraph">
-              <wp:posOffset>285750</wp:posOffset>
+              <wp:posOffset>285115</wp:posOffset>
             </wp:positionV>
-            <wp:extent cx="2000250" cy="1314450"/>
-            <wp:effectExtent l="0" t="0" r="0" b="0"/>
+            <wp:extent cx="2000250" cy="1313180"/>
+            <wp:effectExtent l="0" t="0" r="0" b="1270"/>
             <wp:wrapTopAndBottom/>
             <wp:docPr id="160" name="Picture 160"/>
             <wp:cNvGraphicFramePr>
@@ -3969,7 +3977,6 @@
                         </a:ext>
                       </a:extLst>
                     </a:blip>
-                    <a:srcRect/>
                     <a:stretch>
                       <a:fillRect/>
                     </a:stretch>
@@ -3977,7 +3984,7 @@
                   <pic:spPr bwMode="auto">
                     <a:xfrm>
                       <a:off x="0" y="0"/>
-                      <a:ext cx="2000250" cy="1314450"/>
+                      <a:ext cx="2000250" cy="1313180"/>
                     </a:xfrm>
                     <a:prstGeom prst="rect">
                       <a:avLst/>
@@ -3993,7 +4000,7 @@
       <w:r>
         <w:t>Dr. Kevin J Smith – Sample Report</w:t>
       </w:r>
-      <w:bookmarkEnd w:id="6"/>
+      <w:bookmarkEnd w:id="7"/>
     </w:p>
     <w:p>
       <w:pPr>
@@ -4008,7 +4015,7 @@
           <w:sz w:val="16"/>
         </w:rPr>
       </w:pPr>
-      <w:bookmarkStart w:id="7" w:name="bookmark13"/>
+      <w:bookmarkStart w:id="8" w:name="bookmark13"/>
       <w:r>
         <w:rPr>
           <w:sz w:val="16"/>
@@ -4128,7 +4135,7 @@
         </w:rPr>
         <w:t>INDEPENDENT CHRONIC PAIN ASSESSMENT</w:t>
       </w:r>
-      <w:bookmarkEnd w:id="7"/>
+      <w:bookmarkEnd w:id="8"/>
     </w:p>
     <w:p>
       <w:pPr>
@@ -7697,12 +7704,12 @@
       <w:pPr>
         <w:pStyle w:val="Heading1"/>
       </w:pPr>
-      <w:bookmarkStart w:id="8" w:name="_Toc449392740"/>
+      <w:bookmarkStart w:id="9" w:name="_Toc450743530"/>
       <w:r>
         <w:lastRenderedPageBreak/>
         <w:t>Dr. Mark Friedlander – CV</w:t>
       </w:r>
-      <w:bookmarkEnd w:id="8"/>
+      <w:bookmarkEnd w:id="9"/>
     </w:p>
     <w:p>
       <w:pPr>
@@ -10381,23 +10388,23 @@
       <w:pPr>
         <w:pStyle w:val="Heading1"/>
       </w:pPr>
-      <w:bookmarkStart w:id="9" w:name="_Toc449392741"/>
+      <w:bookmarkStart w:id="10" w:name="_Toc450743531"/>
       <w:r>
         <w:lastRenderedPageBreak/>
         <w:t>Dr. Mark Friedlander – Sample Rep</w:t>
       </w:r>
-      <w:bookmarkEnd w:id="9"/>
+      <w:bookmarkEnd w:id="10"/>
     </w:p>
     <w:p>
       <w:pPr>
         <w:pStyle w:val="Heading1"/>
       </w:pPr>
-      <w:bookmarkStart w:id="10" w:name="_Toc449392742"/>
+      <w:bookmarkStart w:id="11" w:name="_Toc450743532"/>
       <w:r>
         <w:lastRenderedPageBreak/>
         <w:t>Dr. Michael Gofeld – CV</w:t>
       </w:r>
-      <w:bookmarkEnd w:id="10"/>
+      <w:bookmarkEnd w:id="11"/>
     </w:p>
     <w:p>
       <w:pPr>
@@ -13075,23 +13082,23 @@
       <w:pPr>
         <w:pStyle w:val="Heading1"/>
       </w:pPr>
-      <w:bookmarkStart w:id="11" w:name="_Toc449392743"/>
+      <w:bookmarkStart w:id="12" w:name="_Toc450743533"/>
       <w:r>
         <w:lastRenderedPageBreak/>
         <w:t>Dr. Michael Gofeld – Sample Report</w:t>
       </w:r>
-      <w:bookmarkEnd w:id="11"/>
+      <w:bookmarkEnd w:id="12"/>
     </w:p>
     <w:p>
       <w:pPr>
         <w:pStyle w:val="Heading1"/>
       </w:pPr>
-      <w:bookmarkStart w:id="12" w:name="_Toc449392744"/>
+      <w:bookmarkStart w:id="13" w:name="_Toc450743534"/>
       <w:r>
         <w:lastRenderedPageBreak/>
         <w:t>Dr. Pat Morley-Forester – CV</w:t>
       </w:r>
-      <w:bookmarkEnd w:id="12"/>
+      <w:bookmarkEnd w:id="13"/>
     </w:p>
     <w:p>
       <w:pPr>
@@ -23446,23 +23453,23 @@
       <w:pPr>
         <w:pStyle w:val="Heading1"/>
       </w:pPr>
-      <w:bookmarkStart w:id="13" w:name="_Toc449392745"/>
+      <w:bookmarkStart w:id="14" w:name="_Toc450743535"/>
       <w:r>
         <w:lastRenderedPageBreak/>
         <w:t>Orthopedic Surgery</w:t>
       </w:r>
-      <w:bookmarkEnd w:id="13"/>
+      <w:bookmarkEnd w:id="14"/>
     </w:p>
     <w:p>
       <w:pPr>
         <w:pStyle w:val="Heading1"/>
       </w:pPr>
-      <w:bookmarkStart w:id="14" w:name="_Toc449392746"/>
+      <w:bookmarkStart w:id="15" w:name="_Toc450743536"/>
       <w:r>
         <w:lastRenderedPageBreak/>
         <w:t>Dr. Harsha Malempati – CV</w:t>
       </w:r>
-      <w:bookmarkEnd w:id="14"/>
+      <w:bookmarkEnd w:id="15"/>
     </w:p>
     <w:p>
       <w:pPr>
@@ -24939,7 +24946,7 @@
       <w:pPr>
         <w:pStyle w:val="Heading1"/>
       </w:pPr>
-      <w:bookmarkStart w:id="15" w:name="_Toc449392747"/>
+      <w:bookmarkStart w:id="16" w:name="_Toc450743537"/>
       <w:r>
         <w:lastRenderedPageBreak/>
         <w:t>Dr. Hars</w:t>
@@ -24947,7 +24954,7 @@
       <w:r>
         <w:t>ha Malempati – Sample Rep</w:t>
       </w:r>
-      <w:bookmarkEnd w:id="15"/>
+      <w:bookmarkEnd w:id="16"/>
     </w:p>
     <w:p>
       <w:pPr>
@@ -26404,12 +26411,12 @@
       <w:pPr>
         <w:pStyle w:val="Heading1"/>
       </w:pPr>
-      <w:bookmarkStart w:id="16" w:name="_Toc449392748"/>
+      <w:bookmarkStart w:id="17" w:name="_Toc450743538"/>
       <w:r>
         <w:lastRenderedPageBreak/>
         <w:t>Dr. Rajiv Ghandi – CV</w:t>
       </w:r>
-      <w:bookmarkEnd w:id="16"/>
+      <w:bookmarkEnd w:id="17"/>
     </w:p>
     <w:p>
       <w:pPr>
@@ -32037,7 +32044,7 @@
       <w:pPr>
         <w:pStyle w:val="Heading1"/>
       </w:pPr>
-      <w:bookmarkStart w:id="17" w:name="_Toc449392749"/>
+      <w:bookmarkStart w:id="18" w:name="_Toc450743539"/>
       <w:r>
         <w:lastRenderedPageBreak/>
         <w:t>Dr. Raj</w:t>
@@ -32045,18 +32052,18 @@
       <w:r>
         <w:t>iv Ghandi – Sample Report</w:t>
       </w:r>
-      <w:bookmarkEnd w:id="17"/>
+      <w:bookmarkEnd w:id="18"/>
     </w:p>
     <w:p>
       <w:pPr>
         <w:pStyle w:val="Heading1"/>
       </w:pPr>
-      <w:bookmarkStart w:id="18" w:name="_Toc449392750"/>
+      <w:bookmarkStart w:id="19" w:name="_Toc450743540"/>
       <w:r>
         <w:lastRenderedPageBreak/>
         <w:t>Dr. W. Latham – CV</w:t>
       </w:r>
-      <w:bookmarkEnd w:id="18"/>
+      <w:bookmarkEnd w:id="19"/>
     </w:p>
     <w:p>
       <w:pPr>
@@ -34636,7 +34643,7 @@
       <w:pPr>
         <w:pStyle w:val="Heading1"/>
       </w:pPr>
-      <w:bookmarkStart w:id="19" w:name="_Toc449392751"/>
+      <w:bookmarkStart w:id="20" w:name="_Toc450743541"/>
       <w:r>
         <w:rPr>
           <w:noProof/>
@@ -34700,7 +34707,7 @@
       <w:r>
         <w:t>Dr. W Latham – Sample Report</w:t>
       </w:r>
-      <w:bookmarkEnd w:id="19"/>
+      <w:bookmarkEnd w:id="20"/>
     </w:p>
     <w:p>
       <w:pPr>
@@ -37051,13 +37058,19 @@
         <w:fldChar w:fldCharType="begin"/>
       </w:r>
       <w:r>
+        <w:instrText xml:space="preserve"> INCLUDEPICTURE  "C:\\Users\\Rolf\\GIT\\Allevio\\media\\image26.jpeg" \* MERGEFORMATINET </w:instrText>
+      </w:r>
+      <w:r>
+        <w:fldChar w:fldCharType="separate"/>
+      </w:r>
+      <w:r>
+        <w:fldChar w:fldCharType="begin"/>
+      </w:r>
+      <w:r>
         <w:instrText xml:space="preserve"> </w:instrText>
       </w:r>
       <w:r>
-        <w:instrText>INCLUDEPICTURE  "C:\\Users\\Rolf\\GIT\\Allevio\\media\\image26.jpe</w:instrText>
-      </w:r>
-      <w:r>
-        <w:instrText>g" \* MERGEFORMATINET</w:instrText>
+        <w:instrText>INCLUDEPICTURE  "C:\\Users\\Rolf\\GIT\\Allevio\\media\\image26.jpeg" \* MERGEFORMATINET</w:instrText>
       </w:r>
       <w:r>
         <w:instrText xml:space="preserve"> </w:instrText>
@@ -37112,6 +37125,9 @@
       <w:r>
         <w:fldChar w:fldCharType="end"/>
       </w:r>
+      <w:r>
+        <w:fldChar w:fldCharType="end"/>
+      </w:r>
     </w:p>
     <w:p>
       <w:pPr>
@@ -37145,18 +37161,18 @@
       <w:pPr>
         <w:pStyle w:val="Heading1"/>
       </w:pPr>
-      <w:bookmarkStart w:id="20" w:name="_Toc449392752"/>
+      <w:bookmarkStart w:id="21" w:name="_Toc450743542"/>
       <w:r>
         <w:lastRenderedPageBreak/>
         <w:t>Chiropractic</w:t>
       </w:r>
-      <w:bookmarkEnd w:id="20"/>
+      <w:bookmarkEnd w:id="21"/>
     </w:p>
     <w:p>
       <w:pPr>
         <w:pStyle w:val="Heading1"/>
       </w:pPr>
-      <w:bookmarkStart w:id="21" w:name="_Toc449392753"/>
+      <w:bookmarkStart w:id="22" w:name="_Toc450743543"/>
       <w:r>
         <w:lastRenderedPageBreak/>
         <w:t>Dr. Mike Lehr</w:t>
@@ -37164,7 +37180,7 @@
       <w:r>
         <w:t xml:space="preserve"> - CV</w:t>
       </w:r>
-      <w:bookmarkEnd w:id="21"/>
+      <w:bookmarkEnd w:id="22"/>
     </w:p>
     <w:p>
       <w:pPr>
@@ -38080,7 +38096,7 @@
       <w:pPr>
         <w:pStyle w:val="Heading1"/>
       </w:pPr>
-      <w:bookmarkStart w:id="22" w:name="_Toc449392754"/>
+      <w:bookmarkStart w:id="23" w:name="_Toc450743544"/>
       <w:r>
         <w:lastRenderedPageBreak/>
         <w:t xml:space="preserve">Dr. </w:t>
@@ -38088,7 +38104,7 @@
       <w:r>
         <w:t>Allain Swayze - CV</w:t>
       </w:r>
-      <w:bookmarkEnd w:id="22"/>
+      <w:bookmarkEnd w:id="23"/>
     </w:p>
     <w:p>
       <w:pPr>
@@ -39148,12 +39164,12 @@
       <w:pPr>
         <w:pStyle w:val="Heading1"/>
       </w:pPr>
-      <w:bookmarkStart w:id="23" w:name="_Toc449392755"/>
+      <w:bookmarkStart w:id="24" w:name="_Toc450743545"/>
       <w:r>
         <w:lastRenderedPageBreak/>
         <w:t>Dr. Rahul Pathak - CV</w:t>
       </w:r>
-      <w:bookmarkEnd w:id="23"/>
+      <w:bookmarkEnd w:id="24"/>
     </w:p>
     <w:p>
       <w:pPr>
@@ -39827,12 +39843,12 @@
       <w:pPr>
         <w:pStyle w:val="Heading1"/>
       </w:pPr>
-      <w:bookmarkStart w:id="24" w:name="_Toc449392756"/>
+      <w:bookmarkStart w:id="25" w:name="_Toc450743546"/>
       <w:r>
         <w:lastRenderedPageBreak/>
         <w:t>Dr. Mathew Plant - CV</w:t>
       </w:r>
-      <w:bookmarkEnd w:id="24"/>
+      <w:bookmarkEnd w:id="25"/>
     </w:p>
     <w:p>
       <w:pPr>
@@ -40777,8 +40793,7 @@
       <w:headerReference w:type="default" r:id="rId19"/>
       <w:footerReference w:type="even" r:id="rId20"/>
       <w:footerReference w:type="default" r:id="rId21"/>
-      <w:headerReference w:type="first" r:id="rId22"/>
-      <w:footerReference w:type="first" r:id="rId23"/>
+      <w:footerReference w:type="first" r:id="rId22"/>
       <w:type w:val="continuous"/>
       <w:pgSz w:w="8391" w:h="11906" w:code="11"/>
       <w:pgMar w:top="1276" w:right="851" w:bottom="709" w:left="1701" w:header="567" w:footer="0" w:gutter="0"/>
@@ -40934,8 +40949,6 @@
         <w:t>Experts@allevioclinic.com</w:t>
       </w:r>
     </w:hyperlink>
-    <w:bookmarkStart w:id="25" w:name="_GoBack"/>
-    <w:bookmarkEnd w:id="25"/>
   </w:p>
   <w:p>
     <w:pPr>
@@ -41072,7 +41085,7 @@
         <w:sz w:val="18"/>
       </w:rPr>
       <w:drawing>
-        <wp:anchor distT="0" distB="0" distL="2289175" distR="1146175" simplePos="0" relativeHeight="251664384" behindDoc="1" locked="0" layoutInCell="1" allowOverlap="1" wp14:anchorId="2A6CA3CF" wp14:editId="05E1C216">
+        <wp:anchor distT="0" distB="0" distL="2289175" distR="1146175" simplePos="0" relativeHeight="251664384" behindDoc="1" locked="0" layoutInCell="1" allowOverlap="1" wp14:anchorId="2A6CA3CF" wp14:editId="2891E80F">
           <wp:simplePos x="0" y="0"/>
           <wp:positionH relativeFrom="margin">
             <wp:align>right</wp:align>
@@ -41080,8 +41093,8 @@
           <wp:positionV relativeFrom="paragraph">
             <wp:posOffset>-340995</wp:posOffset>
           </wp:positionV>
-          <wp:extent cx="944245" cy="683895"/>
-          <wp:effectExtent l="0" t="0" r="8255" b="1905"/>
+          <wp:extent cx="943010" cy="683895"/>
+          <wp:effectExtent l="0" t="0" r="9525" b="1905"/>
           <wp:wrapNone/>
           <wp:docPr id="3" name="Picture 3"/>
           <wp:cNvGraphicFramePr>
@@ -41111,7 +41124,7 @@
                 <pic:spPr bwMode="auto">
                   <a:xfrm>
                     <a:off x="0" y="0"/>
-                    <a:ext cx="944245" cy="683895"/>
+                    <a:ext cx="943010" cy="683895"/>
                   </a:xfrm>
                   <a:prstGeom prst="rect">
                     <a:avLst/>
@@ -41280,7 +41293,7 @@
         <w:sz w:val="18"/>
       </w:rPr>
       <w:drawing>
-        <wp:anchor distT="0" distB="0" distL="2289175" distR="1146175" simplePos="0" relativeHeight="251666432" behindDoc="1" locked="0" layoutInCell="1" allowOverlap="1" wp14:anchorId="1C1D61EE" wp14:editId="10C3A745">
+        <wp:anchor distT="0" distB="0" distL="2289175" distR="1146175" simplePos="0" relativeHeight="251666432" behindDoc="1" locked="0" layoutInCell="1" allowOverlap="1" wp14:anchorId="1C1D61EE" wp14:editId="7C5A2EB3">
           <wp:simplePos x="0" y="0"/>
           <wp:positionH relativeFrom="margin">
             <wp:align>left</wp:align>
@@ -41288,8 +41301,8 @@
           <wp:positionV relativeFrom="paragraph">
             <wp:posOffset>-340995</wp:posOffset>
           </wp:positionV>
-          <wp:extent cx="944245" cy="683895"/>
-          <wp:effectExtent l="0" t="0" r="8255" b="1905"/>
+          <wp:extent cx="943010" cy="683895"/>
+          <wp:effectExtent l="0" t="0" r="9525" b="1905"/>
           <wp:wrapNone/>
           <wp:docPr id="4" name="Picture 4"/>
           <wp:cNvGraphicFramePr>
@@ -41319,7 +41332,7 @@
                 <pic:spPr bwMode="auto">
                   <a:xfrm>
                     <a:off x="0" y="0"/>
-                    <a:ext cx="944245" cy="683895"/>
+                    <a:ext cx="943010" cy="683895"/>
                   </a:xfrm>
                   <a:prstGeom prst="rect">
                     <a:avLst/>
@@ -41447,16 +41460,6 @@
     </w:r>
   </w:p>
   <w:p/>
-</w:hdr>
-</file>
-
-<file path=word/header3.xml><?xml version="1.0" encoding="utf-8"?>
-<w:hdr xmlns:wpc="http://schemas.microsoft.com/office/word/2010/wordprocessingCanvas" xmlns:cx="http://schemas.microsoft.com/office/drawing/2014/chartex" xmlns:cx1="http://schemas.microsoft.com/office/drawing/2015/9/8/chartex" xmlns:cx2="http://schemas.microsoft.com/office/drawing/2015/10/21/chartex" xmlns:mc="http://schemas.openxmlformats.org/markup-compatibility/2006" xmlns:o="urn:schemas-microsoft-com:office:office" xmlns:r="http://schemas.openxmlformats.org/officeDocument/2006/relationships" xmlns:m="http://schemas.openxmlformats.org/officeDocument/2006/math" xmlns:v="urn:schemas-microsoft-com:vml" xmlns:wp14="http://schemas.microsoft.com/office/word/2010/wordprocessingDrawing" xmlns:wp="http://schemas.openxmlformats.org/drawingml/2006/wordprocessingDrawing" xmlns:w10="urn:schemas-microsoft-com:office:word" xmlns:w="http://schemas.openxmlformats.org/wordprocessingml/2006/main" xmlns:w14="http://schemas.microsoft.com/office/word/2010/wordml" xmlns:w15="http://schemas.microsoft.com/office/word/2012/wordml" xmlns:w16se="http://schemas.microsoft.com/office/word/2015/wordml/symex" xmlns:wpg="http://schemas.microsoft.com/office/word/2010/wordprocessingGroup" xmlns:wpi="http://schemas.microsoft.com/office/word/2010/wordprocessingInk" xmlns:wne="http://schemas.microsoft.com/office/word/2006/wordml" xmlns:wps="http://schemas.microsoft.com/office/word/2010/wordprocessingShape" mc:Ignorable="w14 w15 w16se wp14">
-  <w:p>
-    <w:pPr>
-      <w:pStyle w:val="Header"/>
-    </w:pPr>
-  </w:p>
 </w:hdr>
 </file>
 
@@ -45791,7 +45794,7 @@
 </file>
 
 <file path=customXml/itemProps1.xml><?xml version="1.0" encoding="utf-8"?>
-<ds:datastoreItem xmlns:ds="http://schemas.openxmlformats.org/officeDocument/2006/customXml" ds:itemID="{2FD301B0-EBB6-41D1-9E00-A1A00B23DADC}">
+<ds:datastoreItem xmlns:ds="http://schemas.openxmlformats.org/officeDocument/2006/customXml" ds:itemID="{48228355-7981-468C-A7CC-678454241F47}">
   <ds:schemaRefs>
     <ds:schemaRef ds:uri="http://schemas.openxmlformats.org/officeDocument/2006/bibliography"/>
   </ds:schemaRefs>

</xml_diff>

<commit_message>
Updated footer, fixed Typo on Allain.
</commit_message>
<xml_diff>
--- a/Allevio A5 Binder.docx
+++ b/Allevio A5 Binder.docx
@@ -1,6 +1,6 @@
 
 <file path=word/document.xml><?xml version="1.0" encoding="utf-8"?>
-<w:document xmlns:wpc="http://schemas.microsoft.com/office/word/2010/wordprocessingCanvas" xmlns:cx="http://schemas.microsoft.com/office/drawing/2014/chartex" xmlns:cx1="http://schemas.microsoft.com/office/drawing/2015/9/8/chartex" xmlns:mc="http://schemas.openxmlformats.org/markup-compatibility/2006" xmlns:o="urn:schemas-microsoft-com:office:office" xmlns:r="http://schemas.openxmlformats.org/officeDocument/2006/relationships" xmlns:m="http://schemas.openxmlformats.org/officeDocument/2006/math" xmlns:v="urn:schemas-microsoft-com:vml" xmlns:wp14="http://schemas.microsoft.com/office/word/2010/wordprocessingDrawing" xmlns:wp="http://schemas.openxmlformats.org/drawingml/2006/wordprocessingDrawing" xmlns:w10="urn:schemas-microsoft-com:office:word" xmlns:w="http://schemas.openxmlformats.org/wordprocessingml/2006/main" xmlns:w14="http://schemas.microsoft.com/office/word/2010/wordml" xmlns:w15="http://schemas.microsoft.com/office/word/2012/wordml" xmlns:w16se="http://schemas.microsoft.com/office/word/2015/wordml/symex" xmlns:wpg="http://schemas.microsoft.com/office/word/2010/wordprocessingGroup" xmlns:wpi="http://schemas.microsoft.com/office/word/2010/wordprocessingInk" xmlns:wne="http://schemas.microsoft.com/office/word/2006/wordml" xmlns:wps="http://schemas.microsoft.com/office/word/2010/wordprocessingShape" mc:Ignorable="w14 w15 w16se wp14">
+<w:document xmlns:wpc="http://schemas.microsoft.com/office/word/2010/wordprocessingCanvas" xmlns:cx="http://schemas.microsoft.com/office/drawing/2014/chartex" xmlns:cx1="http://schemas.microsoft.com/office/drawing/2015/9/8/chartex" xmlns:cx2="http://schemas.microsoft.com/office/drawing/2015/10/21/chartex" xmlns:mc="http://schemas.openxmlformats.org/markup-compatibility/2006" xmlns:o="urn:schemas-microsoft-com:office:office" xmlns:r="http://schemas.openxmlformats.org/officeDocument/2006/relationships" xmlns:m="http://schemas.openxmlformats.org/officeDocument/2006/math" xmlns:v="urn:schemas-microsoft-com:vml" xmlns:wp14="http://schemas.microsoft.com/office/word/2010/wordprocessingDrawing" xmlns:wp="http://schemas.openxmlformats.org/drawingml/2006/wordprocessingDrawing" xmlns:w10="urn:schemas-microsoft-com:office:word" xmlns:w="http://schemas.openxmlformats.org/wordprocessingml/2006/main" xmlns:w14="http://schemas.microsoft.com/office/word/2010/wordml" xmlns:w15="http://schemas.microsoft.com/office/word/2012/wordml" xmlns:w16se="http://schemas.microsoft.com/office/word/2015/wordml/symex" xmlns:wpg="http://schemas.microsoft.com/office/word/2010/wordprocessingGroup" xmlns:wpi="http://schemas.microsoft.com/office/word/2010/wordprocessingInk" xmlns:wne="http://schemas.microsoft.com/office/word/2006/wordml" xmlns:wps="http://schemas.microsoft.com/office/word/2010/wordprocessingShape" mc:Ignorable="w14 w15 w16se wp14">
   <w:body>
     <w:sdt>
       <w:sdtPr>
@@ -780,15 +780,13 @@
       <w:r>
         <w:br w:type="page"/>
       </w:r>
-      <w:bookmarkStart w:id="0" w:name="_GoBack"/>
-      <w:bookmarkEnd w:id="0"/>
     </w:p>
     <w:p>
       <w:pPr>
         <w:pStyle w:val="Heading1"/>
       </w:pPr>
-      <w:bookmarkStart w:id="1" w:name="_Toc449216740"/>
-      <w:bookmarkStart w:id="2" w:name="_Toc450743526"/>
+      <w:bookmarkStart w:id="0" w:name="_Toc449216740"/>
+      <w:bookmarkStart w:id="1" w:name="_Toc450743526"/>
       <w:r>
         <w:lastRenderedPageBreak/>
         <w:t xml:space="preserve">Allevio </w:t>
@@ -799,8 +797,8 @@
       <w:r>
         <w:t xml:space="preserve"> Team Members Bios</w:t>
       </w:r>
+      <w:bookmarkEnd w:id="0"/>
       <w:bookmarkEnd w:id="1"/>
-      <w:bookmarkEnd w:id="2"/>
     </w:p>
     <w:p>
       <w:pPr>
@@ -1195,14 +1193,14 @@
       <w:pPr>
         <w:pStyle w:val="Heading1"/>
       </w:pPr>
-      <w:bookmarkStart w:id="3" w:name="bookmark9"/>
-      <w:bookmarkStart w:id="4" w:name="_Toc450743527"/>
+      <w:bookmarkStart w:id="2" w:name="bookmark9"/>
+      <w:bookmarkStart w:id="3" w:name="_Toc450743527"/>
       <w:r>
         <w:lastRenderedPageBreak/>
         <w:t>Allevio Experts Fees for Services</w:t>
       </w:r>
+      <w:bookmarkEnd w:id="2"/>
       <w:bookmarkEnd w:id="3"/>
-      <w:bookmarkEnd w:id="4"/>
     </w:p>
     <w:p>
       <w:pPr>
@@ -1858,7 +1856,7 @@
                 <w:szCs w:val="18"/>
               </w:rPr>
             </w:pPr>
-            <w:bookmarkStart w:id="5" w:name="bookmark10"/>
+            <w:bookmarkStart w:id="4" w:name="bookmark10"/>
             <w:r>
               <w:rPr>
                 <w:rStyle w:val="MSGENFONTSTYLENAMETEMPLATEROLENUMBERMSGENFONTSTYLENAMEBYROLETEXT2MSGENFONTSTYLEMODIFERSIZE13"/>
@@ -1867,7 +1865,7 @@
               </w:rPr>
               <w:t>Report/rebuttal</w:t>
             </w:r>
-            <w:bookmarkEnd w:id="5"/>
+            <w:bookmarkEnd w:id="4"/>
           </w:p>
         </w:tc>
         <w:tc>
@@ -2936,11 +2934,12 @@
       <w:pPr>
         <w:pStyle w:val="Heading1"/>
       </w:pPr>
-      <w:bookmarkStart w:id="6" w:name="_Toc450743528"/>
-      <w:r>
+      <w:bookmarkStart w:id="5" w:name="_Toc450743528"/>
+      <w:r>
+        <w:lastRenderedPageBreak/>
         <w:t>Dr. Kevin J. Smith – CV</w:t>
       </w:r>
-      <w:bookmarkEnd w:id="6"/>
+      <w:bookmarkEnd w:id="5"/>
     </w:p>
     <w:p>
       <w:pPr>
@@ -3274,6 +3273,7 @@
         <w:pStyle w:val="Heading4"/>
       </w:pPr>
       <w:r>
+        <w:lastRenderedPageBreak/>
         <w:t>Western Canada High School</w:t>
       </w:r>
     </w:p>
@@ -3735,6 +3735,7 @@
         <w:pStyle w:val="Heading3"/>
       </w:pPr>
       <w:r>
+        <w:lastRenderedPageBreak/>
         <w:t>MEMBERSHIP</w:t>
       </w:r>
     </w:p>
@@ -3927,14 +3928,14 @@
       <w:pPr>
         <w:pStyle w:val="Heading1"/>
       </w:pPr>
-      <w:bookmarkStart w:id="7" w:name="_Toc450743529"/>
+      <w:bookmarkStart w:id="6" w:name="_Toc450743529"/>
       <w:r>
         <w:rPr>
           <w:noProof/>
           <w:sz w:val="18"/>
           <w:szCs w:val="18"/>
-          <w:lang w:val="de-CH" w:eastAsia="de-CH"/>
         </w:rPr>
+        <w:lastRenderedPageBreak/>
         <w:drawing>
           <wp:anchor distT="0" distB="0" distL="114300" distR="114300" simplePos="0" relativeHeight="251658240" behindDoc="0" locked="0" layoutInCell="1" allowOverlap="1" wp14:anchorId="4E0A70B0" wp14:editId="31E16054">
             <wp:simplePos x="0" y="0"/>
@@ -3991,7 +3992,7 @@
       <w:r>
         <w:t>Dr. Kevin J Smith – Sample Report</w:t>
       </w:r>
-      <w:bookmarkEnd w:id="7"/>
+      <w:bookmarkEnd w:id="6"/>
     </w:p>
     <w:p>
       <w:pPr>
@@ -4006,7 +4007,7 @@
           <w:sz w:val="16"/>
         </w:rPr>
       </w:pPr>
-      <w:bookmarkStart w:id="8" w:name="bookmark13"/>
+      <w:bookmarkStart w:id="7" w:name="bookmark13"/>
       <w:r>
         <w:rPr>
           <w:sz w:val="16"/>
@@ -4126,7 +4127,7 @@
         </w:rPr>
         <w:t>INDEPENDENT CHRONIC PAIN ASSESSMENT</w:t>
       </w:r>
-      <w:bookmarkEnd w:id="8"/>
+      <w:bookmarkEnd w:id="7"/>
     </w:p>
     <w:p>
       <w:pPr>
@@ -4256,7 +4257,11 @@
         <w:pStyle w:val="ExampleTextStyle"/>
       </w:pPr>
       <w:r>
-        <w:t>This is to certify that I, Dr. Kevin Smith, am a licensed medical practitioner in the Province of Ontario. I am a specialist in Anesthesiology by virtue of a fellowship with the Royal College of Physicians and Surgeons of Canada. I obtained my medical degree at the University of Calgary in 1998 and completed specialty training in Anesthesiology at McMaster University in 2003. In addition to my practice in General Anesthesiology at Rouge Valley Health System, I am a consultant in acute and chronic pain management and have particular interest in the diagnosis and management of spinal pain. I am the Medical Director and a staff consultant of the Allevio Pain Management Clinic, as well as the Ajax Pain Clinic (at Rouge Valley Health), providing the assessment and management of chronic pain conditions. I dedicate 60-80% of my practice towards clinical care and 20-40% towards administrative and political responsibilities and medico-legal assessment.</w:t>
+        <w:t xml:space="preserve">This is to certify that I, Dr. Kevin Smith, am a licensed medical practitioner in the Province of Ontario. I am a specialist in Anesthesiology by virtue of a fellowship with the Royal College of Physicians and Surgeons of Canada. I obtained my medical degree at the University of Calgary in 1998 and completed specialty training in Anesthesiology at McMaster University in 2003. In addition to my practice in General Anesthesiology at Rouge Valley Health System, I am a consultant in acute and chronic pain management and have particular interest in the diagnosis and management of spinal pain. I am the Medical Director and a </w:t>
+      </w:r>
+      <w:r>
+        <w:lastRenderedPageBreak/>
+        <w:t>staff consultant of the Allevio Pain Management Clinic, as well as the Ajax Pain Clinic (at Rouge Valley Health), providing the assessment and management of chronic pain conditions. I dedicate 60-80% of my practice towards clinical care and 20-40% towards administrative and political responsibilities and medico-legal assessment.</w:t>
       </w:r>
     </w:p>
     <w:p>
@@ -4424,6 +4429,7 @@
         <w:ind w:left="720"/>
       </w:pPr>
       <w:r>
+        <w:lastRenderedPageBreak/>
         <w:t>October 4, 2010 - back pain, note “LBP 7 months ago”</w:t>
       </w:r>
     </w:p>
@@ -4653,6 +4659,7 @@
         <w:ind w:left="720"/>
       </w:pPr>
       <w:r>
+        <w:lastRenderedPageBreak/>
         <w:t>Dr. XX is of the opinion that she remains with a substantial inability with carrying out her job. She is encouraged to use pacing and continue to attempt pre accident</w:t>
       </w:r>
     </w:p>
@@ -4905,6 +4912,7 @@
         <w:ind w:left="720"/>
       </w:pPr>
       <w:r>
+        <w:lastRenderedPageBreak/>
         <w:t>February 14, 2011 MRI lumbar spine - minimal disc bulges at L4-5 and L3-4</w:t>
       </w:r>
     </w:p>
@@ -5138,7 +5146,11 @@
         <w:ind w:left="720"/>
       </w:pPr>
       <w:r>
-        <w:t>MRI Left Knee March 26, 2015 - mild chronic MCL sprain, medial and patellofemoral compartment chondropathy, mild strain proximal medial gastrocnemius, lobulated fluid signal likely related to small ganglion or previous capsular injury</w:t>
+        <w:t xml:space="preserve">MRI Left Knee March 26, 2015 - mild chronic MCL sprain, medial and patellofemoral compartment chondropathy, mild strain proximal medial </w:t>
+      </w:r>
+      <w:r>
+        <w:lastRenderedPageBreak/>
+        <w:t>gastrocnemius, lobulated fluid signal likely related to small ganglion or previous capsular injury</w:t>
       </w:r>
     </w:p>
     <w:p>
@@ -5253,6 +5265,7 @@
         <w:pStyle w:val="ExampleTextStyle"/>
       </w:pPr>
       <w:r>
+        <w:lastRenderedPageBreak/>
         <w:t>She has had personal training at her home twice weekly for the past two years, with some subtle benefit, recently exacerbating her back pain and recently advised to cease training until another MRI is completed to rule out a possible compressed nerve.</w:t>
       </w:r>
     </w:p>
@@ -5376,6 +5389,7 @@
         <w:pStyle w:val="Heading3"/>
       </w:pPr>
       <w:r>
+        <w:lastRenderedPageBreak/>
         <w:t>PREVIOUS ACCIDENT AND PAST MEDICAL HISTORY:</w:t>
       </w:r>
     </w:p>
@@ -5432,7 +5446,11 @@
         <w:pStyle w:val="ExampleTextStyle"/>
       </w:pPr>
       <w:r>
-        <w:t>The client’s weight has increased since the date of loss by 18-20 kilograms. The client’s sleeping habits have worsened since the date of loss. She previously slept 7 restful hours per night, not requiring a sleep aid, but now sleeps 4-5 hours per night, waking 1-2 times due to pain. The client does not feel rested in the morning and spends 1-2 hours during the day resting due to pain. Concentration and memory have been somewhat worse. She does not have nightmares about the accident. She does not still feels scared to drive. The client’s mood is described as sad, nervous, fatigued, irritable, angry, frustrated, unable to cope and wanting to be alone, somewhat improved on medication but still symptomatic. She has undergone extensive psychological counseling with Dr. XX, with some reported benefit, and has been attending a Psychiatrist as well.</w:t>
+        <w:t xml:space="preserve">The client’s weight has increased since the date of loss by 18-20 kilograms. The client’s sleeping habits have worsened since the date of loss. She previously slept 7 restful hours per night, not requiring a sleep aid, but now sleeps 4-5 hours per night, waking 1-2 times due to pain. The client does not feel rested in the morning </w:t>
+      </w:r>
+      <w:r>
+        <w:lastRenderedPageBreak/>
+        <w:t>and spends 1-2 hours during the day resting due to pain. Concentration and memory have been somewhat worse. She does not have nightmares about the accident. She does not still feels scared to drive. The client’s mood is described as sad, nervous, fatigued, irritable, angry, frustrated, unable to cope and wanting to be alone, somewhat improved on medication but still symptomatic. She has undergone extensive psychological counseling with Dr. XX, with some reported benefit, and has been attending a Psychiatrist as well.</w:t>
       </w:r>
     </w:p>
     <w:p>
@@ -5496,7 +5514,11 @@
         <w:pStyle w:val="ExampleTextStyle"/>
       </w:pPr>
       <w:r>
-        <w:t>The client is currently not working. The client reports that she is focusing on trying to get healthier and feel better, hoping to return to work some day. As she feels unable to manage most chores at home without frequent breaks to pace herself, she feels incapable of returning to work.</w:t>
+        <w:t xml:space="preserve">The client is currently not working. The client reports that she is focusing on trying to get healthier and feel better, hoping to return to work some day. As she feels </w:t>
+      </w:r>
+      <w:r>
+        <w:lastRenderedPageBreak/>
+        <w:t>unable to manage most chores at home without frequent breaks to pace herself, she feels incapable of returning to work.</w:t>
       </w:r>
     </w:p>
     <w:p>
@@ -5612,6 +5634,7 @@
         <w:br/>
       </w:r>
       <w:r>
+        <w:lastRenderedPageBreak/>
         <w:br/>
       </w:r>
       <w:r>
@@ -5749,7 +5772,6 @@
             <w14:uncheckedState w14:val="2610" w14:font="MS Gothic"/>
           </w14:checkbox>
         </w:sdtPr>
-        <w:sdtEndPr/>
         <w:sdtContent>
           <w:r>
             <w:rPr>
@@ -5774,7 +5796,6 @@
             <w14:uncheckedState w14:val="2610" w14:font="MS Gothic"/>
           </w14:checkbox>
         </w:sdtPr>
-        <w:sdtEndPr/>
         <w:sdtContent>
           <w:r>
             <w:rPr>
@@ -5799,7 +5820,6 @@
             <w14:uncheckedState w14:val="2610" w14:font="MS Gothic"/>
           </w14:checkbox>
         </w:sdtPr>
-        <w:sdtEndPr/>
         <w:sdtContent>
           <w:r>
             <w:rPr>
@@ -5824,7 +5844,6 @@
             <w14:uncheckedState w14:val="2610" w14:font="MS Gothic"/>
           </w14:checkbox>
         </w:sdtPr>
-        <w:sdtEndPr/>
         <w:sdtContent>
           <w:r>
             <w:rPr>
@@ -5849,7 +5868,6 @@
             <w14:uncheckedState w14:val="2610" w14:font="MS Gothic"/>
           </w14:checkbox>
         </w:sdtPr>
-        <w:sdtEndPr/>
         <w:sdtContent>
           <w:r>
             <w:rPr>
@@ -5874,7 +5892,6 @@
             <w14:uncheckedState w14:val="2610" w14:font="MS Gothic"/>
           </w14:checkbox>
         </w:sdtPr>
-        <w:sdtEndPr/>
         <w:sdtContent>
           <w:r>
             <w:rPr>
@@ -5899,7 +5916,6 @@
             <w14:uncheckedState w14:val="2610" w14:font="MS Gothic"/>
           </w14:checkbox>
         </w:sdtPr>
-        <w:sdtEndPr/>
         <w:sdtContent>
           <w:r>
             <w:rPr>
@@ -5927,7 +5943,6 @@
             <w14:uncheckedState w14:val="2610" w14:font="MS Gothic"/>
           </w14:checkbox>
         </w:sdtPr>
-        <w:sdtEndPr/>
         <w:sdtContent>
           <w:r>
             <w:rPr>
@@ -5952,7 +5967,6 @@
             <w14:uncheckedState w14:val="2610" w14:font="MS Gothic"/>
           </w14:checkbox>
         </w:sdtPr>
-        <w:sdtEndPr/>
         <w:sdtContent>
           <w:r>
             <w:rPr>
@@ -5977,7 +5991,6 @@
             <w14:uncheckedState w14:val="2610" w14:font="MS Gothic"/>
           </w14:checkbox>
         </w:sdtPr>
-        <w:sdtEndPr/>
         <w:sdtContent>
           <w:r>
             <w:rPr>
@@ -6005,6 +6018,7 @@
         <w:pStyle w:val="Heading3"/>
       </w:pPr>
       <w:r>
+        <w:lastRenderedPageBreak/>
         <w:t>PHYSICAL EXAMINATION:</w:t>
       </w:r>
     </w:p>
@@ -6053,6 +6067,7 @@
         <w:pStyle w:val="ExampleTextStyle"/>
       </w:pPr>
       <w:r>
+        <w:lastRenderedPageBreak/>
         <w:t>The left knee was tender medial to the patella with seemingly unrestricted flexion and extension. The left ankle was tender postero-laterally with seemingly unrestricted range. There was tenderness along the lateral and plantar surface of the calcaneus and the plantar fascia.</w:t>
       </w:r>
     </w:p>
@@ -6329,6 +6344,7 @@
         <w:pStyle w:val="ExampleTextStyle"/>
       </w:pPr>
       <w:r>
+        <w:lastRenderedPageBreak/>
         <w:t>moderate to severe pain syndromes. This is probably due to a variety of factors, including facet joint injury, central sensitization (see below), stress response and psychosocial and sociocultural factors. [Jull et al]</w:t>
       </w:r>
     </w:p>
@@ -6393,6 +6409,7 @@
         <w:pStyle w:val="Heading3"/>
       </w:pPr>
       <w:r>
+        <w:lastRenderedPageBreak/>
         <w:t>PROGNOSIS:</w:t>
       </w:r>
     </w:p>
@@ -6505,6 +6522,7 @@
         <w:pStyle w:val="ExampleTextStyle"/>
       </w:pPr>
       <w:r>
+        <w:lastRenderedPageBreak/>
         <w:t>Other than one mention of back pain in Dr. XXr’s clinical records on October, 2010, her pre-accident visits are primarily related to hypertension and peri-menopausal symptoms. Given the presence of mild facet and disc degenerative changes on the x-ray from January, 2011, there was</w:t>
       </w:r>
       <w:r>
@@ -6633,6 +6651,7 @@
         <w:pStyle w:val="ReportQuestionLine"/>
       </w:pPr>
       <w:r>
+        <w:lastRenderedPageBreak/>
         <w:t>Q:</w:t>
       </w:r>
       <w:r>
@@ -6753,6 +6772,7 @@
         <w:pStyle w:val="Heading3"/>
       </w:pPr>
       <w:r>
+        <w:lastRenderedPageBreak/>
         <w:t>FUTURE MEDICAL TREATMENT AND RECOMMENDATIONS:</w:t>
       </w:r>
     </w:p>
@@ -6880,7 +6900,11 @@
         <w:br/>
       </w:r>
       <w:r>
-        <w:t>Based on the characteristics and location of spinal pain, it is possible that the pain is generated from the facet joints of the spine. A diagnostic facet-pain assessment provides a more objective and evidence-based method of determining if the facet joints are the source of pain generation. A diagnostic facet-pain assessment can be valuable in the determination of prognosis for mechanical spinal pain (with respect to symptom control). A negative result would suggest that the pain generator is more likely from an alternate source, such as myofascial tissue, intervertebral disc, sacroiliac joint or neuropathic in nature. In addition, it is useful in providing some direction for possible treatment options for post¬whiplash or strain injuries.</w:t>
+        <w:t xml:space="preserve">Based on the characteristics and location of spinal pain, it is possible that the pain is generated from the facet joints of the spine. A diagnostic facet-pain assessment provides a more objective and evidence-based method of determining if the facet </w:t>
+      </w:r>
+      <w:r>
+        <w:lastRenderedPageBreak/>
+        <w:t>joints are the source of pain generation. A diagnostic facet-pain assessment can be valuable in the determination of prognosis for mechanical spinal pain (with respect to symptom control). A negative result would suggest that the pain generator is more likely from an alternate source, such as myofascial tissue, intervertebral disc, sacroiliac joint or neuropathic in nature. In addition, it is useful in providing some direction for possible treatment options for post¬whiplash or strain injuries.</w:t>
       </w:r>
     </w:p>
     <w:p>
@@ -6986,6 +7010,7 @@
         <w:pStyle w:val="Heading3"/>
       </w:pPr>
       <w:r>
+        <w:lastRenderedPageBreak/>
         <w:t>REFERENCES:</w:t>
       </w:r>
     </w:p>
@@ -7221,6 +7246,7 @@
           <w:color w:val="000000"/>
           <w:sz w:val="20"/>
         </w:rPr>
+        <w:lastRenderedPageBreak/>
         <w:t>Court File No.</w:t>
       </w:r>
     </w:p>
@@ -7651,11 +7677,12 @@
       <w:pPr>
         <w:pStyle w:val="Heading1"/>
       </w:pPr>
-      <w:bookmarkStart w:id="9" w:name="_Toc450743530"/>
-      <w:r>
+      <w:bookmarkStart w:id="8" w:name="_Toc450743530"/>
+      <w:r>
+        <w:lastRenderedPageBreak/>
         <w:t>Dr. Mark Friedlander – CV</w:t>
       </w:r>
-      <w:bookmarkEnd w:id="9"/>
+      <w:bookmarkEnd w:id="8"/>
     </w:p>
     <w:p>
       <w:pPr>
@@ -8111,6 +8138,7 @@
         <w:pStyle w:val="Heading4"/>
       </w:pPr>
       <w:r>
+        <w:lastRenderedPageBreak/>
         <w:t xml:space="preserve">North York General Hospital, </w:t>
       </w:r>
       <w:r>
@@ -8545,6 +8573,7 @@
         <w:pStyle w:val="CVText"/>
       </w:pPr>
       <w:r>
+        <w:lastRenderedPageBreak/>
         <w:t>Volunteer, Teaching and Clinical Anesthesiologist, Interplast Humanitarian Organisation,</w:t>
       </w:r>
     </w:p>
@@ -8901,7 +8930,11 @@
         <w:pStyle w:val="CVText"/>
       </w:pPr>
       <w:r>
-        <w:t>Clinical responsibilities included the development and management of the Acute Pain Service, clinical anaesthesia including Cardiac, Thoracic, General and Gynaecological Surgery, Liver and Lung Transplant. Responsible for the coordination of Obstetric Anaesthesia Services between a large Anaesthesia Department and a busy Teaching Obstetric Unit.</w:t>
+        <w:t xml:space="preserve">Clinical responsibilities included the development and management of the Acute Pain Service, clinical anaesthesia including Cardiac, Thoracic, General and </w:t>
+      </w:r>
+      <w:r>
+        <w:lastRenderedPageBreak/>
+        <w:t>Gynaecological Surgery, Liver and Lung Transplant. Responsible for the coordination of Obstetric Anaesthesia Services between a large Anaesthesia Department and a busy Teaching Obstetric Unit.</w:t>
       </w:r>
     </w:p>
     <w:p>
@@ -9313,6 +9346,7 @@
         <w:pStyle w:val="Heading3"/>
       </w:pPr>
       <w:r>
+        <w:lastRenderedPageBreak/>
         <w:t>COURSES AND ELECTIVES</w:t>
       </w:r>
     </w:p>
@@ -9664,7 +9698,14 @@
         <w:rPr>
           <w:lang w:val="de-DE"/>
         </w:rPr>
-        <w:t>AN Sandler, D Stringer, L Panos, N Badner, M Friedlander, G Koren, J Katz, J Klein Anesthesiology,</w:t>
+        <w:t xml:space="preserve">AN Sandler, D Stringer, L Panos, </w:t>
+      </w:r>
+      <w:r>
+        <w:rPr>
+          <w:lang w:val="de-DE"/>
+        </w:rPr>
+        <w:lastRenderedPageBreak/>
+        <w:t>N Badner, M Friedlander, G Koren, J Katz, J Klein Anesthesiology,</w:t>
       </w:r>
       <w:r>
         <w:rPr>
@@ -9885,6 +9926,7 @@
         <w:pStyle w:val="Heading3"/>
       </w:pPr>
       <w:r>
+        <w:lastRenderedPageBreak/>
         <w:t>NON-REVIEWED PUBLICATIONS</w:t>
       </w:r>
     </w:p>
@@ -10157,6 +10199,7 @@
         </w:numPr>
       </w:pPr>
       <w:r>
+        <w:lastRenderedPageBreak/>
         <w:t>"What's new in Anaesthesia" Department of Medicine, North York General Hospital, 10 February, 1993.</w:t>
       </w:r>
     </w:p>
@@ -10318,21 +10361,23 @@
       <w:pPr>
         <w:pStyle w:val="Heading1"/>
       </w:pPr>
-      <w:bookmarkStart w:id="10" w:name="_Toc450743531"/>
-      <w:r>
+      <w:bookmarkStart w:id="9" w:name="_Toc450743531"/>
+      <w:r>
+        <w:lastRenderedPageBreak/>
         <w:t>Dr. Mark Friedlander – Sample Rep</w:t>
       </w:r>
+      <w:bookmarkEnd w:id="9"/>
+    </w:p>
+    <w:p>
+      <w:pPr>
+        <w:pStyle w:val="Heading1"/>
+      </w:pPr>
+      <w:bookmarkStart w:id="10" w:name="_Toc450743532"/>
+      <w:r>
+        <w:lastRenderedPageBreak/>
+        <w:t>Dr. Michael Gofeld – CV</w:t>
+      </w:r>
       <w:bookmarkEnd w:id="10"/>
-    </w:p>
-    <w:p>
-      <w:pPr>
-        <w:pStyle w:val="Heading1"/>
-      </w:pPr>
-      <w:bookmarkStart w:id="11" w:name="_Toc450743532"/>
-      <w:r>
-        <w:t>Dr. Michael Gofeld – CV</w:t>
-      </w:r>
-      <w:bookmarkEnd w:id="11"/>
     </w:p>
     <w:p>
       <w:pPr>
@@ -10598,6 +10643,7 @@
         <w:pStyle w:val="Heading3"/>
       </w:pPr>
       <w:r>
+        <w:lastRenderedPageBreak/>
         <w:t>HONOURS AND CAREER AWARDS</w:t>
       </w:r>
     </w:p>
@@ -11004,6 +11050,7 @@
         <w:pStyle w:val="Heading4"/>
       </w:pPr>
       <w:r>
+        <w:lastRenderedPageBreak/>
         <w:t>North American Neuromodulation Society</w:t>
       </w:r>
     </w:p>
@@ -11331,6 +11378,7 @@
         <w:pStyle w:val="CVBulletsText"/>
       </w:pPr>
       <w:r>
+        <w:lastRenderedPageBreak/>
         <w:t>M. Saulino, M. Gofeld. “Sonology” of Programmable Intrathecal Pumps. Neuromodulation. 2014 Feb. Epub ahead of print. Impact Factor 1.19. Co-Principal Author.</w:t>
       </w:r>
     </w:p>
@@ -11452,6 +11500,7 @@
         <w:ind w:left="357"/>
       </w:pPr>
       <w:r>
+        <w:lastRenderedPageBreak/>
         <w:t>92. Coauthor or Collaborator.</w:t>
       </w:r>
     </w:p>
@@ -11579,6 +11628,7 @@
         <w:pStyle w:val="CVBulletsText"/>
       </w:pPr>
       <w:r>
+        <w:lastRenderedPageBreak/>
         <w:t>G</w:t>
       </w:r>
       <w:r>
@@ -11846,6 +11896,7 @@
         <w:rPr>
           <w:b/>
         </w:rPr>
+        <w:lastRenderedPageBreak/>
         <w:t>Invited Speaker</w:t>
       </w:r>
       <w:r>
@@ -12185,7 +12236,11 @@
         <w:br/>
       </w:r>
       <w:r>
-        <w:t>Ultrasonography in Pain Medicine Level 4. American Academy of Pain Medicine Ultrasonography (AAPMU). New Jersey, United States. (Continuing Education).</w:t>
+        <w:t xml:space="preserve">Ultrasonography in Pain Medicine Level 4. American Academy of Pain </w:t>
+      </w:r>
+      <w:r>
+        <w:lastRenderedPageBreak/>
+        <w:t>Medicine Ultrasonography (AAPMU). New Jersey, United States. (Continuing Education).</w:t>
       </w:r>
     </w:p>
     <w:p>
@@ -12610,6 +12665,7 @@
         <w:rPr>
           <w:b/>
         </w:rPr>
+        <w:lastRenderedPageBreak/>
         <w:t>Organizer</w:t>
       </w:r>
       <w:r>
@@ -12996,21 +13052,23 @@
       <w:pPr>
         <w:pStyle w:val="Heading1"/>
       </w:pPr>
-      <w:bookmarkStart w:id="12" w:name="_Toc450743533"/>
-      <w:r>
+      <w:bookmarkStart w:id="11" w:name="_Toc450743533"/>
+      <w:r>
+        <w:lastRenderedPageBreak/>
         <w:t>Dr. Michael Gofeld – Sample Report</w:t>
       </w:r>
+      <w:bookmarkEnd w:id="11"/>
+    </w:p>
+    <w:p>
+      <w:pPr>
+        <w:pStyle w:val="Heading1"/>
+      </w:pPr>
+      <w:bookmarkStart w:id="12" w:name="_Toc450743534"/>
+      <w:r>
+        <w:lastRenderedPageBreak/>
+        <w:t>Dr. Pat Morley-Forester – CV</w:t>
+      </w:r>
       <w:bookmarkEnd w:id="12"/>
-    </w:p>
-    <w:p>
-      <w:pPr>
-        <w:pStyle w:val="Heading1"/>
-      </w:pPr>
-      <w:bookmarkStart w:id="13" w:name="_Toc450743534"/>
-      <w:r>
-        <w:t>Dr. Pat Morley-Forester – CV</w:t>
-      </w:r>
-      <w:bookmarkEnd w:id="13"/>
     </w:p>
     <w:p>
       <w:pPr>
@@ -13474,6 +13532,7 @@
         <w:pStyle w:val="Heading4"/>
       </w:pPr>
       <w:r>
+        <w:lastRenderedPageBreak/>
         <w:t xml:space="preserve">University of Western Ontario, </w:t>
       </w:r>
       <w:r>
@@ -13929,6 +13988,7 @@
         <w:pStyle w:val="CVText"/>
       </w:pPr>
       <w:r>
+        <w:lastRenderedPageBreak/>
         <w:t>Canadian Pain Society, Charlottetown</w:t>
       </w:r>
       <w:r>
@@ -14420,6 +14480,7 @@
         <w:pStyle w:val="CVText"/>
       </w:pPr>
       <w:r>
+        <w:lastRenderedPageBreak/>
         <w:t>6th Annual Pain and Chemical Dependency Workshop: New York, USA.</w:t>
       </w:r>
       <w:r>
@@ -14763,6 +14824,7 @@
         <w:pStyle w:val="CVBulletsText"/>
       </w:pPr>
       <w:r>
+        <w:lastRenderedPageBreak/>
         <w:t>University of Western Ontario, Internal University Reviewer for Pediatric Critical Care</w:t>
       </w:r>
       <w:r>
@@ -15409,6 +15471,7 @@
         <w:pStyle w:val="CVBulletsText"/>
       </w:pPr>
       <w:r>
+        <w:lastRenderedPageBreak/>
         <w:t>Subspecialty</w:t>
       </w:r>
       <w:r>
@@ -15765,6 +15828,7 @@
         <w:pStyle w:val="Heading4"/>
       </w:pPr>
       <w:r>
+        <w:lastRenderedPageBreak/>
         <w:t>University of Toronto</w:t>
       </w:r>
     </w:p>
@@ -16160,6 +16224,7 @@
         <w:pStyle w:val="CVBulletsText"/>
       </w:pPr>
       <w:r>
+        <w:lastRenderedPageBreak/>
         <w:t>Co-Investigator, Near Infra-red Spectroscopic Measurement of Tissue Oxygen Saturation and the Vascular Occlusion Test in CRPS. PI: Dr Geoff Bellingham. AHSC AFP Innovation</w:t>
       </w:r>
       <w:r>
@@ -16416,6 +16481,7 @@
         <w:br/>
       </w:r>
       <w:r>
+        <w:lastRenderedPageBreak/>
         <w:t>CAS/Vitaid-LMA Residents' Research Award. Canadian Anesthesiologists' Society,</w:t>
       </w:r>
       <w:r>
@@ -16690,6 +16756,7 @@
         <w:pStyle w:val="Heading4"/>
       </w:pPr>
       <w:r>
+        <w:lastRenderedPageBreak/>
         <w:t>Industry</w:t>
       </w:r>
     </w:p>
@@ -16996,6 +17063,7 @@
         <w:pStyle w:val="CVBulletsText"/>
       </w:pPr>
       <w:r>
+        <w:lastRenderedPageBreak/>
         <w:t>External Consultant for Oshawa General Hospital to advise on optimal site for cesarean sections. ($15,000 report). Oshawa, Ontario</w:t>
       </w:r>
       <w:r>
@@ -17309,6 +17377,7 @@
         <w:pStyle w:val="CVBulletsText"/>
       </w:pPr>
       <w:r>
+        <w:lastRenderedPageBreak/>
         <w:t>CAS Resident Research Competition. First Prize: Indomethacin as a postoperative analgesic for total hip arthroplasty. Faculty Supervisor: Dr Ron Segstro, Canadian</w:t>
       </w:r>
       <w:r>
@@ -17489,7 +17558,11 @@
         <w:pStyle w:val="CVBulletsText"/>
       </w:pPr>
       <w:r>
-        <w:t>Morley-Forster PK, Sessle BJ, Squire P, Stinson J, Taenzer P, Velly A, Ware MA, Weinburg EL, Williamson OD. Pharmacological management of chronic neuropathic pain: Revised consensus statement from the Canadian Pain Society. Pain Res Manag 2014, Nov-Dec; 19(6):328-35</w:t>
+        <w:t xml:space="preserve">Morley-Forster PK, Sessle BJ, Squire P, Stinson J, Taenzer P, Velly A, Ware MA, Weinburg EL, Williamson OD. Pharmacological management of chronic </w:t>
+      </w:r>
+      <w:r>
+        <w:lastRenderedPageBreak/>
+        <w:t>neuropathic pain: Revised consensus statement from the Canadian Pain Society. Pain Res Manag 2014, Nov-Dec; 19(6):328-35</w:t>
       </w:r>
     </w:p>
     <w:p>
@@ -17617,6 +17690,7 @@
         <w:pStyle w:val="CVBulletsText"/>
       </w:pPr>
       <w:r>
+        <w:lastRenderedPageBreak/>
         <w:t>Van Uum SH, Sauve B, Fraser LA, Morley-Forster P, Paul TL, Koren G. Elevated content of cortisol in hair of patients with severe chronic pain: a novel biomarker for stress. Stress. 2008 Jan; 11(6):483-8. Coauthor</w:t>
       </w:r>
     </w:p>
@@ -17743,6 +17817,7 @@
         <w:pStyle w:val="CVBulletsText"/>
       </w:pPr>
       <w:r>
+        <w:lastRenderedPageBreak/>
         <w:t>Armstrong KP, Kennedy B, Watson JT, Morley-Forster PK, Yee I, Butler R. Epinephrine reduces the sedative side effects of epidural sufentanil for labour analgesia. Can J Anaesth. 2002 Jan; 49(1):72-80. Coauthor</w:t>
       </w:r>
     </w:p>
@@ -17864,6 +17939,7 @@
         <w:pStyle w:val="CVBulletsText"/>
       </w:pPr>
       <w:r>
+        <w:lastRenderedPageBreak/>
         <w:t>Webster AC, Morley-Forster PK, Dain S, Ganapathy S, Ruby R, Au A, Cook M-J. Anesthesia for adenotonsillectomy: a comparison between tracheal intubation and the armored laryngeal mask airway. Can J Anaesth. 1993 Dec; 40(12):1171-7. Co-Principal Author</w:t>
       </w:r>
     </w:p>
@@ -18043,6 +18119,7 @@
         <w:pStyle w:val="CVBulletsText"/>
       </w:pPr>
       <w:r>
+        <w:lastRenderedPageBreak/>
         <w:t>Morley-Forster PK. Re: Doctor Shortage. Member's Dialogue. 2004 Sept-Oct; 12(5):6. Principal Author</w:t>
       </w:r>
     </w:p>
@@ -18205,7 +18282,11 @@
         <w:pStyle w:val="CVBulletsText"/>
       </w:pPr>
       <w:r>
-        <w:t>Moulin DE, Clark AJ, Gordon A, Lynch M, Morley-Forster PK, Nathan H, Smyth C, Toth C, VanDenKerkhof E, Gilani A, Ware M. Canadian Multi-Centre Cohort Study To Determine the Longterm Outcomes of the Management of Chronic Neuropathic Pain. Can Pain Society Annual Meeting, Quebec City. May 20-23, 2014.</w:t>
+        <w:t xml:space="preserve">Moulin DE, Clark AJ, Gordon A, Lynch M, Morley-Forster PK, Nathan H, Smyth C, Toth C, VanDenKerkhof E, Gilani A, Ware M. Canadian Multi-Centre Cohort Study To Determine the Longterm Outcomes of the </w:t>
+      </w:r>
+      <w:r>
+        <w:lastRenderedPageBreak/>
+        <w:t>Management of Chronic Neuropathic Pain. Can Pain Society Annual Meeting, Quebec City. May 20-23, 2014.</w:t>
       </w:r>
     </w:p>
     <w:p>
@@ -18322,6 +18403,7 @@
         <w:pStyle w:val="CVBulletsText"/>
       </w:pPr>
       <w:r>
+        <w:lastRenderedPageBreak/>
         <w:t>Samosh A, Morley-Forster PK, Moulin DE, Ower K, Watson JT. Safety of intravenous lidocaine infusions for the treatment of chronic neuropathic pain. 2010; Int Assoc for the Study of Pain: Montreal, QC, Canada. (SRTP Supervisor for Adam Samosh) Senior Author</w:t>
       </w:r>
     </w:p>
@@ -18416,6 +18498,7 @@
         <w:pStyle w:val="CVBulletsText"/>
       </w:pPr>
       <w:r>
+        <w:lastRenderedPageBreak/>
         <w:t>Ower K, Morley-Forster PK, Moulin J. Needs for and Access to Information Among Patients Attending a Chronic Pain Clinic. 2006 Jun; CPS Annual Conference: Edmonton, AB, Canada. Co-Principal Author</w:t>
       </w:r>
     </w:p>
@@ -18526,6 +18609,7 @@
         <w:pStyle w:val="CVBulletsText"/>
       </w:pPr>
       <w:r>
+        <w:lastRenderedPageBreak/>
         <w:t>Horrill K, Morley-Forster PK. The Role of the Nurse Practitioner in an Outpatient Chronic Pain Clinic. 2004; Joint Conference CPS/APS. Co-Principal Author</w:t>
       </w:r>
     </w:p>
@@ -18637,7 +18721,11 @@
         <w:pStyle w:val="CVBulletsText"/>
       </w:pPr>
       <w:r>
-        <w:t>Shamsah M, Singh S, Morley-Forster PK, Butler R. Effect of speed of injection on the spread of spinal anaesthesia with hyperbaric bupivacaine in parturients. 2000 Jun; 12th World Congress of Anaesthesiologists: Montreal, QC, Canada. Coauthor</w:t>
+        <w:t xml:space="preserve">Shamsah M, Singh S, Morley-Forster PK, Butler R. Effect of speed of injection on the spread of spinal anaesthesia with hyperbaric bupivacaine in </w:t>
+      </w:r>
+      <w:r>
+        <w:lastRenderedPageBreak/>
+        <w:t>parturients. 2000 Jun; 12th World Congress of Anaesthesiologists: Montreal, QC, Canada. Coauthor</w:t>
       </w:r>
     </w:p>
     <w:p>
@@ -18767,6 +18855,7 @@
         <w:pStyle w:val="CVBulletsText"/>
       </w:pPr>
       <w:r>
+        <w:lastRenderedPageBreak/>
         <w:t>Newton P, Morley-Forster PK, Cooke MJ. Intramuscular ketorolac and rectal indomethacin are equally efficacious for the relief of minor post-operative pain. Anesthesiology: ASA Abstracts.</w:t>
       </w:r>
       <w:r>
@@ -19019,6 +19108,7 @@
         <w:pStyle w:val="CVBulletsText"/>
       </w:pPr>
       <w:r>
+        <w:lastRenderedPageBreak/>
         <w:t>Non-opioid and adjuvant pharmacotherapy in chronic pain. Special interest elective In chronic non-cancer pain for Family Medicine residents. June19, London</w:t>
       </w:r>
       <w:r>
@@ -19361,6 +19451,7 @@
         <w:pStyle w:val="CVBulletsText"/>
       </w:pPr>
       <w:r>
+        <w:lastRenderedPageBreak/>
         <w:t>McMaster University Health Sciences, Fourth Annual Interventional Pain Management</w:t>
       </w:r>
       <w:r>
@@ -19725,6 +19816,7 @@
         <w:pStyle w:val="CVBulletsText"/>
       </w:pPr>
       <w:r>
+        <w:lastRenderedPageBreak/>
         <w:t>Centers for Pain Management . Using the Needle Wisely and Well. Physician in-training seminar on interventional techniques in pain management office practice. Invited</w:t>
       </w:r>
       <w:r>
@@ -20064,6 +20156,7 @@
         <w:pStyle w:val="CVBulletsText"/>
       </w:pPr>
       <w:r>
+        <w:lastRenderedPageBreak/>
         <w:t>Merck-Frosst Clinical Workshop, Overview of UWO Interdisciplinary Pain Program.London, Ontario, Invited Lecturer</w:t>
       </w:r>
       <w:r>
@@ -20425,6 +20518,7 @@
         <w:pStyle w:val="CVBulletsText"/>
       </w:pPr>
       <w:r>
+        <w:lastRenderedPageBreak/>
         <w:t xml:space="preserve">Post-anaesthetic Care Unit Nursing Conference, Stand By Me </w:t>
       </w:r>
       <w:r>
@@ -20727,6 +20821,7 @@
         <w:pStyle w:val="Heading4"/>
       </w:pPr>
       <w:r>
+        <w:lastRenderedPageBreak/>
         <w:t>Continuing Medical Education Admin</w:t>
       </w:r>
     </w:p>
@@ -21016,6 +21111,7 @@
         <w:pStyle w:val="CVBulletsText"/>
       </w:pPr>
       <w:r>
+        <w:lastRenderedPageBreak/>
         <w:t>Pain and its Management in the New Millennium, Meds IV: Role of nerve blocks in diagnosis and treatment of chronic pain. Teaching Effectiveness: 6.4 / 7</w:t>
       </w:r>
       <w:r>
@@ -21437,6 +21533,7 @@
         <w:pStyle w:val="CVBulletsText"/>
       </w:pPr>
       <w:r>
+        <w:lastRenderedPageBreak/>
         <w:t>Anaesthetic Considerations in Pre-eclampsia.</w:t>
       </w:r>
       <w:r>
@@ -21791,6 +21888,7 @@
         <w:pStyle w:val="Heading4"/>
       </w:pPr>
       <w:r>
+        <w:lastRenderedPageBreak/>
         <w:t>Nursing</w:t>
       </w:r>
     </w:p>
@@ -22091,6 +22189,7 @@
         <w:pStyle w:val="CVBulletsText"/>
       </w:pPr>
       <w:r>
+        <w:lastRenderedPageBreak/>
         <w:t>Hands-on Instruction in Operating Room to Neonatology residents and consultants in insertion of LMA in infants.</w:t>
       </w:r>
       <w:r>
@@ -22382,6 +22481,7 @@
         <w:pStyle w:val="CVBulletsText"/>
       </w:pPr>
       <w:r>
+        <w:lastRenderedPageBreak/>
         <w:t>Epidural and Analgesia Patient Information Pamphlet. Written by Dr P Morley-Forster</w:t>
       </w:r>
       <w:r>
@@ -22746,6 +22846,7 @@
         <w:pStyle w:val="CVBulletsText"/>
       </w:pPr>
       <w:r>
+        <w:lastRenderedPageBreak/>
         <w:t>Dale Tanzer, Faculty Of Medicine Summer Research Students, Primary Supervisor</w:t>
       </w:r>
       <w:r>
@@ -23119,6 +23220,7 @@
         <w:pStyle w:val="CVBulletsText"/>
       </w:pPr>
       <w:r>
+        <w:lastRenderedPageBreak/>
         <w:t>Interview for the Jim Chapman Show, Living With Chronic Pain. Ontario</w:t>
       </w:r>
       <w:r>
@@ -23318,21 +23420,23 @@
       <w:pPr>
         <w:pStyle w:val="Heading1"/>
       </w:pPr>
-      <w:bookmarkStart w:id="14" w:name="_Toc450743535"/>
-      <w:r>
+      <w:bookmarkStart w:id="13" w:name="_Toc450743535"/>
+      <w:r>
+        <w:lastRenderedPageBreak/>
         <w:t>Orthopedic Surgery</w:t>
       </w:r>
+      <w:bookmarkEnd w:id="13"/>
+    </w:p>
+    <w:p>
+      <w:pPr>
+        <w:pStyle w:val="Heading1"/>
+      </w:pPr>
+      <w:bookmarkStart w:id="14" w:name="_Toc450743536"/>
+      <w:r>
+        <w:lastRenderedPageBreak/>
+        <w:t>Dr. Harsha Malempati – CV</w:t>
+      </w:r>
       <w:bookmarkEnd w:id="14"/>
-    </w:p>
-    <w:p>
-      <w:pPr>
-        <w:pStyle w:val="Heading1"/>
-      </w:pPr>
-      <w:bookmarkStart w:id="15" w:name="_Toc450743536"/>
-      <w:r>
-        <w:t>Dr. Harsha Malempati – CV</w:t>
-      </w:r>
-      <w:bookmarkEnd w:id="15"/>
     </w:p>
     <w:p>
       <w:pPr>
@@ -23694,6 +23798,7 @@
         <w:pStyle w:val="CVBulletsText"/>
       </w:pPr>
       <w:r>
+        <w:lastRenderedPageBreak/>
         <w:t>College of Physicians and Surgeons of Ontario</w:t>
       </w:r>
       <w:r>
@@ -24174,6 +24279,7 @@
         <w:pStyle w:val="CVBulletsText"/>
       </w:pPr>
       <w:r>
+        <w:lastRenderedPageBreak/>
         <w:t>Effects of previous cartilage stimulation techniques on outcomes of autologous chondrocyte</w:t>
       </w:r>
       <w:r>
@@ -24384,7 +24490,11 @@
         <w:pStyle w:val="CVBulletsText"/>
       </w:pPr>
       <w:r>
-        <w:t>Malempati H, Bederman S, Kreder H, Backstein D, and Yee A. Recent trends in spine surgeon volumes and their effect on patient outcomes for degenerative disease of the lumbar spine. Can J Surg. Submitted February 2012.</w:t>
+        <w:t xml:space="preserve">Malempati H, Bederman S, Kreder H, Backstein D, and Yee A. Recent trends in spine surgeon volumes and their effect on patient outcomes for </w:t>
+      </w:r>
+      <w:r>
+        <w:lastRenderedPageBreak/>
+        <w:t>degenerative disease of the lumbar spine. Can J Surg. Submitted February 2012.</w:t>
       </w:r>
     </w:p>
     <w:p>
@@ -24556,6 +24666,7 @@
         <w:pStyle w:val="CVBulletsText"/>
       </w:pPr>
       <w:r>
+        <w:lastRenderedPageBreak/>
         <w:t>Canadian Spine Surgical Fellowship Training: A Review of Technical and</w:t>
       </w:r>
       <w:r>
@@ -24802,14 +24913,15 @@
       <w:pPr>
         <w:pStyle w:val="Heading1"/>
       </w:pPr>
-      <w:bookmarkStart w:id="16" w:name="_Toc450743537"/>
-      <w:r>
+      <w:bookmarkStart w:id="15" w:name="_Toc450743537"/>
+      <w:r>
+        <w:lastRenderedPageBreak/>
         <w:t>Dr. Hars</w:t>
       </w:r>
       <w:r>
         <w:t>ha Malempati – Sample Rep</w:t>
       </w:r>
-      <w:bookmarkEnd w:id="16"/>
+      <w:bookmarkEnd w:id="15"/>
     </w:p>
     <w:p>
       <w:pPr>
@@ -24823,7 +24935,6 @@
       <w:r>
         <w:rPr>
           <w:noProof/>
-          <w:lang w:val="de-CH" w:eastAsia="de-CH"/>
         </w:rPr>
         <w:drawing>
           <wp:anchor distT="0" distB="0" distL="114300" distR="114300" simplePos="0" relativeHeight="251659264" behindDoc="0" locked="0" layoutInCell="1" allowOverlap="1" wp14:anchorId="50C215BB" wp14:editId="1D6BB295">
@@ -25205,7 +25316,11 @@
         <w:pStyle w:val="ExampleTextStyle"/>
       </w:pPr>
       <w:r>
-        <w:t>I am a qualified orthopaedic surgeon and a fellow of the Royal College of Physicians and Surgeons of Canada. I am a member in good standing at the College of Physicians and Surgeons of Ontario. I completed six years of orthopaedic surgery training at the University of Toronto, including a Master's of Science in the Institute of Medical Science. Following this residency training, I completed a one-year spine surgery fellowship at the University of Washington-Harborview Medical Center, with particular interest in the management of spine and orthopaedic trauma.</w:t>
+        <w:t xml:space="preserve">I am a qualified orthopaedic surgeon and a fellow of the Royal College of Physicians and Surgeons of Canada. I am a member in good standing at the College of Physicians and Surgeons of Ontario. I completed six years of orthopaedic surgery training at the University of Toronto, including a Master's of Science in the Institute of Medical Science. Following this residency training, I </w:t>
+      </w:r>
+      <w:r>
+        <w:lastRenderedPageBreak/>
+        <w:t>completed a one-year spine surgery fellowship at the University of Washington-Harborview Medical Center, with particular interest in the management of spine and orthopaedic trauma.</w:t>
       </w:r>
     </w:p>
     <w:p>
@@ -25435,6 +25550,7 @@
         <w:ind w:left="568" w:hanging="284"/>
       </w:pPr>
       <w:r>
+        <w:lastRenderedPageBreak/>
         <w:t>Jillian Homes, Physiotherapist, Disability Certificate (OCF-3), dated September 8, 2010</w:t>
       </w:r>
     </w:p>
@@ -25780,6 +25896,7 @@
         <w:pStyle w:val="ExampleTextStyle"/>
       </w:pPr>
       <w:r>
+        <w:lastRenderedPageBreak/>
         <w:t>The accident occurred at the intersection of Wooler Road and Highway 2 in Trenton, Ontario. She was proceeding through the intersection on a green traffic light when she had to swerve to the left to get out of the way of a truck that was veering into her lane. She reports that she was driving about 60 km/h.</w:t>
       </w:r>
     </w:p>
@@ -25860,6 +25977,7 @@
         <w:pStyle w:val="Heading3"/>
       </w:pPr>
       <w:r>
+        <w:lastRenderedPageBreak/>
         <w:t>PAST MEDICAL HISTORY:</w:t>
       </w:r>
     </w:p>
@@ -25964,6 +26082,7 @@
         <w:contextualSpacing w:val="0"/>
       </w:pPr>
       <w:r>
+        <w:lastRenderedPageBreak/>
         <w:t>The permanence of this impairment?</w:t>
       </w:r>
       <w:r>
@@ -26124,7 +26243,11 @@
         <w:contextualSpacing w:val="0"/>
       </w:pPr>
       <w:r>
-        <w:t>Given the injuries, impairments and limitations that have resulted from the car accident, in your medical opinion is Ms. Xxx, at the time of her examination, capable of resuming pre-accident housekeep</w:t>
+        <w:t xml:space="preserve">Given the injuries, impairments and limitations that have resulted from the car accident, in your medical opinion is Ms. Xxx, at the time of her examination, </w:t>
+      </w:r>
+      <w:r>
+        <w:lastRenderedPageBreak/>
+        <w:t>capable of resuming pre-accident housekeep</w:t>
       </w:r>
       <w:r>
         <w:t>ing and home maintenance duties?</w:t>
@@ -26255,11 +26378,12 @@
       <w:pPr>
         <w:pStyle w:val="Heading1"/>
       </w:pPr>
-      <w:bookmarkStart w:id="17" w:name="_Toc450743538"/>
-      <w:r>
+      <w:bookmarkStart w:id="16" w:name="_Toc450743538"/>
+      <w:r>
+        <w:lastRenderedPageBreak/>
         <w:t>Dr. Rajiv Ghandi – CV</w:t>
       </w:r>
-      <w:bookmarkEnd w:id="17"/>
+      <w:bookmarkEnd w:id="16"/>
     </w:p>
     <w:p>
       <w:pPr>
@@ -26593,6 +26717,7 @@
         <w:pStyle w:val="Heading4"/>
       </w:pPr>
       <w:r>
+        <w:lastRenderedPageBreak/>
         <w:t>OTHER</w:t>
       </w:r>
     </w:p>
@@ -27016,6 +27141,7 @@
         <w:pStyle w:val="Heading4"/>
       </w:pPr>
       <w:r>
+        <w:lastRenderedPageBreak/>
         <w:t>LOCAL</w:t>
       </w:r>
     </w:p>
@@ -27319,6 +27445,7 @@
         <w:pStyle w:val="CVBulletsText"/>
       </w:pPr>
       <w:r>
+        <w:lastRenderedPageBreak/>
         <w:t>Co-Principal Investigator. Sex specific associations between inflammatory</w:t>
       </w:r>
       <w:r>
@@ -27614,7 +27741,11 @@
         </w:numPr>
       </w:pPr>
       <w:r>
-        <w:t>Gandhi R, Weston A, Virtanen C, Takahashi M, Mahomed N, Perruccio, A Gene expression profiles of the subcutaneous fat and infrapatellar fatpads in individuals with early and endstage knee osteoarthritis: A cross-sectional analysis. Journal of Arthritis, Special Issue” Arthritis and Pain” 2015, In press. Principal Author.</w:t>
+        <w:t xml:space="preserve">Gandhi R, Weston A, Virtanen C, Takahashi M, Mahomed N, Perruccio, A Gene expression profiles of the subcutaneous fat and infrapatellar fatpads in </w:t>
+      </w:r>
+      <w:r>
+        <w:lastRenderedPageBreak/>
+        <w:t>individuals with early and endstage knee osteoarthritis: A cross-sectional analysis. Journal of Arthritis, Special Issue” Arthritis and Pain” 2015, In press. Principal Author.</w:t>
       </w:r>
     </w:p>
     <w:p>
@@ -27776,6 +27907,7 @@
         </w:numPr>
       </w:pPr>
       <w:r>
+        <w:lastRenderedPageBreak/>
         <w:t>Lau R, Perruccio A, Evans HMK, Mahomed NN, Mahomed S, Gandhi R. Stem cell therapy for the treatment of early stage avascular necrosis of the femoral head: A systematic Review. BMC Muscoskeletal. 2014 May; 15: 156.Senior Responsible Author.</w:t>
       </w:r>
     </w:p>
@@ -27947,6 +28079,7 @@
         </w:numPr>
       </w:pPr>
       <w:r>
+        <w:lastRenderedPageBreak/>
         <w:t>Gandhi R, Perruccio AV, Rizek R, Dessouki O, Evans HMK, Mahomed NN. Obesity related Adipokines predict patient reported shoulder pain. Obesity Facts 2013 Jul; 6: 536-541. Principal Author.</w:t>
       </w:r>
     </w:p>
@@ -28118,6 +28251,7 @@
         <w:rPr>
           <w:lang w:val="es-PE"/>
         </w:rPr>
+        <w:lastRenderedPageBreak/>
         <w:t xml:space="preserve">Gandhi R, Perruccio AV, Rampersaud YR. </w:t>
       </w:r>
       <w:r>
@@ -28307,6 +28441,7 @@
         </w:numPr>
       </w:pPr>
       <w:r>
+        <w:lastRenderedPageBreak/>
         <w:t>Gandhi R, Takahashi M, Virtanen C, Syed KA, Davey JR, Mahomed NN. Microarray analysis of the infrapatellar fat pad in knee OA: Implications for the relationship to Joint Inflammation. Journal of Rheumatology 2011; 38(9): 1966-1972. Principal Author.</w:t>
       </w:r>
     </w:p>
@@ -28517,6 +28652,7 @@
         </w:numPr>
       </w:pPr>
       <w:r>
+        <w:lastRenderedPageBreak/>
         <w:t>Gandhi R, Takahashi M, Smith H, Rizek R, Mahomed NN. The Synovial Fluid adiponectin-leptin ratio predicts pain with knee osteoarthritis. Clinical Rheumatology. 2010; 29: 1223-1228. Principal Author.</w:t>
       </w:r>
     </w:p>
@@ -28709,6 +28845,7 @@
         </w:numPr>
       </w:pPr>
       <w:r>
+        <w:lastRenderedPageBreak/>
         <w:t>Gandhi R, Razak F, Pathy R, Davey JR, Syed KA, Mahomed NN. Antibiotic Bone Cement and the Incidence of Deep Infection after Total Knee Arthroplasty. Journal of Arthroplasty. 2009; 24: 1015-1018. Principal Author.</w:t>
       </w:r>
     </w:p>
@@ -28909,6 +29046,7 @@
         <w:pStyle w:val="Heading4"/>
       </w:pPr>
       <w:r>
+        <w:lastRenderedPageBreak/>
         <w:t>Abstracts</w:t>
       </w:r>
     </w:p>
@@ -29125,7 +29263,11 @@
         </w:numPr>
       </w:pPr>
       <w:r>
-        <w:t>Bhandari. M. &amp; Robioneck, B.(Eds.). Advanced Concepts in surgical research. Meta-Analysis reporting checklists. Smith H, Mahomed NN, Gandhi R, Chapter 30. In: Evidence Based Orthopaedics. 2011.202-208. Senior Responsible Author.</w:t>
+        <w:t xml:space="preserve">Bhandari. M. &amp; Robioneck, B.(Eds.). Advanced Concepts in surgical research. Meta-Analysis reporting checklists. Smith H, Mahomed NN, Gandhi </w:t>
+      </w:r>
+      <w:r>
+        <w:lastRenderedPageBreak/>
+        <w:t>R, Chapter 30. In: Evidence Based Orthopaedics. 2011.202-208. Senior Responsible Author.</w:t>
       </w:r>
     </w:p>
     <w:p>
@@ -29370,6 +29512,7 @@
         <w:pStyle w:val="CVBulletsText"/>
       </w:pPr>
       <w:r>
+        <w:lastRenderedPageBreak/>
         <w:t>Patient Specific Surgery - Biological Considerations in Surgical Outcomes Research, University of Edinburgh, Scotland, U.K.</w:t>
       </w:r>
       <w:r>
@@ -29590,6 +29733,7 @@
         <w:pStyle w:val="CVBulletsText"/>
       </w:pPr>
       <w:r>
+        <w:lastRenderedPageBreak/>
         <w:t>Shulman R, Zywiel M, Gandhi R, Davey JR, Salonen D. Peer-reviewed (Poster).</w:t>
       </w:r>
       <w:r>
@@ -29746,7 +29890,11 @@
         <w:pStyle w:val="CVBulletsText"/>
       </w:pPr>
       <w:r>
-        <w:t>Multiple symptomatic joints are associated with increased health resource utilization among patients undergoing total knee arthroplasty for osteoarthritis. OARSI World Congress on Osteoarthritis. Paris, France. Zywiel MG, Chaudhary R, Rampersaud YR, Gandhi R, Mahomed NN, Perru</w:t>
+        <w:t xml:space="preserve">Multiple symptomatic joints are associated with increased health resource utilization among patients undergoing total knee arthroplasty for osteoarthritis. OARSI World Congress on Osteoarthritis. Paris, France. </w:t>
+      </w:r>
+      <w:r>
+        <w:lastRenderedPageBreak/>
+        <w:t>Zywiel MG, Chaudhary R, Rampersaud YR, Gandhi R, Mahomed NN, Perru</w:t>
       </w:r>
       <w:r>
         <w:t>ccio AV. Peer-reviewed (Poster).</w:t>
@@ -29965,6 +30113,7 @@
         <w:pStyle w:val="CVBulletsText"/>
       </w:pPr>
       <w:r>
+        <w:lastRenderedPageBreak/>
         <w:t>Risk factors for recurrent Anterior Cruciate Ligament Reconstruction: A population study in Ontario, Canada with 5-year follow-up. American Orthopaedic Society for Sports Medicine, Annual Meeting. Chicago, Illinois, United States. Wasserstein D, Khoshbin A, Dwyer T, Chahal J, Gandhi R, Mahomed N, Ogilvie-Harris D. Peer-reviewed (Poster).</w:t>
       </w:r>
       <w:r>
@@ -30126,6 +30275,7 @@
         <w:pStyle w:val="CVBulletsText"/>
       </w:pPr>
       <w:r>
+        <w:lastRenderedPageBreak/>
         <w:t>American Academy of Orthopedic Surgeons. San Diego, California, United States. Gandhi R, Takahashi M, Smith H, Rizek R, Mahomed NN. Peer-reviewed (Podium).</w:t>
       </w:r>
       <w:r>
@@ -30306,7 +30456,11 @@
         <w:pStyle w:val="CVBulletsText"/>
       </w:pPr>
       <w:r>
-        <w:t>Inflammatory Predictors of ongoing pain two years following knee replacement surgery. Canadian Arthroplasty Society (CAS). Gandhi R. Santone D, Takahashi M, Dessouki O, Mahomed N. Ottawa, Ontario, Canada. Peer-reviewed (Podium).</w:t>
+        <w:t xml:space="preserve">Inflammatory Predictors of ongoing pain two years following knee replacement surgery. Canadian Arthroplasty Society (CAS). Gandhi R. </w:t>
+      </w:r>
+      <w:r>
+        <w:lastRenderedPageBreak/>
+        <w:t>Santone D, Takahashi M, Dessouki O, Mahomed N. Ottawa, Ontario, Canada. Peer-reviewed (Podium).</w:t>
       </w:r>
       <w:r>
         <w:tab/>
@@ -30462,7 +30616,11 @@
         </w:rPr>
       </w:pPr>
       <w:r>
-        <w:t xml:space="preserve">Post-Consultation Predictors of Willingness to Undergo Orthopaedic Surgery. Combined Meeting of the American Orthopedic Association and Canadian Orthopaedic Association. </w:t>
+        <w:t xml:space="preserve">Post-Consultation Predictors of Willingness to Undergo Orthopaedic Surgery. Combined Meeting of the American Orthopedic Association and Canadian </w:t>
+      </w:r>
+      <w:r>
+        <w:lastRenderedPageBreak/>
+        <w:t xml:space="preserve">Orthopaedic Association. </w:t>
       </w:r>
       <w:r>
         <w:rPr>
@@ -30647,7 +30805,11 @@
         <w:pStyle w:val="CVBulletsText"/>
       </w:pPr>
       <w:r>
-        <w:t>The routine use of topical tranexamic acid in total hip arthroplasty provides clinical and economic benefits without increasing the incidence of venous thromboembolic events. Combined Meeting of the American Orthopedic Association and Canadian Orthopaedic Association. Montreal, QC, Canada. Zywiel M, Jan M, Perruccio AV, Rampersaud YR, Evans HMK, Prabhu A, Gandhi R. Peer-reviewed (Podium).</w:t>
+        <w:t xml:space="preserve">The routine use of topical tranexamic acid in total hip arthroplasty provides clinical and economic benefits without increasing the incidence of venous thromboembolic events. Combined Meeting of the American Orthopedic </w:t>
+      </w:r>
+      <w:r>
+        <w:lastRenderedPageBreak/>
+        <w:t>Association and Canadian Orthopaedic Association. Montreal, QC, Canada. Zywiel M, Jan M, Perruccio AV, Rampersaud YR, Evans HMK, Prabhu A, Gandhi R. Peer-reviewed (Podium).</w:t>
       </w:r>
       <w:r>
         <w:t xml:space="preserve"> </w:t>
@@ -30809,7 +30971,11 @@
         <w:pStyle w:val="CVBulletsText"/>
       </w:pPr>
       <w:r>
-        <w:t>A Prospective Study of Asymptomatic Pulmonary Embolism after Hip and Knee Arthroplasty. Canadian Orthopaedic Association (COA). St. John’s, Newfoundland and Labrador, Canada. Gandhi R, Salonen D, Geerts WH, Khanna M, McSweeney S, Syed K, Davey JR, Mahomed NN. Peer-reviewed (Podium).</w:t>
+        <w:t xml:space="preserve">A Prospective Study of Asymptomatic Pulmonary Embolism after Hip and Knee Arthroplasty. Canadian Orthopaedic Association (COA). St. John’s, Newfoundland and Labrador, Canada. Gandhi R, Salonen D, Geerts WH, </w:t>
+      </w:r>
+      <w:r>
+        <w:lastRenderedPageBreak/>
+        <w:t>Khanna M, McSweeney S, Syed K, Davey JR, Mahomed NN. Peer-reviewed (Podium).</w:t>
       </w:r>
       <w:r>
         <w:tab/>
@@ -30999,6 +31165,7 @@
         <w:pStyle w:val="CVBulletsText"/>
       </w:pPr>
       <w:r>
+        <w:lastRenderedPageBreak/>
         <w:t>Predictors of Complications and Re-operation after Knee Cruciate Ligament Reconstruction in Ontario 1992-2008. Canadian Orthopaedic Association. St. John’s, Newfoundland and Labrador, Canada. Wasserstein D, Gandhi R, Mahomed NN, OgilvieHarris D, Peer-reviewed (Podium).</w:t>
       </w:r>
       <w:r>
@@ -31191,6 +31358,7 @@
         <w:pStyle w:val="CVBulletsText"/>
       </w:pPr>
       <w:r>
+        <w:lastRenderedPageBreak/>
         <w:t>The synovial fluid Adiponectin-Leptin ratio predicts pain with knee osteoarthritis.</w:t>
       </w:r>
       <w:r>
@@ -31394,7 +31562,11 @@
         <w:t xml:space="preserve"> </w:t>
       </w:r>
       <w:r>
-        <w:t>Surgery. Canadian Orthopaedic Association (COA). Montreal, Quebec, Canada. Gandhi</w:t>
+        <w:t xml:space="preserve">Surgery. Canadian Orthopaedic Association (COA). Montreal, </w:t>
+      </w:r>
+      <w:r>
+        <w:lastRenderedPageBreak/>
+        <w:t>Quebec, Canada. Gandhi</w:t>
       </w:r>
       <w:r>
         <w:t xml:space="preserve"> </w:t>
@@ -31669,6 +31841,7 @@
         </w:rPr>
       </w:pPr>
       <w:r>
+        <w:lastRenderedPageBreak/>
         <w:t xml:space="preserve">Causation and Bias. HPME, University of Toronto. </w:t>
       </w:r>
       <w:r>
@@ -31829,24 +32002,26 @@
       <w:pPr>
         <w:pStyle w:val="Heading1"/>
       </w:pPr>
-      <w:bookmarkStart w:id="18" w:name="_Toc450743539"/>
-      <w:r>
+      <w:bookmarkStart w:id="17" w:name="_Toc450743539"/>
+      <w:r>
+        <w:lastRenderedPageBreak/>
         <w:t>Dr. Raj</w:t>
       </w:r>
       <w:r>
         <w:t>iv Ghandi – Sample Report</w:t>
       </w:r>
+      <w:bookmarkEnd w:id="17"/>
+    </w:p>
+    <w:p>
+      <w:pPr>
+        <w:pStyle w:val="Heading1"/>
+      </w:pPr>
+      <w:bookmarkStart w:id="18" w:name="_Toc450743540"/>
+      <w:r>
+        <w:lastRenderedPageBreak/>
+        <w:t>Dr. W. Latham – CV</w:t>
+      </w:r>
       <w:bookmarkEnd w:id="18"/>
-    </w:p>
-    <w:p>
-      <w:pPr>
-        <w:pStyle w:val="Heading1"/>
-      </w:pPr>
-      <w:bookmarkStart w:id="19" w:name="_Toc450743540"/>
-      <w:r>
-        <w:t>Dr. W. Latham – CV</w:t>
-      </w:r>
-      <w:bookmarkEnd w:id="19"/>
     </w:p>
     <w:p>
       <w:pPr>
@@ -32225,6 +32400,7 @@
         <w:pStyle w:val="CVText"/>
       </w:pPr>
       <w:r>
+        <w:lastRenderedPageBreak/>
         <w:t>Rod McBroom</w:t>
       </w:r>
       <w:r>
@@ -32638,6 +32814,7 @@
         <w:pStyle w:val="Heading4"/>
       </w:pPr>
       <w:r>
+        <w:lastRenderedPageBreak/>
         <w:t>University of Toronto Orthopedic Residents</w:t>
       </w:r>
     </w:p>
@@ -33059,6 +33236,7 @@
         <w:pStyle w:val="Heading4"/>
       </w:pPr>
       <w:r>
+        <w:lastRenderedPageBreak/>
         <w:t>Scarborough Hospital</w:t>
       </w:r>
       <w:r>
@@ -33452,6 +33630,7 @@
         <w:pStyle w:val="CVBulletsText"/>
       </w:pPr>
       <w:r>
+        <w:lastRenderedPageBreak/>
         <w:t>American Association of Orthopedic Surgeons (AAOS) - Member</w:t>
       </w:r>
       <w:r>
@@ -33820,7 +33999,11 @@
         <w:t xml:space="preserve">, </w:t>
       </w:r>
       <w:r>
-        <w:t xml:space="preserve">Eng, Longy. Analysis of the 10q23 chromosomal region and the PTEN gene in human sporadic breast carcinoma. </w:t>
+        <w:t xml:space="preserve">Eng, Longy. Analysis of the 10q23 chromosomal region and the PTEN gene in </w:t>
+      </w:r>
+      <w:r>
+        <w:lastRenderedPageBreak/>
+        <w:t xml:space="preserve">human sporadic breast carcinoma. </w:t>
       </w:r>
       <w:r>
         <w:rPr>
@@ -34089,6 +34272,7 @@
         <w:pStyle w:val="CVBulletsText"/>
       </w:pPr>
       <w:r>
+        <w:lastRenderedPageBreak/>
         <w:t>Canadian History Association</w:t>
       </w:r>
       <w:r>
@@ -34420,13 +34604,13 @@
       <w:pPr>
         <w:pStyle w:val="Heading1"/>
       </w:pPr>
-      <w:bookmarkStart w:id="20" w:name="_Toc450743541"/>
+      <w:bookmarkStart w:id="19" w:name="_Toc450743541"/>
       <w:r>
         <w:rPr>
           <w:noProof/>
           <w:sz w:val="16"/>
-          <w:lang w:val="de-CH" w:eastAsia="de-CH"/>
         </w:rPr>
+        <w:lastRenderedPageBreak/>
         <w:drawing>
           <wp:anchor distT="0" distB="0" distL="114300" distR="114300" simplePos="0" relativeHeight="251660288" behindDoc="0" locked="0" layoutInCell="1" allowOverlap="1" wp14:anchorId="36B6488B" wp14:editId="130E5FFB">
             <wp:simplePos x="0" y="0"/>
@@ -34484,7 +34668,7 @@
       <w:r>
         <w:t>Dr. W Latham – Sample Report</w:t>
       </w:r>
-      <w:bookmarkEnd w:id="20"/>
+      <w:bookmarkEnd w:id="19"/>
     </w:p>
     <w:p>
       <w:pPr>
@@ -34826,7 +35010,11 @@
         <w:t xml:space="preserve"> </w:t>
       </w:r>
       <w:r>
-        <w:t>Society, the Canadian Orthopedic Foot and Ankle Society; I am a member of the University of</w:t>
+        <w:t xml:space="preserve">Society, the Canadian Orthopedic Foot and Ankle Society; I am a member of the University </w:t>
+      </w:r>
+      <w:r>
+        <w:lastRenderedPageBreak/>
+        <w:t>of</w:t>
       </w:r>
       <w:r>
         <w:t xml:space="preserve"> </w:t>
@@ -35040,6 +35228,7 @@
         <w:pStyle w:val="Heading3"/>
       </w:pPr>
       <w:r>
+        <w:lastRenderedPageBreak/>
         <w:t>DOCUMENTS REVIEWED</w:t>
       </w:r>
     </w:p>
@@ -35268,7 +35457,11 @@
         <w:t xml:space="preserve"> </w:t>
       </w:r>
       <w:r>
-        <w:t>using a rotation flap and split-thickness skin graft of the right medial ankle performed by Dr.</w:t>
+        <w:t>using a rotation flap and split-</w:t>
+      </w:r>
+      <w:r>
+        <w:lastRenderedPageBreak/>
+        <w:t>thickness skin graft of the right medial ankle performed by Dr.</w:t>
       </w:r>
       <w:r>
         <w:t xml:space="preserve"> </w:t>
@@ -35488,7 +35681,11 @@
         <w:t xml:space="preserve"> </w:t>
       </w:r>
       <w:r>
-        <w:t>posteromedially between the flexor digitorum and tibialis posterior nerve, prior subtalar</w:t>
+        <w:t xml:space="preserve">posteromedially between the flexor digitorum and tibialis posterior </w:t>
+      </w:r>
+      <w:r>
+        <w:lastRenderedPageBreak/>
+        <w:t>nerve, prior subtalar</w:t>
       </w:r>
       <w:r>
         <w:t xml:space="preserve"> </w:t>
@@ -35734,6 +35931,7 @@
         <w:pStyle w:val="Heading3"/>
       </w:pPr>
       <w:r>
+        <w:lastRenderedPageBreak/>
         <w:t>SUBJECTIVE ORAL HISTORY</w:t>
       </w:r>
     </w:p>
@@ -35962,6 +36160,7 @@
         <w:pStyle w:val="ExampleTextStyle"/>
       </w:pPr>
       <w:r>
+        <w:lastRenderedPageBreak/>
         <w:t>Specific questions from your letter dated August 24, 2015. I would appreciate if you could carry</w:t>
       </w:r>
       <w:r>
@@ -36246,6 +36445,7 @@
         <w:pStyle w:val="ExampleTextStyle"/>
       </w:pPr>
       <w:r>
+        <w:lastRenderedPageBreak/>
         <w:t>Yes it would have worsened naturally related to the amount of deformity which was already</w:t>
       </w:r>
       <w:r>
@@ -36608,6 +36808,7 @@
         </w:numPr>
       </w:pPr>
       <w:r>
+        <w:lastRenderedPageBreak/>
         <w:t>Campbell’s Operative Orthopedics 10th Edition</w:t>
       </w:r>
     </w:p>
@@ -36836,13 +37037,16 @@
         <w:fldChar w:fldCharType="begin"/>
       </w:r>
       <w:r>
-        <w:instrText xml:space="preserve"> </w:instrText>
-      </w:r>
-      <w:r>
-        <w:instrText>INCLUDEPICTURE  "\\\\tsclient\\C\\Users\\rolf\\GIT\\Allevio\\media\\image26.jpeg" \* MERGEFORMATINET</w:instrText>
-      </w:r>
-      <w:r>
-        <w:instrText xml:space="preserve"> </w:instrText>
+        <w:instrText xml:space="preserve"> INCLUDEPICTURE  "\\\\tsclient\\C\\Users\\rolf\\GIT\\Allevio\\media\\image26.jpeg" \* MERGEFORMATINET </w:instrText>
+      </w:r>
+      <w:r>
+        <w:fldChar w:fldCharType="separate"/>
+      </w:r>
+      <w:r>
+        <w:fldChar w:fldCharType="begin"/>
+      </w:r>
+      <w:r>
+        <w:instrText xml:space="preserve"> INCLUDEPICTURE  "C:\\Users\\Rolf.Eleveld\\GIT\\Allevio\\media\\image26.jpeg" \* MERGEFORMATINET </w:instrText>
       </w:r>
       <w:r>
         <w:fldChar w:fldCharType="separate"/>
@@ -36900,6 +37104,9 @@
       <w:r>
         <w:fldChar w:fldCharType="end"/>
       </w:r>
+      <w:r>
+        <w:fldChar w:fldCharType="end"/>
+      </w:r>
     </w:p>
     <w:p>
       <w:pPr>
@@ -36933,24 +37140,26 @@
       <w:pPr>
         <w:pStyle w:val="Heading1"/>
       </w:pPr>
-      <w:bookmarkStart w:id="21" w:name="_Toc450743542"/>
-      <w:r>
+      <w:bookmarkStart w:id="20" w:name="_Toc450743542"/>
+      <w:r>
+        <w:lastRenderedPageBreak/>
         <w:t>Chiropractic</w:t>
       </w:r>
+      <w:bookmarkEnd w:id="20"/>
+    </w:p>
+    <w:p>
+      <w:pPr>
+        <w:pStyle w:val="Heading1"/>
+      </w:pPr>
+      <w:bookmarkStart w:id="21" w:name="_Toc450743543"/>
+      <w:r>
+        <w:lastRenderedPageBreak/>
+        <w:t>Dr. Mike Lehr</w:t>
+      </w:r>
+      <w:r>
+        <w:t xml:space="preserve"> - CV</w:t>
+      </w:r>
       <w:bookmarkEnd w:id="21"/>
-    </w:p>
-    <w:p>
-      <w:pPr>
-        <w:pStyle w:val="Heading1"/>
-      </w:pPr>
-      <w:bookmarkStart w:id="22" w:name="_Toc450743543"/>
-      <w:r>
-        <w:t>Dr. Mike Lehr</w:t>
-      </w:r>
-      <w:r>
-        <w:t xml:space="preserve"> - CV</w:t>
-      </w:r>
-      <w:bookmarkEnd w:id="22"/>
     </w:p>
     <w:p>
       <w:pPr>
@@ -37505,6 +37714,7 @@
         <w:pStyle w:val="Heading4"/>
       </w:pPr>
       <w:r>
+        <w:lastRenderedPageBreak/>
         <w:t>University of Toronto, Toronto, Ontario</w:t>
       </w:r>
       <w:r>
@@ -37797,6 +38007,7 @@
         <w:pStyle w:val="Heading3"/>
       </w:pPr>
       <w:r>
+        <w:lastRenderedPageBreak/>
         <w:t>AWARDS</w:t>
       </w:r>
     </w:p>
@@ -37864,14 +38075,15 @@
       <w:pPr>
         <w:pStyle w:val="Heading1"/>
       </w:pPr>
-      <w:bookmarkStart w:id="23" w:name="_Toc450743544"/>
-      <w:r>
+      <w:bookmarkStart w:id="22" w:name="_Toc450743544"/>
+      <w:r>
+        <w:lastRenderedPageBreak/>
         <w:t xml:space="preserve">Dr. </w:t>
       </w:r>
       <w:r>
-        <w:t>Allain Swayze - CV</w:t>
-      </w:r>
-      <w:bookmarkEnd w:id="23"/>
+        <w:t>Allan Swayze - CV</w:t>
+      </w:r>
+      <w:bookmarkEnd w:id="22"/>
     </w:p>
     <w:p>
       <w:pPr>
@@ -38263,6 +38475,7 @@
         <w:pStyle w:val="Heading4"/>
       </w:pPr>
       <w:r>
+        <w:lastRenderedPageBreak/>
         <w:t>Toronto General Hospital</w:t>
       </w:r>
     </w:p>
@@ -38752,6 +38965,7 @@
         <w:pStyle w:val="CVBulletsText"/>
       </w:pPr>
       <w:r>
+        <w:lastRenderedPageBreak/>
         <w:t>Medical Advisory Committee</w:t>
       </w:r>
     </w:p>
@@ -38929,11 +39143,12 @@
       <w:pPr>
         <w:pStyle w:val="Heading1"/>
       </w:pPr>
-      <w:bookmarkStart w:id="24" w:name="_Toc450743545"/>
-      <w:r>
+      <w:bookmarkStart w:id="23" w:name="_Toc450743545"/>
+      <w:r>
+        <w:lastRenderedPageBreak/>
         <w:t>Dr. Rahul Pathak - CV</w:t>
       </w:r>
-      <w:bookmarkEnd w:id="24"/>
+      <w:bookmarkEnd w:id="23"/>
     </w:p>
     <w:p>
       <w:pPr>
@@ -39276,6 +39491,7 @@
         <w:pStyle w:val="Heading4"/>
       </w:pPr>
       <w:r>
+        <w:lastRenderedPageBreak/>
         <w:t xml:space="preserve">Staten Island University Hospital </w:t>
       </w:r>
       <w:r>
@@ -39555,6 +39771,7 @@
         <w:pStyle w:val="Heading3"/>
       </w:pPr>
       <w:r>
+        <w:lastRenderedPageBreak/>
         <w:t>GRAND ROUNDS</w:t>
       </w:r>
     </w:p>
@@ -39602,11 +39819,12 @@
       <w:pPr>
         <w:pStyle w:val="Heading1"/>
       </w:pPr>
-      <w:bookmarkStart w:id="25" w:name="_Toc450743546"/>
-      <w:r>
+      <w:bookmarkStart w:id="24" w:name="_Toc450743546"/>
+      <w:r>
+        <w:lastRenderedPageBreak/>
         <w:t>Dr. Mathew Plant - CV</w:t>
       </w:r>
-      <w:bookmarkEnd w:id="25"/>
+      <w:bookmarkEnd w:id="24"/>
     </w:p>
     <w:p>
       <w:pPr>
@@ -39951,6 +40169,7 @@
         <w:pStyle w:val="CVBulletsText"/>
       </w:pPr>
       <w:r>
+        <w:lastRenderedPageBreak/>
         <w:t xml:space="preserve">Royal College of Physicians and Surgeons Fellow, </w:t>
       </w:r>
       <w:r>
@@ -40275,6 +40494,7 @@
         <w:pStyle w:val="CVBulletsText"/>
       </w:pPr>
       <w:r>
+        <w:lastRenderedPageBreak/>
         <w:t>Plant, M.A., Mull, A., Novak, C.B., Mackinnon, S.E., Fish, J.S. (2014).</w:t>
       </w:r>
       <w:r>
@@ -40549,7 +40769,8 @@
       <w:headerReference w:type="default" r:id="rId19"/>
       <w:footerReference w:type="even" r:id="rId20"/>
       <w:footerReference w:type="default" r:id="rId21"/>
-      <w:footerReference w:type="first" r:id="rId22"/>
+      <w:headerReference w:type="first" r:id="rId22"/>
+      <w:footerReference w:type="first" r:id="rId23"/>
       <w:type w:val="continuous"/>
       <w:pgSz w:w="8391" w:h="11906" w:code="11"/>
       <w:pgMar w:top="1276" w:right="851" w:bottom="709" w:left="1701" w:header="567" w:footer="0" w:gutter="0"/>
@@ -40562,7 +40783,7 @@
 </file>
 
 <file path=word/endnotes.xml><?xml version="1.0" encoding="utf-8"?>
-<w:endnotes xmlns:wpc="http://schemas.microsoft.com/office/word/2010/wordprocessingCanvas" xmlns:cx="http://schemas.microsoft.com/office/drawing/2014/chartex" xmlns:cx1="http://schemas.microsoft.com/office/drawing/2015/9/8/chartex" xmlns:mc="http://schemas.openxmlformats.org/markup-compatibility/2006" xmlns:o="urn:schemas-microsoft-com:office:office" xmlns:r="http://schemas.openxmlformats.org/officeDocument/2006/relationships" xmlns:m="http://schemas.openxmlformats.org/officeDocument/2006/math" xmlns:v="urn:schemas-microsoft-com:vml" xmlns:wp14="http://schemas.microsoft.com/office/word/2010/wordprocessingDrawing" xmlns:wp="http://schemas.openxmlformats.org/drawingml/2006/wordprocessingDrawing" xmlns:w10="urn:schemas-microsoft-com:office:word" xmlns:w="http://schemas.openxmlformats.org/wordprocessingml/2006/main" xmlns:w14="http://schemas.microsoft.com/office/word/2010/wordml" xmlns:w15="http://schemas.microsoft.com/office/word/2012/wordml" xmlns:w16se="http://schemas.microsoft.com/office/word/2015/wordml/symex" xmlns:wpg="http://schemas.microsoft.com/office/word/2010/wordprocessingGroup" xmlns:wpi="http://schemas.microsoft.com/office/word/2010/wordprocessingInk" xmlns:wne="http://schemas.microsoft.com/office/word/2006/wordml" xmlns:wps="http://schemas.microsoft.com/office/word/2010/wordprocessingShape" mc:Ignorable="w14 w15 w16se wp14">
+<w:endnotes xmlns:wpc="http://schemas.microsoft.com/office/word/2010/wordprocessingCanvas" xmlns:cx="http://schemas.microsoft.com/office/drawing/2014/chartex" xmlns:cx1="http://schemas.microsoft.com/office/drawing/2015/9/8/chartex" xmlns:cx2="http://schemas.microsoft.com/office/drawing/2015/10/21/chartex" xmlns:mc="http://schemas.openxmlformats.org/markup-compatibility/2006" xmlns:o="urn:schemas-microsoft-com:office:office" xmlns:r="http://schemas.openxmlformats.org/officeDocument/2006/relationships" xmlns:m="http://schemas.openxmlformats.org/officeDocument/2006/math" xmlns:v="urn:schemas-microsoft-com:vml" xmlns:wp14="http://schemas.microsoft.com/office/word/2010/wordprocessingDrawing" xmlns:wp="http://schemas.openxmlformats.org/drawingml/2006/wordprocessingDrawing" xmlns:w10="urn:schemas-microsoft-com:office:word" xmlns:w="http://schemas.openxmlformats.org/wordprocessingml/2006/main" xmlns:w14="http://schemas.microsoft.com/office/word/2010/wordml" xmlns:w15="http://schemas.microsoft.com/office/word/2012/wordml" xmlns:w16se="http://schemas.microsoft.com/office/word/2015/wordml/symex" xmlns:wpg="http://schemas.microsoft.com/office/word/2010/wordprocessingGroup" xmlns:wpi="http://schemas.microsoft.com/office/word/2010/wordprocessingInk" xmlns:wne="http://schemas.microsoft.com/office/word/2006/wordml" xmlns:wps="http://schemas.microsoft.com/office/word/2010/wordprocessingShape" mc:Ignorable="w14 w15 w16se wp14">
   <w:endnote w:type="separator" w:id="-1">
     <w:p>
       <w:pPr>
@@ -40587,26 +40808,15 @@
 </file>
 
 <file path=word/footer1.xml><?xml version="1.0" encoding="utf-8"?>
-<w:ftr xmlns:wpc="http://schemas.microsoft.com/office/word/2010/wordprocessingCanvas" xmlns:cx="http://schemas.microsoft.com/office/drawing/2014/chartex" xmlns:cx1="http://schemas.microsoft.com/office/drawing/2015/9/8/chartex" xmlns:mc="http://schemas.openxmlformats.org/markup-compatibility/2006" xmlns:o="urn:schemas-microsoft-com:office:office" xmlns:r="http://schemas.openxmlformats.org/officeDocument/2006/relationships" xmlns:m="http://schemas.openxmlformats.org/officeDocument/2006/math" xmlns:v="urn:schemas-microsoft-com:vml" xmlns:wp14="http://schemas.microsoft.com/office/word/2010/wordprocessingDrawing" xmlns:wp="http://schemas.openxmlformats.org/drawingml/2006/wordprocessingDrawing" xmlns:w10="urn:schemas-microsoft-com:office:word" xmlns:w="http://schemas.openxmlformats.org/wordprocessingml/2006/main" xmlns:w14="http://schemas.microsoft.com/office/word/2010/wordml" xmlns:w15="http://schemas.microsoft.com/office/word/2012/wordml" xmlns:w16se="http://schemas.microsoft.com/office/word/2015/wordml/symex" xmlns:wpg="http://schemas.microsoft.com/office/word/2010/wordprocessingGroup" xmlns:wpi="http://schemas.microsoft.com/office/word/2010/wordprocessingInk" xmlns:wne="http://schemas.microsoft.com/office/word/2006/wordml" xmlns:wps="http://schemas.microsoft.com/office/word/2010/wordprocessingShape" mc:Ignorable="w14 w15 w16se wp14">
+<w:ftr xmlns:wpc="http://schemas.microsoft.com/office/word/2010/wordprocessingCanvas" xmlns:cx="http://schemas.microsoft.com/office/drawing/2014/chartex" xmlns:cx1="http://schemas.microsoft.com/office/drawing/2015/9/8/chartex" xmlns:cx2="http://schemas.microsoft.com/office/drawing/2015/10/21/chartex" xmlns:mc="http://schemas.openxmlformats.org/markup-compatibility/2006" xmlns:o="urn:schemas-microsoft-com:office:office" xmlns:r="http://schemas.openxmlformats.org/officeDocument/2006/relationships" xmlns:m="http://schemas.openxmlformats.org/officeDocument/2006/math" xmlns:v="urn:schemas-microsoft-com:vml" xmlns:wp14="http://schemas.microsoft.com/office/word/2010/wordprocessingDrawing" xmlns:wp="http://schemas.openxmlformats.org/drawingml/2006/wordprocessingDrawing" xmlns:w10="urn:schemas-microsoft-com:office:word" xmlns:w="http://schemas.openxmlformats.org/wordprocessingml/2006/main" xmlns:w14="http://schemas.microsoft.com/office/word/2010/wordml" xmlns:w15="http://schemas.microsoft.com/office/word/2012/wordml" xmlns:w16se="http://schemas.microsoft.com/office/word/2015/wordml/symex" xmlns:wpg="http://schemas.microsoft.com/office/word/2010/wordprocessingGroup" xmlns:wpi="http://schemas.microsoft.com/office/word/2010/wordprocessingInk" xmlns:wne="http://schemas.microsoft.com/office/word/2006/wordml" xmlns:wps="http://schemas.microsoft.com/office/word/2010/wordprocessingShape" mc:Ignorable="w14 w15 w16se wp14">
   <w:p>
     <w:pPr>
+      <w:pStyle w:val="ListParagraph"/>
+      <w:numPr>
+        <w:ilvl w:val="0"/>
+        <w:numId w:val="36"/>
+      </w:numPr>
       <w:shd w:val="clear" w:color="auto" w:fill="3EA6C8"/>
-      <w:spacing w:line="240" w:lineRule="auto"/>
-      <w:ind w:left="1418" w:hanging="1418"/>
-      <w:jc w:val="center"/>
-      <w:rPr>
-        <w:rStyle w:val="MSGENFONTSTYLENAMETEMPLATEROLEMSGENFONTSTYLENAMEBYROLERUNNINGTITLE0"/>
-        <w:rFonts w:asciiTheme="minorHAnsi" w:hAnsiTheme="minorHAnsi"/>
-        <w:sz w:val="16"/>
-      </w:rPr>
-    </w:pPr>
-  </w:p>
-  <w:p>
-    <w:pPr>
-      <w:shd w:val="clear" w:color="auto" w:fill="3EA6C8"/>
-      <w:tabs>
-        <w:tab w:val="right" w:pos="5812"/>
-      </w:tabs>
       <w:spacing w:line="240" w:lineRule="auto"/>
       <w:rPr>
         <w:rStyle w:val="MSGENFONTSTYLENAMETEMPLATEROLEMSGENFONTSTYLENAMEBYROLERUNNINGTITLE0"/>
@@ -40621,17 +40831,25 @@
           <w:rFonts w:asciiTheme="minorHAnsi" w:hAnsiTheme="minorHAnsi"/>
           <w:sz w:val="16"/>
         </w:rPr>
-        <w:t>Experts@allevioclinic.com</w:t>
+        <w:t>647-723-8758</w:t>
       </w:r>
     </w:hyperlink>
-    <w:r>
+  </w:p>
+  <w:p>
+    <w:pPr>
+      <w:pStyle w:val="ListParagraph"/>
+      <w:numPr>
+        <w:ilvl w:val="0"/>
+        <w:numId w:val="36"/>
+      </w:numPr>
+      <w:shd w:val="clear" w:color="auto" w:fill="3EA6C8"/>
+      <w:spacing w:line="240" w:lineRule="auto"/>
       <w:rPr>
         <w:rStyle w:val="MSGENFONTSTYLENAMETEMPLATEROLEMSGENFONTSTYLENAMEBYROLERUNNINGTITLE0"/>
         <w:rFonts w:asciiTheme="minorHAnsi" w:hAnsiTheme="minorHAnsi"/>
         <w:sz w:val="16"/>
       </w:rPr>
-      <w:tab/>
-    </w:r>
+    </w:pPr>
     <w:hyperlink r:id="rId2" w:history="1">
       <w:r>
         <w:rPr>
@@ -40639,7 +40857,33 @@
           <w:rFonts w:asciiTheme="minorHAnsi" w:hAnsiTheme="minorHAnsi"/>
           <w:sz w:val="16"/>
         </w:rPr>
-        <w:t>647-723-8758</w:t>
+        <w:t>Experts@allevioclinic.com</w:t>
+      </w:r>
+    </w:hyperlink>
+  </w:p>
+  <w:p>
+    <w:pPr>
+      <w:pStyle w:val="ListParagraph"/>
+      <w:numPr>
+        <w:ilvl w:val="0"/>
+        <w:numId w:val="36"/>
+      </w:numPr>
+      <w:shd w:val="clear" w:color="auto" w:fill="3EA6C8"/>
+      <w:spacing w:line="240" w:lineRule="auto"/>
+      <w:rPr>
+        <w:rStyle w:val="MSGENFONTSTYLENAMETEMPLATEROLEMSGENFONTSTYLENAMEBYROLERUNNINGTITLE0"/>
+        <w:rFonts w:asciiTheme="minorHAnsi" w:hAnsiTheme="minorHAnsi"/>
+        <w:sz w:val="16"/>
+      </w:rPr>
+    </w:pPr>
+    <w:hyperlink r:id="rId3" w:history="1">
+      <w:r>
+        <w:rPr>
+          <w:rStyle w:val="MSGENFONTSTYLENAMETEMPLATEROLEMSGENFONTSTYLENAMEBYROLERUNNINGTITLE0"/>
+          <w:rFonts w:asciiTheme="minorHAnsi" w:hAnsiTheme="minorHAnsi"/>
+          <w:sz w:val="16"/>
+        </w:rPr>
+        <w:t>http://allevioclinic.com/expert-opinions-ime/</w:t>
       </w:r>
     </w:hyperlink>
   </w:p>
@@ -40648,10 +40892,9 @@
       <w:shd w:val="clear" w:color="auto" w:fill="3EA6C8"/>
       <w:spacing w:line="240" w:lineRule="auto"/>
       <w:ind w:left="1418" w:hanging="1418"/>
-      <w:jc w:val="center"/>
       <w:rPr>
         <w:rFonts w:asciiTheme="minorHAnsi" w:eastAsia="Arial" w:hAnsiTheme="minorHAnsi" w:cs="Arial"/>
-        <w:color w:val="D1F4FA"/>
+        <w:color w:val="FFFFFF" w:themeColor="background1"/>
         <w:sz w:val="16"/>
         <w:szCs w:val="17"/>
         <w:lang w:bidi="en-US"/>
@@ -40662,27 +40905,62 @@
 </file>
 
 <file path=word/footer2.xml><?xml version="1.0" encoding="utf-8"?>
-<w:ftr xmlns:wpc="http://schemas.microsoft.com/office/word/2010/wordprocessingCanvas" xmlns:cx="http://schemas.microsoft.com/office/drawing/2014/chartex" xmlns:cx1="http://schemas.microsoft.com/office/drawing/2015/9/8/chartex" xmlns:mc="http://schemas.openxmlformats.org/markup-compatibility/2006" xmlns:o="urn:schemas-microsoft-com:office:office" xmlns:r="http://schemas.openxmlformats.org/officeDocument/2006/relationships" xmlns:m="http://schemas.openxmlformats.org/officeDocument/2006/math" xmlns:v="urn:schemas-microsoft-com:vml" xmlns:wp14="http://schemas.microsoft.com/office/word/2010/wordprocessingDrawing" xmlns:wp="http://schemas.openxmlformats.org/drawingml/2006/wordprocessingDrawing" xmlns:w10="urn:schemas-microsoft-com:office:word" xmlns:w="http://schemas.openxmlformats.org/wordprocessingml/2006/main" xmlns:w14="http://schemas.microsoft.com/office/word/2010/wordml" xmlns:w15="http://schemas.microsoft.com/office/word/2012/wordml" xmlns:w16se="http://schemas.microsoft.com/office/word/2015/wordml/symex" xmlns:wpg="http://schemas.microsoft.com/office/word/2010/wordprocessingGroup" xmlns:wpi="http://schemas.microsoft.com/office/word/2010/wordprocessingInk" xmlns:wne="http://schemas.microsoft.com/office/word/2006/wordml" xmlns:wps="http://schemas.microsoft.com/office/word/2010/wordprocessingShape" mc:Ignorable="w14 w15 w16se wp14">
+<w:ftr xmlns:wpc="http://schemas.microsoft.com/office/word/2010/wordprocessingCanvas" xmlns:cx="http://schemas.microsoft.com/office/drawing/2014/chartex" xmlns:cx1="http://schemas.microsoft.com/office/drawing/2015/9/8/chartex" xmlns:cx2="http://schemas.microsoft.com/office/drawing/2015/10/21/chartex" xmlns:mc="http://schemas.openxmlformats.org/markup-compatibility/2006" xmlns:o="urn:schemas-microsoft-com:office:office" xmlns:r="http://schemas.openxmlformats.org/officeDocument/2006/relationships" xmlns:m="http://schemas.openxmlformats.org/officeDocument/2006/math" xmlns:v="urn:schemas-microsoft-com:vml" xmlns:wp14="http://schemas.microsoft.com/office/word/2010/wordprocessingDrawing" xmlns:wp="http://schemas.openxmlformats.org/drawingml/2006/wordprocessingDrawing" xmlns:w10="urn:schemas-microsoft-com:office:word" xmlns:w="http://schemas.openxmlformats.org/wordprocessingml/2006/main" xmlns:w14="http://schemas.microsoft.com/office/word/2010/wordml" xmlns:w15="http://schemas.microsoft.com/office/word/2012/wordml" xmlns:w16se="http://schemas.microsoft.com/office/word/2015/wordml/symex" xmlns:wpg="http://schemas.microsoft.com/office/word/2010/wordprocessingGroup" xmlns:wpi="http://schemas.microsoft.com/office/word/2010/wordprocessingInk" xmlns:wne="http://schemas.microsoft.com/office/word/2006/wordml" xmlns:wps="http://schemas.microsoft.com/office/word/2010/wordprocessingShape" mc:Ignorable="w14 w15 w16se wp14">
+  <w:bookmarkStart w:id="25" w:name="_GoBack"/>
+  <w:bookmarkEnd w:id="25"/>
   <w:p>
     <w:pPr>
+      <w:pStyle w:val="ListParagraph"/>
+      <w:numPr>
+        <w:ilvl w:val="0"/>
+        <w:numId w:val="36"/>
+      </w:numPr>
       <w:shd w:val="clear" w:color="auto" w:fill="3EA6C8"/>
       <w:spacing w:line="240" w:lineRule="auto"/>
-      <w:ind w:left="1418" w:hanging="1418"/>
-      <w:jc w:val="center"/>
       <w:rPr>
         <w:rStyle w:val="MSGENFONTSTYLENAMETEMPLATEROLEMSGENFONTSTYLENAMEBYROLERUNNINGTITLE0"/>
+        <w:rFonts w:asciiTheme="minorHAnsi" w:hAnsiTheme="minorHAnsi"/>
         <w:sz w:val="16"/>
       </w:rPr>
     </w:pPr>
+    <w:r>
+      <w:fldChar w:fldCharType="begin"/>
+    </w:r>
+    <w:r>
+      <w:instrText xml:space="preserve"> HYPERLINK "tel:+16477238758" </w:instrText>
+    </w:r>
+    <w:r>
+      <w:fldChar w:fldCharType="separate"/>
+    </w:r>
+    <w:r>
+      <w:rPr>
+        <w:rStyle w:val="MSGENFONTSTYLENAMETEMPLATEROLEMSGENFONTSTYLENAMEBYROLERUNNINGTITLE0"/>
+        <w:rFonts w:asciiTheme="minorHAnsi" w:hAnsiTheme="minorHAnsi"/>
+        <w:sz w:val="16"/>
+      </w:rPr>
+      <w:t>647-723-8758</w:t>
+    </w:r>
+    <w:r>
+      <w:rPr>
+        <w:rStyle w:val="MSGENFONTSTYLENAMETEMPLATEROLEMSGENFONTSTYLENAMEBYROLERUNNINGTITLE0"/>
+        <w:rFonts w:asciiTheme="minorHAnsi" w:hAnsiTheme="minorHAnsi"/>
+        <w:sz w:val="16"/>
+      </w:rPr>
+      <w:fldChar w:fldCharType="end"/>
+    </w:r>
   </w:p>
   <w:p>
     <w:pPr>
+      <w:pStyle w:val="ListParagraph"/>
+      <w:numPr>
+        <w:ilvl w:val="0"/>
+        <w:numId w:val="36"/>
+      </w:numPr>
       <w:shd w:val="clear" w:color="auto" w:fill="3EA6C8"/>
       <w:spacing w:line="240" w:lineRule="auto"/>
-      <w:ind w:left="1418" w:hanging="1418"/>
-      <w:jc w:val="center"/>
       <w:rPr>
         <w:rStyle w:val="MSGENFONTSTYLENAMETEMPLATEROLEMSGENFONTSTYLENAMEBYROLERUNNINGTITLE0"/>
+        <w:rFonts w:asciiTheme="minorHAnsi" w:hAnsiTheme="minorHAnsi"/>
         <w:sz w:val="16"/>
       </w:rPr>
     </w:pPr>
@@ -40690,25 +40968,36 @@
       <w:r>
         <w:rPr>
           <w:rStyle w:val="MSGENFONTSTYLENAMETEMPLATEROLEMSGENFONTSTYLENAMEBYROLERUNNINGTITLE0"/>
-          <w:sz w:val="16"/>
-        </w:rPr>
-        <w:t>647-723-8758</w:t>
-      </w:r>
-    </w:hyperlink>
-    <w:r>
-      <w:rPr>
-        <w:rStyle w:val="MSGENFONTSTYLENAMETEMPLATEROLEMSGENFONTSTYLENAMEBYROLERUNNINGTITLE0"/>
-        <w:sz w:val="16"/>
-      </w:rPr>
-      <w:t xml:space="preserve">. </w:t>
-    </w:r>
-    <w:hyperlink r:id="rId2" w:history="1">
-      <w:r>
-        <w:rPr>
-          <w:rStyle w:val="MSGENFONTSTYLENAMETEMPLATEROLEMSGENFONTSTYLENAMEBYROLERUNNINGTITLE0"/>
+          <w:rFonts w:asciiTheme="minorHAnsi" w:hAnsiTheme="minorHAnsi"/>
           <w:sz w:val="16"/>
         </w:rPr>
         <w:t>Experts@allevioclinic.com</w:t>
+      </w:r>
+    </w:hyperlink>
+  </w:p>
+  <w:p>
+    <w:pPr>
+      <w:pStyle w:val="ListParagraph"/>
+      <w:numPr>
+        <w:ilvl w:val="0"/>
+        <w:numId w:val="36"/>
+      </w:numPr>
+      <w:shd w:val="clear" w:color="auto" w:fill="3EA6C8"/>
+      <w:spacing w:line="240" w:lineRule="auto"/>
+      <w:rPr>
+        <w:rStyle w:val="MSGENFONTSTYLENAMETEMPLATEROLEMSGENFONTSTYLENAMEBYROLERUNNINGTITLE0"/>
+        <w:rFonts w:asciiTheme="minorHAnsi" w:hAnsiTheme="minorHAnsi"/>
+        <w:sz w:val="16"/>
+      </w:rPr>
+    </w:pPr>
+    <w:hyperlink r:id="rId2" w:history="1">
+      <w:r>
+        <w:rPr>
+          <w:rStyle w:val="MSGENFONTSTYLENAMETEMPLATEROLEMSGENFONTSTYLENAMEBYROLERUNNINGTITLE0"/>
+          <w:rFonts w:asciiTheme="minorHAnsi" w:hAnsiTheme="minorHAnsi"/>
+          <w:sz w:val="16"/>
+        </w:rPr>
+        <w:t>http://allevioclinic.com/expert-opinions-ime/</w:t>
       </w:r>
     </w:hyperlink>
   </w:p>
@@ -40717,10 +41006,9 @@
       <w:shd w:val="clear" w:color="auto" w:fill="3EA6C8"/>
       <w:spacing w:line="240" w:lineRule="auto"/>
       <w:ind w:left="1418" w:hanging="1418"/>
-      <w:jc w:val="center"/>
       <w:rPr>
-        <w:rFonts w:eastAsia="Arial" w:cs="Arial"/>
-        <w:color w:val="D1F4FA"/>
+        <w:rFonts w:asciiTheme="minorHAnsi" w:eastAsia="Arial" w:hAnsiTheme="minorHAnsi" w:cs="Arial"/>
+        <w:color w:val="FFFFFF" w:themeColor="background1"/>
         <w:sz w:val="16"/>
         <w:szCs w:val="17"/>
         <w:lang w:bidi="en-US"/>
@@ -40731,26 +41019,15 @@
 </file>
 
 <file path=word/footer3.xml><?xml version="1.0" encoding="utf-8"?>
-<w:ftr xmlns:wpc="http://schemas.microsoft.com/office/word/2010/wordprocessingCanvas" xmlns:cx="http://schemas.microsoft.com/office/drawing/2014/chartex" xmlns:cx1="http://schemas.microsoft.com/office/drawing/2015/9/8/chartex" xmlns:mc="http://schemas.openxmlformats.org/markup-compatibility/2006" xmlns:o="urn:schemas-microsoft-com:office:office" xmlns:r="http://schemas.openxmlformats.org/officeDocument/2006/relationships" xmlns:m="http://schemas.openxmlformats.org/officeDocument/2006/math" xmlns:v="urn:schemas-microsoft-com:vml" xmlns:wp14="http://schemas.microsoft.com/office/word/2010/wordprocessingDrawing" xmlns:wp="http://schemas.openxmlformats.org/drawingml/2006/wordprocessingDrawing" xmlns:w10="urn:schemas-microsoft-com:office:word" xmlns:w="http://schemas.openxmlformats.org/wordprocessingml/2006/main" xmlns:w14="http://schemas.microsoft.com/office/word/2010/wordml" xmlns:w15="http://schemas.microsoft.com/office/word/2012/wordml" xmlns:w16se="http://schemas.microsoft.com/office/word/2015/wordml/symex" xmlns:wpg="http://schemas.microsoft.com/office/word/2010/wordprocessingGroup" xmlns:wpi="http://schemas.microsoft.com/office/word/2010/wordprocessingInk" xmlns:wne="http://schemas.microsoft.com/office/word/2006/wordml" xmlns:wps="http://schemas.microsoft.com/office/word/2010/wordprocessingShape" mc:Ignorable="w14 w15 w16se wp14">
+<w:ftr xmlns:wpc="http://schemas.microsoft.com/office/word/2010/wordprocessingCanvas" xmlns:cx="http://schemas.microsoft.com/office/drawing/2014/chartex" xmlns:cx1="http://schemas.microsoft.com/office/drawing/2015/9/8/chartex" xmlns:cx2="http://schemas.microsoft.com/office/drawing/2015/10/21/chartex" xmlns:mc="http://schemas.openxmlformats.org/markup-compatibility/2006" xmlns:o="urn:schemas-microsoft-com:office:office" xmlns:r="http://schemas.openxmlformats.org/officeDocument/2006/relationships" xmlns:m="http://schemas.openxmlformats.org/officeDocument/2006/math" xmlns:v="urn:schemas-microsoft-com:vml" xmlns:wp14="http://schemas.microsoft.com/office/word/2010/wordprocessingDrawing" xmlns:wp="http://schemas.openxmlformats.org/drawingml/2006/wordprocessingDrawing" xmlns:w10="urn:schemas-microsoft-com:office:word" xmlns:w="http://schemas.openxmlformats.org/wordprocessingml/2006/main" xmlns:w14="http://schemas.microsoft.com/office/word/2010/wordml" xmlns:w15="http://schemas.microsoft.com/office/word/2012/wordml" xmlns:w16se="http://schemas.microsoft.com/office/word/2015/wordml/symex" xmlns:wpg="http://schemas.microsoft.com/office/word/2010/wordprocessingGroup" xmlns:wpi="http://schemas.microsoft.com/office/word/2010/wordprocessingInk" xmlns:wne="http://schemas.microsoft.com/office/word/2006/wordml" xmlns:wps="http://schemas.microsoft.com/office/word/2010/wordprocessingShape" mc:Ignorable="w14 w15 w16se wp14">
   <w:p>
     <w:pPr>
+      <w:pStyle w:val="ListParagraph"/>
+      <w:numPr>
+        <w:ilvl w:val="0"/>
+        <w:numId w:val="36"/>
+      </w:numPr>
       <w:shd w:val="clear" w:color="auto" w:fill="3EA6C8"/>
-      <w:spacing w:line="240" w:lineRule="auto"/>
-      <w:ind w:left="1418" w:hanging="1418"/>
-      <w:jc w:val="center"/>
-      <w:rPr>
-        <w:rStyle w:val="MSGENFONTSTYLENAMETEMPLATEROLEMSGENFONTSTYLENAMEBYROLERUNNINGTITLE0"/>
-        <w:rFonts w:asciiTheme="minorHAnsi" w:hAnsiTheme="minorHAnsi"/>
-        <w:sz w:val="16"/>
-      </w:rPr>
-    </w:pPr>
-  </w:p>
-  <w:p>
-    <w:pPr>
-      <w:shd w:val="clear" w:color="auto" w:fill="3EA6C8"/>
-      <w:tabs>
-        <w:tab w:val="right" w:pos="5812"/>
-      </w:tabs>
       <w:spacing w:line="240" w:lineRule="auto"/>
       <w:rPr>
         <w:rStyle w:val="MSGENFONTSTYLENAMETEMPLATEROLEMSGENFONTSTYLENAMEBYROLERUNNINGTITLE0"/>
@@ -40768,14 +41045,22 @@
         <w:t>647-723-8758</w:t>
       </w:r>
     </w:hyperlink>
-    <w:r>
+  </w:p>
+  <w:p>
+    <w:pPr>
+      <w:pStyle w:val="ListParagraph"/>
+      <w:numPr>
+        <w:ilvl w:val="0"/>
+        <w:numId w:val="36"/>
+      </w:numPr>
+      <w:shd w:val="clear" w:color="auto" w:fill="3EA6C8"/>
+      <w:spacing w:line="240" w:lineRule="auto"/>
       <w:rPr>
         <w:rStyle w:val="MSGENFONTSTYLENAMETEMPLATEROLEMSGENFONTSTYLENAMEBYROLERUNNINGTITLE0"/>
         <w:rFonts w:asciiTheme="minorHAnsi" w:hAnsiTheme="minorHAnsi"/>
         <w:sz w:val="16"/>
       </w:rPr>
-      <w:tab/>
-    </w:r>
+    </w:pPr>
     <w:hyperlink r:id="rId2" w:history="1">
       <w:r>
         <w:rPr>
@@ -40784,6 +41069,32 @@
           <w:sz w:val="16"/>
         </w:rPr>
         <w:t>Experts@allevioclinic.com</w:t>
+      </w:r>
+    </w:hyperlink>
+  </w:p>
+  <w:p>
+    <w:pPr>
+      <w:pStyle w:val="ListParagraph"/>
+      <w:numPr>
+        <w:ilvl w:val="0"/>
+        <w:numId w:val="36"/>
+      </w:numPr>
+      <w:shd w:val="clear" w:color="auto" w:fill="3EA6C8"/>
+      <w:spacing w:line="240" w:lineRule="auto"/>
+      <w:rPr>
+        <w:rStyle w:val="MSGENFONTSTYLENAMETEMPLATEROLEMSGENFONTSTYLENAMEBYROLERUNNINGTITLE0"/>
+        <w:rFonts w:asciiTheme="minorHAnsi" w:hAnsiTheme="minorHAnsi"/>
+        <w:sz w:val="16"/>
+      </w:rPr>
+    </w:pPr>
+    <w:hyperlink r:id="rId3" w:history="1">
+      <w:r>
+        <w:rPr>
+          <w:rStyle w:val="MSGENFONTSTYLENAMETEMPLATEROLEMSGENFONTSTYLENAMEBYROLERUNNINGTITLE0"/>
+          <w:rFonts w:asciiTheme="minorHAnsi" w:hAnsiTheme="minorHAnsi"/>
+          <w:sz w:val="16"/>
+        </w:rPr>
+        <w:t>http://allevioclinic.com/expert-opinions-ime/</w:t>
       </w:r>
     </w:hyperlink>
   </w:p>
@@ -40792,10 +41103,9 @@
       <w:shd w:val="clear" w:color="auto" w:fill="3EA6C8"/>
       <w:spacing w:line="240" w:lineRule="auto"/>
       <w:ind w:left="1418" w:hanging="1418"/>
-      <w:jc w:val="center"/>
       <w:rPr>
         <w:rFonts w:asciiTheme="minorHAnsi" w:eastAsia="Arial" w:hAnsiTheme="minorHAnsi" w:cs="Arial"/>
-        <w:color w:val="D1F4FA"/>
+        <w:color w:val="FFFFFF" w:themeColor="background1"/>
         <w:sz w:val="16"/>
         <w:szCs w:val="17"/>
         <w:lang w:bidi="en-US"/>
@@ -40806,7 +41116,7 @@
 </file>
 
 <file path=word/footnotes.xml><?xml version="1.0" encoding="utf-8"?>
-<w:footnotes xmlns:wpc="http://schemas.microsoft.com/office/word/2010/wordprocessingCanvas" xmlns:cx="http://schemas.microsoft.com/office/drawing/2014/chartex" xmlns:cx1="http://schemas.microsoft.com/office/drawing/2015/9/8/chartex" xmlns:mc="http://schemas.openxmlformats.org/markup-compatibility/2006" xmlns:o="urn:schemas-microsoft-com:office:office" xmlns:r="http://schemas.openxmlformats.org/officeDocument/2006/relationships" xmlns:m="http://schemas.openxmlformats.org/officeDocument/2006/math" xmlns:v="urn:schemas-microsoft-com:vml" xmlns:wp14="http://schemas.microsoft.com/office/word/2010/wordprocessingDrawing" xmlns:wp="http://schemas.openxmlformats.org/drawingml/2006/wordprocessingDrawing" xmlns:w10="urn:schemas-microsoft-com:office:word" xmlns:w="http://schemas.openxmlformats.org/wordprocessingml/2006/main" xmlns:w14="http://schemas.microsoft.com/office/word/2010/wordml" xmlns:w15="http://schemas.microsoft.com/office/word/2012/wordml" xmlns:w16se="http://schemas.microsoft.com/office/word/2015/wordml/symex" xmlns:wpg="http://schemas.microsoft.com/office/word/2010/wordprocessingGroup" xmlns:wpi="http://schemas.microsoft.com/office/word/2010/wordprocessingInk" xmlns:wne="http://schemas.microsoft.com/office/word/2006/wordml" xmlns:wps="http://schemas.microsoft.com/office/word/2010/wordprocessingShape" mc:Ignorable="w14 w15 w16se wp14">
+<w:footnotes xmlns:wpc="http://schemas.microsoft.com/office/word/2010/wordprocessingCanvas" xmlns:cx="http://schemas.microsoft.com/office/drawing/2014/chartex" xmlns:cx1="http://schemas.microsoft.com/office/drawing/2015/9/8/chartex" xmlns:cx2="http://schemas.microsoft.com/office/drawing/2015/10/21/chartex" xmlns:mc="http://schemas.openxmlformats.org/markup-compatibility/2006" xmlns:o="urn:schemas-microsoft-com:office:office" xmlns:r="http://schemas.openxmlformats.org/officeDocument/2006/relationships" xmlns:m="http://schemas.openxmlformats.org/officeDocument/2006/math" xmlns:v="urn:schemas-microsoft-com:vml" xmlns:wp14="http://schemas.microsoft.com/office/word/2010/wordprocessingDrawing" xmlns:wp="http://schemas.openxmlformats.org/drawingml/2006/wordprocessingDrawing" xmlns:w10="urn:schemas-microsoft-com:office:word" xmlns:w="http://schemas.openxmlformats.org/wordprocessingml/2006/main" xmlns:w14="http://schemas.microsoft.com/office/word/2010/wordml" xmlns:w15="http://schemas.microsoft.com/office/word/2012/wordml" xmlns:w16se="http://schemas.microsoft.com/office/word/2015/wordml/symex" xmlns:wpg="http://schemas.microsoft.com/office/word/2010/wordprocessingGroup" xmlns:wpi="http://schemas.microsoft.com/office/word/2010/wordprocessingInk" xmlns:wne="http://schemas.microsoft.com/office/word/2006/wordml" xmlns:wps="http://schemas.microsoft.com/office/word/2010/wordprocessingShape" mc:Ignorable="w14 w15 w16se wp14">
   <w:footnote w:type="separator" w:id="-1">
     <w:p>
       <w:pPr>
@@ -40831,7 +41141,7 @@
 </file>
 
 <file path=word/header1.xml><?xml version="1.0" encoding="utf-8"?>
-<w:hdr xmlns:wpc="http://schemas.microsoft.com/office/word/2010/wordprocessingCanvas" xmlns:cx="http://schemas.microsoft.com/office/drawing/2014/chartex" xmlns:cx1="http://schemas.microsoft.com/office/drawing/2015/9/8/chartex" xmlns:mc="http://schemas.openxmlformats.org/markup-compatibility/2006" xmlns:o="urn:schemas-microsoft-com:office:office" xmlns:r="http://schemas.openxmlformats.org/officeDocument/2006/relationships" xmlns:m="http://schemas.openxmlformats.org/officeDocument/2006/math" xmlns:v="urn:schemas-microsoft-com:vml" xmlns:wp14="http://schemas.microsoft.com/office/word/2010/wordprocessingDrawing" xmlns:wp="http://schemas.openxmlformats.org/drawingml/2006/wordprocessingDrawing" xmlns:w10="urn:schemas-microsoft-com:office:word" xmlns:w="http://schemas.openxmlformats.org/wordprocessingml/2006/main" xmlns:w14="http://schemas.microsoft.com/office/word/2010/wordml" xmlns:w15="http://schemas.microsoft.com/office/word/2012/wordml" xmlns:w16se="http://schemas.microsoft.com/office/word/2015/wordml/symex" xmlns:wpg="http://schemas.microsoft.com/office/word/2010/wordprocessingGroup" xmlns:wpi="http://schemas.microsoft.com/office/word/2010/wordprocessingInk" xmlns:wne="http://schemas.microsoft.com/office/word/2006/wordml" xmlns:wps="http://schemas.microsoft.com/office/word/2010/wordprocessingShape" mc:Ignorable="w14 w15 w16se wp14">
+<w:hdr xmlns:wpc="http://schemas.microsoft.com/office/word/2010/wordprocessingCanvas" xmlns:cx="http://schemas.microsoft.com/office/drawing/2014/chartex" xmlns:cx1="http://schemas.microsoft.com/office/drawing/2015/9/8/chartex" xmlns:cx2="http://schemas.microsoft.com/office/drawing/2015/10/21/chartex" xmlns:mc="http://schemas.openxmlformats.org/markup-compatibility/2006" xmlns:o="urn:schemas-microsoft-com:office:office" xmlns:r="http://schemas.openxmlformats.org/officeDocument/2006/relationships" xmlns:m="http://schemas.openxmlformats.org/officeDocument/2006/math" xmlns:v="urn:schemas-microsoft-com:vml" xmlns:wp14="http://schemas.microsoft.com/office/word/2010/wordprocessingDrawing" xmlns:wp="http://schemas.openxmlformats.org/drawingml/2006/wordprocessingDrawing" xmlns:w10="urn:schemas-microsoft-com:office:word" xmlns:w="http://schemas.openxmlformats.org/wordprocessingml/2006/main" xmlns:w14="http://schemas.microsoft.com/office/word/2010/wordml" xmlns:w15="http://schemas.microsoft.com/office/word/2012/wordml" xmlns:w16se="http://schemas.microsoft.com/office/word/2015/wordml/symex" xmlns:wpg="http://schemas.microsoft.com/office/word/2010/wordprocessingGroup" xmlns:wpi="http://schemas.microsoft.com/office/word/2010/wordprocessingInk" xmlns:wne="http://schemas.microsoft.com/office/word/2006/wordml" xmlns:wps="http://schemas.microsoft.com/office/word/2010/wordprocessingShape" mc:Ignorable="w14 w15 w16se wp14">
   <w:p>
     <w:pPr>
       <w:pStyle w:val="Header"/>
@@ -40844,14 +41154,12 @@
       <w:rPr>
         <w:rFonts w:cs="Arial"/>
         <w:sz w:val="16"/>
-        <w:lang w:val="nl-NL"/>
       </w:rPr>
     </w:pPr>
     <w:r>
       <w:rPr>
         <w:noProof/>
         <w:sz w:val="18"/>
-        <w:lang w:val="de-CH" w:eastAsia="de-CH"/>
       </w:rPr>
       <w:drawing>
         <wp:anchor distT="0" distB="0" distL="2289175" distR="1146175" simplePos="0" relativeHeight="251664384" behindDoc="1" locked="0" layoutInCell="1" allowOverlap="1" wp14:anchorId="2A6CA3CF" wp14:editId="2891E80F">
@@ -40921,9 +41229,6 @@
       </w:drawing>
     </w:r>
     <w:r>
-      <w:rPr>
-        <w:lang w:val="nl-NL"/>
-      </w:rPr>
       <w:tab/>
     </w:r>
     <w:r>
@@ -40937,7 +41242,6 @@
       <w:rPr>
         <w:rFonts w:cs="Arial"/>
         <w:sz w:val="16"/>
-        <w:lang w:val="nl-NL"/>
       </w:rPr>
       <w:instrText xml:space="preserve"> PAGE  \* Arabic  \* MERGEFORMAT </w:instrText>
     </w:r>
@@ -40953,9 +41257,8 @@
         <w:rFonts w:cs="Arial"/>
         <w:noProof/>
         <w:sz w:val="16"/>
-        <w:lang w:val="nl-NL"/>
       </w:rPr>
-      <w:t>2</w:t>
+      <w:t>6</w:t>
     </w:r>
     <w:r>
       <w:rPr>
@@ -40968,7 +41271,6 @@
       <w:rPr>
         <w:rFonts w:cs="Arial"/>
         <w:sz w:val="16"/>
-        <w:lang w:val="nl-NL"/>
       </w:rPr>
       <w:t xml:space="preserve"> – </w:t>
     </w:r>
@@ -40983,7 +41285,6 @@
       <w:rPr>
         <w:rFonts w:cs="Arial"/>
         <w:sz w:val="16"/>
-        <w:lang w:val="nl-NL"/>
       </w:rPr>
       <w:instrText xml:space="preserve"> STYLEREF  "Heading 1" \l  \* MERGEFORMAT </w:instrText>
     </w:r>
@@ -40999,9 +41300,8 @@
         <w:rFonts w:cs="Arial"/>
         <w:noProof/>
         <w:sz w:val="16"/>
-        <w:lang w:val="nl-NL"/>
       </w:rPr>
-      <w:t>Allevio Experts Team Members Bios</w:t>
+      <w:t>Allevio Experts Fees for Services</w:t>
     </w:r>
     <w:r>
       <w:rPr>
@@ -41014,7 +41314,6 @@
       <w:rPr>
         <w:rFonts w:cs="Arial"/>
         <w:sz w:val="16"/>
-        <w:lang w:val="nl-NL"/>
       </w:rPr>
       <w:tab/>
     </w:r>
@@ -41027,23 +41326,14 @@
         <w:tab w:val="clear" w:pos="9360"/>
         <w:tab w:val="left" w:pos="4155"/>
       </w:tabs>
-      <w:rPr>
-        <w:lang w:val="nl-NL"/>
-      </w:rPr>
     </w:pPr>
   </w:p>
-  <w:p>
-    <w:pPr>
-      <w:rPr>
-        <w:lang w:val="nl-NL"/>
-      </w:rPr>
-    </w:pPr>
-  </w:p>
+  <w:p/>
 </w:hdr>
 </file>
 
 <file path=word/header2.xml><?xml version="1.0" encoding="utf-8"?>
-<w:hdr xmlns:wpc="http://schemas.microsoft.com/office/word/2010/wordprocessingCanvas" xmlns:cx="http://schemas.microsoft.com/office/drawing/2014/chartex" xmlns:cx1="http://schemas.microsoft.com/office/drawing/2015/9/8/chartex" xmlns:mc="http://schemas.openxmlformats.org/markup-compatibility/2006" xmlns:o="urn:schemas-microsoft-com:office:office" xmlns:r="http://schemas.openxmlformats.org/officeDocument/2006/relationships" xmlns:m="http://schemas.openxmlformats.org/officeDocument/2006/math" xmlns:v="urn:schemas-microsoft-com:vml" xmlns:wp14="http://schemas.microsoft.com/office/word/2010/wordprocessingDrawing" xmlns:wp="http://schemas.openxmlformats.org/drawingml/2006/wordprocessingDrawing" xmlns:w10="urn:schemas-microsoft-com:office:word" xmlns:w="http://schemas.openxmlformats.org/wordprocessingml/2006/main" xmlns:w14="http://schemas.microsoft.com/office/word/2010/wordml" xmlns:w15="http://schemas.microsoft.com/office/word/2012/wordml" xmlns:w16se="http://schemas.microsoft.com/office/word/2015/wordml/symex" xmlns:wpg="http://schemas.microsoft.com/office/word/2010/wordprocessingGroup" xmlns:wpi="http://schemas.microsoft.com/office/word/2010/wordprocessingInk" xmlns:wne="http://schemas.microsoft.com/office/word/2006/wordml" xmlns:wps="http://schemas.microsoft.com/office/word/2010/wordprocessingShape" mc:Ignorable="w14 w15 w16se wp14">
+<w:hdr xmlns:wpc="http://schemas.microsoft.com/office/word/2010/wordprocessingCanvas" xmlns:cx="http://schemas.microsoft.com/office/drawing/2014/chartex" xmlns:cx1="http://schemas.microsoft.com/office/drawing/2015/9/8/chartex" xmlns:cx2="http://schemas.microsoft.com/office/drawing/2015/10/21/chartex" xmlns:mc="http://schemas.openxmlformats.org/markup-compatibility/2006" xmlns:o="urn:schemas-microsoft-com:office:office" xmlns:r="http://schemas.openxmlformats.org/officeDocument/2006/relationships" xmlns:m="http://schemas.openxmlformats.org/officeDocument/2006/math" xmlns:v="urn:schemas-microsoft-com:vml" xmlns:wp14="http://schemas.microsoft.com/office/word/2010/wordprocessingDrawing" xmlns:wp="http://schemas.openxmlformats.org/drawingml/2006/wordprocessingDrawing" xmlns:w10="urn:schemas-microsoft-com:office:word" xmlns:w="http://schemas.openxmlformats.org/wordprocessingml/2006/main" xmlns:w14="http://schemas.microsoft.com/office/word/2010/wordml" xmlns:w15="http://schemas.microsoft.com/office/word/2012/wordml" xmlns:w16se="http://schemas.microsoft.com/office/word/2015/wordml/symex" xmlns:wpg="http://schemas.microsoft.com/office/word/2010/wordprocessingGroup" xmlns:wpi="http://schemas.microsoft.com/office/word/2010/wordprocessingInk" xmlns:wne="http://schemas.microsoft.com/office/word/2006/wordml" xmlns:wps="http://schemas.microsoft.com/office/word/2010/wordprocessingShape" mc:Ignorable="w14 w15 w16se wp14">
   <w:p>
     <w:pPr>
       <w:pStyle w:val="Header"/>
@@ -41090,7 +41380,7 @@
         <w:noProof/>
         <w:sz w:val="16"/>
       </w:rPr>
-      <w:t>Dr. Mathew Plant - CV</w:t>
+      <w:t>Allevio Experts Team Members Bios</w:t>
     </w:r>
     <w:r>
       <w:rPr>
@@ -41133,7 +41423,7 @@
         <w:noProof/>
         <w:sz w:val="16"/>
       </w:rPr>
-      <w:t>153</w:t>
+      <w:t>3</w:t>
     </w:r>
     <w:r>
       <w:rPr>
@@ -41160,8 +41450,18 @@
 </w:hdr>
 </file>
 
+<file path=word/header3.xml><?xml version="1.0" encoding="utf-8"?>
+<w:hdr xmlns:wpc="http://schemas.microsoft.com/office/word/2010/wordprocessingCanvas" xmlns:cx="http://schemas.microsoft.com/office/drawing/2014/chartex" xmlns:cx1="http://schemas.microsoft.com/office/drawing/2015/9/8/chartex" xmlns:cx2="http://schemas.microsoft.com/office/drawing/2015/10/21/chartex" xmlns:mc="http://schemas.openxmlformats.org/markup-compatibility/2006" xmlns:o="urn:schemas-microsoft-com:office:office" xmlns:r="http://schemas.openxmlformats.org/officeDocument/2006/relationships" xmlns:m="http://schemas.openxmlformats.org/officeDocument/2006/math" xmlns:v="urn:schemas-microsoft-com:vml" xmlns:wp14="http://schemas.microsoft.com/office/word/2010/wordprocessingDrawing" xmlns:wp="http://schemas.openxmlformats.org/drawingml/2006/wordprocessingDrawing" xmlns:w10="urn:schemas-microsoft-com:office:word" xmlns:w="http://schemas.openxmlformats.org/wordprocessingml/2006/main" xmlns:w14="http://schemas.microsoft.com/office/word/2010/wordml" xmlns:w15="http://schemas.microsoft.com/office/word/2012/wordml" xmlns:w16se="http://schemas.microsoft.com/office/word/2015/wordml/symex" xmlns:wpg="http://schemas.microsoft.com/office/word/2010/wordprocessingGroup" xmlns:wpi="http://schemas.microsoft.com/office/word/2010/wordprocessingInk" xmlns:wne="http://schemas.microsoft.com/office/word/2006/wordml" xmlns:wps="http://schemas.microsoft.com/office/word/2010/wordprocessingShape" mc:Ignorable="w14 w15 w16se wp14">
+  <w:p>
+    <w:pPr>
+      <w:pStyle w:val="Header"/>
+    </w:pPr>
+  </w:p>
+</w:hdr>
+</file>
+
 <file path=word/numbering.xml><?xml version="1.0" encoding="utf-8"?>
-<w:numbering xmlns:wpc="http://schemas.microsoft.com/office/word/2010/wordprocessingCanvas" xmlns:cx="http://schemas.microsoft.com/office/drawing/2014/chartex" xmlns:cx1="http://schemas.microsoft.com/office/drawing/2015/9/8/chartex" xmlns:mc="http://schemas.openxmlformats.org/markup-compatibility/2006" xmlns:o="urn:schemas-microsoft-com:office:office" xmlns:r="http://schemas.openxmlformats.org/officeDocument/2006/relationships" xmlns:m="http://schemas.openxmlformats.org/officeDocument/2006/math" xmlns:v="urn:schemas-microsoft-com:vml" xmlns:wp14="http://schemas.microsoft.com/office/word/2010/wordprocessingDrawing" xmlns:wp="http://schemas.openxmlformats.org/drawingml/2006/wordprocessingDrawing" xmlns:w10="urn:schemas-microsoft-com:office:word" xmlns:w="http://schemas.openxmlformats.org/wordprocessingml/2006/main" xmlns:w14="http://schemas.microsoft.com/office/word/2010/wordml" xmlns:w15="http://schemas.microsoft.com/office/word/2012/wordml" xmlns:w16se="http://schemas.microsoft.com/office/word/2015/wordml/symex" xmlns:wpg="http://schemas.microsoft.com/office/word/2010/wordprocessingGroup" xmlns:wpi="http://schemas.microsoft.com/office/word/2010/wordprocessingInk" xmlns:wne="http://schemas.microsoft.com/office/word/2006/wordml" xmlns:wps="http://schemas.microsoft.com/office/word/2010/wordprocessingShape" mc:Ignorable="w14 w15 w16se wp14">
+<w:numbering xmlns:wpc="http://schemas.microsoft.com/office/word/2010/wordprocessingCanvas" xmlns:cx="http://schemas.microsoft.com/office/drawing/2014/chartex" xmlns:cx1="http://schemas.microsoft.com/office/drawing/2015/9/8/chartex" xmlns:cx2="http://schemas.microsoft.com/office/drawing/2015/10/21/chartex" xmlns:mc="http://schemas.openxmlformats.org/markup-compatibility/2006" xmlns:o="urn:schemas-microsoft-com:office:office" xmlns:r="http://schemas.openxmlformats.org/officeDocument/2006/relationships" xmlns:m="http://schemas.openxmlformats.org/officeDocument/2006/math" xmlns:v="urn:schemas-microsoft-com:vml" xmlns:wp14="http://schemas.microsoft.com/office/word/2010/wordprocessingDrawing" xmlns:wp="http://schemas.openxmlformats.org/drawingml/2006/wordprocessingDrawing" xmlns:w10="urn:schemas-microsoft-com:office:word" xmlns:w="http://schemas.openxmlformats.org/wordprocessingml/2006/main" xmlns:w14="http://schemas.microsoft.com/office/word/2010/wordml" xmlns:w15="http://schemas.microsoft.com/office/word/2012/wordml" xmlns:w16se="http://schemas.microsoft.com/office/word/2015/wordml/symex" xmlns:wpg="http://schemas.microsoft.com/office/word/2010/wordprocessingGroup" xmlns:wpi="http://schemas.microsoft.com/office/word/2010/wordprocessingInk" xmlns:wne="http://schemas.microsoft.com/office/word/2006/wordml" xmlns:wps="http://schemas.microsoft.com/office/word/2010/wordprocessingShape" mc:Ignorable="w14 w15 w16se wp14">
   <w:abstractNum w:abstractNumId="0" w15:restartNumberingAfterBreak="0">
     <w:nsid w:val="FFFFFF89"/>
     <w:multiLevelType w:val="singleLevel"/>
@@ -43568,6 +43868,119 @@
     </w:lvl>
   </w:abstractNum>
   <w:abstractNum w:abstractNumId="25" w15:restartNumberingAfterBreak="0">
+    <w:nsid w:val="77195305"/>
+    <w:multiLevelType w:val="hybridMultilevel"/>
+    <w:tmpl w:val="76B2FD7C"/>
+    <w:lvl w:ilvl="0" w:tplc="93303DF0">
+      <w:start w:val="647"/>
+      <w:numFmt w:val="bullet"/>
+      <w:lvlText w:val=""/>
+      <w:lvlJc w:val="left"/>
+      <w:pPr>
+        <w:ind w:left="360" w:hanging="360"/>
+      </w:pPr>
+      <w:rPr>
+        <w:rFonts w:ascii="Symbol" w:eastAsia="Arial" w:hAnsi="Symbol" w:cs="Arial" w:hint="default"/>
+      </w:rPr>
+    </w:lvl>
+    <w:lvl w:ilvl="1" w:tplc="04090003" w:tentative="1">
+      <w:start w:val="1"/>
+      <w:numFmt w:val="bullet"/>
+      <w:lvlText w:val="o"/>
+      <w:lvlJc w:val="left"/>
+      <w:pPr>
+        <w:ind w:left="1080" w:hanging="360"/>
+      </w:pPr>
+      <w:rPr>
+        <w:rFonts w:ascii="Courier New" w:hAnsi="Courier New" w:cs="Courier New" w:hint="default"/>
+      </w:rPr>
+    </w:lvl>
+    <w:lvl w:ilvl="2" w:tplc="04090005" w:tentative="1">
+      <w:start w:val="1"/>
+      <w:numFmt w:val="bullet"/>
+      <w:lvlText w:val=""/>
+      <w:lvlJc w:val="left"/>
+      <w:pPr>
+        <w:ind w:left="1800" w:hanging="360"/>
+      </w:pPr>
+      <w:rPr>
+        <w:rFonts w:ascii="Wingdings" w:hAnsi="Wingdings" w:hint="default"/>
+      </w:rPr>
+    </w:lvl>
+    <w:lvl w:ilvl="3" w:tplc="04090001" w:tentative="1">
+      <w:start w:val="1"/>
+      <w:numFmt w:val="bullet"/>
+      <w:lvlText w:val=""/>
+      <w:lvlJc w:val="left"/>
+      <w:pPr>
+        <w:ind w:left="2520" w:hanging="360"/>
+      </w:pPr>
+      <w:rPr>
+        <w:rFonts w:ascii="Symbol" w:hAnsi="Symbol" w:hint="default"/>
+      </w:rPr>
+    </w:lvl>
+    <w:lvl w:ilvl="4" w:tplc="04090003" w:tentative="1">
+      <w:start w:val="1"/>
+      <w:numFmt w:val="bullet"/>
+      <w:lvlText w:val="o"/>
+      <w:lvlJc w:val="left"/>
+      <w:pPr>
+        <w:ind w:left="3240" w:hanging="360"/>
+      </w:pPr>
+      <w:rPr>
+        <w:rFonts w:ascii="Courier New" w:hAnsi="Courier New" w:cs="Courier New" w:hint="default"/>
+      </w:rPr>
+    </w:lvl>
+    <w:lvl w:ilvl="5" w:tplc="04090005" w:tentative="1">
+      <w:start w:val="1"/>
+      <w:numFmt w:val="bullet"/>
+      <w:lvlText w:val=""/>
+      <w:lvlJc w:val="left"/>
+      <w:pPr>
+        <w:ind w:left="3960" w:hanging="360"/>
+      </w:pPr>
+      <w:rPr>
+        <w:rFonts w:ascii="Wingdings" w:hAnsi="Wingdings" w:hint="default"/>
+      </w:rPr>
+    </w:lvl>
+    <w:lvl w:ilvl="6" w:tplc="04090001" w:tentative="1">
+      <w:start w:val="1"/>
+      <w:numFmt w:val="bullet"/>
+      <w:lvlText w:val=""/>
+      <w:lvlJc w:val="left"/>
+      <w:pPr>
+        <w:ind w:left="4680" w:hanging="360"/>
+      </w:pPr>
+      <w:rPr>
+        <w:rFonts w:ascii="Symbol" w:hAnsi="Symbol" w:hint="default"/>
+      </w:rPr>
+    </w:lvl>
+    <w:lvl w:ilvl="7" w:tplc="04090003" w:tentative="1">
+      <w:start w:val="1"/>
+      <w:numFmt w:val="bullet"/>
+      <w:lvlText w:val="o"/>
+      <w:lvlJc w:val="left"/>
+      <w:pPr>
+        <w:ind w:left="5400" w:hanging="360"/>
+      </w:pPr>
+      <w:rPr>
+        <w:rFonts w:ascii="Courier New" w:hAnsi="Courier New" w:cs="Courier New" w:hint="default"/>
+      </w:rPr>
+    </w:lvl>
+    <w:lvl w:ilvl="8" w:tplc="04090005" w:tentative="1">
+      <w:start w:val="1"/>
+      <w:numFmt w:val="bullet"/>
+      <w:lvlText w:val=""/>
+      <w:lvlJc w:val="left"/>
+      <w:pPr>
+        <w:ind w:left="6120" w:hanging="360"/>
+      </w:pPr>
+      <w:rPr>
+        <w:rFonts w:ascii="Wingdings" w:hAnsi="Wingdings" w:hint="default"/>
+      </w:rPr>
+    </w:lvl>
+  </w:abstractNum>
+  <w:abstractNum w:abstractNumId="26" w15:restartNumberingAfterBreak="0">
     <w:nsid w:val="78FD5A23"/>
     <w:multiLevelType w:val="hybridMultilevel"/>
     <w:tmpl w:val="6DB4275E"/>
@@ -43680,7 +44093,7 @@
       </w:rPr>
     </w:lvl>
   </w:abstractNum>
-  <w:abstractNum w:abstractNumId="26" w15:restartNumberingAfterBreak="0">
+  <w:abstractNum w:abstractNumId="27" w15:restartNumberingAfterBreak="0">
     <w:nsid w:val="790049ED"/>
     <w:multiLevelType w:val="hybridMultilevel"/>
     <w:tmpl w:val="1C148C48"/>
@@ -43817,7 +44230,7 @@
     <w:abstractNumId w:val="18"/>
   </w:num>
   <w:num w:numId="15">
-    <w:abstractNumId w:val="26"/>
+    <w:abstractNumId w:val="27"/>
   </w:num>
   <w:num w:numId="16">
     <w:abstractNumId w:val="24"/>
@@ -43829,7 +44242,7 @@
     <w:abstractNumId w:val="23"/>
   </w:num>
   <w:num w:numId="19">
-    <w:abstractNumId w:val="25"/>
+    <w:abstractNumId w:val="26"/>
   </w:num>
   <w:num w:numId="20">
     <w:abstractNumId w:val="14"/>
@@ -43903,6 +44316,9 @@
       <w:startOverride w:val="1"/>
     </w:lvlOverride>
   </w:num>
+  <w:num w:numId="36">
+    <w:abstractNumId w:val="25"/>
+  </w:num>
 </w:numbering>
 </file>
 
@@ -43923,7 +44339,7 @@
       </w:pPr>
     </w:pPrDefault>
   </w:docDefaults>
-  <w:latentStyles w:defLockedState="0" w:defUIPriority="99" w:defSemiHidden="0" w:defUnhideWhenUsed="0" w:defQFormat="0" w:count="371">
+  <w:latentStyles w:defLockedState="0" w:defUIPriority="99" w:defSemiHidden="0" w:defUnhideWhenUsed="0" w:defQFormat="0" w:count="372">
     <w:lsdException w:name="Normal" w:uiPriority="0" w:qFormat="1"/>
     <w:lsdException w:name="heading 1" w:uiPriority="9" w:qFormat="1"/>
     <w:lsdException w:name="heading 2" w:semiHidden="1" w:uiPriority="9" w:unhideWhenUsed="1" w:qFormat="1"/>
@@ -44029,7 +44445,6 @@
     <w:lsdException w:name="HTML Sample" w:semiHidden="1" w:unhideWhenUsed="1"/>
     <w:lsdException w:name="HTML Typewriter" w:semiHidden="1" w:unhideWhenUsed="1"/>
     <w:lsdException w:name="HTML Variable" w:semiHidden="1" w:unhideWhenUsed="1"/>
-    <w:lsdException w:name="Normal Table" w:semiHidden="1" w:unhideWhenUsed="1"/>
     <w:lsdException w:name="annotation subject" w:semiHidden="1" w:unhideWhenUsed="1"/>
     <w:lsdException w:name="No List" w:semiHidden="1" w:unhideWhenUsed="1"/>
     <w:lsdException w:name="Outline List 1" w:semiHidden="1" w:unhideWhenUsed="1"/>
@@ -44076,10 +44491,8 @@
     <w:lsdException w:name="Table Subtle 2" w:semiHidden="1" w:unhideWhenUsed="1"/>
     <w:lsdException w:name="Table Web 1" w:semiHidden="1" w:unhideWhenUsed="1"/>
     <w:lsdException w:name="Table Web 2" w:semiHidden="1" w:unhideWhenUsed="1"/>
-    <w:lsdException w:name="Table Web 3" w:semiHidden="1" w:unhideWhenUsed="1"/>
     <w:lsdException w:name="Balloon Text" w:semiHidden="1" w:unhideWhenUsed="1"/>
     <w:lsdException w:name="Table Grid" w:uiPriority="39"/>
-    <w:lsdException w:name="Table Theme" w:semiHidden="1" w:unhideWhenUsed="1"/>
     <w:lsdException w:name="Placeholder Text" w:semiHidden="1"/>
     <w:lsdException w:name="No Spacing" w:uiPriority="1" w:qFormat="1"/>
     <w:lsdException w:name="Light Shading" w:uiPriority="60"/>
@@ -44295,6 +44708,7 @@
     <w:lsdException w:name="List Table 5 Dark Accent 6" w:uiPriority="50"/>
     <w:lsdException w:name="List Table 6 Colorful Accent 6" w:uiPriority="51"/>
     <w:lsdException w:name="List Table 7 Colorful Accent 6" w:uiPriority="52"/>
+    <w:lsdException w:name="Mention" w:semiHidden="1" w:unhideWhenUsed="1"/>
   </w:latentStyles>
   <w:style w:type="paragraph" w:default="1" w:styleId="Normal">
     <w:name w:val="Normal"/>
@@ -45490,7 +45904,7 @@
 </file>
 
 <file path=customXml/itemProps1.xml><?xml version="1.0" encoding="utf-8"?>
-<ds:datastoreItem xmlns:ds="http://schemas.openxmlformats.org/officeDocument/2006/customXml" ds:itemID="{463F5CA8-AD11-4A42-8270-01B427C83D95}">
+<ds:datastoreItem xmlns:ds="http://schemas.openxmlformats.org/officeDocument/2006/customXml" ds:itemID="{2923491B-C9A4-4B19-B908-94E9C73D34FD}">
   <ds:schemaRefs>
     <ds:schemaRef ds:uri="http://schemas.openxmlformats.org/officeDocument/2006/bibliography"/>
   </ds:schemaRefs>

</xml_diff>